<commit_message>
delete unusable code in factory.py
</commit_message>
<xml_diff>
--- a/reports/گزارش پروژه پایانی.docx
+++ b/reports/گزارش پروژه پایانی.docx
@@ -901,21 +901,7 @@
           <w:rFonts w:cs="Nazanin" w:hint="cs"/>
           <w:rtl/>
         </w:rPr>
-        <w:t xml:space="preserve">برای خودکار انجام دادن این بازنمایی از </w:t>
-      </w:r>
-      <w:r>
-        <w:rPr>
-          <w:rFonts w:cs="Nazanin" w:hint="cs"/>
-          <w:rtl/>
-        </w:rPr>
-        <w:t>3</w:t>
-      </w:r>
-      <w:r>
-        <w:rPr>
-          <w:rFonts w:cs="Nazanin" w:hint="cs"/>
-          <w:rtl/>
-        </w:rPr>
-        <w:t xml:space="preserve"> بار پیمایش </w:t>
+        <w:t xml:space="preserve">برای خودکار انجام دادن این بازنمایی از 3 بار پیمایش </w:t>
       </w:r>
       <w:r>
         <w:rPr>
@@ -1048,18 +1034,2008 @@
         <w:pStyle w:val="ListParagraph"/>
         <w:numPr>
           <w:ilvl w:val="0"/>
-          <w:numId w:val="6"/>
+          <w:numId w:val="7"/>
         </w:numPr>
         <w:bidi/>
         <w:rPr>
-          <w:rFonts w:hint="cs"/>
+          <w:lang w:bidi="fa-IR"/>
+        </w:rPr>
+      </w:pPr>
+      <w:r>
+        <w:rPr>
+          <w:rFonts w:hint="cs"/>
+          <w:rtl/>
+          <w:lang w:bidi="fa-IR"/>
+        </w:rPr>
+        <w:t>در کد زیر تمام متغیرهای محلی که نوع آن</w:t>
+      </w:r>
+      <w:r>
+        <w:rPr>
+          <w:rFonts w:hint="eastAsia"/>
+          <w:rtl/>
+          <w:lang w:bidi="fa-IR"/>
+        </w:rPr>
+        <w:t>‌</w:t>
+      </w:r>
+      <w:r>
+        <w:rPr>
+          <w:rFonts w:hint="cs"/>
+          <w:rtl/>
+          <w:lang w:bidi="fa-IR"/>
+        </w:rPr>
+        <w:t xml:space="preserve">ها برابر یکی از </w:t>
+      </w:r>
+      <w:r>
+        <w:rPr>
+          <w:lang w:bidi="fa-IR"/>
+        </w:rPr>
+        <w:t>product</w:t>
+      </w:r>
+      <w:r>
+        <w:rPr>
+          <w:rFonts w:hint="cs"/>
+          <w:rtl/>
+          <w:lang w:bidi="fa-IR"/>
+        </w:rPr>
+        <w:t xml:space="preserve">ها باشد را در </w:t>
+      </w:r>
+      <w:proofErr w:type="spellStart"/>
+      <w:r>
+        <w:rPr>
+          <w:lang w:bidi="fa-IR"/>
+        </w:rPr>
+        <w:t>productVarValueIndex</w:t>
+      </w:r>
+      <w:proofErr w:type="spellEnd"/>
+      <w:r>
+        <w:rPr>
+          <w:rFonts w:hint="cs"/>
+          <w:rtl/>
+          <w:lang w:bidi="fa-IR"/>
+        </w:rPr>
+        <w:t xml:space="preserve"> ذخیره می‌کند.</w:t>
+      </w:r>
+    </w:p>
+    <w:p>
+      <w:pPr>
+        <w:rPr>
+          <w:rtl/>
+          <w:lang w:bidi="fa-IR"/>
+        </w:rPr>
+      </w:pPr>
+      <w:r>
+        <w:rPr>
+          <w:lang w:bidi="fa-IR"/>
+        </w:rPr>
+        <w:drawing>
+          <wp:inline distT="0" distB="0" distL="0" distR="0" wp14:anchorId="7C35813D" wp14:editId="28734755">
+            <wp:extent cx="5943600" cy="1775460"/>
+            <wp:effectExtent l="0" t="0" r="0" b="0"/>
+            <wp:docPr id="3" name="Picture 3"/>
+            <wp:cNvGraphicFramePr>
+              <a:graphicFrameLocks xmlns:a="http://schemas.openxmlformats.org/drawingml/2006/main" noChangeAspect="1"/>
+            </wp:cNvGraphicFramePr>
+            <a:graphic xmlns:a="http://schemas.openxmlformats.org/drawingml/2006/main">
+              <a:graphicData uri="http://schemas.openxmlformats.org/drawingml/2006/picture">
+                <pic:pic xmlns:pic="http://schemas.openxmlformats.org/drawingml/2006/picture">
+                  <pic:nvPicPr>
+                    <pic:cNvPr id="1" name=""/>
+                    <pic:cNvPicPr/>
+                  </pic:nvPicPr>
+                  <pic:blipFill>
+                    <a:blip r:embed="rId9"/>
+                    <a:stretch>
+                      <a:fillRect/>
+                    </a:stretch>
+                  </pic:blipFill>
+                  <pic:spPr>
+                    <a:xfrm>
+                      <a:off x="0" y="0"/>
+                      <a:ext cx="5943600" cy="1775460"/>
+                    </a:xfrm>
+                    <a:prstGeom prst="rect">
+                      <a:avLst/>
+                    </a:prstGeom>
+                  </pic:spPr>
+                </pic:pic>
+              </a:graphicData>
+            </a:graphic>
+          </wp:inline>
+        </w:drawing>
+      </w:r>
+    </w:p>
+    <w:p>
+      <w:pPr>
+        <w:pStyle w:val="ListParagraph"/>
+        <w:numPr>
+          <w:ilvl w:val="0"/>
+          <w:numId w:val="7"/>
+        </w:numPr>
+        <w:bidi/>
+        <w:rPr>
+          <w:lang w:bidi="fa-IR"/>
+        </w:rPr>
+      </w:pPr>
+      <w:r>
+        <w:rPr>
+          <w:rFonts w:hint="cs"/>
+          <w:rtl/>
+          <w:lang w:bidi="fa-IR"/>
+        </w:rPr>
+        <w:t>کد زیر نیز مانند قسمت بالا عمل می‌کند فقط تنها فرق آن این است که متغیرهای کلاس را بررسی می‌کند.</w:t>
+      </w:r>
+    </w:p>
+    <w:p>
+      <w:pPr>
+        <w:rPr>
+          <w:rtl/>
+          <w:lang w:bidi="fa-IR"/>
+        </w:rPr>
+      </w:pPr>
+      <w:r>
+        <w:rPr>
+          <w:lang w:bidi="fa-IR"/>
+        </w:rPr>
+        <w:drawing>
+          <wp:inline distT="0" distB="0" distL="0" distR="0" wp14:anchorId="0EABFCD0" wp14:editId="465EC459">
+            <wp:extent cx="5943600" cy="1813560"/>
+            <wp:effectExtent l="0" t="0" r="0" b="0"/>
+            <wp:docPr id="2" name="Picture 2"/>
+            <wp:cNvGraphicFramePr>
+              <a:graphicFrameLocks xmlns:a="http://schemas.openxmlformats.org/drawingml/2006/main" noChangeAspect="1"/>
+            </wp:cNvGraphicFramePr>
+            <a:graphic xmlns:a="http://schemas.openxmlformats.org/drawingml/2006/main">
+              <a:graphicData uri="http://schemas.openxmlformats.org/drawingml/2006/picture">
+                <pic:pic xmlns:pic="http://schemas.openxmlformats.org/drawingml/2006/picture">
+                  <pic:nvPicPr>
+                    <pic:cNvPr id="1" name=""/>
+                    <pic:cNvPicPr/>
+                  </pic:nvPicPr>
+                  <pic:blipFill>
+                    <a:blip r:embed="rId10"/>
+                    <a:stretch>
+                      <a:fillRect/>
+                    </a:stretch>
+                  </pic:blipFill>
+                  <pic:spPr>
+                    <a:xfrm>
+                      <a:off x="0" y="0"/>
+                      <a:ext cx="5943600" cy="1813560"/>
+                    </a:xfrm>
+                    <a:prstGeom prst="rect">
+                      <a:avLst/>
+                    </a:prstGeom>
+                  </pic:spPr>
+                </pic:pic>
+              </a:graphicData>
+            </a:graphic>
+          </wp:inline>
+        </w:drawing>
+      </w:r>
+    </w:p>
+    <w:p>
+      <w:pPr>
+        <w:pStyle w:val="ListParagraph"/>
+        <w:numPr>
+          <w:ilvl w:val="0"/>
+          <w:numId w:val="7"/>
+        </w:numPr>
+        <w:bidi/>
+        <w:rPr>
+          <w:lang w:bidi="fa-IR"/>
+        </w:rPr>
+      </w:pPr>
+      <w:r>
+        <w:rPr>
+          <w:rFonts w:hint="cs"/>
+          <w:rtl/>
+          <w:lang w:bidi="fa-IR"/>
+        </w:rPr>
+        <w:t>در کد زیر در کلاس سازنده</w:t>
+      </w:r>
+      <w:r>
+        <w:rPr>
+          <w:lang w:bidi="fa-IR"/>
+        </w:rPr>
+        <w:t>(creator)</w:t>
+      </w:r>
+      <w:r>
+        <w:rPr>
+          <w:rFonts w:hint="cs"/>
+          <w:rtl/>
+          <w:lang w:bidi="fa-IR"/>
+        </w:rPr>
+        <w:t xml:space="preserve"> </w:t>
+      </w:r>
+      <w:r>
+        <w:rPr>
+          <w:rFonts w:hint="cs"/>
+          <w:rtl/>
+          <w:lang w:bidi="fa-IR"/>
+        </w:rPr>
+        <w:t xml:space="preserve">از نوع </w:t>
+      </w:r>
+      <w:r>
+        <w:rPr>
+          <w:lang w:bidi="fa-IR"/>
+        </w:rPr>
+        <w:t>interface</w:t>
+      </w:r>
+      <w:r>
+        <w:rPr>
+          <w:rFonts w:hint="cs"/>
+          <w:rtl/>
+          <w:lang w:bidi="fa-IR"/>
+        </w:rPr>
+        <w:t xml:space="preserve"> ساخته شده </w:t>
+      </w:r>
+      <w:r>
+        <w:rPr>
+          <w:rFonts w:hint="cs"/>
+          <w:rtl/>
+          <w:lang w:bidi="fa-IR"/>
+        </w:rPr>
+        <w:t xml:space="preserve"> به جای نوع</w:t>
+      </w:r>
+      <w:r>
+        <w:rPr>
+          <w:lang w:bidi="fa-IR"/>
+        </w:rPr>
+        <w:t>(type)</w:t>
+      </w:r>
+      <w:r>
+        <w:rPr>
+          <w:rFonts w:hint="cs"/>
+          <w:rtl/>
+          <w:lang w:bidi="fa-IR"/>
+        </w:rPr>
+        <w:t xml:space="preserve"> کلاس</w:t>
+      </w:r>
+      <w:r>
+        <w:rPr>
+          <w:rFonts w:hint="eastAsia"/>
+          <w:rtl/>
+          <w:lang w:bidi="fa-IR"/>
+        </w:rPr>
+        <w:t>‌</w:t>
+      </w:r>
+      <w:r>
+        <w:rPr>
+          <w:rFonts w:hint="cs"/>
+          <w:rtl/>
+          <w:lang w:bidi="fa-IR"/>
+        </w:rPr>
+        <w:t>های محصول استفاده می‌شود.</w:t>
+      </w:r>
+    </w:p>
+    <w:p>
+      <w:pPr>
+        <w:rPr>
+          <w:rtl/>
+          <w:lang w:bidi="fa-IR"/>
+        </w:rPr>
+      </w:pPr>
+      <w:r>
+        <w:rPr>
+          <w:lang w:bidi="fa-IR"/>
+        </w:rPr>
+        <w:lastRenderedPageBreak/>
+        <w:drawing>
+          <wp:inline distT="0" distB="0" distL="0" distR="0" wp14:anchorId="693B9F29" wp14:editId="28E77A31">
+            <wp:extent cx="5943600" cy="2511425"/>
+            <wp:effectExtent l="0" t="0" r="0" b="3175"/>
+            <wp:docPr id="1" name="Picture 1"/>
+            <wp:cNvGraphicFramePr>
+              <a:graphicFrameLocks xmlns:a="http://schemas.openxmlformats.org/drawingml/2006/main" noChangeAspect="1"/>
+            </wp:cNvGraphicFramePr>
+            <a:graphic xmlns:a="http://schemas.openxmlformats.org/drawingml/2006/main">
+              <a:graphicData uri="http://schemas.openxmlformats.org/drawingml/2006/picture">
+                <pic:pic xmlns:pic="http://schemas.openxmlformats.org/drawingml/2006/picture">
+                  <pic:nvPicPr>
+                    <pic:cNvPr id="1" name=""/>
+                    <pic:cNvPicPr/>
+                  </pic:nvPicPr>
+                  <pic:blipFill>
+                    <a:blip r:embed="rId11"/>
+                    <a:stretch>
+                      <a:fillRect/>
+                    </a:stretch>
+                  </pic:blipFill>
+                  <pic:spPr>
+                    <a:xfrm>
+                      <a:off x="0" y="0"/>
+                      <a:ext cx="5943600" cy="2511425"/>
+                    </a:xfrm>
+                    <a:prstGeom prst="rect">
+                      <a:avLst/>
+                    </a:prstGeom>
+                  </pic:spPr>
+                </pic:pic>
+              </a:graphicData>
+            </a:graphic>
+          </wp:inline>
+        </w:drawing>
+      </w:r>
+    </w:p>
+    <w:p>
+      <w:pPr>
+        <w:pStyle w:val="ListParagraph"/>
+        <w:numPr>
+          <w:ilvl w:val="0"/>
+          <w:numId w:val="7"/>
+        </w:numPr>
+        <w:bidi/>
+        <w:rPr>
+          <w:lang w:bidi="fa-IR"/>
+        </w:rPr>
+      </w:pPr>
+      <w:r>
+        <w:rPr>
+          <w:rFonts w:hint="cs"/>
+          <w:rtl/>
+          <w:lang w:bidi="fa-IR"/>
+        </w:rPr>
+        <w:t>برای فهم بهتر نقش کد بالا در این برنامه به مثال زیر توجه کنید:</w:t>
+      </w:r>
+    </w:p>
+    <w:p>
+      <w:pPr>
+        <w:bidi/>
+        <w:rPr>
+          <w:lang w:bidi="fa-IR"/>
+        </w:rPr>
+      </w:pPr>
+    </w:p>
+    <w:p>
+      <w:pPr>
+        <w:autoSpaceDE w:val="0"/>
+        <w:autoSpaceDN w:val="0"/>
+        <w:adjustRightInd w:val="0"/>
+        <w:spacing w:after="0" w:line="240" w:lineRule="auto"/>
+        <w:rPr>
+          <w:rFonts w:ascii="Arial" w:hAnsi="Arial" w:cs="Arial"/>
+          <w:color w:val="22B14C"/>
+          <w:sz w:val="20"/>
+          <w:szCs w:val="20"/>
+          <w:lang w:val="en"/>
+        </w:rPr>
+      </w:pPr>
+      <w:r>
+        <w:rPr>
+          <w:rFonts w:ascii="Arial" w:hAnsi="Arial" w:cs="Arial"/>
+          <w:color w:val="22B14C"/>
+          <w:sz w:val="20"/>
+          <w:szCs w:val="20"/>
+          <w:lang w:val="en"/>
+        </w:rPr>
+        <w:t xml:space="preserve">+import </w:t>
+      </w:r>
+      <w:proofErr w:type="gramStart"/>
+      <w:r>
+        <w:rPr>
+          <w:rFonts w:ascii="Arial" w:hAnsi="Arial" w:cs="Arial"/>
+          <w:color w:val="22B14C"/>
+          <w:sz w:val="20"/>
+          <w:szCs w:val="20"/>
+          <w:lang w:val="en"/>
+        </w:rPr>
+        <w:t>simulator.Interface</w:t>
+      </w:r>
+      <w:proofErr w:type="gramEnd"/>
+      <w:r>
+        <w:rPr>
+          <w:rFonts w:ascii="Arial" w:hAnsi="Arial" w:cs="Arial"/>
+          <w:color w:val="22B14C"/>
+          <w:sz w:val="20"/>
+          <w:szCs w:val="20"/>
+          <w:lang w:val="en"/>
+        </w:rPr>
+        <w:t>34;</w:t>
+      </w:r>
+    </w:p>
+    <w:p>
+      <w:pPr>
+        <w:autoSpaceDE w:val="0"/>
+        <w:autoSpaceDN w:val="0"/>
+        <w:adjustRightInd w:val="0"/>
+        <w:spacing w:after="0" w:line="240" w:lineRule="auto"/>
+        <w:rPr>
+          <w:rFonts w:ascii="Arial" w:hAnsi="Arial" w:cs="Arial"/>
+          <w:color w:val="22B14C"/>
+          <w:sz w:val="20"/>
+          <w:szCs w:val="20"/>
+          <w:lang w:val="en"/>
+        </w:rPr>
+      </w:pPr>
+    </w:p>
+    <w:p>
+      <w:pPr>
+        <w:autoSpaceDE w:val="0"/>
+        <w:autoSpaceDN w:val="0"/>
+        <w:adjustRightInd w:val="0"/>
+        <w:spacing w:after="0" w:line="240" w:lineRule="auto"/>
+        <w:rPr>
+          <w:rFonts w:ascii="Arial" w:hAnsi="Arial" w:cs="Arial"/>
+          <w:color w:val="000000"/>
+          <w:sz w:val="20"/>
+          <w:szCs w:val="20"/>
+          <w:lang w:val="en"/>
+        </w:rPr>
+      </w:pPr>
+      <w:r>
+        <w:rPr>
+          <w:rFonts w:ascii="Arial" w:hAnsi="Arial" w:cs="Arial"/>
+          <w:color w:val="000000"/>
+          <w:sz w:val="20"/>
+          <w:szCs w:val="20"/>
+          <w:lang w:val="en"/>
+        </w:rPr>
+        <w:t xml:space="preserve">public class </w:t>
+      </w:r>
+      <w:proofErr w:type="spellStart"/>
+      <w:r>
+        <w:rPr>
+          <w:rFonts w:ascii="Arial" w:hAnsi="Arial" w:cs="Arial"/>
+          <w:color w:val="000000"/>
+          <w:sz w:val="20"/>
+          <w:szCs w:val="20"/>
+          <w:lang w:val="en"/>
+        </w:rPr>
+        <w:t>SuiteGUI</w:t>
+      </w:r>
+      <w:proofErr w:type="spellEnd"/>
+      <w:r>
+        <w:rPr>
+          <w:rFonts w:ascii="Arial" w:hAnsi="Arial" w:cs="Arial"/>
+          <w:color w:val="000000"/>
+          <w:sz w:val="20"/>
+          <w:szCs w:val="20"/>
+          <w:lang w:val="en"/>
+        </w:rPr>
+        <w:t xml:space="preserve"> extends </w:t>
+      </w:r>
+      <w:proofErr w:type="spellStart"/>
+      <w:r>
+        <w:rPr>
+          <w:rFonts w:ascii="Arial" w:hAnsi="Arial" w:cs="Arial"/>
+          <w:color w:val="000000"/>
+          <w:sz w:val="20"/>
+          <w:szCs w:val="20"/>
+          <w:lang w:val="en"/>
+        </w:rPr>
+        <w:t>JFrame</w:t>
+      </w:r>
+      <w:proofErr w:type="spellEnd"/>
+      <w:r>
+        <w:rPr>
+          <w:rFonts w:ascii="Arial" w:hAnsi="Arial" w:cs="Arial"/>
+          <w:color w:val="000000"/>
+          <w:sz w:val="20"/>
+          <w:szCs w:val="20"/>
+          <w:lang w:val="en"/>
+        </w:rPr>
+        <w:t xml:space="preserve"> {</w:t>
+      </w:r>
+    </w:p>
+    <w:p>
+      <w:pPr>
+        <w:autoSpaceDE w:val="0"/>
+        <w:autoSpaceDN w:val="0"/>
+        <w:adjustRightInd w:val="0"/>
+        <w:spacing w:after="0" w:line="240" w:lineRule="auto"/>
+        <w:rPr>
+          <w:rFonts w:ascii="Arial" w:hAnsi="Arial" w:cs="Arial"/>
+          <w:color w:val="000000"/>
+          <w:sz w:val="20"/>
+          <w:szCs w:val="20"/>
+          <w:lang w:val="en"/>
+        </w:rPr>
+      </w:pPr>
+      <w:r>
+        <w:rPr>
+          <w:rFonts w:ascii="Arial" w:hAnsi="Arial" w:cs="Arial"/>
+          <w:color w:val="000000"/>
+          <w:sz w:val="20"/>
+          <w:szCs w:val="20"/>
+          <w:lang w:val="en"/>
+        </w:rPr>
+        <w:t xml:space="preserve"> </w:t>
+      </w:r>
+    </w:p>
+    <w:p>
+      <w:pPr>
+        <w:autoSpaceDE w:val="0"/>
+        <w:autoSpaceDN w:val="0"/>
+        <w:adjustRightInd w:val="0"/>
+        <w:spacing w:after="0" w:line="240" w:lineRule="auto"/>
+        <w:rPr>
+          <w:rFonts w:ascii="Arial" w:hAnsi="Arial" w:cs="Arial"/>
+          <w:color w:val="000000"/>
+          <w:sz w:val="20"/>
+          <w:szCs w:val="20"/>
+          <w:lang w:val="en"/>
+        </w:rPr>
+      </w:pPr>
+      <w:r>
+        <w:rPr>
+          <w:rFonts w:ascii="Arial" w:hAnsi="Arial" w:cs="Arial"/>
+          <w:color w:val="000000"/>
+          <w:sz w:val="20"/>
+          <w:szCs w:val="20"/>
+          <w:lang w:val="en"/>
+        </w:rPr>
+        <w:t xml:space="preserve"> </w:t>
+      </w:r>
+      <w:r>
+        <w:rPr>
+          <w:rFonts w:ascii="Arial" w:hAnsi="Arial" w:cs="Arial"/>
+          <w:color w:val="000000"/>
+          <w:sz w:val="20"/>
+          <w:szCs w:val="20"/>
+          <w:lang w:val="en"/>
+        </w:rPr>
+        <w:tab/>
+        <w:t xml:space="preserve">private </w:t>
+      </w:r>
+      <w:proofErr w:type="gramStart"/>
+      <w:r>
+        <w:rPr>
+          <w:rFonts w:ascii="Arial" w:hAnsi="Arial" w:cs="Arial"/>
+          <w:color w:val="000000"/>
+          <w:sz w:val="20"/>
+          <w:szCs w:val="20"/>
+          <w:lang w:val="en"/>
+        </w:rPr>
+        <w:t>Function[</w:t>
+      </w:r>
+      <w:proofErr w:type="gramEnd"/>
+      <w:r>
+        <w:rPr>
+          <w:rFonts w:ascii="Arial" w:hAnsi="Arial" w:cs="Arial"/>
+          <w:color w:val="000000"/>
+          <w:sz w:val="20"/>
+          <w:szCs w:val="20"/>
+          <w:lang w:val="en"/>
+        </w:rPr>
+        <w:t xml:space="preserve">] </w:t>
+      </w:r>
+      <w:proofErr w:type="spellStart"/>
+      <w:r>
+        <w:rPr>
+          <w:rFonts w:ascii="Arial" w:hAnsi="Arial" w:cs="Arial"/>
+          <w:color w:val="000000"/>
+          <w:sz w:val="20"/>
+          <w:szCs w:val="20"/>
+          <w:lang w:val="en"/>
+        </w:rPr>
+        <w:t>availableFunctions</w:t>
+      </w:r>
+      <w:proofErr w:type="spellEnd"/>
+      <w:r>
+        <w:rPr>
+          <w:rFonts w:ascii="Arial" w:hAnsi="Arial" w:cs="Arial"/>
+          <w:color w:val="000000"/>
+          <w:sz w:val="20"/>
+          <w:szCs w:val="20"/>
+          <w:lang w:val="en"/>
+        </w:rPr>
+        <w:t xml:space="preserve"> = new Function[7];</w:t>
+      </w:r>
+    </w:p>
+    <w:p>
+      <w:pPr>
+        <w:autoSpaceDE w:val="0"/>
+        <w:autoSpaceDN w:val="0"/>
+        <w:adjustRightInd w:val="0"/>
+        <w:spacing w:after="0" w:line="240" w:lineRule="auto"/>
+        <w:rPr>
+          <w:rFonts w:ascii="Arial" w:hAnsi="Arial" w:cs="Arial"/>
+          <w:color w:val="000000"/>
+          <w:sz w:val="20"/>
+          <w:szCs w:val="20"/>
+          <w:lang w:val="en"/>
+        </w:rPr>
+      </w:pPr>
+      <w:r>
+        <w:rPr>
+          <w:rFonts w:ascii="Arial" w:hAnsi="Arial" w:cs="Arial"/>
+          <w:color w:val="000000"/>
+          <w:sz w:val="20"/>
+          <w:szCs w:val="20"/>
+          <w:lang w:val="en"/>
+        </w:rPr>
+        <w:t xml:space="preserve"> </w:t>
+      </w:r>
+    </w:p>
+    <w:p>
+      <w:pPr>
+        <w:autoSpaceDE w:val="0"/>
+        <w:autoSpaceDN w:val="0"/>
+        <w:adjustRightInd w:val="0"/>
+        <w:spacing w:after="0" w:line="240" w:lineRule="auto"/>
+        <w:rPr>
+          <w:rFonts w:ascii="Arial" w:hAnsi="Arial" w:cs="Arial"/>
+          <w:color w:val="000000"/>
+          <w:sz w:val="20"/>
+          <w:szCs w:val="20"/>
+          <w:lang w:val="en"/>
+        </w:rPr>
+      </w:pPr>
+      <w:r>
+        <w:rPr>
+          <w:rFonts w:ascii="Arial" w:hAnsi="Arial" w:cs="Arial"/>
+          <w:color w:val="ED1C24"/>
+          <w:sz w:val="20"/>
+          <w:szCs w:val="20"/>
+          <w:lang w:val="en"/>
+        </w:rPr>
+        <w:t>-</w:t>
+      </w:r>
+      <w:r>
+        <w:rPr>
+          <w:rFonts w:ascii="Arial" w:hAnsi="Arial" w:cs="Arial"/>
+          <w:color w:val="ED1C24"/>
+          <w:sz w:val="20"/>
+          <w:szCs w:val="20"/>
+          <w:lang w:val="en"/>
+        </w:rPr>
+        <w:tab/>
+        <w:t xml:space="preserve">private Linear </w:t>
+      </w:r>
+      <w:proofErr w:type="spellStart"/>
+      <w:r>
+        <w:rPr>
+          <w:rFonts w:ascii="Arial" w:hAnsi="Arial" w:cs="Arial"/>
+          <w:color w:val="ED1C24"/>
+          <w:sz w:val="20"/>
+          <w:szCs w:val="20"/>
+          <w:lang w:val="en"/>
+        </w:rPr>
+        <w:t>linear</w:t>
+      </w:r>
+      <w:proofErr w:type="spellEnd"/>
+      <w:r>
+        <w:rPr>
+          <w:rFonts w:ascii="Arial" w:hAnsi="Arial" w:cs="Arial"/>
+          <w:color w:val="ED1C24"/>
+          <w:sz w:val="20"/>
+          <w:szCs w:val="20"/>
+          <w:lang w:val="en"/>
+        </w:rPr>
+        <w:t xml:space="preserve"> = new </w:t>
+      </w:r>
+      <w:proofErr w:type="gramStart"/>
+      <w:r>
+        <w:rPr>
+          <w:rFonts w:ascii="Arial" w:hAnsi="Arial" w:cs="Arial"/>
+          <w:color w:val="ED1C24"/>
+          <w:sz w:val="20"/>
+          <w:szCs w:val="20"/>
+          <w:lang w:val="en"/>
+        </w:rPr>
+        <w:t>Linear(</w:t>
+      </w:r>
+      <w:proofErr w:type="gramEnd"/>
+      <w:r>
+        <w:rPr>
+          <w:rFonts w:ascii="Arial" w:hAnsi="Arial" w:cs="Arial"/>
+          <w:color w:val="ED1C24"/>
+          <w:sz w:val="20"/>
+          <w:szCs w:val="20"/>
+          <w:lang w:val="en"/>
+        </w:rPr>
+        <w:t>);</w:t>
+      </w:r>
+    </w:p>
+    <w:p>
+      <w:pPr>
+        <w:autoSpaceDE w:val="0"/>
+        <w:autoSpaceDN w:val="0"/>
+        <w:adjustRightInd w:val="0"/>
+        <w:spacing w:after="0" w:line="240" w:lineRule="auto"/>
+        <w:rPr>
+          <w:rFonts w:ascii="Arial" w:hAnsi="Arial" w:cs="Arial"/>
+          <w:color w:val="000000"/>
+          <w:sz w:val="20"/>
+          <w:szCs w:val="20"/>
+          <w:lang w:val="en"/>
+        </w:rPr>
+      </w:pPr>
+      <w:r>
+        <w:rPr>
+          <w:rFonts w:ascii="Arial" w:hAnsi="Arial" w:cs="Arial"/>
+          <w:color w:val="22B14C"/>
+          <w:sz w:val="20"/>
+          <w:szCs w:val="20"/>
+          <w:lang w:val="en"/>
+        </w:rPr>
+        <w:t>+</w:t>
+      </w:r>
+      <w:r>
+        <w:rPr>
+          <w:rFonts w:ascii="Arial" w:hAnsi="Arial" w:cs="Arial"/>
+          <w:color w:val="22B14C"/>
+          <w:sz w:val="20"/>
+          <w:szCs w:val="20"/>
+          <w:lang w:val="en"/>
+        </w:rPr>
+        <w:tab/>
+        <w:t xml:space="preserve">private Interface34 linear = new </w:t>
+      </w:r>
+      <w:proofErr w:type="gramStart"/>
+      <w:r>
+        <w:rPr>
+          <w:rFonts w:ascii="Arial" w:hAnsi="Arial" w:cs="Arial"/>
+          <w:color w:val="22B14C"/>
+          <w:sz w:val="20"/>
+          <w:szCs w:val="20"/>
+          <w:lang w:val="en"/>
+        </w:rPr>
+        <w:t>Linear(</w:t>
+      </w:r>
+      <w:proofErr w:type="gramEnd"/>
+      <w:r>
+        <w:rPr>
+          <w:rFonts w:ascii="Arial" w:hAnsi="Arial" w:cs="Arial"/>
+          <w:color w:val="22B14C"/>
+          <w:sz w:val="20"/>
+          <w:szCs w:val="20"/>
+          <w:lang w:val="en"/>
+        </w:rPr>
+        <w:t>);</w:t>
+      </w:r>
+    </w:p>
+    <w:p>
+      <w:pPr>
+        <w:autoSpaceDE w:val="0"/>
+        <w:autoSpaceDN w:val="0"/>
+        <w:adjustRightInd w:val="0"/>
+        <w:spacing w:after="0" w:line="240" w:lineRule="auto"/>
+        <w:rPr>
+          <w:rFonts w:ascii="Arial" w:hAnsi="Arial" w:cs="Arial"/>
+          <w:color w:val="000000"/>
+          <w:sz w:val="20"/>
+          <w:szCs w:val="20"/>
+          <w:lang w:val="en"/>
+        </w:rPr>
+      </w:pPr>
+      <w:r>
+        <w:rPr>
+          <w:rFonts w:ascii="Arial" w:hAnsi="Arial" w:cs="Arial"/>
+          <w:color w:val="000000"/>
+          <w:sz w:val="20"/>
+          <w:szCs w:val="20"/>
+          <w:lang w:val="en"/>
+        </w:rPr>
+        <w:t xml:space="preserve"> </w:t>
+      </w:r>
+    </w:p>
+    <w:p>
+      <w:pPr>
+        <w:autoSpaceDE w:val="0"/>
+        <w:autoSpaceDN w:val="0"/>
+        <w:adjustRightInd w:val="0"/>
+        <w:spacing w:after="0" w:line="240" w:lineRule="auto"/>
+        <w:rPr>
+          <w:rFonts w:ascii="Arial" w:hAnsi="Arial" w:cs="Arial"/>
+          <w:color w:val="000000"/>
+          <w:sz w:val="20"/>
+          <w:szCs w:val="20"/>
+          <w:lang w:val="en"/>
+        </w:rPr>
+      </w:pPr>
+      <w:r>
+        <w:rPr>
+          <w:rFonts w:ascii="Arial" w:hAnsi="Arial" w:cs="Arial"/>
+          <w:color w:val="ED1C24"/>
+          <w:sz w:val="20"/>
+          <w:szCs w:val="20"/>
+          <w:lang w:val="en"/>
+        </w:rPr>
+        <w:t>-</w:t>
+      </w:r>
+      <w:r>
+        <w:rPr>
+          <w:rFonts w:ascii="Arial" w:hAnsi="Arial" w:cs="Arial"/>
+          <w:color w:val="ED1C24"/>
+          <w:sz w:val="20"/>
+          <w:szCs w:val="20"/>
+          <w:lang w:val="en"/>
+        </w:rPr>
+        <w:tab/>
+        <w:t xml:space="preserve">private Random random1 = new </w:t>
+      </w:r>
+      <w:proofErr w:type="gramStart"/>
+      <w:r>
+        <w:rPr>
+          <w:rFonts w:ascii="Arial" w:hAnsi="Arial" w:cs="Arial"/>
+          <w:color w:val="ED1C24"/>
+          <w:sz w:val="20"/>
+          <w:szCs w:val="20"/>
+          <w:lang w:val="en"/>
+        </w:rPr>
+        <w:t>Random(</w:t>
+      </w:r>
+      <w:proofErr w:type="gramEnd"/>
+      <w:r>
+        <w:rPr>
+          <w:rFonts w:ascii="Arial" w:hAnsi="Arial" w:cs="Arial"/>
+          <w:color w:val="ED1C24"/>
+          <w:sz w:val="20"/>
+          <w:szCs w:val="20"/>
+          <w:lang w:val="en"/>
+        </w:rPr>
+        <w:t>);</w:t>
+      </w:r>
+    </w:p>
+    <w:p>
+      <w:pPr>
+        <w:autoSpaceDE w:val="0"/>
+        <w:autoSpaceDN w:val="0"/>
+        <w:adjustRightInd w:val="0"/>
+        <w:spacing w:after="0" w:line="240" w:lineRule="auto"/>
+        <w:rPr>
+          <w:rFonts w:ascii="Arial" w:hAnsi="Arial" w:cs="Arial"/>
+          <w:color w:val="22B14C"/>
+          <w:sz w:val="20"/>
+          <w:szCs w:val="20"/>
+          <w:lang w:val="en"/>
+        </w:rPr>
+      </w:pPr>
+      <w:r>
+        <w:rPr>
+          <w:rFonts w:ascii="Arial" w:hAnsi="Arial" w:cs="Arial"/>
+          <w:color w:val="22B14C"/>
+          <w:sz w:val="20"/>
+          <w:szCs w:val="20"/>
+          <w:lang w:val="en"/>
+        </w:rPr>
+        <w:t>+</w:t>
+      </w:r>
+      <w:r>
+        <w:rPr>
+          <w:rFonts w:ascii="Arial" w:hAnsi="Arial" w:cs="Arial"/>
+          <w:color w:val="22B14C"/>
+          <w:sz w:val="20"/>
+          <w:szCs w:val="20"/>
+          <w:lang w:val="en"/>
+        </w:rPr>
+        <w:tab/>
+        <w:t xml:space="preserve">private Interface34 random1 = new </w:t>
+      </w:r>
+      <w:proofErr w:type="gramStart"/>
+      <w:r>
+        <w:rPr>
+          <w:rFonts w:ascii="Arial" w:hAnsi="Arial" w:cs="Arial"/>
+          <w:color w:val="22B14C"/>
+          <w:sz w:val="20"/>
+          <w:szCs w:val="20"/>
+          <w:lang w:val="en"/>
+        </w:rPr>
+        <w:t>Random(</w:t>
+      </w:r>
+      <w:proofErr w:type="gramEnd"/>
+      <w:r>
+        <w:rPr>
+          <w:rFonts w:ascii="Arial" w:hAnsi="Arial" w:cs="Arial"/>
+          <w:color w:val="22B14C"/>
+          <w:sz w:val="20"/>
+          <w:szCs w:val="20"/>
+          <w:lang w:val="en"/>
+        </w:rPr>
+        <w:t>);</w:t>
+      </w:r>
+    </w:p>
+    <w:p>
+      <w:pPr>
+        <w:autoSpaceDE w:val="0"/>
+        <w:autoSpaceDN w:val="0"/>
+        <w:adjustRightInd w:val="0"/>
+        <w:spacing w:after="0" w:line="240" w:lineRule="auto"/>
+        <w:rPr>
+          <w:rFonts w:ascii="Arial" w:hAnsi="Arial" w:cs="Arial"/>
+          <w:color w:val="000000"/>
+          <w:sz w:val="20"/>
+          <w:szCs w:val="20"/>
+          <w:lang w:val="en"/>
+        </w:rPr>
+      </w:pPr>
+      <w:r>
+        <w:rPr>
+          <w:rFonts w:ascii="Arial" w:hAnsi="Arial" w:cs="Arial"/>
+          <w:color w:val="000000"/>
+          <w:sz w:val="20"/>
+          <w:szCs w:val="20"/>
+          <w:lang w:val="en"/>
+        </w:rPr>
+        <w:t xml:space="preserve"> </w:t>
+      </w:r>
+    </w:p>
+    <w:p>
+      <w:pPr>
+        <w:autoSpaceDE w:val="0"/>
+        <w:autoSpaceDN w:val="0"/>
+        <w:adjustRightInd w:val="0"/>
+        <w:spacing w:after="0" w:line="240" w:lineRule="auto"/>
+        <w:rPr>
+          <w:rFonts w:ascii="Arial" w:hAnsi="Arial" w:cs="Arial"/>
+          <w:color w:val="000000"/>
+          <w:sz w:val="20"/>
+          <w:szCs w:val="20"/>
+          <w:lang w:val="en"/>
+        </w:rPr>
+      </w:pPr>
+      <w:r>
+        <w:rPr>
+          <w:rFonts w:ascii="Arial" w:hAnsi="Arial" w:cs="Arial"/>
+          <w:color w:val="ED1C24"/>
+          <w:sz w:val="20"/>
+          <w:szCs w:val="20"/>
+          <w:lang w:val="en"/>
+        </w:rPr>
+        <w:t>-</w:t>
+      </w:r>
+      <w:r>
+        <w:rPr>
+          <w:rFonts w:ascii="Arial" w:hAnsi="Arial" w:cs="Arial"/>
+          <w:color w:val="ED1C24"/>
+          <w:sz w:val="20"/>
+          <w:szCs w:val="20"/>
+          <w:lang w:val="en"/>
+        </w:rPr>
+        <w:tab/>
+        <w:t xml:space="preserve">private Random random2 = new </w:t>
+      </w:r>
+      <w:proofErr w:type="gramStart"/>
+      <w:r>
+        <w:rPr>
+          <w:rFonts w:ascii="Arial" w:hAnsi="Arial" w:cs="Arial"/>
+          <w:color w:val="ED1C24"/>
+          <w:sz w:val="20"/>
+          <w:szCs w:val="20"/>
+          <w:lang w:val="en"/>
+        </w:rPr>
+        <w:t>Random(</w:t>
+      </w:r>
+      <w:proofErr w:type="gramEnd"/>
+      <w:r>
+        <w:rPr>
+          <w:rFonts w:ascii="Arial" w:hAnsi="Arial" w:cs="Arial"/>
+          <w:color w:val="ED1C24"/>
+          <w:sz w:val="20"/>
+          <w:szCs w:val="20"/>
+          <w:lang w:val="en"/>
+        </w:rPr>
+        <w:t>)</w:t>
+      </w:r>
+      <w:r>
+        <w:rPr>
+          <w:rFonts w:ascii="Arial" w:hAnsi="Arial" w:cs="Arial"/>
+          <w:color w:val="000000"/>
+          <w:sz w:val="20"/>
+          <w:szCs w:val="20"/>
+          <w:lang w:val="en"/>
+        </w:rPr>
+        <w:t>;</w:t>
+      </w:r>
+    </w:p>
+    <w:p>
+      <w:pPr>
+        <w:autoSpaceDE w:val="0"/>
+        <w:autoSpaceDN w:val="0"/>
+        <w:adjustRightInd w:val="0"/>
+        <w:spacing w:after="0" w:line="240" w:lineRule="auto"/>
+        <w:rPr>
+          <w:rFonts w:ascii="Arial" w:hAnsi="Arial" w:cs="Arial"/>
+          <w:color w:val="000000"/>
+          <w:sz w:val="20"/>
+          <w:szCs w:val="20"/>
+          <w:lang w:val="en"/>
+        </w:rPr>
+      </w:pPr>
+      <w:r>
+        <w:rPr>
+          <w:rFonts w:ascii="Arial" w:hAnsi="Arial" w:cs="Arial"/>
+          <w:color w:val="22B14C"/>
+          <w:sz w:val="20"/>
+          <w:szCs w:val="20"/>
+          <w:lang w:val="en"/>
+        </w:rPr>
+        <w:t>+</w:t>
+      </w:r>
+      <w:r>
+        <w:rPr>
+          <w:rFonts w:ascii="Arial" w:hAnsi="Arial" w:cs="Arial"/>
+          <w:color w:val="22B14C"/>
+          <w:sz w:val="20"/>
+          <w:szCs w:val="20"/>
+          <w:lang w:val="en"/>
+        </w:rPr>
+        <w:tab/>
+        <w:t xml:space="preserve">private Interface34 random2 = new </w:t>
+      </w:r>
+      <w:proofErr w:type="gramStart"/>
+      <w:r>
+        <w:rPr>
+          <w:rFonts w:ascii="Arial" w:hAnsi="Arial" w:cs="Arial"/>
+          <w:color w:val="22B14C"/>
+          <w:sz w:val="20"/>
+          <w:szCs w:val="20"/>
+          <w:lang w:val="en"/>
+        </w:rPr>
+        <w:t>Random(</w:t>
+      </w:r>
+      <w:proofErr w:type="gramEnd"/>
+      <w:r>
+        <w:rPr>
+          <w:rFonts w:ascii="Arial" w:hAnsi="Arial" w:cs="Arial"/>
+          <w:color w:val="22B14C"/>
+          <w:sz w:val="20"/>
+          <w:szCs w:val="20"/>
+          <w:lang w:val="en"/>
+        </w:rPr>
+        <w:t>);</w:t>
+      </w:r>
+    </w:p>
+    <w:p>
+      <w:pPr>
+        <w:autoSpaceDE w:val="0"/>
+        <w:autoSpaceDN w:val="0"/>
+        <w:adjustRightInd w:val="0"/>
+        <w:spacing w:after="0" w:line="240" w:lineRule="auto"/>
+        <w:rPr>
+          <w:rFonts w:ascii="Arial" w:hAnsi="Arial" w:cs="Arial"/>
+          <w:color w:val="000000"/>
+          <w:sz w:val="20"/>
+          <w:szCs w:val="20"/>
+          <w:lang w:val="en"/>
+        </w:rPr>
+      </w:pPr>
+      <w:r>
+        <w:rPr>
+          <w:rFonts w:ascii="Arial" w:hAnsi="Arial" w:cs="Arial"/>
+          <w:color w:val="000000"/>
+          <w:sz w:val="20"/>
+          <w:szCs w:val="20"/>
+          <w:lang w:val="en"/>
+        </w:rPr>
+        <w:t xml:space="preserve"> </w:t>
+      </w:r>
+    </w:p>
+    <w:p>
+      <w:pPr>
+        <w:autoSpaceDE w:val="0"/>
+        <w:autoSpaceDN w:val="0"/>
+        <w:adjustRightInd w:val="0"/>
+        <w:spacing w:after="0" w:line="240" w:lineRule="auto"/>
+        <w:rPr>
+          <w:rFonts w:ascii="Arial" w:hAnsi="Arial" w:cs="Arial"/>
+          <w:color w:val="000000"/>
+          <w:sz w:val="20"/>
+          <w:szCs w:val="20"/>
+          <w:lang w:val="en"/>
+        </w:rPr>
+      </w:pPr>
+      <w:r>
+        <w:rPr>
+          <w:rFonts w:ascii="Arial" w:hAnsi="Arial" w:cs="Arial"/>
+          <w:color w:val="ED1C24"/>
+          <w:sz w:val="20"/>
+          <w:szCs w:val="20"/>
+          <w:lang w:val="en"/>
+        </w:rPr>
+        <w:t>-</w:t>
+      </w:r>
+      <w:r>
+        <w:rPr>
+          <w:rFonts w:ascii="Arial" w:hAnsi="Arial" w:cs="Arial"/>
+          <w:color w:val="ED1C24"/>
+          <w:sz w:val="20"/>
+          <w:szCs w:val="20"/>
+          <w:lang w:val="en"/>
+        </w:rPr>
+        <w:tab/>
+        <w:t xml:space="preserve">private Discrete </w:t>
+      </w:r>
+      <w:proofErr w:type="spellStart"/>
+      <w:r>
+        <w:rPr>
+          <w:rFonts w:ascii="Arial" w:hAnsi="Arial" w:cs="Arial"/>
+          <w:color w:val="ED1C24"/>
+          <w:sz w:val="20"/>
+          <w:szCs w:val="20"/>
+          <w:lang w:val="en"/>
+        </w:rPr>
+        <w:t>discrete</w:t>
+      </w:r>
+      <w:proofErr w:type="spellEnd"/>
+      <w:r>
+        <w:rPr>
+          <w:rFonts w:ascii="Arial" w:hAnsi="Arial" w:cs="Arial"/>
+          <w:color w:val="ED1C24"/>
+          <w:sz w:val="20"/>
+          <w:szCs w:val="20"/>
+          <w:lang w:val="en"/>
+        </w:rPr>
+        <w:t xml:space="preserve"> = new </w:t>
+      </w:r>
+      <w:proofErr w:type="gramStart"/>
+      <w:r>
+        <w:rPr>
+          <w:rFonts w:ascii="Arial" w:hAnsi="Arial" w:cs="Arial"/>
+          <w:color w:val="ED1C24"/>
+          <w:sz w:val="20"/>
+          <w:szCs w:val="20"/>
+          <w:lang w:val="en"/>
+        </w:rPr>
+        <w:t>Discrete(</w:t>
+      </w:r>
+      <w:proofErr w:type="gramEnd"/>
+      <w:r>
+        <w:rPr>
+          <w:rFonts w:ascii="Arial" w:hAnsi="Arial" w:cs="Arial"/>
+          <w:color w:val="ED1C24"/>
+          <w:sz w:val="20"/>
+          <w:szCs w:val="20"/>
+          <w:lang w:val="en"/>
+        </w:rPr>
+        <w:t>);</w:t>
+      </w:r>
+    </w:p>
+    <w:p>
+      <w:pPr>
+        <w:autoSpaceDE w:val="0"/>
+        <w:autoSpaceDN w:val="0"/>
+        <w:adjustRightInd w:val="0"/>
+        <w:spacing w:after="0" w:line="240" w:lineRule="auto"/>
+        <w:rPr>
+          <w:rFonts w:ascii="Arial" w:hAnsi="Arial" w:cs="Arial"/>
+          <w:color w:val="000000"/>
+          <w:sz w:val="20"/>
+          <w:szCs w:val="20"/>
+          <w:lang w:val="en"/>
+        </w:rPr>
+      </w:pPr>
+      <w:r>
+        <w:rPr>
+          <w:rFonts w:ascii="Arial" w:hAnsi="Arial" w:cs="Arial"/>
+          <w:color w:val="22B14C"/>
+          <w:sz w:val="20"/>
+          <w:szCs w:val="20"/>
+          <w:lang w:val="en"/>
+        </w:rPr>
+        <w:t>+</w:t>
+      </w:r>
+      <w:r>
+        <w:rPr>
+          <w:rFonts w:ascii="Arial" w:hAnsi="Arial" w:cs="Arial"/>
+          <w:color w:val="22B14C"/>
+          <w:sz w:val="20"/>
+          <w:szCs w:val="20"/>
+          <w:lang w:val="en"/>
+        </w:rPr>
+        <w:tab/>
+        <w:t xml:space="preserve">private Interface34 discrete = new </w:t>
+      </w:r>
+      <w:proofErr w:type="gramStart"/>
+      <w:r>
+        <w:rPr>
+          <w:rFonts w:ascii="Arial" w:hAnsi="Arial" w:cs="Arial"/>
+          <w:color w:val="22B14C"/>
+          <w:sz w:val="20"/>
+          <w:szCs w:val="20"/>
+          <w:lang w:val="en"/>
+        </w:rPr>
+        <w:t>Discrete(</w:t>
+      </w:r>
+      <w:proofErr w:type="gramEnd"/>
+      <w:r>
+        <w:rPr>
+          <w:rFonts w:ascii="Arial" w:hAnsi="Arial" w:cs="Arial"/>
+          <w:color w:val="22B14C"/>
+          <w:sz w:val="20"/>
+          <w:szCs w:val="20"/>
+          <w:lang w:val="en"/>
+        </w:rPr>
+        <w:t>);</w:t>
+      </w:r>
+    </w:p>
+    <w:p>
+      <w:pPr>
+        <w:autoSpaceDE w:val="0"/>
+        <w:autoSpaceDN w:val="0"/>
+        <w:adjustRightInd w:val="0"/>
+        <w:spacing w:after="0" w:line="240" w:lineRule="auto"/>
+        <w:rPr>
+          <w:rFonts w:ascii="Arial" w:hAnsi="Arial" w:cs="Arial"/>
+          <w:color w:val="000000"/>
+          <w:sz w:val="20"/>
+          <w:szCs w:val="20"/>
+          <w:lang w:val="en"/>
+        </w:rPr>
+      </w:pPr>
+      <w:r>
+        <w:rPr>
+          <w:rFonts w:ascii="Arial" w:hAnsi="Arial" w:cs="Arial"/>
+          <w:color w:val="000000"/>
+          <w:sz w:val="20"/>
+          <w:szCs w:val="20"/>
+          <w:lang w:val="en"/>
+        </w:rPr>
+        <w:t xml:space="preserve"> </w:t>
+      </w:r>
+    </w:p>
+    <w:p>
+      <w:pPr>
+        <w:autoSpaceDE w:val="0"/>
+        <w:autoSpaceDN w:val="0"/>
+        <w:adjustRightInd w:val="0"/>
+        <w:spacing w:after="0" w:line="240" w:lineRule="auto"/>
+        <w:rPr>
+          <w:rFonts w:ascii="Arial" w:hAnsi="Arial" w:cs="Arial"/>
+          <w:color w:val="000000"/>
+          <w:sz w:val="20"/>
+          <w:szCs w:val="20"/>
+          <w:lang w:val="en"/>
+        </w:rPr>
+      </w:pPr>
+      <w:r>
+        <w:rPr>
+          <w:rFonts w:ascii="Arial" w:hAnsi="Arial" w:cs="Arial"/>
+          <w:color w:val="ED1C24"/>
+          <w:sz w:val="20"/>
+          <w:szCs w:val="20"/>
+          <w:lang w:val="en"/>
+        </w:rPr>
+        <w:t>-</w:t>
+      </w:r>
+      <w:r>
+        <w:rPr>
+          <w:rFonts w:ascii="Arial" w:hAnsi="Arial" w:cs="Arial"/>
+          <w:color w:val="ED1C24"/>
+          <w:sz w:val="20"/>
+          <w:szCs w:val="20"/>
+          <w:lang w:val="en"/>
+        </w:rPr>
+        <w:tab/>
+        <w:t xml:space="preserve">private Raise </w:t>
+      </w:r>
+      <w:proofErr w:type="spellStart"/>
+      <w:r>
+        <w:rPr>
+          <w:rFonts w:ascii="Arial" w:hAnsi="Arial" w:cs="Arial"/>
+          <w:color w:val="ED1C24"/>
+          <w:sz w:val="20"/>
+          <w:szCs w:val="20"/>
+          <w:lang w:val="en"/>
+        </w:rPr>
+        <w:t>raise</w:t>
+      </w:r>
+      <w:proofErr w:type="spellEnd"/>
+      <w:r>
+        <w:rPr>
+          <w:rFonts w:ascii="Arial" w:hAnsi="Arial" w:cs="Arial"/>
+          <w:color w:val="ED1C24"/>
+          <w:sz w:val="20"/>
+          <w:szCs w:val="20"/>
+          <w:lang w:val="en"/>
+        </w:rPr>
+        <w:t xml:space="preserve"> = new </w:t>
+      </w:r>
+      <w:proofErr w:type="gramStart"/>
+      <w:r>
+        <w:rPr>
+          <w:rFonts w:ascii="Arial" w:hAnsi="Arial" w:cs="Arial"/>
+          <w:color w:val="ED1C24"/>
+          <w:sz w:val="20"/>
+          <w:szCs w:val="20"/>
+          <w:lang w:val="en"/>
+        </w:rPr>
+        <w:t>Raise(</w:t>
+      </w:r>
+      <w:proofErr w:type="gramEnd"/>
+      <w:r>
+        <w:rPr>
+          <w:rFonts w:ascii="Arial" w:hAnsi="Arial" w:cs="Arial"/>
+          <w:color w:val="ED1C24"/>
+          <w:sz w:val="20"/>
+          <w:szCs w:val="20"/>
+          <w:lang w:val="en"/>
+        </w:rPr>
+        <w:t>);</w:t>
+      </w:r>
+    </w:p>
+    <w:p>
+      <w:pPr>
+        <w:autoSpaceDE w:val="0"/>
+        <w:autoSpaceDN w:val="0"/>
+        <w:adjustRightInd w:val="0"/>
+        <w:spacing w:after="0" w:line="240" w:lineRule="auto"/>
+        <w:rPr>
+          <w:rFonts w:ascii="Arial" w:hAnsi="Arial" w:cs="Arial"/>
+          <w:color w:val="000000"/>
+          <w:sz w:val="20"/>
+          <w:szCs w:val="20"/>
+          <w:lang w:val="en"/>
+        </w:rPr>
+      </w:pPr>
+      <w:r>
+        <w:rPr>
+          <w:rFonts w:ascii="Arial" w:hAnsi="Arial" w:cs="Arial"/>
+          <w:color w:val="22B14C"/>
+          <w:sz w:val="20"/>
+          <w:szCs w:val="20"/>
+          <w:lang w:val="en"/>
+        </w:rPr>
+        <w:t>+</w:t>
+      </w:r>
+      <w:r>
+        <w:rPr>
+          <w:rFonts w:ascii="Arial" w:hAnsi="Arial" w:cs="Arial"/>
+          <w:color w:val="22B14C"/>
+          <w:sz w:val="20"/>
+          <w:szCs w:val="20"/>
+          <w:lang w:val="en"/>
+        </w:rPr>
+        <w:tab/>
+        <w:t xml:space="preserve">private Interface34 raise = new </w:t>
+      </w:r>
+      <w:proofErr w:type="gramStart"/>
+      <w:r>
+        <w:rPr>
+          <w:rFonts w:ascii="Arial" w:hAnsi="Arial" w:cs="Arial"/>
+          <w:color w:val="22B14C"/>
+          <w:sz w:val="20"/>
+          <w:szCs w:val="20"/>
+          <w:lang w:val="en"/>
+        </w:rPr>
+        <w:t>Raise(</w:t>
+      </w:r>
+      <w:proofErr w:type="gramEnd"/>
+      <w:r>
+        <w:rPr>
+          <w:rFonts w:ascii="Arial" w:hAnsi="Arial" w:cs="Arial"/>
+          <w:color w:val="22B14C"/>
+          <w:sz w:val="20"/>
+          <w:szCs w:val="20"/>
+          <w:lang w:val="en"/>
+        </w:rPr>
+        <w:t>);</w:t>
+      </w:r>
+    </w:p>
+    <w:p>
+      <w:pPr>
+        <w:autoSpaceDE w:val="0"/>
+        <w:autoSpaceDN w:val="0"/>
+        <w:adjustRightInd w:val="0"/>
+        <w:spacing w:after="0" w:line="240" w:lineRule="auto"/>
+        <w:rPr>
+          <w:rFonts w:ascii="Arial" w:hAnsi="Arial" w:cs="Arial"/>
+          <w:color w:val="000000"/>
+          <w:sz w:val="20"/>
+          <w:szCs w:val="20"/>
+          <w:lang w:val="en"/>
+        </w:rPr>
+      </w:pPr>
+      <w:r>
+        <w:rPr>
+          <w:rFonts w:ascii="Arial" w:hAnsi="Arial" w:cs="Arial"/>
+          <w:color w:val="000000"/>
+          <w:sz w:val="20"/>
+          <w:szCs w:val="20"/>
+          <w:lang w:val="en"/>
+        </w:rPr>
+        <w:t xml:space="preserve"> </w:t>
+      </w:r>
+    </w:p>
+    <w:p>
+      <w:pPr>
+        <w:autoSpaceDE w:val="0"/>
+        <w:autoSpaceDN w:val="0"/>
+        <w:adjustRightInd w:val="0"/>
+        <w:spacing w:after="0" w:line="240" w:lineRule="auto"/>
+        <w:rPr>
+          <w:rFonts w:ascii="Arial" w:hAnsi="Arial" w:cs="Arial"/>
+          <w:color w:val="000000"/>
+          <w:sz w:val="20"/>
+          <w:szCs w:val="20"/>
+          <w:lang w:val="en"/>
+        </w:rPr>
+      </w:pPr>
+      <w:r>
+        <w:rPr>
+          <w:rFonts w:ascii="Arial" w:hAnsi="Arial" w:cs="Arial"/>
+          <w:color w:val="ED1C24"/>
+          <w:sz w:val="20"/>
+          <w:szCs w:val="20"/>
+          <w:lang w:val="en"/>
+        </w:rPr>
+        <w:t>-</w:t>
+      </w:r>
+      <w:r>
+        <w:rPr>
+          <w:rFonts w:ascii="Arial" w:hAnsi="Arial" w:cs="Arial"/>
+          <w:color w:val="ED1C24"/>
+          <w:sz w:val="20"/>
+          <w:szCs w:val="20"/>
+          <w:lang w:val="en"/>
+        </w:rPr>
+        <w:tab/>
+        <w:t xml:space="preserve">private </w:t>
+      </w:r>
+      <w:proofErr w:type="spellStart"/>
+      <w:r>
+        <w:rPr>
+          <w:rFonts w:ascii="Arial" w:hAnsi="Arial" w:cs="Arial"/>
+          <w:color w:val="ED1C24"/>
+          <w:sz w:val="20"/>
+          <w:szCs w:val="20"/>
+          <w:lang w:val="en"/>
+        </w:rPr>
+        <w:t>MetDataFunction</w:t>
+      </w:r>
+      <w:proofErr w:type="spellEnd"/>
+      <w:r>
+        <w:rPr>
+          <w:rFonts w:ascii="Arial" w:hAnsi="Arial" w:cs="Arial"/>
+          <w:color w:val="ED1C24"/>
+          <w:sz w:val="20"/>
+          <w:szCs w:val="20"/>
+          <w:lang w:val="en"/>
+        </w:rPr>
+        <w:t xml:space="preserve"> </w:t>
+      </w:r>
+      <w:proofErr w:type="spellStart"/>
+      <w:r>
+        <w:rPr>
+          <w:rFonts w:ascii="Arial" w:hAnsi="Arial" w:cs="Arial"/>
+          <w:color w:val="ED1C24"/>
+          <w:sz w:val="20"/>
+          <w:szCs w:val="20"/>
+          <w:lang w:val="en"/>
+        </w:rPr>
+        <w:t>metData</w:t>
+      </w:r>
+      <w:proofErr w:type="spellEnd"/>
+      <w:r>
+        <w:rPr>
+          <w:rFonts w:ascii="Arial" w:hAnsi="Arial" w:cs="Arial"/>
+          <w:color w:val="ED1C24"/>
+          <w:sz w:val="20"/>
+          <w:szCs w:val="20"/>
+          <w:lang w:val="en"/>
+        </w:rPr>
+        <w:t xml:space="preserve"> = new </w:t>
+      </w:r>
+      <w:proofErr w:type="spellStart"/>
+      <w:proofErr w:type="gramStart"/>
+      <w:r>
+        <w:rPr>
+          <w:rFonts w:ascii="Arial" w:hAnsi="Arial" w:cs="Arial"/>
+          <w:color w:val="ED1C24"/>
+          <w:sz w:val="20"/>
+          <w:szCs w:val="20"/>
+          <w:lang w:val="en"/>
+        </w:rPr>
+        <w:t>MetDataFunction</w:t>
+      </w:r>
+      <w:proofErr w:type="spellEnd"/>
+      <w:r>
+        <w:rPr>
+          <w:rFonts w:ascii="Arial" w:hAnsi="Arial" w:cs="Arial"/>
+          <w:color w:val="ED1C24"/>
+          <w:sz w:val="20"/>
+          <w:szCs w:val="20"/>
+          <w:lang w:val="en"/>
+        </w:rPr>
+        <w:t>(</w:t>
+      </w:r>
+      <w:proofErr w:type="gramEnd"/>
+      <w:r>
+        <w:rPr>
+          <w:rFonts w:ascii="Arial" w:hAnsi="Arial" w:cs="Arial"/>
+          <w:color w:val="ED1C24"/>
+          <w:sz w:val="20"/>
+          <w:szCs w:val="20"/>
+          <w:lang w:val="en"/>
+        </w:rPr>
+        <w:t>);</w:t>
+      </w:r>
+    </w:p>
+    <w:p>
+      <w:pPr>
+        <w:autoSpaceDE w:val="0"/>
+        <w:autoSpaceDN w:val="0"/>
+        <w:adjustRightInd w:val="0"/>
+        <w:spacing w:after="0" w:line="240" w:lineRule="auto"/>
+        <w:rPr>
+          <w:rFonts w:ascii="Arial" w:hAnsi="Arial" w:cs="Arial"/>
+          <w:color w:val="000000"/>
+          <w:sz w:val="20"/>
+          <w:szCs w:val="20"/>
+          <w:lang w:val="en"/>
+        </w:rPr>
+      </w:pPr>
+      <w:r>
+        <w:rPr>
+          <w:rFonts w:ascii="Arial" w:hAnsi="Arial" w:cs="Arial"/>
+          <w:color w:val="22B14C"/>
+          <w:sz w:val="20"/>
+          <w:szCs w:val="20"/>
+          <w:lang w:val="en"/>
+        </w:rPr>
+        <w:t>+</w:t>
+      </w:r>
+      <w:r>
+        <w:rPr>
+          <w:rFonts w:ascii="Arial" w:hAnsi="Arial" w:cs="Arial"/>
+          <w:color w:val="22B14C"/>
+          <w:sz w:val="20"/>
+          <w:szCs w:val="20"/>
+          <w:lang w:val="en"/>
+        </w:rPr>
+        <w:tab/>
+        <w:t xml:space="preserve">private Interface34 </w:t>
+      </w:r>
+      <w:proofErr w:type="spellStart"/>
+      <w:r>
+        <w:rPr>
+          <w:rFonts w:ascii="Arial" w:hAnsi="Arial" w:cs="Arial"/>
+          <w:color w:val="22B14C"/>
+          <w:sz w:val="20"/>
+          <w:szCs w:val="20"/>
+          <w:lang w:val="en"/>
+        </w:rPr>
+        <w:t>metData</w:t>
+      </w:r>
+      <w:proofErr w:type="spellEnd"/>
+      <w:r>
+        <w:rPr>
+          <w:rFonts w:ascii="Arial" w:hAnsi="Arial" w:cs="Arial"/>
+          <w:color w:val="22B14C"/>
+          <w:sz w:val="20"/>
+          <w:szCs w:val="20"/>
+          <w:lang w:val="en"/>
+        </w:rPr>
+        <w:t xml:space="preserve"> = new </w:t>
+      </w:r>
+      <w:proofErr w:type="spellStart"/>
+      <w:proofErr w:type="gramStart"/>
+      <w:r>
+        <w:rPr>
+          <w:rFonts w:ascii="Arial" w:hAnsi="Arial" w:cs="Arial"/>
+          <w:color w:val="22B14C"/>
+          <w:sz w:val="20"/>
+          <w:szCs w:val="20"/>
+          <w:lang w:val="en"/>
+        </w:rPr>
+        <w:t>MetDataFunction</w:t>
+      </w:r>
+      <w:proofErr w:type="spellEnd"/>
+      <w:r>
+        <w:rPr>
+          <w:rFonts w:ascii="Arial" w:hAnsi="Arial" w:cs="Arial"/>
+          <w:color w:val="22B14C"/>
+          <w:sz w:val="20"/>
+          <w:szCs w:val="20"/>
+          <w:lang w:val="en"/>
+        </w:rPr>
+        <w:t>(</w:t>
+      </w:r>
+      <w:proofErr w:type="gramEnd"/>
+      <w:r>
+        <w:rPr>
+          <w:rFonts w:ascii="Arial" w:hAnsi="Arial" w:cs="Arial"/>
+          <w:color w:val="22B14C"/>
+          <w:sz w:val="20"/>
+          <w:szCs w:val="20"/>
+          <w:lang w:val="en"/>
+        </w:rPr>
+        <w:t>);</w:t>
+      </w:r>
+    </w:p>
+    <w:p>
+      <w:pPr>
+        <w:autoSpaceDE w:val="0"/>
+        <w:autoSpaceDN w:val="0"/>
+        <w:adjustRightInd w:val="0"/>
+        <w:spacing w:after="0" w:line="240" w:lineRule="auto"/>
+        <w:rPr>
+          <w:rFonts w:ascii="Arial" w:hAnsi="Arial" w:cs="Arial"/>
+          <w:color w:val="000000"/>
+          <w:sz w:val="20"/>
+          <w:szCs w:val="20"/>
+          <w:lang w:val="en"/>
+        </w:rPr>
+      </w:pPr>
+      <w:r>
+        <w:rPr>
+          <w:rFonts w:ascii="Arial" w:hAnsi="Arial" w:cs="Arial"/>
+          <w:color w:val="000000"/>
+          <w:sz w:val="20"/>
+          <w:szCs w:val="20"/>
+          <w:lang w:val="en"/>
+        </w:rPr>
+        <w:t xml:space="preserve"> </w:t>
+      </w:r>
+    </w:p>
+    <w:p>
+      <w:pPr>
+        <w:autoSpaceDE w:val="0"/>
+        <w:autoSpaceDN w:val="0"/>
+        <w:adjustRightInd w:val="0"/>
+        <w:spacing w:after="0" w:line="240" w:lineRule="auto"/>
+        <w:rPr>
+          <w:rFonts w:ascii="Arial" w:hAnsi="Arial" w:cs="Arial"/>
+          <w:color w:val="000000"/>
+          <w:sz w:val="20"/>
+          <w:szCs w:val="20"/>
+          <w:lang w:val="en"/>
+        </w:rPr>
+      </w:pPr>
+      <w:r>
+        <w:rPr>
+          <w:rFonts w:ascii="Arial" w:hAnsi="Arial" w:cs="Arial"/>
+          <w:color w:val="ED1C24"/>
+          <w:sz w:val="20"/>
+          <w:szCs w:val="20"/>
+          <w:lang w:val="en"/>
+        </w:rPr>
+        <w:t>-</w:t>
+      </w:r>
+      <w:r>
+        <w:rPr>
+          <w:rFonts w:ascii="Arial" w:hAnsi="Arial" w:cs="Arial"/>
+          <w:color w:val="ED1C24"/>
+          <w:sz w:val="20"/>
+          <w:szCs w:val="20"/>
+          <w:lang w:val="en"/>
+        </w:rPr>
+        <w:tab/>
+        <w:t xml:space="preserve">private Raise price = new </w:t>
+      </w:r>
+      <w:proofErr w:type="gramStart"/>
+      <w:r>
+        <w:rPr>
+          <w:rFonts w:ascii="Arial" w:hAnsi="Arial" w:cs="Arial"/>
+          <w:color w:val="ED1C24"/>
+          <w:sz w:val="20"/>
+          <w:szCs w:val="20"/>
+          <w:lang w:val="en"/>
+        </w:rPr>
+        <w:t>Raise(</w:t>
+      </w:r>
+      <w:proofErr w:type="gramEnd"/>
+      <w:r>
+        <w:rPr>
+          <w:rFonts w:ascii="Arial" w:hAnsi="Arial" w:cs="Arial"/>
+          <w:color w:val="ED1C24"/>
+          <w:sz w:val="20"/>
+          <w:szCs w:val="20"/>
+          <w:lang w:val="en"/>
+        </w:rPr>
+        <w:t>);</w:t>
+      </w:r>
+    </w:p>
+    <w:p>
+      <w:pPr>
+        <w:autoSpaceDE w:val="0"/>
+        <w:autoSpaceDN w:val="0"/>
+        <w:adjustRightInd w:val="0"/>
+        <w:spacing w:after="0" w:line="240" w:lineRule="auto"/>
+        <w:rPr>
+          <w:rFonts w:ascii="Arial" w:hAnsi="Arial" w:cs="Arial"/>
+          <w:color w:val="22B14C"/>
+          <w:sz w:val="20"/>
+          <w:szCs w:val="20"/>
+          <w:lang w:val="en"/>
+        </w:rPr>
+      </w:pPr>
+      <w:r>
+        <w:rPr>
+          <w:rFonts w:ascii="Arial" w:hAnsi="Arial" w:cs="Arial"/>
+          <w:color w:val="22B14C"/>
+          <w:sz w:val="20"/>
+          <w:szCs w:val="20"/>
+          <w:lang w:val="en"/>
+        </w:rPr>
+        <w:t>+</w:t>
+      </w:r>
+      <w:r>
+        <w:rPr>
+          <w:rFonts w:ascii="Arial" w:hAnsi="Arial" w:cs="Arial"/>
+          <w:color w:val="22B14C"/>
+          <w:sz w:val="20"/>
+          <w:szCs w:val="20"/>
+          <w:lang w:val="en"/>
+        </w:rPr>
+        <w:tab/>
+        <w:t xml:space="preserve">private Interface34 price = new </w:t>
+      </w:r>
+      <w:proofErr w:type="gramStart"/>
+      <w:r>
+        <w:rPr>
+          <w:rFonts w:ascii="Arial" w:hAnsi="Arial" w:cs="Arial"/>
+          <w:color w:val="22B14C"/>
+          <w:sz w:val="20"/>
+          <w:szCs w:val="20"/>
+          <w:lang w:val="en"/>
+        </w:rPr>
+        <w:t>Raise(</w:t>
+      </w:r>
+      <w:proofErr w:type="gramEnd"/>
+      <w:r>
+        <w:rPr>
+          <w:rFonts w:ascii="Arial" w:hAnsi="Arial" w:cs="Arial"/>
+          <w:color w:val="22B14C"/>
+          <w:sz w:val="20"/>
+          <w:szCs w:val="20"/>
+          <w:lang w:val="en"/>
+        </w:rPr>
+        <w:t>);</w:t>
+      </w:r>
+    </w:p>
+    <w:p>
+      <w:pPr>
+        <w:autoSpaceDE w:val="0"/>
+        <w:autoSpaceDN w:val="0"/>
+        <w:bidi/>
+        <w:adjustRightInd w:val="0"/>
+        <w:spacing w:after="0" w:line="240" w:lineRule="auto"/>
+        <w:rPr>
+          <w:rFonts w:ascii="Arial" w:hAnsi="Arial" w:cs="Arial"/>
+          <w:color w:val="22B14C"/>
+          <w:sz w:val="20"/>
+          <w:szCs w:val="20"/>
+          <w:lang w:val="en"/>
+        </w:rPr>
+      </w:pPr>
+    </w:p>
+    <w:p>
+      <w:pPr>
+        <w:pStyle w:val="ListParagraph"/>
+        <w:numPr>
+          <w:ilvl w:val="0"/>
+          <w:numId w:val="7"/>
+        </w:numPr>
+        <w:autoSpaceDE w:val="0"/>
+        <w:autoSpaceDN w:val="0"/>
+        <w:bidi/>
+        <w:adjustRightInd w:val="0"/>
+        <w:spacing w:after="0" w:line="240" w:lineRule="auto"/>
+        <w:rPr>
+          <w:lang w:bidi="fa-IR"/>
+        </w:rPr>
+      </w:pPr>
+      <w:r>
+        <w:rPr>
+          <w:rFonts w:hint="cs"/>
+          <w:rtl/>
+          <w:lang w:bidi="fa-IR"/>
+        </w:rPr>
+        <w:t xml:space="preserve">در مثال بالا </w:t>
+      </w:r>
+      <w:r>
+        <w:rPr>
+          <w:lang w:bidi="fa-IR"/>
+        </w:rPr>
+        <w:t xml:space="preserve">Linear, Random, Discrete, Raise, </w:t>
+      </w:r>
+      <w:proofErr w:type="spellStart"/>
+      <w:r>
+        <w:rPr>
+          <w:lang w:bidi="fa-IR"/>
+        </w:rPr>
+        <w:t>MetDataFunction</w:t>
+      </w:r>
+      <w:proofErr w:type="spellEnd"/>
+      <w:r>
+        <w:rPr>
+          <w:rFonts w:hint="cs"/>
+          <w:rtl/>
+          <w:lang w:bidi="fa-IR"/>
+        </w:rPr>
+        <w:t xml:space="preserve"> کلاس‌های محصول</w:t>
+      </w:r>
+      <w:r>
+        <w:rPr>
+          <w:lang w:bidi="fa-IR"/>
+        </w:rPr>
+        <w:t>(product)</w:t>
+      </w:r>
+      <w:r>
+        <w:rPr>
+          <w:rFonts w:hint="cs"/>
+          <w:rtl/>
+          <w:lang w:bidi="fa-IR"/>
+        </w:rPr>
+        <w:t xml:space="preserve"> هستند که همگی به </w:t>
+      </w:r>
+      <w:r>
+        <w:rPr>
+          <w:lang w:bidi="fa-IR"/>
+        </w:rPr>
+        <w:t>Interface34</w:t>
+      </w:r>
+      <w:r>
+        <w:rPr>
+          <w:rFonts w:hint="cs"/>
+          <w:rtl/>
+          <w:lang w:bidi="fa-IR"/>
+        </w:rPr>
+        <w:t xml:space="preserve"> تبدیل شده</w:t>
+      </w:r>
+      <w:r>
+        <w:rPr>
+          <w:rFonts w:hint="eastAsia"/>
+          <w:rtl/>
+          <w:lang w:bidi="fa-IR"/>
+        </w:rPr>
+        <w:t>‌</w:t>
+      </w:r>
+      <w:r>
+        <w:rPr>
+          <w:rFonts w:hint="cs"/>
+          <w:rtl/>
+          <w:lang w:bidi="fa-IR"/>
+        </w:rPr>
+        <w:t>اند.</w:t>
+      </w:r>
+    </w:p>
+    <w:p>
+      <w:pPr>
+        <w:pStyle w:val="ListParagraph"/>
+        <w:numPr>
+          <w:ilvl w:val="0"/>
+          <w:numId w:val="7"/>
+        </w:numPr>
+        <w:autoSpaceDE w:val="0"/>
+        <w:autoSpaceDN w:val="0"/>
+        <w:bidi/>
+        <w:adjustRightInd w:val="0"/>
+        <w:spacing w:after="0" w:line="240" w:lineRule="auto"/>
+        <w:rPr>
+          <w:lang w:bidi="fa-IR"/>
+        </w:rPr>
+      </w:pPr>
+      <w:r>
+        <w:rPr>
+          <w:rFonts w:hint="cs"/>
+          <w:rtl/>
+          <w:lang w:bidi="fa-IR"/>
+        </w:rPr>
+        <w:t xml:space="preserve">در مثال بالا </w:t>
+      </w:r>
+      <w:r>
+        <w:rPr>
+          <w:lang w:bidi="fa-IR"/>
+        </w:rPr>
+        <w:t>Interface34</w:t>
+      </w:r>
+      <w:r>
+        <w:rPr>
+          <w:rFonts w:hint="cs"/>
+          <w:rtl/>
+          <w:lang w:bidi="fa-IR"/>
+        </w:rPr>
+        <w:t xml:space="preserve"> در ابتدا کد هم به صورت خودکار </w:t>
+      </w:r>
+      <w:r>
+        <w:rPr>
+          <w:lang w:bidi="fa-IR"/>
+        </w:rPr>
+        <w:t>Import</w:t>
+      </w:r>
+      <w:r>
+        <w:rPr>
+          <w:rFonts w:hint="cs"/>
+          <w:rtl/>
+          <w:lang w:bidi="fa-IR"/>
+        </w:rPr>
+        <w:t xml:space="preserve"> شده است.</w:t>
+      </w:r>
+    </w:p>
+    <w:p>
+      <w:pPr>
+        <w:autoSpaceDE w:val="0"/>
+        <w:autoSpaceDN w:val="0"/>
+        <w:bidi/>
+        <w:adjustRightInd w:val="0"/>
+        <w:spacing w:after="0" w:line="240" w:lineRule="auto"/>
+        <w:rPr>
+          <w:rtl/>
+          <w:lang w:bidi="fa-IR"/>
+        </w:rPr>
+      </w:pPr>
+    </w:p>
+    <w:p>
+      <w:pPr>
+        <w:autoSpaceDE w:val="0"/>
+        <w:autoSpaceDN w:val="0"/>
+        <w:bidi/>
+        <w:adjustRightInd w:val="0"/>
+        <w:spacing w:after="0" w:line="240" w:lineRule="auto"/>
+        <w:rPr>
+          <w:rtl/>
+          <w:lang w:bidi="fa-IR"/>
+        </w:rPr>
+      </w:pPr>
+    </w:p>
+    <w:p>
+      <w:pPr>
+        <w:autoSpaceDE w:val="0"/>
+        <w:autoSpaceDN w:val="0"/>
+        <w:bidi/>
+        <w:adjustRightInd w:val="0"/>
+        <w:spacing w:after="0" w:line="240" w:lineRule="auto"/>
+        <w:rPr>
+          <w:rtl/>
+          <w:lang w:bidi="fa-IR"/>
+        </w:rPr>
+      </w:pPr>
+    </w:p>
+    <w:p>
+      <w:pPr>
+        <w:autoSpaceDE w:val="0"/>
+        <w:autoSpaceDN w:val="0"/>
+        <w:bidi/>
+        <w:adjustRightInd w:val="0"/>
+        <w:spacing w:after="0" w:line="240" w:lineRule="auto"/>
+        <w:rPr>
+          <w:rtl/>
+          <w:lang w:bidi="fa-IR"/>
+        </w:rPr>
+      </w:pPr>
+      <w:r>
+        <w:rPr>
+          <w:rFonts w:hint="cs"/>
+          <w:rtl/>
+          <w:lang w:bidi="fa-IR"/>
+        </w:rPr>
+        <w:lastRenderedPageBreak/>
+        <w:t xml:space="preserve">کلاس </w:t>
+      </w:r>
+      <w:proofErr w:type="spellStart"/>
+      <w:r>
+        <w:rPr>
+          <w:lang w:bidi="fa-IR"/>
+        </w:rPr>
+        <w:t>FixProductListener</w:t>
+      </w:r>
+      <w:proofErr w:type="spellEnd"/>
+      <w:r>
+        <w:rPr>
+          <w:rFonts w:hint="cs"/>
+          <w:rtl/>
+          <w:lang w:bidi="fa-IR"/>
+        </w:rPr>
+        <w:t>:</w:t>
+      </w:r>
+    </w:p>
+    <w:p>
+      <w:pPr>
+        <w:autoSpaceDE w:val="0"/>
+        <w:autoSpaceDN w:val="0"/>
+        <w:bidi/>
+        <w:adjustRightInd w:val="0"/>
+        <w:spacing w:after="0" w:line="240" w:lineRule="auto"/>
+        <w:rPr>
+          <w:rFonts w:hint="cs"/>
+          <w:rtl/>
+          <w:lang w:bidi="fa-IR"/>
+        </w:rPr>
+      </w:pPr>
+    </w:p>
+    <w:p>
+      <w:pPr>
+        <w:rPr>
           <w:rtl/>
           <w:lang w:bidi="fa-IR"/>
         </w:rPr>
       </w:pPr>
     </w:p>
     <w:sectPr>
-      <w:headerReference w:type="default" r:id="rId9"/>
+      <w:headerReference w:type="default" r:id="rId12"/>
       <w:pgSz w:w="12240" w:h="15840"/>
       <w:pgMar w:top="1440" w:right="1440" w:bottom="1440" w:left="1440" w:header="720" w:footer="720" w:gutter="0"/>
       <w:cols w:space="720"/>
@@ -1178,7 +3154,6 @@
       <w:pStyle w:val="Header"/>
       <w:bidi/>
       <w:rPr>
-        <w:rFonts w:hint="cs"/>
         <w:lang w:bidi="fa-IR"/>
       </w:rPr>
     </w:pPr>
@@ -1201,7 +3176,6 @@
       <w:pStyle w:val="Header"/>
       <w:bidi/>
       <w:rPr>
-        <w:rFonts w:hint="cs"/>
         <w:rtl/>
         <w:lang w:bidi="fa-IR"/>
       </w:rPr>
@@ -1474,6 +3448,118 @@
     </w:lvl>
   </w:abstractNum>
   <w:abstractNum w:abstractNumId="3" w15:restartNumberingAfterBreak="0">
+    <w:nsid w:val="2F091ED2"/>
+    <w:multiLevelType w:val="hybridMultilevel"/>
+    <w:tmpl w:val="6EA63772"/>
+    <w:lvl w:ilvl="0" w:tplc="A6580AF4">
+      <w:numFmt w:val="bullet"/>
+      <w:lvlText w:val=""/>
+      <w:lvlJc w:val="left"/>
+      <w:pPr>
+        <w:ind w:left="720" w:hanging="360"/>
+      </w:pPr>
+      <w:rPr>
+        <w:rFonts w:ascii="Symbol" w:eastAsiaTheme="minorHAnsi" w:hAnsi="Symbol" w:cstheme="minorBidi" w:hint="default"/>
+      </w:rPr>
+    </w:lvl>
+    <w:lvl w:ilvl="1" w:tplc="04090003" w:tentative="1">
+      <w:start w:val="1"/>
+      <w:numFmt w:val="bullet"/>
+      <w:lvlText w:val="o"/>
+      <w:lvlJc w:val="left"/>
+      <w:pPr>
+        <w:ind w:left="1440" w:hanging="360"/>
+      </w:pPr>
+      <w:rPr>
+        <w:rFonts w:ascii="Courier New" w:hAnsi="Courier New" w:cs="Courier New" w:hint="default"/>
+      </w:rPr>
+    </w:lvl>
+    <w:lvl w:ilvl="2" w:tplc="04090005" w:tentative="1">
+      <w:start w:val="1"/>
+      <w:numFmt w:val="bullet"/>
+      <w:lvlText w:val=""/>
+      <w:lvlJc w:val="left"/>
+      <w:pPr>
+        <w:ind w:left="2160" w:hanging="360"/>
+      </w:pPr>
+      <w:rPr>
+        <w:rFonts w:ascii="Wingdings" w:hAnsi="Wingdings" w:hint="default"/>
+      </w:rPr>
+    </w:lvl>
+    <w:lvl w:ilvl="3" w:tplc="04090001" w:tentative="1">
+      <w:start w:val="1"/>
+      <w:numFmt w:val="bullet"/>
+      <w:lvlText w:val=""/>
+      <w:lvlJc w:val="left"/>
+      <w:pPr>
+        <w:ind w:left="2880" w:hanging="360"/>
+      </w:pPr>
+      <w:rPr>
+        <w:rFonts w:ascii="Symbol" w:hAnsi="Symbol" w:hint="default"/>
+      </w:rPr>
+    </w:lvl>
+    <w:lvl w:ilvl="4" w:tplc="04090003" w:tentative="1">
+      <w:start w:val="1"/>
+      <w:numFmt w:val="bullet"/>
+      <w:lvlText w:val="o"/>
+      <w:lvlJc w:val="left"/>
+      <w:pPr>
+        <w:ind w:left="3600" w:hanging="360"/>
+      </w:pPr>
+      <w:rPr>
+        <w:rFonts w:ascii="Courier New" w:hAnsi="Courier New" w:cs="Courier New" w:hint="default"/>
+      </w:rPr>
+    </w:lvl>
+    <w:lvl w:ilvl="5" w:tplc="04090005" w:tentative="1">
+      <w:start w:val="1"/>
+      <w:numFmt w:val="bullet"/>
+      <w:lvlText w:val=""/>
+      <w:lvlJc w:val="left"/>
+      <w:pPr>
+        <w:ind w:left="4320" w:hanging="360"/>
+      </w:pPr>
+      <w:rPr>
+        <w:rFonts w:ascii="Wingdings" w:hAnsi="Wingdings" w:hint="default"/>
+      </w:rPr>
+    </w:lvl>
+    <w:lvl w:ilvl="6" w:tplc="04090001" w:tentative="1">
+      <w:start w:val="1"/>
+      <w:numFmt w:val="bullet"/>
+      <w:lvlText w:val=""/>
+      <w:lvlJc w:val="left"/>
+      <w:pPr>
+        <w:ind w:left="5040" w:hanging="360"/>
+      </w:pPr>
+      <w:rPr>
+        <w:rFonts w:ascii="Symbol" w:hAnsi="Symbol" w:hint="default"/>
+      </w:rPr>
+    </w:lvl>
+    <w:lvl w:ilvl="7" w:tplc="04090003" w:tentative="1">
+      <w:start w:val="1"/>
+      <w:numFmt w:val="bullet"/>
+      <w:lvlText w:val="o"/>
+      <w:lvlJc w:val="left"/>
+      <w:pPr>
+        <w:ind w:left="5760" w:hanging="360"/>
+      </w:pPr>
+      <w:rPr>
+        <w:rFonts w:ascii="Courier New" w:hAnsi="Courier New" w:cs="Courier New" w:hint="default"/>
+      </w:rPr>
+    </w:lvl>
+    <w:lvl w:ilvl="8" w:tplc="04090005" w:tentative="1">
+      <w:start w:val="1"/>
+      <w:numFmt w:val="bullet"/>
+      <w:lvlText w:val=""/>
+      <w:lvlJc w:val="left"/>
+      <w:pPr>
+        <w:ind w:left="6480" w:hanging="360"/>
+      </w:pPr>
+      <w:rPr>
+        <w:rFonts w:ascii="Wingdings" w:hAnsi="Wingdings" w:hint="default"/>
+      </w:rPr>
+    </w:lvl>
+  </w:abstractNum>
+  <w:abstractNum w:abstractNumId="4" w15:restartNumberingAfterBreak="0">
     <w:nsid w:val="43083E03"/>
     <w:multiLevelType w:val="hybridMultilevel"/>
     <w:tmpl w:val="FC4474FC"/>
@@ -1585,7 +3671,7 @@
       </w:rPr>
     </w:lvl>
   </w:abstractNum>
-  <w:abstractNum w:abstractNumId="4" w15:restartNumberingAfterBreak="0">
+  <w:abstractNum w:abstractNumId="5" w15:restartNumberingAfterBreak="0">
     <w:nsid w:val="51920D68"/>
     <w:multiLevelType w:val="hybridMultilevel"/>
     <w:tmpl w:val="4918929E"/>
@@ -1697,7 +3783,7 @@
       </w:rPr>
     </w:lvl>
   </w:abstractNum>
-  <w:abstractNum w:abstractNumId="5" w15:restartNumberingAfterBreak="0">
+  <w:abstractNum w:abstractNumId="6" w15:restartNumberingAfterBreak="0">
     <w:nsid w:val="78FD578F"/>
     <w:multiLevelType w:val="multilevel"/>
     <w:tmpl w:val="04090025"/>
@@ -1793,13 +3879,13 @@
     </w:lvl>
   </w:abstractNum>
   <w:num w:numId="1" w16cid:durableId="1884243778">
-    <w:abstractNumId w:val="4"/>
+    <w:abstractNumId w:val="5"/>
   </w:num>
   <w:num w:numId="2" w16cid:durableId="1348408868">
     <w:abstractNumId w:val="0"/>
   </w:num>
   <w:num w:numId="3" w16cid:durableId="506477654">
-    <w:abstractNumId w:val="5"/>
+    <w:abstractNumId w:val="6"/>
   </w:num>
   <w:num w:numId="4" w16cid:durableId="425460452">
     <w:abstractNumId w:val="1"/>
@@ -1808,6 +3894,9 @@
     <w:abstractNumId w:val="2"/>
   </w:num>
   <w:num w:numId="6" w16cid:durableId="1118254308">
+    <w:abstractNumId w:val="4"/>
+  </w:num>
+  <w:num w:numId="7" w16cid:durableId="1621373660">
     <w:abstractNumId w:val="3"/>
   </w:num>
 </w:numbering>
@@ -2653,6 +4742,54 @@
     <w:uiPriority w:val="99"/>
     <w:rsid w:val="00D81C4D"/>
   </w:style>
+  <w:style w:type="paragraph" w:styleId="HTMLPreformatted">
+    <w:name w:val="HTML Preformatted"/>
+    <w:basedOn w:val="Normal"/>
+    <w:link w:val="HTMLPreformattedChar"/>
+    <w:uiPriority w:val="99"/>
+    <w:semiHidden/>
+    <w:unhideWhenUsed/>
+    <w:rsid w:val="00BF2FF7"/>
+    <w:pPr>
+      <w:tabs>
+        <w:tab w:val="left" w:pos="916"/>
+        <w:tab w:val="left" w:pos="1832"/>
+        <w:tab w:val="left" w:pos="2748"/>
+        <w:tab w:val="left" w:pos="3664"/>
+        <w:tab w:val="left" w:pos="4580"/>
+        <w:tab w:val="left" w:pos="5496"/>
+        <w:tab w:val="left" w:pos="6412"/>
+        <w:tab w:val="left" w:pos="7328"/>
+        <w:tab w:val="left" w:pos="8244"/>
+        <w:tab w:val="left" w:pos="9160"/>
+        <w:tab w:val="left" w:pos="10076"/>
+        <w:tab w:val="left" w:pos="10992"/>
+        <w:tab w:val="left" w:pos="11908"/>
+        <w:tab w:val="left" w:pos="12824"/>
+        <w:tab w:val="left" w:pos="13740"/>
+        <w:tab w:val="left" w:pos="14656"/>
+      </w:tabs>
+      <w:spacing w:after="0" w:line="240" w:lineRule="auto"/>
+    </w:pPr>
+    <w:rPr>
+      <w:rFonts w:ascii="Courier New" w:eastAsia="Times New Roman" w:hAnsi="Courier New" w:cs="Courier New"/>
+      <w:sz w:val="20"/>
+      <w:szCs w:val="20"/>
+    </w:rPr>
+  </w:style>
+  <w:style w:type="character" w:customStyle="1" w:styleId="HTMLPreformattedChar">
+    <w:name w:val="HTML Preformatted Char"/>
+    <w:basedOn w:val="DefaultParagraphFont"/>
+    <w:link w:val="HTMLPreformatted"/>
+    <w:uiPriority w:val="99"/>
+    <w:semiHidden/>
+    <w:rsid w:val="00BF2FF7"/>
+    <w:rPr>
+      <w:rFonts w:ascii="Courier New" w:eastAsia="Times New Roman" w:hAnsi="Courier New" w:cs="Courier New"/>
+      <w:sz w:val="20"/>
+      <w:szCs w:val="20"/>
+    </w:rPr>
+  </w:style>
 </w:styles>
 </file>
 

</xml_diff>

<commit_message>
add get_factory_report function to Report class
</commit_message>
<xml_diff>
--- a/reports/گزارش پروژه پایانی.docx
+++ b/reports/گزارش پروژه پایانی.docx
@@ -486,13 +486,54 @@
           <w:lang w:bidi="fa-IR"/>
         </w:rPr>
       </w:pPr>
-      <w:r>
-        <w:rPr>
-          <w:rFonts w:hint="cs"/>
-          <w:rtl/>
-          <w:lang w:bidi="fa-IR"/>
-        </w:rPr>
-        <w:t>هدف از این پروژه ارائه روشی برای تایین میزان آزمون پذیری برنامه ها می باشد. برای این منظور می باید بتوان با تحلیل خود برنامه میزان وابستگی بین کلاس ها را مشخص کرد. مسلما با افزایش میزان وابستگی آزمون واحد (</w:t>
+      <w:bookmarkStart w:id="0" w:name="_Hlk104576010"/>
+      <w:r>
+        <w:rPr>
+          <w:rFonts w:hint="cs"/>
+          <w:rtl/>
+          <w:lang w:bidi="fa-IR"/>
+        </w:rPr>
+        <w:t>هدف از این پروژه ارائه روشی برای تایین میزان آزمون پذیری برنامه</w:t>
+      </w:r>
+      <w:r>
+        <w:rPr>
+          <w:rFonts w:hint="eastAsia"/>
+          <w:rtl/>
+          <w:lang w:bidi="fa-IR"/>
+        </w:rPr>
+        <w:t>‌</w:t>
+      </w:r>
+      <w:r>
+        <w:rPr>
+          <w:rFonts w:hint="cs"/>
+          <w:rtl/>
+          <w:lang w:bidi="fa-IR"/>
+        </w:rPr>
+        <w:t>ها می</w:t>
+      </w:r>
+      <w:r>
+        <w:rPr>
+          <w:rFonts w:hint="eastAsia"/>
+          <w:lang w:bidi="fa-IR"/>
+        </w:rPr>
+        <w:t>‌</w:t>
+      </w:r>
+      <w:r>
+        <w:rPr>
+          <w:rFonts w:hint="cs"/>
+          <w:rtl/>
+          <w:lang w:bidi="fa-IR"/>
+        </w:rPr>
+        <w:t>باشد</w:t>
+      </w:r>
+      <w:bookmarkEnd w:id="0"/>
+      <w:r>
+        <w:rPr>
+          <w:rFonts w:hint="cs"/>
+          <w:rtl/>
+          <w:lang w:bidi="fa-IR"/>
+        </w:rPr>
+        <w:t>. برای این منظور می باید بتوان با تحلیل خود برنامه میزان وابستگی بین کلاس ها را مشخص کرد. مسلما با افزایش میزان وابستگی آزمون واحد (</w:t>
       </w:r>
       <w:r>
         <w:rPr>
@@ -1728,7 +1769,6 @@
         </w:numPr>
         <w:bidi/>
         <w:rPr>
-          <w:rFonts w:hint="cs"/>
           <w:rtl/>
           <w:lang w:bidi="fa-IR"/>
         </w:rPr>
@@ -2434,7 +2474,6 @@
       <w:pPr>
         <w:bidi/>
         <w:rPr>
-          <w:rtl/>
           <w:lang w:bidi="fa-IR"/>
         </w:rPr>
       </w:pPr>
@@ -2481,6 +2520,24 @@
           <w:lang w:bidi="fa-IR"/>
         </w:rPr>
         <w:t>در زیر به موارد مهم آن می‌پردازیم:</w:t>
+      </w:r>
+    </w:p>
+    <w:p>
+      <w:pPr>
+        <w:bidi/>
+        <w:rPr>
+          <w:rFonts w:hint="cs"/>
+          <w:rtl/>
+          <w:lang w:bidi="fa-IR"/>
+        </w:rPr>
+      </w:pPr>
+      <w:r>
+        <w:rPr>
+          <w:rFonts w:hint="cs"/>
+          <w:rtl/>
+          <w:lang w:bidi="fa-IR"/>
+        </w:rPr>
+        <w:t>. . .</w:t>
       </w:r>
     </w:p>
     <w:p>
@@ -2632,6 +2689,7 @@
           <w:noProof/>
           <w:lang w:bidi="fa-IR"/>
         </w:rPr>
+        <w:lastRenderedPageBreak/>
         <w:drawing>
           <wp:inline distT="0" distB="0" distL="0" distR="0" wp14:anchorId="0EABFCD0" wp14:editId="465EC459">
             <wp:extent cx="5943600" cy="1813560"/>
@@ -2687,7 +2745,6 @@
           <w:rtl/>
           <w:lang w:bidi="fa-IR"/>
         </w:rPr>
-        <w:lastRenderedPageBreak/>
         <w:t>در کد زیر در کلاس سازنده</w:t>
       </w:r>
       <w:r>
@@ -2873,29 +2930,7 @@
           <w:szCs w:val="20"/>
           <w:lang w:val="en"/>
         </w:rPr>
-        <w:t xml:space="preserve">+import </w:t>
-      </w:r>
-      <w:proofErr w:type="gramStart"/>
-      <w:r>
-        <w:rPr>
-          <w:rFonts w:ascii="Arial" w:hAnsi="Arial" w:cs="Arial"/>
-          <w:color w:val="22B14C"/>
-          <w:sz w:val="20"/>
-          <w:szCs w:val="20"/>
-          <w:lang w:val="en"/>
-        </w:rPr>
-        <w:t>simulator.Interface</w:t>
-      </w:r>
-      <w:proofErr w:type="gramEnd"/>
-      <w:r>
-        <w:rPr>
-          <w:rFonts w:ascii="Arial" w:hAnsi="Arial" w:cs="Arial"/>
-          <w:color w:val="22B14C"/>
-          <w:sz w:val="20"/>
-          <w:szCs w:val="20"/>
-          <w:lang w:val="en"/>
-        </w:rPr>
-        <w:t>34;</w:t>
+        <w:t>+import simulator.Interface34;</w:t>
       </w:r>
     </w:p>
     <w:p>
@@ -3040,29 +3075,7 @@
           <w:lang w:val="en"/>
         </w:rPr>
         <w:tab/>
-        <w:t xml:space="preserve">private </w:t>
-      </w:r>
-      <w:proofErr w:type="gramStart"/>
-      <w:r>
-        <w:rPr>
-          <w:rFonts w:ascii="Arial" w:hAnsi="Arial" w:cs="Arial"/>
-          <w:color w:val="000000"/>
-          <w:sz w:val="20"/>
-          <w:szCs w:val="20"/>
-          <w:lang w:val="en"/>
-        </w:rPr>
-        <w:t>Function[</w:t>
-      </w:r>
-      <w:proofErr w:type="gramEnd"/>
-      <w:r>
-        <w:rPr>
-          <w:rFonts w:ascii="Arial" w:hAnsi="Arial" w:cs="Arial"/>
-          <w:color w:val="000000"/>
-          <w:sz w:val="20"/>
-          <w:szCs w:val="20"/>
-          <w:lang w:val="en"/>
-        </w:rPr>
-        <w:t xml:space="preserve">] </w:t>
+        <w:t xml:space="preserve">private Function[] </w:t>
       </w:r>
       <w:proofErr w:type="spellStart"/>
       <w:r>
@@ -3167,29 +3180,7 @@
           <w:szCs w:val="20"/>
           <w:lang w:val="en"/>
         </w:rPr>
-        <w:t xml:space="preserve"> = new </w:t>
-      </w:r>
-      <w:proofErr w:type="gramStart"/>
-      <w:r>
-        <w:rPr>
-          <w:rFonts w:ascii="Arial" w:hAnsi="Arial" w:cs="Arial"/>
-          <w:color w:val="ED1C24"/>
-          <w:sz w:val="20"/>
-          <w:szCs w:val="20"/>
-          <w:lang w:val="en"/>
-        </w:rPr>
-        <w:t>Linear(</w:t>
-      </w:r>
-      <w:proofErr w:type="gramEnd"/>
-      <w:r>
-        <w:rPr>
-          <w:rFonts w:ascii="Arial" w:hAnsi="Arial" w:cs="Arial"/>
-          <w:color w:val="ED1C24"/>
-          <w:sz w:val="20"/>
-          <w:szCs w:val="20"/>
-          <w:lang w:val="en"/>
-        </w:rPr>
-        <w:t>);</w:t>
+        <w:t xml:space="preserve"> = new Linear();</w:t>
       </w:r>
     </w:p>
     <w:p>
@@ -3225,29 +3216,7 @@
           <w:lang w:val="en"/>
         </w:rPr>
         <w:tab/>
-        <w:t xml:space="preserve">private Interface34 linear = new </w:t>
-      </w:r>
-      <w:proofErr w:type="gramStart"/>
-      <w:r>
-        <w:rPr>
-          <w:rFonts w:ascii="Arial" w:hAnsi="Arial" w:cs="Arial"/>
-          <w:color w:val="22B14C"/>
-          <w:sz w:val="20"/>
-          <w:szCs w:val="20"/>
-          <w:lang w:val="en"/>
-        </w:rPr>
-        <w:t>Linear(</w:t>
-      </w:r>
-      <w:proofErr w:type="gramEnd"/>
-      <w:r>
-        <w:rPr>
-          <w:rFonts w:ascii="Arial" w:hAnsi="Arial" w:cs="Arial"/>
-          <w:color w:val="22B14C"/>
-          <w:sz w:val="20"/>
-          <w:szCs w:val="20"/>
-          <w:lang w:val="en"/>
-        </w:rPr>
-        <w:t>);</w:t>
+        <w:t>private Interface34 linear = new Linear();</w:t>
       </w:r>
     </w:p>
     <w:p>
@@ -3308,29 +3277,7 @@
           <w:lang w:val="en"/>
         </w:rPr>
         <w:tab/>
-        <w:t xml:space="preserve">private Random random1 = new </w:t>
-      </w:r>
-      <w:proofErr w:type="gramStart"/>
-      <w:r>
-        <w:rPr>
-          <w:rFonts w:ascii="Arial" w:hAnsi="Arial" w:cs="Arial"/>
-          <w:color w:val="ED1C24"/>
-          <w:sz w:val="20"/>
-          <w:szCs w:val="20"/>
-          <w:lang w:val="en"/>
-        </w:rPr>
-        <w:t>Random(</w:t>
-      </w:r>
-      <w:proofErr w:type="gramEnd"/>
-      <w:r>
-        <w:rPr>
-          <w:rFonts w:ascii="Arial" w:hAnsi="Arial" w:cs="Arial"/>
-          <w:color w:val="ED1C24"/>
-          <w:sz w:val="20"/>
-          <w:szCs w:val="20"/>
-          <w:lang w:val="en"/>
-        </w:rPr>
-        <w:t>);</w:t>
+        <w:t>private Random random1 = new Random();</w:t>
       </w:r>
     </w:p>
     <w:p>
@@ -3366,29 +3313,7 @@
           <w:lang w:val="en"/>
         </w:rPr>
         <w:tab/>
-        <w:t xml:space="preserve">private Interface34 random1 = new </w:t>
-      </w:r>
-      <w:proofErr w:type="gramStart"/>
-      <w:r>
-        <w:rPr>
-          <w:rFonts w:ascii="Arial" w:hAnsi="Arial" w:cs="Arial"/>
-          <w:color w:val="22B14C"/>
-          <w:sz w:val="20"/>
-          <w:szCs w:val="20"/>
-          <w:lang w:val="en"/>
-        </w:rPr>
-        <w:t>Random(</w:t>
-      </w:r>
-      <w:proofErr w:type="gramEnd"/>
-      <w:r>
-        <w:rPr>
-          <w:rFonts w:ascii="Arial" w:hAnsi="Arial" w:cs="Arial"/>
-          <w:color w:val="22B14C"/>
-          <w:sz w:val="20"/>
-          <w:szCs w:val="20"/>
-          <w:lang w:val="en"/>
-        </w:rPr>
-        <w:t>);</w:t>
+        <w:t>private Interface34 random1 = new Random();</w:t>
       </w:r>
     </w:p>
     <w:p>
@@ -3449,29 +3374,7 @@
           <w:lang w:val="en"/>
         </w:rPr>
         <w:tab/>
-        <w:t xml:space="preserve">private Random random2 = new </w:t>
-      </w:r>
-      <w:proofErr w:type="gramStart"/>
-      <w:r>
-        <w:rPr>
-          <w:rFonts w:ascii="Arial" w:hAnsi="Arial" w:cs="Arial"/>
-          <w:color w:val="ED1C24"/>
-          <w:sz w:val="20"/>
-          <w:szCs w:val="20"/>
-          <w:lang w:val="en"/>
-        </w:rPr>
-        <w:t>Random(</w:t>
-      </w:r>
-      <w:proofErr w:type="gramEnd"/>
-      <w:r>
-        <w:rPr>
-          <w:rFonts w:ascii="Arial" w:hAnsi="Arial" w:cs="Arial"/>
-          <w:color w:val="ED1C24"/>
-          <w:sz w:val="20"/>
-          <w:szCs w:val="20"/>
-          <w:lang w:val="en"/>
-        </w:rPr>
-        <w:t>)</w:t>
+        <w:t>private Random random2 = new Random()</w:t>
       </w:r>
       <w:r>
         <w:rPr>
@@ -3517,29 +3420,7 @@
           <w:lang w:val="en"/>
         </w:rPr>
         <w:tab/>
-        <w:t xml:space="preserve">private Interface34 random2 = new </w:t>
-      </w:r>
-      <w:proofErr w:type="gramStart"/>
-      <w:r>
-        <w:rPr>
-          <w:rFonts w:ascii="Arial" w:hAnsi="Arial" w:cs="Arial"/>
-          <w:color w:val="22B14C"/>
-          <w:sz w:val="20"/>
-          <w:szCs w:val="20"/>
-          <w:lang w:val="en"/>
-        </w:rPr>
-        <w:t>Random(</w:t>
-      </w:r>
-      <w:proofErr w:type="gramEnd"/>
-      <w:r>
-        <w:rPr>
-          <w:rFonts w:ascii="Arial" w:hAnsi="Arial" w:cs="Arial"/>
-          <w:color w:val="22B14C"/>
-          <w:sz w:val="20"/>
-          <w:szCs w:val="20"/>
-          <w:lang w:val="en"/>
-        </w:rPr>
-        <w:t>);</w:t>
+        <w:t>private Interface34 random2 = new Random();</w:t>
       </w:r>
     </w:p>
     <w:p>
@@ -3622,29 +3503,7 @@
           <w:szCs w:val="20"/>
           <w:lang w:val="en"/>
         </w:rPr>
-        <w:t xml:space="preserve"> = new </w:t>
-      </w:r>
-      <w:proofErr w:type="gramStart"/>
-      <w:r>
-        <w:rPr>
-          <w:rFonts w:ascii="Arial" w:hAnsi="Arial" w:cs="Arial"/>
-          <w:color w:val="ED1C24"/>
-          <w:sz w:val="20"/>
-          <w:szCs w:val="20"/>
-          <w:lang w:val="en"/>
-        </w:rPr>
-        <w:t>Discrete(</w:t>
-      </w:r>
-      <w:proofErr w:type="gramEnd"/>
-      <w:r>
-        <w:rPr>
-          <w:rFonts w:ascii="Arial" w:hAnsi="Arial" w:cs="Arial"/>
-          <w:color w:val="ED1C24"/>
-          <w:sz w:val="20"/>
-          <w:szCs w:val="20"/>
-          <w:lang w:val="en"/>
-        </w:rPr>
-        <w:t>);</w:t>
+        <w:t xml:space="preserve"> = new Discrete();</w:t>
       </w:r>
     </w:p>
     <w:p>
@@ -3680,29 +3539,7 @@
           <w:lang w:val="en"/>
         </w:rPr>
         <w:tab/>
-        <w:t xml:space="preserve">private Interface34 discrete = new </w:t>
-      </w:r>
-      <w:proofErr w:type="gramStart"/>
-      <w:r>
-        <w:rPr>
-          <w:rFonts w:ascii="Arial" w:hAnsi="Arial" w:cs="Arial"/>
-          <w:color w:val="22B14C"/>
-          <w:sz w:val="20"/>
-          <w:szCs w:val="20"/>
-          <w:lang w:val="en"/>
-        </w:rPr>
-        <w:t>Discrete(</w:t>
-      </w:r>
-      <w:proofErr w:type="gramEnd"/>
-      <w:r>
-        <w:rPr>
-          <w:rFonts w:ascii="Arial" w:hAnsi="Arial" w:cs="Arial"/>
-          <w:color w:val="22B14C"/>
-          <w:sz w:val="20"/>
-          <w:szCs w:val="20"/>
-          <w:lang w:val="en"/>
-        </w:rPr>
-        <w:t>);</w:t>
+        <w:t>private Interface34 discrete = new Discrete();</w:t>
       </w:r>
     </w:p>
     <w:p>
@@ -3752,6 +3589,7 @@
           <w:szCs w:val="20"/>
           <w:lang w:val="en"/>
         </w:rPr>
+        <w:lastRenderedPageBreak/>
         <w:t>-</w:t>
       </w:r>
       <w:r>
@@ -3785,29 +3623,7 @@
           <w:szCs w:val="20"/>
           <w:lang w:val="en"/>
         </w:rPr>
-        <w:t xml:space="preserve"> = new </w:t>
-      </w:r>
-      <w:proofErr w:type="gramStart"/>
-      <w:r>
-        <w:rPr>
-          <w:rFonts w:ascii="Arial" w:hAnsi="Arial" w:cs="Arial"/>
-          <w:color w:val="ED1C24"/>
-          <w:sz w:val="20"/>
-          <w:szCs w:val="20"/>
-          <w:lang w:val="en"/>
-        </w:rPr>
-        <w:t>Raise(</w:t>
-      </w:r>
-      <w:proofErr w:type="gramEnd"/>
-      <w:r>
-        <w:rPr>
-          <w:rFonts w:ascii="Arial" w:hAnsi="Arial" w:cs="Arial"/>
-          <w:color w:val="ED1C24"/>
-          <w:sz w:val="20"/>
-          <w:szCs w:val="20"/>
-          <w:lang w:val="en"/>
-        </w:rPr>
-        <w:t>);</w:t>
+        <w:t xml:space="preserve"> = new Raise();</w:t>
       </w:r>
     </w:p>
     <w:p>
@@ -3843,29 +3659,7 @@
           <w:lang w:val="en"/>
         </w:rPr>
         <w:tab/>
-        <w:t xml:space="preserve">private Interface34 raise = new </w:t>
-      </w:r>
-      <w:proofErr w:type="gramStart"/>
-      <w:r>
-        <w:rPr>
-          <w:rFonts w:ascii="Arial" w:hAnsi="Arial" w:cs="Arial"/>
-          <w:color w:val="22B14C"/>
-          <w:sz w:val="20"/>
-          <w:szCs w:val="20"/>
-          <w:lang w:val="en"/>
-        </w:rPr>
-        <w:t>Raise(</w:t>
-      </w:r>
-      <w:proofErr w:type="gramEnd"/>
-      <w:r>
-        <w:rPr>
-          <w:rFonts w:ascii="Arial" w:hAnsi="Arial" w:cs="Arial"/>
-          <w:color w:val="22B14C"/>
-          <w:sz w:val="20"/>
-          <w:szCs w:val="20"/>
-          <w:lang w:val="en"/>
-        </w:rPr>
-        <w:t>);</w:t>
+        <w:t>private Interface34 raise = new Raise();</w:t>
       </w:r>
     </w:p>
     <w:p>
@@ -3973,7 +3767,6 @@
         <w:t xml:space="preserve"> = new </w:t>
       </w:r>
       <w:proofErr w:type="spellStart"/>
-      <w:proofErr w:type="gramStart"/>
       <w:r>
         <w:rPr>
           <w:rFonts w:ascii="Arial" w:hAnsi="Arial" w:cs="Arial"/>
@@ -3993,18 +3786,7 @@
           <w:szCs w:val="20"/>
           <w:lang w:val="en"/>
         </w:rPr>
-        <w:t>(</w:t>
-      </w:r>
-      <w:proofErr w:type="gramEnd"/>
-      <w:r>
-        <w:rPr>
-          <w:rFonts w:ascii="Arial" w:hAnsi="Arial" w:cs="Arial"/>
-          <w:color w:val="ED1C24"/>
-          <w:sz w:val="20"/>
-          <w:szCs w:val="20"/>
-          <w:lang w:val="en"/>
-        </w:rPr>
-        <w:t>);</w:t>
+        <w:t>();</w:t>
       </w:r>
     </w:p>
     <w:p>
@@ -4065,7 +3847,6 @@
         <w:t xml:space="preserve"> = new </w:t>
       </w:r>
       <w:proofErr w:type="spellStart"/>
-      <w:proofErr w:type="gramStart"/>
       <w:r>
         <w:rPr>
           <w:rFonts w:ascii="Arial" w:hAnsi="Arial" w:cs="Arial"/>
@@ -4085,18 +3866,7 @@
           <w:szCs w:val="20"/>
           <w:lang w:val="en"/>
         </w:rPr>
-        <w:t>(</w:t>
-      </w:r>
-      <w:proofErr w:type="gramEnd"/>
-      <w:r>
-        <w:rPr>
-          <w:rFonts w:ascii="Arial" w:hAnsi="Arial" w:cs="Arial"/>
-          <w:color w:val="22B14C"/>
-          <w:sz w:val="20"/>
-          <w:szCs w:val="20"/>
-          <w:lang w:val="en"/>
-        </w:rPr>
-        <w:t>);</w:t>
+        <w:t>();</w:t>
       </w:r>
     </w:p>
     <w:p>
@@ -4157,29 +3927,7 @@
           <w:lang w:val="en"/>
         </w:rPr>
         <w:tab/>
-        <w:t xml:space="preserve">private Raise price = new </w:t>
-      </w:r>
-      <w:proofErr w:type="gramStart"/>
-      <w:r>
-        <w:rPr>
-          <w:rFonts w:ascii="Arial" w:hAnsi="Arial" w:cs="Arial"/>
-          <w:color w:val="ED1C24"/>
-          <w:sz w:val="20"/>
-          <w:szCs w:val="20"/>
-          <w:lang w:val="en"/>
-        </w:rPr>
-        <w:t>Raise(</w:t>
-      </w:r>
-      <w:proofErr w:type="gramEnd"/>
-      <w:r>
-        <w:rPr>
-          <w:rFonts w:ascii="Arial" w:hAnsi="Arial" w:cs="Arial"/>
-          <w:color w:val="ED1C24"/>
-          <w:sz w:val="20"/>
-          <w:szCs w:val="20"/>
-          <w:lang w:val="en"/>
-        </w:rPr>
-        <w:t>);</w:t>
+        <w:t>private Raise price = new Raise();</w:t>
       </w:r>
     </w:p>
     <w:p>
@@ -4215,29 +3963,7 @@
           <w:lang w:val="en"/>
         </w:rPr>
         <w:tab/>
-        <w:t xml:space="preserve">private Interface34 price = new </w:t>
-      </w:r>
-      <w:proofErr w:type="gramStart"/>
-      <w:r>
-        <w:rPr>
-          <w:rFonts w:ascii="Arial" w:hAnsi="Arial" w:cs="Arial"/>
-          <w:color w:val="22B14C"/>
-          <w:sz w:val="20"/>
-          <w:szCs w:val="20"/>
-          <w:lang w:val="en"/>
-        </w:rPr>
-        <w:t>Raise(</w:t>
-      </w:r>
-      <w:proofErr w:type="gramEnd"/>
-      <w:r>
-        <w:rPr>
-          <w:rFonts w:ascii="Arial" w:hAnsi="Arial" w:cs="Arial"/>
-          <w:color w:val="22B14C"/>
-          <w:sz w:val="20"/>
-          <w:szCs w:val="20"/>
-          <w:lang w:val="en"/>
-        </w:rPr>
-        <w:t>);</w:t>
+        <w:t>private Interface34 price = new Raise();</w:t>
       </w:r>
     </w:p>
     <w:p>
@@ -4945,7 +4671,6 @@
         <w:t xml:space="preserve"> import </w:t>
       </w:r>
       <w:proofErr w:type="spellStart"/>
-      <w:proofErr w:type="gramStart"/>
       <w:r>
         <w:rPr>
           <w:rFonts w:ascii="Arial" w:hAnsi="Arial" w:cs="Arial"/>
@@ -4957,7 +4682,6 @@
         <w:t>jade.gui.GuiEvent</w:t>
       </w:r>
       <w:proofErr w:type="spellEnd"/>
-      <w:proofErr w:type="gramEnd"/>
       <w:r>
         <w:rPr>
           <w:rFonts w:ascii="Arial" w:hAnsi="Arial" w:cs="Arial"/>
@@ -5019,7 +4743,6 @@
         <w:t xml:space="preserve"> import </w:t>
       </w:r>
       <w:proofErr w:type="spellStart"/>
-      <w:proofErr w:type="gramStart"/>
       <w:r>
         <w:rPr>
           <w:rFonts w:ascii="Arial" w:hAnsi="Arial" w:cs="Arial"/>
@@ -5031,7 +4754,6 @@
         <w:t>java.awt.BorderLayout</w:t>
       </w:r>
       <w:proofErr w:type="spellEnd"/>
-      <w:proofErr w:type="gramEnd"/>
       <w:r>
         <w:rPr>
           <w:rFonts w:ascii="Arial" w:hAnsi="Arial" w:cs="Arial"/>
@@ -5068,7 +4790,6 @@
         <w:t xml:space="preserve"> import </w:t>
       </w:r>
       <w:proofErr w:type="spellStart"/>
-      <w:proofErr w:type="gramStart"/>
       <w:r>
         <w:rPr>
           <w:rFonts w:ascii="Arial" w:hAnsi="Arial" w:cs="Arial"/>
@@ -5080,7 +4801,6 @@
         <w:t>java.awt.Dimension</w:t>
       </w:r>
       <w:proofErr w:type="spellEnd"/>
-      <w:proofErr w:type="gramEnd"/>
       <w:r>
         <w:rPr>
           <w:rFonts w:ascii="Arial" w:hAnsi="Arial" w:cs="Arial"/>
@@ -5302,6 +5022,7 @@
           <w:szCs w:val="20"/>
           <w:lang w:val="en"/>
         </w:rPr>
+        <w:lastRenderedPageBreak/>
         <w:t xml:space="preserve"> </w:t>
       </w:r>
       <w:r>
@@ -5691,7 +5412,6 @@
           <w:rtl/>
           <w:lang w:bidi="fa-IR"/>
         </w:rPr>
-        <w:lastRenderedPageBreak/>
         <w:t>در این قسمت نام</w:t>
       </w:r>
       <w:r>
@@ -5712,6 +5432,7 @@
       </w:pPr>
       <w:r>
         <w:rPr>
+          <w:noProof/>
           <w:lang w:bidi="fa-IR"/>
         </w:rPr>
         <w:drawing>
@@ -5817,6 +5538,7 @@
       </w:pPr>
       <w:r>
         <w:rPr>
+          <w:noProof/>
           <w:lang w:bidi="fa-IR"/>
         </w:rPr>
         <w:drawing>
@@ -6005,7 +5727,6 @@
         <w:pStyle w:val="ListParagraph"/>
         <w:bidi/>
         <w:rPr>
-          <w:rFonts w:hint="cs"/>
           <w:lang w:bidi="fa-IR"/>
         </w:rPr>
       </w:pPr>
@@ -6068,27 +5789,12 @@
         <w:rPr>
           <w:lang w:bidi="fa-IR"/>
         </w:rPr>
-        <w:t xml:space="preserve"> / </w:t>
-      </w:r>
-      <w:proofErr w:type="gramStart"/>
-      <w:r>
-        <w:rPr>
-          <w:lang w:bidi="fa-IR"/>
-        </w:rPr>
-        <w:t>max(</w:t>
-      </w:r>
-      <w:proofErr w:type="gramEnd"/>
-      <w:r>
-        <w:rPr>
-          <w:lang w:bidi="fa-IR"/>
-        </w:rPr>
-        <w:t>no_methods_class1, no_methods_class2, . . .)</w:t>
-      </w:r>
-    </w:p>
-    <w:p>
-      <w:pPr>
-        <w:rPr>
-          <w:rFonts w:hint="cs"/>
+        <w:t xml:space="preserve"> / max(no_methods_class1, no_methods_class2, . . .)</w:t>
+      </w:r>
+    </w:p>
+    <w:p>
+      <w:pPr>
+        <w:rPr>
           <w:rtl/>
           <w:lang w:bidi="fa-IR"/>
         </w:rPr>
@@ -6213,6 +5919,7 @@
       </w:pPr>
       <w:r>
         <w:rPr>
+          <w:noProof/>
           <w:lang w:bidi="fa-IR"/>
         </w:rPr>
         <w:lastRenderedPageBreak/>
@@ -6308,7 +6015,6 @@
         </w:rPr>
         <w:t xml:space="preserve">def </w:t>
       </w:r>
-      <w:proofErr w:type="gramStart"/>
       <w:r>
         <w:rPr>
           <w:lang w:bidi="fa-IR"/>
@@ -6319,15 +6025,63 @@
         <w:rPr>
           <w:lang w:bidi="fa-IR"/>
         </w:rPr>
+        <w:t xml:space="preserve">(sensitivity, </w:t>
+      </w:r>
+      <w:proofErr w:type="spellStart"/>
+      <w:r>
+        <w:rPr>
+          <w:lang w:bidi="fa-IR"/>
+        </w:rPr>
+        <w:t>class_diagram</w:t>
+      </w:r>
+      <w:proofErr w:type="spellEnd"/>
+      <w:r>
+        <w:rPr>
+          <w:lang w:bidi="fa-IR"/>
+        </w:rPr>
+        <w:t>):</w:t>
+      </w:r>
+    </w:p>
+    <w:p>
+      <w:pPr>
+        <w:rPr>
+          <w:lang w:bidi="fa-IR"/>
+        </w:rPr>
+      </w:pPr>
+      <w:r>
+        <w:rPr>
+          <w:lang w:bidi="fa-IR"/>
+        </w:rPr>
+        <w:tab/>
+      </w:r>
+      <w:proofErr w:type="spellStart"/>
+      <w:r>
+        <w:rPr>
+          <w:lang w:bidi="fa-IR"/>
+        </w:rPr>
+        <w:t>internal_nodes</w:t>
+      </w:r>
+      <w:proofErr w:type="spellEnd"/>
+      <w:r>
+        <w:rPr>
+          <w:lang w:bidi="fa-IR"/>
+        </w:rPr>
+        <w:t xml:space="preserve"> = </w:t>
+      </w:r>
+      <w:proofErr w:type="spellStart"/>
+      <w:r>
+        <w:rPr>
+          <w:lang w:bidi="fa-IR"/>
+        </w:rPr>
+        <w:t>get_internal_nodes</w:t>
+      </w:r>
+      <w:proofErr w:type="spellEnd"/>
+      <w:r>
+        <w:rPr>
+          <w:lang w:bidi="fa-IR"/>
+        </w:rPr>
         <w:t>(</w:t>
       </w:r>
-      <w:proofErr w:type="gramEnd"/>
-      <w:r>
-        <w:rPr>
-          <w:lang w:bidi="fa-IR"/>
-        </w:rPr>
-        <w:t xml:space="preserve">sensitivity, </w:t>
-      </w:r>
       <w:proofErr w:type="spellStart"/>
       <w:r>
         <w:rPr>
@@ -6340,20 +6094,21 @@
         <w:rPr>
           <w:lang w:bidi="fa-IR"/>
         </w:rPr>
-        <w:t>):</w:t>
-      </w:r>
-    </w:p>
-    <w:p>
-      <w:pPr>
-        <w:rPr>
-          <w:lang w:bidi="fa-IR"/>
-        </w:rPr>
-      </w:pPr>
-      <w:r>
-        <w:rPr>
-          <w:lang w:bidi="fa-IR"/>
-        </w:rPr>
-        <w:tab/>
+        <w:t>)</w:t>
+      </w:r>
+    </w:p>
+    <w:p>
+      <w:pPr>
+        <w:rPr>
+          <w:lang w:bidi="fa-IR"/>
+        </w:rPr>
+      </w:pPr>
+      <w:r>
+        <w:rPr>
+          <w:lang w:bidi="fa-IR"/>
+        </w:rPr>
+        <w:tab/>
+        <w:t xml:space="preserve">for node in </w:t>
       </w:r>
       <w:proofErr w:type="spellStart"/>
       <w:r>
@@ -6367,14 +6122,192 @@
         <w:rPr>
           <w:lang w:bidi="fa-IR"/>
         </w:rPr>
-        <w:t xml:space="preserve"> = </w:t>
-      </w:r>
-      <w:proofErr w:type="spellStart"/>
-      <w:r>
-        <w:rPr>
-          <w:lang w:bidi="fa-IR"/>
-        </w:rPr>
-        <w:t>get_internal_nodes</w:t>
+        <w:t>:</w:t>
+      </w:r>
+    </w:p>
+    <w:p>
+      <w:pPr>
+        <w:rPr>
+          <w:lang w:bidi="fa-IR"/>
+        </w:rPr>
+      </w:pPr>
+      <w:r>
+        <w:rPr>
+          <w:lang w:bidi="fa-IR"/>
+        </w:rPr>
+        <w:tab/>
+      </w:r>
+      <w:r>
+        <w:rPr>
+          <w:lang w:bidi="fa-IR"/>
+        </w:rPr>
+        <w:tab/>
+        <w:t xml:space="preserve">neighbors = </w:t>
+      </w:r>
+      <w:proofErr w:type="spellStart"/>
+      <w:r>
+        <w:rPr>
+          <w:lang w:bidi="fa-IR"/>
+        </w:rPr>
+        <w:t>node.neighbors</w:t>
+      </w:r>
+      <w:proofErr w:type="spellEnd"/>
+    </w:p>
+    <w:p>
+      <w:pPr>
+        <w:rPr>
+          <w:lang w:bidi="fa-IR"/>
+        </w:rPr>
+      </w:pPr>
+      <w:r>
+        <w:rPr>
+          <w:lang w:bidi="fa-IR"/>
+        </w:rPr>
+        <w:tab/>
+      </w:r>
+      <w:r>
+        <w:rPr>
+          <w:lang w:bidi="fa-IR"/>
+        </w:rPr>
+        <w:tab/>
+        <w:t xml:space="preserve">if </w:t>
+      </w:r>
+      <w:proofErr w:type="spellStart"/>
+      <w:r>
+        <w:rPr>
+          <w:lang w:bidi="fa-IR"/>
+        </w:rPr>
+        <w:t>len</w:t>
+      </w:r>
+      <w:proofErr w:type="spellEnd"/>
+      <w:r>
+        <w:rPr>
+          <w:lang w:bidi="fa-IR"/>
+        </w:rPr>
+        <w:t xml:space="preserve">(neighbors) &gt; 1: </w:t>
+      </w:r>
+    </w:p>
+    <w:p>
+      <w:pPr>
+        <w:rPr>
+          <w:lang w:bidi="fa-IR"/>
+        </w:rPr>
+      </w:pPr>
+      <w:r>
+        <w:rPr>
+          <w:lang w:bidi="fa-IR"/>
+        </w:rPr>
+        <w:tab/>
+      </w:r>
+      <w:r>
+        <w:rPr>
+          <w:lang w:bidi="fa-IR"/>
+        </w:rPr>
+        <w:tab/>
+      </w:r>
+      <w:r>
+        <w:rPr>
+          <w:lang w:bidi="fa-IR"/>
+        </w:rPr>
+        <w:tab/>
+      </w:r>
+      <w:proofErr w:type="spellStart"/>
+      <w:r>
+        <w:rPr>
+          <w:lang w:bidi="fa-IR"/>
+        </w:rPr>
+        <w:t>neighbors_methods_dict</w:t>
+      </w:r>
+      <w:proofErr w:type="spellEnd"/>
+      <w:r>
+        <w:rPr>
+          <w:lang w:bidi="fa-IR"/>
+        </w:rPr>
+        <w:t xml:space="preserve"> = {}</w:t>
+      </w:r>
+    </w:p>
+    <w:p>
+      <w:pPr>
+        <w:rPr>
+          <w:lang w:bidi="fa-IR"/>
+        </w:rPr>
+      </w:pPr>
+      <w:r>
+        <w:rPr>
+          <w:lang w:bidi="fa-IR"/>
+        </w:rPr>
+        <w:tab/>
+      </w:r>
+      <w:r>
+        <w:rPr>
+          <w:lang w:bidi="fa-IR"/>
+        </w:rPr>
+        <w:tab/>
+      </w:r>
+      <w:r>
+        <w:rPr>
+          <w:lang w:bidi="fa-IR"/>
+        </w:rPr>
+        <w:tab/>
+        <w:t xml:space="preserve">for </w:t>
+      </w:r>
+      <w:proofErr w:type="spellStart"/>
+      <w:r>
+        <w:rPr>
+          <w:lang w:bidi="fa-IR"/>
+        </w:rPr>
+        <w:t>child_node</w:t>
+      </w:r>
+      <w:proofErr w:type="spellEnd"/>
+      <w:r>
+        <w:rPr>
+          <w:lang w:bidi="fa-IR"/>
+        </w:rPr>
+        <w:t xml:space="preserve"> in neighbors:</w:t>
+      </w:r>
+    </w:p>
+    <w:p>
+      <w:pPr>
+        <w:rPr>
+          <w:lang w:bidi="fa-IR"/>
+        </w:rPr>
+      </w:pPr>
+      <w:r>
+        <w:rPr>
+          <w:lang w:bidi="fa-IR"/>
+        </w:rPr>
+        <w:tab/>
+      </w:r>
+      <w:r>
+        <w:rPr>
+          <w:lang w:bidi="fa-IR"/>
+        </w:rPr>
+        <w:tab/>
+      </w:r>
+      <w:r>
+        <w:rPr>
+          <w:lang w:bidi="fa-IR"/>
+        </w:rPr>
+        <w:tab/>
+      </w:r>
+      <w:r>
+        <w:rPr>
+          <w:lang w:bidi="fa-IR"/>
+        </w:rPr>
+        <w:tab/>
+      </w:r>
+      <w:r>
+        <w:rPr>
+          <w:lang w:bidi="fa-IR"/>
+        </w:rPr>
+        <w:t xml:space="preserve">listener = </w:t>
+      </w:r>
+      <w:proofErr w:type="spellStart"/>
+      <w:r>
+        <w:rPr>
+          <w:lang w:bidi="fa-IR"/>
+        </w:rPr>
+        <w:t>ProductCreatorDetectorListener</w:t>
       </w:r>
       <w:proofErr w:type="spellEnd"/>
       <w:r>
@@ -6388,7 +6321,19 @@
         <w:rPr>
           <w:lang w:bidi="fa-IR"/>
         </w:rPr>
-        <w:t>class_diagram</w:t>
+        <w:t>child</w:t>
+      </w:r>
+      <w:r>
+        <w:rPr>
+          <w:lang w:bidi="fa-IR"/>
+        </w:rPr>
+        <w:t>_node.</w:t>
+      </w:r>
+      <w:r>
+        <w:rPr>
+          <w:lang w:bidi="fa-IR"/>
+        </w:rPr>
+        <w:t>class_name</w:t>
       </w:r>
       <w:proofErr w:type="spellEnd"/>
       <w:r>
@@ -6409,59 +6354,190 @@
           <w:lang w:bidi="fa-IR"/>
         </w:rPr>
         <w:tab/>
-        <w:t xml:space="preserve">for node in </w:t>
-      </w:r>
-      <w:proofErr w:type="spellStart"/>
-      <w:r>
-        <w:rPr>
-          <w:lang w:bidi="fa-IR"/>
-        </w:rPr>
-        <w:t>internal_nodes</w:t>
-      </w:r>
-      <w:proofErr w:type="spellEnd"/>
-      <w:r>
-        <w:rPr>
-          <w:lang w:bidi="fa-IR"/>
-        </w:rPr>
-        <w:t>:</w:t>
-      </w:r>
-    </w:p>
-    <w:p>
-      <w:pPr>
-        <w:rPr>
-          <w:lang w:bidi="fa-IR"/>
-        </w:rPr>
-      </w:pPr>
-      <w:r>
-        <w:rPr>
-          <w:lang w:bidi="fa-IR"/>
-        </w:rPr>
-        <w:tab/>
-      </w:r>
-      <w:r>
-        <w:rPr>
-          <w:lang w:bidi="fa-IR"/>
-        </w:rPr>
-        <w:tab/>
-        <w:t xml:space="preserve">neighbors = </w:t>
-      </w:r>
-      <w:proofErr w:type="spellStart"/>
-      <w:proofErr w:type="gramStart"/>
-      <w:r>
-        <w:rPr>
-          <w:lang w:bidi="fa-IR"/>
-        </w:rPr>
-        <w:t>node.neighbors</w:t>
-      </w:r>
-      <w:proofErr w:type="spellEnd"/>
-      <w:proofErr w:type="gramEnd"/>
-    </w:p>
-    <w:p>
-      <w:pPr>
-        <w:rPr>
-          <w:lang w:bidi="fa-IR"/>
-        </w:rPr>
-      </w:pPr>
+      </w:r>
+      <w:r>
+        <w:rPr>
+          <w:lang w:bidi="fa-IR"/>
+        </w:rPr>
+        <w:tab/>
+      </w:r>
+      <w:r>
+        <w:rPr>
+          <w:lang w:bidi="fa-IR"/>
+        </w:rPr>
+        <w:tab/>
+      </w:r>
+      <w:r>
+        <w:rPr>
+          <w:lang w:bidi="fa-IR"/>
+        </w:rPr>
+        <w:tab/>
+      </w:r>
+      <w:proofErr w:type="spellStart"/>
+      <w:r>
+        <w:rPr>
+          <w:lang w:bidi="fa-IR"/>
+        </w:rPr>
+        <w:t>listener.walk</w:t>
+      </w:r>
+      <w:proofErr w:type="spellEnd"/>
+      <w:r>
+        <w:rPr>
+          <w:lang w:bidi="fa-IR"/>
+        </w:rPr>
+        <w:t>()</w:t>
+      </w:r>
+    </w:p>
+    <w:p>
+      <w:pPr>
+        <w:rPr>
+          <w:lang w:bidi="fa-IR"/>
+        </w:rPr>
+      </w:pPr>
+      <w:r>
+        <w:rPr>
+          <w:lang w:bidi="fa-IR"/>
+        </w:rPr>
+        <w:tab/>
+      </w:r>
+      <w:r>
+        <w:rPr>
+          <w:lang w:bidi="fa-IR"/>
+        </w:rPr>
+        <w:tab/>
+      </w:r>
+      <w:r>
+        <w:rPr>
+          <w:lang w:bidi="fa-IR"/>
+        </w:rPr>
+        <w:tab/>
+      </w:r>
+      <w:r>
+        <w:rPr>
+          <w:lang w:bidi="fa-IR"/>
+        </w:rPr>
+        <w:tab/>
+      </w:r>
+      <w:proofErr w:type="spellStart"/>
+      <w:r>
+        <w:rPr>
+          <w:lang w:bidi="fa-IR"/>
+        </w:rPr>
+        <w:t>neighbors_methods_dict</w:t>
+      </w:r>
+      <w:proofErr w:type="spellEnd"/>
+      <w:r>
+        <w:rPr>
+          <w:lang w:bidi="fa-IR"/>
+        </w:rPr>
+        <w:t>[</w:t>
+      </w:r>
+      <w:proofErr w:type="spellStart"/>
+      <w:r>
+        <w:rPr>
+          <w:lang w:bidi="fa-IR"/>
+        </w:rPr>
+        <w:t>child_node</w:t>
+      </w:r>
+      <w:proofErr w:type="spellEnd"/>
+      <w:r>
+        <w:rPr>
+          <w:lang w:bidi="fa-IR"/>
+        </w:rPr>
+        <w:t xml:space="preserve">] = </w:t>
+      </w:r>
+      <w:proofErr w:type="spellStart"/>
+      <w:r>
+        <w:rPr>
+          <w:lang w:bidi="fa-IR"/>
+        </w:rPr>
+        <w:t>listener.methods</w:t>
+      </w:r>
+      <w:proofErr w:type="spellEnd"/>
+    </w:p>
+    <w:p>
+      <w:pPr>
+        <w:rPr>
+          <w:lang w:bidi="fa-IR"/>
+        </w:rPr>
+      </w:pPr>
+      <w:r>
+        <w:rPr>
+          <w:lang w:bidi="fa-IR"/>
+        </w:rPr>
+        <w:tab/>
+      </w:r>
+      <w:r>
+        <w:rPr>
+          <w:lang w:bidi="fa-IR"/>
+        </w:rPr>
+        <w:tab/>
+      </w:r>
+      <w:r>
+        <w:rPr>
+          <w:lang w:bidi="fa-IR"/>
+        </w:rPr>
+        <w:tab/>
+      </w:r>
+      <w:r>
+        <w:rPr>
+          <w:lang w:bidi="fa-IR"/>
+        </w:rPr>
+        <w:t xml:space="preserve">result = </w:t>
+      </w:r>
+      <w:proofErr w:type="spellStart"/>
+      <w:r>
+        <w:rPr>
+          <w:lang w:bidi="fa-IR"/>
+        </w:rPr>
+        <w:t>find_products</w:t>
+      </w:r>
+      <w:proofErr w:type="spellEnd"/>
+      <w:r>
+        <w:rPr>
+          <w:lang w:bidi="fa-IR"/>
+        </w:rPr>
+        <w:t>(</w:t>
+      </w:r>
+      <w:r>
+        <w:rPr>
+          <w:lang w:bidi="fa-IR"/>
+        </w:rPr>
+        <w:t>node</w:t>
+      </w:r>
+      <w:r>
+        <w:rPr>
+          <w:lang w:bidi="fa-IR"/>
+        </w:rPr>
+        <w:t xml:space="preserve">, </w:t>
+      </w:r>
+      <w:proofErr w:type="spellStart"/>
+      <w:r>
+        <w:rPr>
+          <w:lang w:bidi="fa-IR"/>
+        </w:rPr>
+        <w:t>neighbors_methods_dict</w:t>
+      </w:r>
+      <w:proofErr w:type="spellEnd"/>
+      <w:r>
+        <w:rPr>
+          <w:lang w:bidi="fa-IR"/>
+        </w:rPr>
+        <w:t>, sensitivity)</w:t>
+      </w:r>
+    </w:p>
+    <w:p>
+      <w:pPr>
+        <w:rPr>
+          <w:lang w:bidi="fa-IR"/>
+        </w:rPr>
+      </w:pPr>
+      <w:r>
+        <w:rPr>
+          <w:lang w:bidi="fa-IR"/>
+        </w:rPr>
+        <w:tab/>
+      </w:r>
       <w:r>
         <w:rPr>
           <w:lang w:bidi="fa-IR"/>
@@ -6487,136 +6563,6 @@
         <w:rPr>
           <w:lang w:bidi="fa-IR"/>
         </w:rPr>
-        <w:t xml:space="preserve">(neighbors) &gt; 1: </w:t>
-      </w:r>
-    </w:p>
-    <w:p>
-      <w:pPr>
-        <w:rPr>
-          <w:lang w:bidi="fa-IR"/>
-        </w:rPr>
-      </w:pPr>
-      <w:r>
-        <w:rPr>
-          <w:lang w:bidi="fa-IR"/>
-        </w:rPr>
-        <w:tab/>
-      </w:r>
-      <w:r>
-        <w:rPr>
-          <w:lang w:bidi="fa-IR"/>
-        </w:rPr>
-        <w:tab/>
-      </w:r>
-      <w:r>
-        <w:rPr>
-          <w:lang w:bidi="fa-IR"/>
-        </w:rPr>
-        <w:tab/>
-      </w:r>
-      <w:proofErr w:type="spellStart"/>
-      <w:r>
-        <w:rPr>
-          <w:lang w:bidi="fa-IR"/>
-        </w:rPr>
-        <w:t>neighbors_methods_dict</w:t>
-      </w:r>
-      <w:proofErr w:type="spellEnd"/>
-      <w:r>
-        <w:rPr>
-          <w:lang w:bidi="fa-IR"/>
-        </w:rPr>
-        <w:t xml:space="preserve"> = {}</w:t>
-      </w:r>
-    </w:p>
-    <w:p>
-      <w:pPr>
-        <w:rPr>
-          <w:lang w:bidi="fa-IR"/>
-        </w:rPr>
-      </w:pPr>
-      <w:r>
-        <w:rPr>
-          <w:lang w:bidi="fa-IR"/>
-        </w:rPr>
-        <w:tab/>
-      </w:r>
-      <w:r>
-        <w:rPr>
-          <w:lang w:bidi="fa-IR"/>
-        </w:rPr>
-        <w:tab/>
-      </w:r>
-      <w:r>
-        <w:rPr>
-          <w:lang w:bidi="fa-IR"/>
-        </w:rPr>
-        <w:tab/>
-        <w:t xml:space="preserve">for </w:t>
-      </w:r>
-      <w:proofErr w:type="spellStart"/>
-      <w:r>
-        <w:rPr>
-          <w:lang w:bidi="fa-IR"/>
-        </w:rPr>
-        <w:t>child_node</w:t>
-      </w:r>
-      <w:proofErr w:type="spellEnd"/>
-      <w:r>
-        <w:rPr>
-          <w:lang w:bidi="fa-IR"/>
-        </w:rPr>
-        <w:t xml:space="preserve"> in neighbors:</w:t>
-      </w:r>
-    </w:p>
-    <w:p>
-      <w:pPr>
-        <w:rPr>
-          <w:lang w:bidi="fa-IR"/>
-        </w:rPr>
-      </w:pPr>
-      <w:r>
-        <w:rPr>
-          <w:lang w:bidi="fa-IR"/>
-        </w:rPr>
-        <w:tab/>
-      </w:r>
-      <w:r>
-        <w:rPr>
-          <w:lang w:bidi="fa-IR"/>
-        </w:rPr>
-        <w:tab/>
-      </w:r>
-      <w:r>
-        <w:rPr>
-          <w:lang w:bidi="fa-IR"/>
-        </w:rPr>
-        <w:tab/>
-      </w:r>
-      <w:r>
-        <w:rPr>
-          <w:lang w:bidi="fa-IR"/>
-        </w:rPr>
-        <w:tab/>
-      </w:r>
-      <w:r>
-        <w:rPr>
-          <w:lang w:bidi="fa-IR"/>
-        </w:rPr>
-        <w:t xml:space="preserve">listener = </w:t>
-      </w:r>
-      <w:proofErr w:type="spellStart"/>
-      <w:r>
-        <w:rPr>
-          <w:lang w:bidi="fa-IR"/>
-        </w:rPr>
-        <w:t>ProductCreatorDetectorListener</w:t>
-      </w:r>
-      <w:proofErr w:type="spellEnd"/>
-      <w:r>
-        <w:rPr>
-          <w:lang w:bidi="fa-IR"/>
-        </w:rPr>
         <w:t>(</w:t>
       </w:r>
       <w:proofErr w:type="spellStart"/>
@@ -6624,19 +6570,68 @@
         <w:rPr>
           <w:lang w:bidi="fa-IR"/>
         </w:rPr>
-        <w:t>child</w:t>
-      </w:r>
-      <w:r>
-        <w:rPr>
-          <w:lang w:bidi="fa-IR"/>
-        </w:rPr>
-        <w:t>_node.</w:t>
-      </w:r>
-      <w:r>
-        <w:rPr>
-          <w:lang w:bidi="fa-IR"/>
-        </w:rPr>
-        <w:t>class_name</w:t>
+        <w:t>result.products</w:t>
+      </w:r>
+      <w:proofErr w:type="spellEnd"/>
+      <w:r>
+        <w:rPr>
+          <w:lang w:bidi="fa-IR"/>
+        </w:rPr>
+        <w:t>) &gt; 1:</w:t>
+      </w:r>
+    </w:p>
+    <w:p>
+      <w:pPr>
+        <w:rPr>
+          <w:lang w:bidi="fa-IR"/>
+        </w:rPr>
+      </w:pPr>
+      <w:r>
+        <w:rPr>
+          <w:lang w:bidi="fa-IR"/>
+        </w:rPr>
+        <w:lastRenderedPageBreak/>
+        <w:tab/>
+      </w:r>
+      <w:r>
+        <w:rPr>
+          <w:lang w:bidi="fa-IR"/>
+        </w:rPr>
+        <w:tab/>
+      </w:r>
+      <w:r>
+        <w:rPr>
+          <w:lang w:bidi="fa-IR"/>
+        </w:rPr>
+        <w:tab/>
+      </w:r>
+      <w:r>
+        <w:rPr>
+          <w:lang w:bidi="fa-IR"/>
+        </w:rPr>
+        <w:tab/>
+        <w:t xml:space="preserve">interface = </w:t>
+      </w:r>
+      <w:proofErr w:type="spellStart"/>
+      <w:r>
+        <w:rPr>
+          <w:lang w:bidi="fa-IR"/>
+        </w:rPr>
+        <w:t>create_interface</w:t>
+      </w:r>
+      <w:proofErr w:type="spellEnd"/>
+      <w:r>
+        <w:rPr>
+          <w:lang w:bidi="fa-IR"/>
+        </w:rPr>
+        <w:t>(</w:t>
+      </w:r>
+      <w:proofErr w:type="spellStart"/>
+      <w:r>
+        <w:rPr>
+          <w:lang w:bidi="fa-IR"/>
+        </w:rPr>
+        <w:t>result.products_common_methods</w:t>
       </w:r>
       <w:proofErr w:type="spellEnd"/>
       <w:r>
@@ -6677,352 +6672,18 @@
         <w:tab/>
       </w:r>
       <w:proofErr w:type="spellStart"/>
-      <w:proofErr w:type="gramStart"/>
-      <w:r>
-        <w:rPr>
-          <w:lang w:bidi="fa-IR"/>
-        </w:rPr>
-        <w:t>listener.walk</w:t>
-      </w:r>
-      <w:proofErr w:type="spellEnd"/>
-      <w:proofErr w:type="gramEnd"/>
-      <w:r>
-        <w:rPr>
-          <w:lang w:bidi="fa-IR"/>
-        </w:rPr>
-        <w:t>()</w:t>
-      </w:r>
-    </w:p>
-    <w:p>
-      <w:pPr>
-        <w:rPr>
-          <w:lang w:bidi="fa-IR"/>
-        </w:rPr>
-      </w:pPr>
-      <w:r>
-        <w:rPr>
-          <w:lang w:bidi="fa-IR"/>
-        </w:rPr>
-        <w:tab/>
-      </w:r>
-      <w:r>
-        <w:rPr>
-          <w:lang w:bidi="fa-IR"/>
-        </w:rPr>
-        <w:tab/>
-      </w:r>
-      <w:r>
-        <w:rPr>
-          <w:lang w:bidi="fa-IR"/>
-        </w:rPr>
-        <w:tab/>
-      </w:r>
-      <w:r>
-        <w:rPr>
-          <w:lang w:bidi="fa-IR"/>
-        </w:rPr>
-        <w:tab/>
-      </w:r>
-      <w:proofErr w:type="spellStart"/>
-      <w:r>
-        <w:rPr>
-          <w:lang w:bidi="fa-IR"/>
-        </w:rPr>
-        <w:t>neighbors_methods_dict</w:t>
-      </w:r>
-      <w:proofErr w:type="spellEnd"/>
-      <w:r>
-        <w:rPr>
-          <w:lang w:bidi="fa-IR"/>
-        </w:rPr>
-        <w:t>[</w:t>
-      </w:r>
-      <w:proofErr w:type="spellStart"/>
-      <w:r>
-        <w:rPr>
-          <w:lang w:bidi="fa-IR"/>
-        </w:rPr>
-        <w:t>child_node</w:t>
-      </w:r>
-      <w:proofErr w:type="spellEnd"/>
-      <w:r>
-        <w:rPr>
-          <w:lang w:bidi="fa-IR"/>
-        </w:rPr>
-        <w:t xml:space="preserve">] = </w:t>
-      </w:r>
-      <w:proofErr w:type="spellStart"/>
-      <w:proofErr w:type="gramStart"/>
-      <w:r>
-        <w:rPr>
-          <w:lang w:bidi="fa-IR"/>
-        </w:rPr>
-        <w:t>listener.methods</w:t>
-      </w:r>
-      <w:proofErr w:type="spellEnd"/>
-      <w:proofErr w:type="gramEnd"/>
-    </w:p>
-    <w:p>
-      <w:pPr>
-        <w:rPr>
-          <w:lang w:bidi="fa-IR"/>
-        </w:rPr>
-      </w:pPr>
-      <w:r>
-        <w:rPr>
-          <w:lang w:bidi="fa-IR"/>
-        </w:rPr>
-        <w:tab/>
-      </w:r>
-      <w:r>
-        <w:rPr>
-          <w:lang w:bidi="fa-IR"/>
-        </w:rPr>
-        <w:tab/>
-      </w:r>
-      <w:r>
-        <w:rPr>
-          <w:lang w:bidi="fa-IR"/>
-        </w:rPr>
-        <w:tab/>
-      </w:r>
-      <w:r>
-        <w:rPr>
-          <w:lang w:bidi="fa-IR"/>
-        </w:rPr>
-        <w:t xml:space="preserve">result = </w:t>
-      </w:r>
-      <w:proofErr w:type="spellStart"/>
-      <w:r>
-        <w:rPr>
-          <w:lang w:bidi="fa-IR"/>
-        </w:rPr>
-        <w:t>find_</w:t>
-      </w:r>
-      <w:proofErr w:type="gramStart"/>
-      <w:r>
-        <w:rPr>
-          <w:lang w:bidi="fa-IR"/>
-        </w:rPr>
-        <w:t>products</w:t>
-      </w:r>
-      <w:proofErr w:type="spellEnd"/>
-      <w:r>
-        <w:rPr>
-          <w:lang w:bidi="fa-IR"/>
-        </w:rPr>
-        <w:t>(</w:t>
-      </w:r>
-      <w:proofErr w:type="gramEnd"/>
-      <w:r>
-        <w:rPr>
-          <w:lang w:bidi="fa-IR"/>
-        </w:rPr>
-        <w:t>node</w:t>
-      </w:r>
-      <w:r>
-        <w:rPr>
-          <w:lang w:bidi="fa-IR"/>
-        </w:rPr>
-        <w:t xml:space="preserve">, </w:t>
-      </w:r>
-      <w:proofErr w:type="spellStart"/>
-      <w:r>
-        <w:rPr>
-          <w:lang w:bidi="fa-IR"/>
-        </w:rPr>
-        <w:t>neighbors_methods_dict</w:t>
-      </w:r>
-      <w:proofErr w:type="spellEnd"/>
-      <w:r>
-        <w:rPr>
-          <w:lang w:bidi="fa-IR"/>
-        </w:rPr>
-        <w:t>, sensitivity)</w:t>
-      </w:r>
-    </w:p>
-    <w:p>
-      <w:pPr>
-        <w:rPr>
-          <w:lang w:bidi="fa-IR"/>
-        </w:rPr>
-      </w:pPr>
-      <w:r>
-        <w:rPr>
-          <w:lang w:bidi="fa-IR"/>
-        </w:rPr>
-        <w:tab/>
-      </w:r>
-      <w:r>
-        <w:rPr>
-          <w:lang w:bidi="fa-IR"/>
-        </w:rPr>
-        <w:tab/>
-      </w:r>
-      <w:r>
-        <w:rPr>
-          <w:lang w:bidi="fa-IR"/>
-        </w:rPr>
-        <w:tab/>
-        <w:t xml:space="preserve">if </w:t>
-      </w:r>
-      <w:proofErr w:type="spellStart"/>
-      <w:r>
-        <w:rPr>
-          <w:lang w:bidi="fa-IR"/>
-        </w:rPr>
-        <w:t>len</w:t>
-      </w:r>
-      <w:proofErr w:type="spellEnd"/>
-      <w:r>
-        <w:rPr>
-          <w:lang w:bidi="fa-IR"/>
-        </w:rPr>
-        <w:t>(</w:t>
-      </w:r>
-      <w:proofErr w:type="spellStart"/>
-      <w:proofErr w:type="gramStart"/>
-      <w:r>
-        <w:rPr>
-          <w:lang w:bidi="fa-IR"/>
-        </w:rPr>
-        <w:t>result.products</w:t>
-      </w:r>
-      <w:proofErr w:type="spellEnd"/>
-      <w:proofErr w:type="gramEnd"/>
-      <w:r>
-        <w:rPr>
-          <w:lang w:bidi="fa-IR"/>
-        </w:rPr>
-        <w:t>) &gt; 1:</w:t>
-      </w:r>
-    </w:p>
-    <w:p>
-      <w:pPr>
-        <w:rPr>
-          <w:lang w:bidi="fa-IR"/>
-        </w:rPr>
-      </w:pPr>
-      <w:r>
-        <w:rPr>
-          <w:lang w:bidi="fa-IR"/>
-        </w:rPr>
-        <w:lastRenderedPageBreak/>
-        <w:tab/>
-      </w:r>
-      <w:r>
-        <w:rPr>
-          <w:lang w:bidi="fa-IR"/>
-        </w:rPr>
-        <w:tab/>
-      </w:r>
-      <w:r>
-        <w:rPr>
-          <w:lang w:bidi="fa-IR"/>
-        </w:rPr>
-        <w:tab/>
-      </w:r>
-      <w:r>
-        <w:rPr>
-          <w:lang w:bidi="fa-IR"/>
-        </w:rPr>
-        <w:tab/>
-        <w:t xml:space="preserve">interface = </w:t>
-      </w:r>
-      <w:proofErr w:type="spellStart"/>
-      <w:r>
-        <w:rPr>
-          <w:lang w:bidi="fa-IR"/>
-        </w:rPr>
-        <w:t>create_interface</w:t>
-      </w:r>
-      <w:proofErr w:type="spellEnd"/>
-      <w:r>
-        <w:rPr>
-          <w:lang w:bidi="fa-IR"/>
-        </w:rPr>
-        <w:t>(</w:t>
-      </w:r>
-      <w:proofErr w:type="spellStart"/>
-      <w:proofErr w:type="gramStart"/>
-      <w:r>
-        <w:rPr>
-          <w:lang w:bidi="fa-IR"/>
-        </w:rPr>
-        <w:t>result.products</w:t>
-      </w:r>
-      <w:proofErr w:type="gramEnd"/>
-      <w:r>
-        <w:rPr>
-          <w:lang w:bidi="fa-IR"/>
-        </w:rPr>
-        <w:t>_common_methods</w:t>
-      </w:r>
-      <w:proofErr w:type="spellEnd"/>
-      <w:r>
-        <w:rPr>
-          <w:lang w:bidi="fa-IR"/>
-        </w:rPr>
-        <w:t>)</w:t>
-      </w:r>
-    </w:p>
-    <w:p>
-      <w:pPr>
-        <w:rPr>
-          <w:lang w:bidi="fa-IR"/>
-        </w:rPr>
-      </w:pPr>
-      <w:r>
-        <w:rPr>
-          <w:lang w:bidi="fa-IR"/>
-        </w:rPr>
-        <w:tab/>
-      </w:r>
-      <w:r>
-        <w:rPr>
-          <w:lang w:bidi="fa-IR"/>
-        </w:rPr>
-        <w:tab/>
-      </w:r>
-      <w:r>
-        <w:rPr>
-          <w:lang w:bidi="fa-IR"/>
-        </w:rPr>
-        <w:tab/>
-      </w:r>
-      <w:r>
-        <w:rPr>
-          <w:lang w:bidi="fa-IR"/>
-        </w:rPr>
-        <w:tab/>
-      </w:r>
-      <w:proofErr w:type="spellStart"/>
-      <w:r>
-        <w:rPr>
-          <w:lang w:bidi="fa-IR"/>
-        </w:rPr>
-        <w:t>fix_</w:t>
-      </w:r>
-      <w:proofErr w:type="gramStart"/>
-      <w:r>
-        <w:rPr>
-          <w:lang w:bidi="fa-IR"/>
-        </w:rPr>
-        <w:t>creator</w:t>
-      </w:r>
-      <w:proofErr w:type="spellEnd"/>
-      <w:r>
-        <w:rPr>
-          <w:lang w:bidi="fa-IR"/>
-        </w:rPr>
-        <w:t>(</w:t>
-      </w:r>
-      <w:proofErr w:type="gramEnd"/>
-      <w:r>
-        <w:rPr>
-          <w:lang w:bidi="fa-IR"/>
-        </w:rPr>
-        <w:t>node, interface, products)</w:t>
+      <w:r>
+        <w:rPr>
+          <w:lang w:bidi="fa-IR"/>
+        </w:rPr>
+        <w:t>fix_creator</w:t>
+      </w:r>
+      <w:proofErr w:type="spellEnd"/>
+      <w:r>
+        <w:rPr>
+          <w:lang w:bidi="fa-IR"/>
+        </w:rPr>
+        <w:t>(node, interface, products)</w:t>
       </w:r>
     </w:p>
     <w:p>
@@ -7101,14 +6762,423 @@
         <w:rPr>
           <w:lang w:bidi="fa-IR"/>
         </w:rPr>
-        <w:t>fix_</w:t>
-      </w:r>
-      <w:proofErr w:type="gramStart"/>
-      <w:r>
-        <w:rPr>
-          <w:lang w:bidi="fa-IR"/>
-        </w:rPr>
-        <w:t>product</w:t>
+        <w:t>fix_product</w:t>
+      </w:r>
+      <w:proofErr w:type="spellEnd"/>
+      <w:r>
+        <w:rPr>
+          <w:lang w:bidi="fa-IR"/>
+        </w:rPr>
+        <w:t>(product, interface)</w:t>
+      </w:r>
+    </w:p>
+    <w:p>
+      <w:pPr>
+        <w:rPr>
+          <w:lang w:bidi="fa-IR"/>
+        </w:rPr>
+      </w:pPr>
+      <w:r>
+        <w:rPr>
+          <w:lang w:bidi="fa-IR"/>
+        </w:rPr>
+        <w:t xml:space="preserve">def </w:t>
+      </w:r>
+      <w:proofErr w:type="spellStart"/>
+      <w:r>
+        <w:rPr>
+          <w:lang w:bidi="fa-IR"/>
+        </w:rPr>
+        <w:t>find_products</w:t>
+      </w:r>
+      <w:proofErr w:type="spellEnd"/>
+      <w:r>
+        <w:rPr>
+          <w:lang w:bidi="fa-IR"/>
+        </w:rPr>
+        <w:t xml:space="preserve">(node, </w:t>
+      </w:r>
+      <w:proofErr w:type="spellStart"/>
+      <w:r>
+        <w:rPr>
+          <w:lang w:bidi="fa-IR"/>
+        </w:rPr>
+        <w:t>neighbors_methods_dict</w:t>
+      </w:r>
+      <w:proofErr w:type="spellEnd"/>
+      <w:r>
+        <w:rPr>
+          <w:lang w:bidi="fa-IR"/>
+        </w:rPr>
+        <w:t>, sensitivity):</w:t>
+      </w:r>
+    </w:p>
+    <w:p>
+      <w:pPr>
+        <w:rPr>
+          <w:lang w:bidi="fa-IR"/>
+        </w:rPr>
+      </w:pPr>
+      <w:r>
+        <w:rPr>
+          <w:lang w:bidi="fa-IR"/>
+        </w:rPr>
+        <w:tab/>
+      </w:r>
+      <w:proofErr w:type="spellStart"/>
+      <w:r>
+        <w:rPr>
+          <w:lang w:bidi="fa-IR"/>
+        </w:rPr>
+        <w:t>factory_info</w:t>
+      </w:r>
+      <w:proofErr w:type="spellEnd"/>
+      <w:r>
+        <w:rPr>
+          <w:lang w:bidi="fa-IR"/>
+        </w:rPr>
+        <w:t xml:space="preserve"> = {}</w:t>
+      </w:r>
+    </w:p>
+    <w:p>
+      <w:pPr>
+        <w:rPr>
+          <w:lang w:bidi="fa-IR"/>
+        </w:rPr>
+      </w:pPr>
+      <w:r>
+        <w:rPr>
+          <w:lang w:bidi="fa-IR"/>
+        </w:rPr>
+        <w:tab/>
+      </w:r>
+      <w:proofErr w:type="spellStart"/>
+      <w:r>
+        <w:rPr>
+          <w:lang w:bidi="fa-IR"/>
+        </w:rPr>
+        <w:t>factory_info.creator</w:t>
+      </w:r>
+      <w:proofErr w:type="spellEnd"/>
+      <w:r>
+        <w:rPr>
+          <w:lang w:bidi="fa-IR"/>
+        </w:rPr>
+        <w:t xml:space="preserve"> = node</w:t>
+      </w:r>
+    </w:p>
+    <w:p>
+      <w:pPr>
+        <w:ind w:firstLine="720"/>
+        <w:rPr>
+          <w:lang w:bidi="fa-IR"/>
+        </w:rPr>
+      </w:pPr>
+      <w:proofErr w:type="spellStart"/>
+      <w:r>
+        <w:rPr>
+          <w:lang w:bidi="fa-IR"/>
+        </w:rPr>
+        <w:t>candidate_product_classes</w:t>
+      </w:r>
+      <w:proofErr w:type="spellEnd"/>
+      <w:r>
+        <w:rPr>
+          <w:lang w:bidi="fa-IR"/>
+        </w:rPr>
+        <w:t xml:space="preserve"> = </w:t>
+      </w:r>
+      <w:proofErr w:type="spellStart"/>
+      <w:r>
+        <w:rPr>
+          <w:lang w:bidi="fa-IR"/>
+        </w:rPr>
+        <w:t>neighbor_methods_dict.get_classes</w:t>
+      </w:r>
+      <w:proofErr w:type="spellEnd"/>
+      <w:r>
+        <w:rPr>
+          <w:lang w:bidi="fa-IR"/>
+        </w:rPr>
+        <w:t>()</w:t>
+      </w:r>
+    </w:p>
+    <w:p>
+      <w:pPr>
+        <w:ind w:firstLine="720"/>
+        <w:rPr>
+          <w:lang w:bidi="fa-IR"/>
+        </w:rPr>
+      </w:pPr>
+      <w:r>
+        <w:rPr>
+          <w:lang w:bidi="fa-IR"/>
+        </w:rPr>
+        <w:t xml:space="preserve">for class1 in </w:t>
+      </w:r>
+      <w:proofErr w:type="spellStart"/>
+      <w:r>
+        <w:rPr>
+          <w:lang w:bidi="fa-IR"/>
+        </w:rPr>
+        <w:t>candidate_product_classes</w:t>
+      </w:r>
+      <w:proofErr w:type="spellEnd"/>
+      <w:r>
+        <w:rPr>
+          <w:lang w:bidi="fa-IR"/>
+        </w:rPr>
+        <w:t>:</w:t>
+      </w:r>
+    </w:p>
+    <w:p>
+      <w:pPr>
+        <w:rPr>
+          <w:lang w:bidi="fa-IR"/>
+        </w:rPr>
+      </w:pPr>
+      <w:r>
+        <w:rPr>
+          <w:lang w:bidi="fa-IR"/>
+        </w:rPr>
+        <w:t xml:space="preserve">   </w:t>
+      </w:r>
+      <w:r>
+        <w:rPr>
+          <w:lang w:bidi="fa-IR"/>
+        </w:rPr>
+        <w:tab/>
+      </w:r>
+      <w:r>
+        <w:rPr>
+          <w:lang w:bidi="fa-IR"/>
+        </w:rPr>
+        <w:tab/>
+        <w:t>products = []</w:t>
+      </w:r>
+    </w:p>
+    <w:p>
+      <w:pPr>
+        <w:rPr>
+          <w:lang w:bidi="fa-IR"/>
+        </w:rPr>
+      </w:pPr>
+      <w:r>
+        <w:rPr>
+          <w:lang w:bidi="fa-IR"/>
+        </w:rPr>
+        <w:t xml:space="preserve">    </w:t>
+      </w:r>
+      <w:r>
+        <w:rPr>
+          <w:lang w:bidi="fa-IR"/>
+        </w:rPr>
+        <w:tab/>
+      </w:r>
+      <w:r>
+        <w:rPr>
+          <w:lang w:bidi="fa-IR"/>
+        </w:rPr>
+        <w:tab/>
+      </w:r>
+      <w:proofErr w:type="spellStart"/>
+      <w:r>
+        <w:rPr>
+          <w:lang w:bidi="fa-IR"/>
+        </w:rPr>
+        <w:t>method_list</w:t>
+      </w:r>
+      <w:proofErr w:type="spellEnd"/>
+      <w:r>
+        <w:rPr>
+          <w:lang w:bidi="fa-IR"/>
+        </w:rPr>
+        <w:t xml:space="preserve"> = class1.methods</w:t>
+      </w:r>
+    </w:p>
+    <w:p>
+      <w:pPr>
+        <w:rPr>
+          <w:lang w:bidi="fa-IR"/>
+        </w:rPr>
+      </w:pPr>
+    </w:p>
+    <w:p>
+      <w:pPr>
+        <w:rPr>
+          <w:lang w:bidi="fa-IR"/>
+        </w:rPr>
+      </w:pPr>
+      <w:r>
+        <w:rPr>
+          <w:lang w:bidi="fa-IR"/>
+        </w:rPr>
+        <w:t xml:space="preserve">    </w:t>
+      </w:r>
+      <w:r>
+        <w:rPr>
+          <w:lang w:bidi="fa-IR"/>
+        </w:rPr>
+        <w:tab/>
+      </w:r>
+      <w:r>
+        <w:rPr>
+          <w:lang w:bidi="fa-IR"/>
+        </w:rPr>
+        <w:tab/>
+        <w:t xml:space="preserve">no_class1_methods = </w:t>
+      </w:r>
+      <w:proofErr w:type="spellStart"/>
+      <w:r>
+        <w:rPr>
+          <w:lang w:bidi="fa-IR"/>
+        </w:rPr>
+        <w:t>len</w:t>
+      </w:r>
+      <w:proofErr w:type="spellEnd"/>
+      <w:r>
+        <w:rPr>
+          <w:lang w:bidi="fa-IR"/>
+        </w:rPr>
+        <w:t>(class1.methods)</w:t>
+      </w:r>
+    </w:p>
+    <w:p>
+      <w:pPr>
+        <w:rPr>
+          <w:lang w:bidi="fa-IR"/>
+        </w:rPr>
+      </w:pPr>
+      <w:r>
+        <w:rPr>
+          <w:lang w:bidi="fa-IR"/>
+        </w:rPr>
+        <w:t xml:space="preserve">    </w:t>
+      </w:r>
+      <w:r>
+        <w:rPr>
+          <w:lang w:bidi="fa-IR"/>
+        </w:rPr>
+        <w:tab/>
+      </w:r>
+      <w:r>
+        <w:rPr>
+          <w:lang w:bidi="fa-IR"/>
+        </w:rPr>
+        <w:tab/>
+        <w:t xml:space="preserve">for class2 in </w:t>
+      </w:r>
+      <w:proofErr w:type="spellStart"/>
+      <w:r>
+        <w:rPr>
+          <w:lang w:bidi="fa-IR"/>
+        </w:rPr>
+        <w:t>candidate_product_classes</w:t>
+      </w:r>
+      <w:proofErr w:type="spellEnd"/>
+      <w:r>
+        <w:rPr>
+          <w:lang w:bidi="fa-IR"/>
+        </w:rPr>
+        <w:t>:</w:t>
+      </w:r>
+    </w:p>
+    <w:p>
+      <w:pPr>
+        <w:rPr>
+          <w:lang w:bidi="fa-IR"/>
+        </w:rPr>
+      </w:pPr>
+      <w:r>
+        <w:rPr>
+          <w:lang w:bidi="fa-IR"/>
+        </w:rPr>
+        <w:t xml:space="preserve">        </w:t>
+      </w:r>
+      <w:r>
+        <w:rPr>
+          <w:lang w:bidi="fa-IR"/>
+        </w:rPr>
+        <w:tab/>
+      </w:r>
+      <w:r>
+        <w:rPr>
+          <w:lang w:bidi="fa-IR"/>
+        </w:rPr>
+        <w:tab/>
+      </w:r>
+      <w:r>
+        <w:rPr>
+          <w:lang w:bidi="fa-IR"/>
+        </w:rPr>
+        <w:tab/>
+        <w:t xml:space="preserve">no_class2_methods = </w:t>
+      </w:r>
+      <w:proofErr w:type="spellStart"/>
+      <w:r>
+        <w:rPr>
+          <w:lang w:bidi="fa-IR"/>
+        </w:rPr>
+        <w:t>len</w:t>
+      </w:r>
+      <w:proofErr w:type="spellEnd"/>
+      <w:r>
+        <w:rPr>
+          <w:lang w:bidi="fa-IR"/>
+        </w:rPr>
+        <w:t>(class2.methods)</w:t>
+      </w:r>
+    </w:p>
+    <w:p>
+      <w:pPr>
+        <w:rPr>
+          <w:lang w:bidi="fa-IR"/>
+        </w:rPr>
+      </w:pPr>
+      <w:r>
+        <w:rPr>
+          <w:lang w:bidi="fa-IR"/>
+        </w:rPr>
+        <w:t xml:space="preserve">        </w:t>
+      </w:r>
+      <w:r>
+        <w:rPr>
+          <w:lang w:bidi="fa-IR"/>
+        </w:rPr>
+        <w:tab/>
+      </w:r>
+      <w:r>
+        <w:rPr>
+          <w:lang w:bidi="fa-IR"/>
+        </w:rPr>
+        <w:tab/>
+      </w:r>
+      <w:r>
+        <w:rPr>
+          <w:lang w:bidi="fa-IR"/>
+        </w:rPr>
+        <w:tab/>
+      </w:r>
+      <w:proofErr w:type="spellStart"/>
+      <w:r>
+        <w:rPr>
+          <w:lang w:bidi="fa-IR"/>
+        </w:rPr>
+        <w:t>common_methods</w:t>
+      </w:r>
+      <w:proofErr w:type="spellEnd"/>
+      <w:r>
+        <w:rPr>
+          <w:lang w:bidi="fa-IR"/>
+        </w:rPr>
+        <w:t xml:space="preserve"> = </w:t>
+      </w:r>
+      <w:proofErr w:type="spellStart"/>
+      <w:r>
+        <w:rPr>
+          <w:lang w:bidi="fa-IR"/>
+        </w:rPr>
+        <w:t>get_similarity_of_two_list</w:t>
       </w:r>
       <w:proofErr w:type="spellEnd"/>
       <w:r>
@@ -7117,39 +7187,65 @@
         </w:rPr>
         <w:t>(</w:t>
       </w:r>
-      <w:proofErr w:type="gramEnd"/>
-      <w:r>
-        <w:rPr>
-          <w:lang w:bidi="fa-IR"/>
-        </w:rPr>
-        <w:t>product, interface)</w:t>
-      </w:r>
-    </w:p>
-    <w:p>
-      <w:pPr>
-        <w:rPr>
-          <w:lang w:bidi="fa-IR"/>
-        </w:rPr>
-      </w:pPr>
-      <w:r>
-        <w:rPr>
-          <w:lang w:bidi="fa-IR"/>
-        </w:rPr>
-        <w:t xml:space="preserve">def </w:t>
-      </w:r>
-      <w:proofErr w:type="spellStart"/>
-      <w:r>
-        <w:rPr>
-          <w:lang w:bidi="fa-IR"/>
-        </w:rPr>
-        <w:t>find_</w:t>
-      </w:r>
-      <w:proofErr w:type="gramStart"/>
-      <w:r>
-        <w:rPr>
-          <w:lang w:bidi="fa-IR"/>
-        </w:rPr>
-        <w:t>products</w:t>
+      <w:proofErr w:type="spellStart"/>
+      <w:r>
+        <w:rPr>
+          <w:lang w:bidi="fa-IR"/>
+        </w:rPr>
+        <w:t>method_list</w:t>
+      </w:r>
+      <w:proofErr w:type="spellEnd"/>
+      <w:r>
+        <w:rPr>
+          <w:lang w:bidi="fa-IR"/>
+        </w:rPr>
+        <w:t>, class2.methods)</w:t>
+      </w:r>
+    </w:p>
+    <w:p>
+      <w:pPr>
+        <w:rPr>
+          <w:lang w:bidi="fa-IR"/>
+        </w:rPr>
+      </w:pPr>
+    </w:p>
+    <w:p>
+      <w:pPr>
+        <w:rPr>
+          <w:lang w:bidi="fa-IR"/>
+        </w:rPr>
+      </w:pPr>
+      <w:r>
+        <w:rPr>
+          <w:lang w:bidi="fa-IR"/>
+        </w:rPr>
+        <w:t xml:space="preserve">        </w:t>
+      </w:r>
+      <w:r>
+        <w:rPr>
+          <w:lang w:bidi="fa-IR"/>
+        </w:rPr>
+        <w:tab/>
+      </w:r>
+      <w:r>
+        <w:rPr>
+          <w:lang w:bidi="fa-IR"/>
+        </w:rPr>
+        <w:tab/>
+      </w:r>
+      <w:r>
+        <w:rPr>
+          <w:lang w:bidi="fa-IR"/>
+        </w:rPr>
+        <w:tab/>
+        <w:t xml:space="preserve">if </w:t>
+      </w:r>
+      <w:proofErr w:type="spellStart"/>
+      <w:r>
+        <w:rPr>
+          <w:lang w:bidi="fa-IR"/>
+        </w:rPr>
+        <w:t>len</w:t>
       </w:r>
       <w:proofErr w:type="spellEnd"/>
       <w:r>
@@ -7158,88 +7254,135 @@
         </w:rPr>
         <w:t>(</w:t>
       </w:r>
-      <w:proofErr w:type="gramEnd"/>
-      <w:r>
-        <w:rPr>
-          <w:lang w:bidi="fa-IR"/>
-        </w:rPr>
-        <w:t xml:space="preserve">node, </w:t>
-      </w:r>
-      <w:proofErr w:type="spellStart"/>
-      <w:r>
-        <w:rPr>
-          <w:lang w:bidi="fa-IR"/>
-        </w:rPr>
-        <w:t>neighbors_methods_dict</w:t>
-      </w:r>
-      <w:proofErr w:type="spellEnd"/>
-      <w:r>
-        <w:rPr>
-          <w:lang w:bidi="fa-IR"/>
-        </w:rPr>
-        <w:t>, sensitivity):</w:t>
-      </w:r>
-    </w:p>
-    <w:p>
-      <w:pPr>
-        <w:rPr>
-          <w:lang w:bidi="fa-IR"/>
-        </w:rPr>
-      </w:pPr>
-      <w:r>
-        <w:rPr>
-          <w:lang w:bidi="fa-IR"/>
-        </w:rPr>
-        <w:tab/>
-      </w:r>
-      <w:proofErr w:type="spellStart"/>
-      <w:r>
-        <w:rPr>
-          <w:lang w:bidi="fa-IR"/>
-        </w:rPr>
-        <w:t>factory_info</w:t>
-      </w:r>
-      <w:proofErr w:type="spellEnd"/>
-      <w:r>
-        <w:rPr>
-          <w:lang w:bidi="fa-IR"/>
-        </w:rPr>
-        <w:t xml:space="preserve"> = {}</w:t>
-      </w:r>
-    </w:p>
-    <w:p>
-      <w:pPr>
-        <w:rPr>
-          <w:lang w:bidi="fa-IR"/>
-        </w:rPr>
-      </w:pPr>
-      <w:r>
-        <w:rPr>
-          <w:lang w:bidi="fa-IR"/>
-        </w:rPr>
-        <w:tab/>
-      </w:r>
-      <w:proofErr w:type="spellStart"/>
-      <w:r>
-        <w:rPr>
-          <w:lang w:bidi="fa-IR"/>
-        </w:rPr>
-        <w:t>factory_</w:t>
-      </w:r>
-      <w:proofErr w:type="gramStart"/>
-      <w:r>
-        <w:rPr>
-          <w:lang w:bidi="fa-IR"/>
-        </w:rPr>
-        <w:t>info.creator</w:t>
-      </w:r>
-      <w:proofErr w:type="spellEnd"/>
-      <w:proofErr w:type="gramEnd"/>
-      <w:r>
-        <w:rPr>
-          <w:lang w:bidi="fa-IR"/>
-        </w:rPr>
-        <w:t xml:space="preserve"> = node</w:t>
+      <w:proofErr w:type="spellStart"/>
+      <w:r>
+        <w:rPr>
+          <w:lang w:bidi="fa-IR"/>
+        </w:rPr>
+        <w:t>common_methods</w:t>
+      </w:r>
+      <w:proofErr w:type="spellEnd"/>
+      <w:r>
+        <w:rPr>
+          <w:lang w:bidi="fa-IR"/>
+        </w:rPr>
+        <w:t>) / max(no_class1_methods, no_class2_methods) &gt;= sensitivity:</w:t>
+      </w:r>
+    </w:p>
+    <w:p>
+      <w:pPr>
+        <w:rPr>
+          <w:lang w:bidi="fa-IR"/>
+        </w:rPr>
+      </w:pPr>
+      <w:r>
+        <w:rPr>
+          <w:lang w:bidi="fa-IR"/>
+        </w:rPr>
+        <w:t xml:space="preserve">            </w:t>
+      </w:r>
+      <w:r>
+        <w:rPr>
+          <w:lang w:bidi="fa-IR"/>
+        </w:rPr>
+        <w:tab/>
+      </w:r>
+      <w:r>
+        <w:rPr>
+          <w:lang w:bidi="fa-IR"/>
+        </w:rPr>
+        <w:tab/>
+      </w:r>
+      <w:r>
+        <w:rPr>
+          <w:lang w:bidi="fa-IR"/>
+        </w:rPr>
+        <w:tab/>
+      </w:r>
+      <w:r>
+        <w:rPr>
+          <w:lang w:bidi="fa-IR"/>
+        </w:rPr>
+        <w:tab/>
+      </w:r>
+      <w:proofErr w:type="spellStart"/>
+      <w:r>
+        <w:rPr>
+          <w:lang w:bidi="fa-IR"/>
+        </w:rPr>
+        <w:t>method_list</w:t>
+      </w:r>
+      <w:proofErr w:type="spellEnd"/>
+      <w:r>
+        <w:rPr>
+          <w:lang w:bidi="fa-IR"/>
+        </w:rPr>
+        <w:t xml:space="preserve"> = </w:t>
+      </w:r>
+      <w:proofErr w:type="spellStart"/>
+      <w:r>
+        <w:rPr>
+          <w:lang w:bidi="fa-IR"/>
+        </w:rPr>
+        <w:t>common_methods.copy</w:t>
+      </w:r>
+      <w:proofErr w:type="spellEnd"/>
+      <w:r>
+        <w:rPr>
+          <w:lang w:bidi="fa-IR"/>
+        </w:rPr>
+        <w:t>()</w:t>
+      </w:r>
+    </w:p>
+    <w:p>
+      <w:pPr>
+        <w:rPr>
+          <w:lang w:bidi="fa-IR"/>
+        </w:rPr>
+      </w:pPr>
+      <w:r>
+        <w:rPr>
+          <w:lang w:bidi="fa-IR"/>
+        </w:rPr>
+        <w:t xml:space="preserve">           </w:t>
+      </w:r>
+      <w:r>
+        <w:rPr>
+          <w:lang w:bidi="fa-IR"/>
+        </w:rPr>
+        <w:tab/>
+      </w:r>
+      <w:r>
+        <w:rPr>
+          <w:lang w:bidi="fa-IR"/>
+        </w:rPr>
+        <w:tab/>
+      </w:r>
+      <w:r>
+        <w:rPr>
+          <w:lang w:bidi="fa-IR"/>
+        </w:rPr>
+        <w:tab/>
+      </w:r>
+      <w:r>
+        <w:rPr>
+          <w:lang w:bidi="fa-IR"/>
+        </w:rPr>
+        <w:tab/>
+      </w:r>
+      <w:proofErr w:type="spellStart"/>
+      <w:r>
+        <w:rPr>
+          <w:lang w:bidi="fa-IR"/>
+        </w:rPr>
+        <w:t>class_list.append</w:t>
+      </w:r>
+      <w:proofErr w:type="spellEnd"/>
+      <w:r>
+        <w:rPr>
+          <w:lang w:bidi="fa-IR"/>
+        </w:rPr>
+        <w:t>(class2)</w:t>
       </w:r>
     </w:p>
     <w:p>
@@ -7254,42 +7397,14 @@
         <w:rPr>
           <w:lang w:bidi="fa-IR"/>
         </w:rPr>
-        <w:t>candidate_product_classes</w:t>
-      </w:r>
-      <w:proofErr w:type="spellEnd"/>
-      <w:r>
-        <w:rPr>
-          <w:lang w:bidi="fa-IR"/>
-        </w:rPr>
-        <w:t xml:space="preserve"> = </w:t>
-      </w:r>
-      <w:proofErr w:type="spellStart"/>
-      <w:r>
-        <w:rPr>
-          <w:lang w:bidi="fa-IR"/>
-        </w:rPr>
-        <w:t>neighbor_methods_dict.get_</w:t>
-      </w:r>
-      <w:proofErr w:type="gramStart"/>
-      <w:r>
-        <w:rPr>
-          <w:lang w:bidi="fa-IR"/>
-        </w:rPr>
-        <w:t>classes</w:t>
-      </w:r>
-      <w:proofErr w:type="spellEnd"/>
-      <w:r>
-        <w:rPr>
-          <w:lang w:bidi="fa-IR"/>
-        </w:rPr>
-        <w:t>(</w:t>
-      </w:r>
-      <w:proofErr w:type="gramEnd"/>
-      <w:r>
-        <w:rPr>
-          <w:lang w:bidi="fa-IR"/>
-        </w:rPr>
-        <w:t>)</w:t>
+        <w:t>factory_info.products</w:t>
+      </w:r>
+      <w:proofErr w:type="spellEnd"/>
+      <w:r>
+        <w:rPr>
+          <w:lang w:bidi="fa-IR"/>
+        </w:rPr>
+        <w:t xml:space="preserve"> = products</w:t>
       </w:r>
     </w:p>
     <w:p>
@@ -7299,592 +7414,12 @@
           <w:lang w:bidi="fa-IR"/>
         </w:rPr>
       </w:pPr>
-      <w:r>
-        <w:rPr>
-          <w:lang w:bidi="fa-IR"/>
-        </w:rPr>
-        <w:t xml:space="preserve">for class1 in </w:t>
-      </w:r>
-      <w:proofErr w:type="spellStart"/>
-      <w:r>
-        <w:rPr>
-          <w:lang w:bidi="fa-IR"/>
-        </w:rPr>
-        <w:t>candidate_product_classes</w:t>
-      </w:r>
-      <w:proofErr w:type="spellEnd"/>
-      <w:r>
-        <w:rPr>
-          <w:lang w:bidi="fa-IR"/>
-        </w:rPr>
-        <w:t>:</w:t>
-      </w:r>
-    </w:p>
-    <w:p>
-      <w:pPr>
-        <w:rPr>
-          <w:lang w:bidi="fa-IR"/>
-        </w:rPr>
-      </w:pPr>
-      <w:r>
-        <w:rPr>
-          <w:lang w:bidi="fa-IR"/>
-        </w:rPr>
-        <w:t xml:space="preserve">   </w:t>
-      </w:r>
-      <w:r>
-        <w:rPr>
-          <w:lang w:bidi="fa-IR"/>
-        </w:rPr>
-        <w:tab/>
-      </w:r>
-      <w:r>
-        <w:rPr>
-          <w:lang w:bidi="fa-IR"/>
-        </w:rPr>
-        <w:tab/>
-        <w:t>products = []</w:t>
-      </w:r>
-    </w:p>
-    <w:p>
-      <w:pPr>
-        <w:rPr>
-          <w:lang w:bidi="fa-IR"/>
-        </w:rPr>
-      </w:pPr>
-      <w:r>
-        <w:rPr>
-          <w:lang w:bidi="fa-IR"/>
-        </w:rPr>
-        <w:t xml:space="preserve">    </w:t>
-      </w:r>
-      <w:r>
-        <w:rPr>
-          <w:lang w:bidi="fa-IR"/>
-        </w:rPr>
-        <w:tab/>
-      </w:r>
-      <w:r>
-        <w:rPr>
-          <w:lang w:bidi="fa-IR"/>
-        </w:rPr>
-        <w:tab/>
-      </w:r>
-      <w:proofErr w:type="spellStart"/>
-      <w:r>
-        <w:rPr>
-          <w:lang w:bidi="fa-IR"/>
-        </w:rPr>
-        <w:t>method_list</w:t>
-      </w:r>
-      <w:proofErr w:type="spellEnd"/>
-      <w:r>
-        <w:rPr>
-          <w:lang w:bidi="fa-IR"/>
-        </w:rPr>
-        <w:t xml:space="preserve"> = class1.methods</w:t>
-      </w:r>
-    </w:p>
-    <w:p>
-      <w:pPr>
-        <w:rPr>
-          <w:lang w:bidi="fa-IR"/>
-        </w:rPr>
-      </w:pPr>
-    </w:p>
-    <w:p>
-      <w:pPr>
-        <w:rPr>
-          <w:lang w:bidi="fa-IR"/>
-        </w:rPr>
-      </w:pPr>
-      <w:r>
-        <w:rPr>
-          <w:lang w:bidi="fa-IR"/>
-        </w:rPr>
-        <w:t xml:space="preserve">    </w:t>
-      </w:r>
-      <w:r>
-        <w:rPr>
-          <w:lang w:bidi="fa-IR"/>
-        </w:rPr>
-        <w:tab/>
-      </w:r>
-      <w:r>
-        <w:rPr>
-          <w:lang w:bidi="fa-IR"/>
-        </w:rPr>
-        <w:tab/>
-        <w:t xml:space="preserve">no_class1_methods = </w:t>
-      </w:r>
-      <w:proofErr w:type="spellStart"/>
-      <w:proofErr w:type="gramStart"/>
-      <w:r>
-        <w:rPr>
-          <w:lang w:bidi="fa-IR"/>
-        </w:rPr>
-        <w:t>len</w:t>
-      </w:r>
-      <w:proofErr w:type="spellEnd"/>
-      <w:r>
-        <w:rPr>
-          <w:lang w:bidi="fa-IR"/>
-        </w:rPr>
-        <w:t>(</w:t>
-      </w:r>
-      <w:proofErr w:type="gramEnd"/>
-      <w:r>
-        <w:rPr>
-          <w:lang w:bidi="fa-IR"/>
-        </w:rPr>
-        <w:t>class1.methods)</w:t>
-      </w:r>
-    </w:p>
-    <w:p>
-      <w:pPr>
-        <w:rPr>
-          <w:lang w:bidi="fa-IR"/>
-        </w:rPr>
-      </w:pPr>
-      <w:r>
-        <w:rPr>
-          <w:lang w:bidi="fa-IR"/>
-        </w:rPr>
-        <w:t xml:space="preserve">    </w:t>
-      </w:r>
-      <w:r>
-        <w:rPr>
-          <w:lang w:bidi="fa-IR"/>
-        </w:rPr>
-        <w:tab/>
-      </w:r>
-      <w:r>
-        <w:rPr>
-          <w:lang w:bidi="fa-IR"/>
-        </w:rPr>
-        <w:tab/>
-        <w:t xml:space="preserve">for class2 in </w:t>
-      </w:r>
-      <w:proofErr w:type="spellStart"/>
-      <w:r>
-        <w:rPr>
-          <w:lang w:bidi="fa-IR"/>
-        </w:rPr>
-        <w:t>candidate_product_classes</w:t>
-      </w:r>
-      <w:proofErr w:type="spellEnd"/>
-      <w:r>
-        <w:rPr>
-          <w:lang w:bidi="fa-IR"/>
-        </w:rPr>
-        <w:t>:</w:t>
-      </w:r>
-    </w:p>
-    <w:p>
-      <w:pPr>
-        <w:rPr>
-          <w:lang w:bidi="fa-IR"/>
-        </w:rPr>
-      </w:pPr>
-      <w:r>
-        <w:rPr>
-          <w:lang w:bidi="fa-IR"/>
-        </w:rPr>
-        <w:t xml:space="preserve">        </w:t>
-      </w:r>
-      <w:r>
-        <w:rPr>
-          <w:lang w:bidi="fa-IR"/>
-        </w:rPr>
-        <w:tab/>
-      </w:r>
-      <w:r>
-        <w:rPr>
-          <w:lang w:bidi="fa-IR"/>
-        </w:rPr>
-        <w:tab/>
-      </w:r>
-      <w:r>
-        <w:rPr>
-          <w:lang w:bidi="fa-IR"/>
-        </w:rPr>
-        <w:tab/>
-        <w:t xml:space="preserve">no_class2_methods = </w:t>
-      </w:r>
-      <w:proofErr w:type="spellStart"/>
-      <w:proofErr w:type="gramStart"/>
-      <w:r>
-        <w:rPr>
-          <w:lang w:bidi="fa-IR"/>
-        </w:rPr>
-        <w:t>len</w:t>
-      </w:r>
-      <w:proofErr w:type="spellEnd"/>
-      <w:r>
-        <w:rPr>
-          <w:lang w:bidi="fa-IR"/>
-        </w:rPr>
-        <w:t>(</w:t>
-      </w:r>
-      <w:proofErr w:type="gramEnd"/>
-      <w:r>
-        <w:rPr>
-          <w:lang w:bidi="fa-IR"/>
-        </w:rPr>
-        <w:t>class2.methods)</w:t>
-      </w:r>
-    </w:p>
-    <w:p>
-      <w:pPr>
-        <w:rPr>
-          <w:lang w:bidi="fa-IR"/>
-        </w:rPr>
-      </w:pPr>
-      <w:r>
-        <w:rPr>
-          <w:lang w:bidi="fa-IR"/>
-        </w:rPr>
-        <w:t xml:space="preserve">        </w:t>
-      </w:r>
-      <w:r>
-        <w:rPr>
-          <w:lang w:bidi="fa-IR"/>
-        </w:rPr>
-        <w:tab/>
-      </w:r>
-      <w:r>
-        <w:rPr>
-          <w:lang w:bidi="fa-IR"/>
-        </w:rPr>
-        <w:tab/>
-      </w:r>
-      <w:r>
-        <w:rPr>
-          <w:lang w:bidi="fa-IR"/>
-        </w:rPr>
-        <w:tab/>
-      </w:r>
-      <w:proofErr w:type="spellStart"/>
-      <w:r>
-        <w:rPr>
-          <w:lang w:bidi="fa-IR"/>
-        </w:rPr>
-        <w:t>common_methods</w:t>
-      </w:r>
-      <w:proofErr w:type="spellEnd"/>
-      <w:r>
-        <w:rPr>
-          <w:lang w:bidi="fa-IR"/>
-        </w:rPr>
-        <w:t xml:space="preserve"> = </w:t>
-      </w:r>
-      <w:proofErr w:type="spellStart"/>
-      <w:r>
-        <w:rPr>
-          <w:lang w:bidi="fa-IR"/>
-        </w:rPr>
-        <w:t>get_similarity_of_two_</w:t>
-      </w:r>
-      <w:proofErr w:type="gramStart"/>
-      <w:r>
-        <w:rPr>
-          <w:lang w:bidi="fa-IR"/>
-        </w:rPr>
-        <w:t>list</w:t>
-      </w:r>
-      <w:proofErr w:type="spellEnd"/>
-      <w:r>
-        <w:rPr>
-          <w:lang w:bidi="fa-IR"/>
-        </w:rPr>
-        <w:t>(</w:t>
-      </w:r>
-      <w:proofErr w:type="spellStart"/>
-      <w:proofErr w:type="gramEnd"/>
-      <w:r>
-        <w:rPr>
-          <w:lang w:bidi="fa-IR"/>
-        </w:rPr>
-        <w:t>method_list</w:t>
-      </w:r>
-      <w:proofErr w:type="spellEnd"/>
-      <w:r>
-        <w:rPr>
-          <w:lang w:bidi="fa-IR"/>
-        </w:rPr>
-        <w:t>, class2.methods)</w:t>
-      </w:r>
-    </w:p>
-    <w:p>
-      <w:pPr>
-        <w:rPr>
-          <w:lang w:bidi="fa-IR"/>
-        </w:rPr>
-      </w:pPr>
-    </w:p>
-    <w:p>
-      <w:pPr>
-        <w:rPr>
-          <w:lang w:bidi="fa-IR"/>
-        </w:rPr>
-      </w:pPr>
-      <w:r>
-        <w:rPr>
-          <w:lang w:bidi="fa-IR"/>
-        </w:rPr>
-        <w:t xml:space="preserve">        </w:t>
-      </w:r>
-      <w:r>
-        <w:rPr>
-          <w:lang w:bidi="fa-IR"/>
-        </w:rPr>
-        <w:tab/>
-      </w:r>
-      <w:r>
-        <w:rPr>
-          <w:lang w:bidi="fa-IR"/>
-        </w:rPr>
-        <w:tab/>
-      </w:r>
-      <w:r>
-        <w:rPr>
-          <w:lang w:bidi="fa-IR"/>
-        </w:rPr>
-        <w:tab/>
-        <w:t xml:space="preserve">if </w:t>
-      </w:r>
-      <w:proofErr w:type="spellStart"/>
-      <w:r>
-        <w:rPr>
-          <w:lang w:bidi="fa-IR"/>
-        </w:rPr>
-        <w:t>len</w:t>
-      </w:r>
-      <w:proofErr w:type="spellEnd"/>
-      <w:r>
-        <w:rPr>
-          <w:lang w:bidi="fa-IR"/>
-        </w:rPr>
-        <w:t>(</w:t>
-      </w:r>
-      <w:proofErr w:type="spellStart"/>
-      <w:r>
-        <w:rPr>
-          <w:lang w:bidi="fa-IR"/>
-        </w:rPr>
-        <w:t>common_methods</w:t>
-      </w:r>
-      <w:proofErr w:type="spellEnd"/>
-      <w:r>
-        <w:rPr>
-          <w:lang w:bidi="fa-IR"/>
-        </w:rPr>
-        <w:t xml:space="preserve">) / </w:t>
-      </w:r>
-      <w:proofErr w:type="gramStart"/>
-      <w:r>
-        <w:rPr>
-          <w:lang w:bidi="fa-IR"/>
-        </w:rPr>
-        <w:t>max(</w:t>
-      </w:r>
-      <w:proofErr w:type="gramEnd"/>
-      <w:r>
-        <w:rPr>
-          <w:lang w:bidi="fa-IR"/>
-        </w:rPr>
-        <w:t>no_class1_methods, no_class2_methods) &gt;= sensitivity:</w:t>
-      </w:r>
-    </w:p>
-    <w:p>
-      <w:pPr>
-        <w:rPr>
-          <w:lang w:bidi="fa-IR"/>
-        </w:rPr>
-      </w:pPr>
-      <w:r>
-        <w:rPr>
-          <w:lang w:bidi="fa-IR"/>
-        </w:rPr>
-        <w:t xml:space="preserve">            </w:t>
-      </w:r>
-      <w:r>
-        <w:rPr>
-          <w:lang w:bidi="fa-IR"/>
-        </w:rPr>
-        <w:tab/>
-      </w:r>
-      <w:r>
-        <w:rPr>
-          <w:lang w:bidi="fa-IR"/>
-        </w:rPr>
-        <w:tab/>
-      </w:r>
-      <w:r>
-        <w:rPr>
-          <w:lang w:bidi="fa-IR"/>
-        </w:rPr>
-        <w:tab/>
-      </w:r>
-      <w:r>
-        <w:rPr>
-          <w:lang w:bidi="fa-IR"/>
-        </w:rPr>
-        <w:tab/>
-      </w:r>
-      <w:proofErr w:type="spellStart"/>
-      <w:r>
-        <w:rPr>
-          <w:lang w:bidi="fa-IR"/>
-        </w:rPr>
-        <w:t>method_list</w:t>
-      </w:r>
-      <w:proofErr w:type="spellEnd"/>
-      <w:r>
-        <w:rPr>
-          <w:lang w:bidi="fa-IR"/>
-        </w:rPr>
-        <w:t xml:space="preserve"> = </w:t>
-      </w:r>
-      <w:proofErr w:type="spellStart"/>
-      <w:r>
-        <w:rPr>
-          <w:lang w:bidi="fa-IR"/>
-        </w:rPr>
-        <w:t>common_</w:t>
-      </w:r>
-      <w:proofErr w:type="gramStart"/>
-      <w:r>
-        <w:rPr>
-          <w:lang w:bidi="fa-IR"/>
-        </w:rPr>
-        <w:t>methods.copy</w:t>
-      </w:r>
-      <w:proofErr w:type="spellEnd"/>
-      <w:proofErr w:type="gramEnd"/>
-      <w:r>
-        <w:rPr>
-          <w:lang w:bidi="fa-IR"/>
-        </w:rPr>
-        <w:t>()</w:t>
-      </w:r>
-    </w:p>
-    <w:p>
-      <w:pPr>
-        <w:rPr>
-          <w:lang w:bidi="fa-IR"/>
-        </w:rPr>
-      </w:pPr>
-      <w:r>
-        <w:rPr>
-          <w:lang w:bidi="fa-IR"/>
-        </w:rPr>
-        <w:t xml:space="preserve">           </w:t>
-      </w:r>
-      <w:r>
-        <w:rPr>
-          <w:lang w:bidi="fa-IR"/>
-        </w:rPr>
-        <w:tab/>
-      </w:r>
-      <w:r>
-        <w:rPr>
-          <w:lang w:bidi="fa-IR"/>
-        </w:rPr>
-        <w:tab/>
-      </w:r>
-      <w:r>
-        <w:rPr>
-          <w:lang w:bidi="fa-IR"/>
-        </w:rPr>
-        <w:tab/>
-      </w:r>
-      <w:r>
-        <w:rPr>
-          <w:lang w:bidi="fa-IR"/>
-        </w:rPr>
-        <w:tab/>
-      </w:r>
-      <w:proofErr w:type="spellStart"/>
-      <w:r>
-        <w:rPr>
-          <w:lang w:bidi="fa-IR"/>
-        </w:rPr>
-        <w:t>class_</w:t>
-      </w:r>
-      <w:proofErr w:type="gramStart"/>
-      <w:r>
-        <w:rPr>
-          <w:lang w:bidi="fa-IR"/>
-        </w:rPr>
-        <w:t>list.append</w:t>
-      </w:r>
-      <w:proofErr w:type="spellEnd"/>
-      <w:proofErr w:type="gramEnd"/>
-      <w:r>
-        <w:rPr>
-          <w:lang w:bidi="fa-IR"/>
-        </w:rPr>
-        <w:t>(class2)</w:t>
-      </w:r>
-    </w:p>
-    <w:p>
-      <w:pPr>
-        <w:ind w:firstLine="720"/>
-        <w:rPr>
-          <w:lang w:bidi="fa-IR"/>
-        </w:rPr>
-      </w:pPr>
-      <w:proofErr w:type="spellStart"/>
-      <w:r>
-        <w:rPr>
-          <w:lang w:bidi="fa-IR"/>
-        </w:rPr>
-        <w:t>factory_</w:t>
-      </w:r>
-      <w:proofErr w:type="gramStart"/>
-      <w:r>
-        <w:rPr>
-          <w:lang w:bidi="fa-IR"/>
-        </w:rPr>
-        <w:t>info.products</w:t>
-      </w:r>
-      <w:proofErr w:type="spellEnd"/>
-      <w:proofErr w:type="gramEnd"/>
-      <w:r>
-        <w:rPr>
-          <w:lang w:bidi="fa-IR"/>
-        </w:rPr>
-        <w:t xml:space="preserve"> = products</w:t>
-      </w:r>
-    </w:p>
-    <w:p>
-      <w:pPr>
-        <w:ind w:firstLine="720"/>
-        <w:rPr>
-          <w:lang w:bidi="fa-IR"/>
-        </w:rPr>
-      </w:pPr>
-      <w:proofErr w:type="spellStart"/>
-      <w:r>
-        <w:rPr>
-          <w:lang w:bidi="fa-IR"/>
-        </w:rPr>
-        <w:t>factory_</w:t>
-      </w:r>
-      <w:proofErr w:type="gramStart"/>
-      <w:r>
-        <w:rPr>
-          <w:lang w:bidi="fa-IR"/>
-        </w:rPr>
-        <w:t>info.products</w:t>
-      </w:r>
-      <w:proofErr w:type="gramEnd"/>
-      <w:r>
-        <w:rPr>
-          <w:lang w:bidi="fa-IR"/>
-        </w:rPr>
-        <w:t>_common_methods</w:t>
+      <w:proofErr w:type="spellStart"/>
+      <w:r>
+        <w:rPr>
+          <w:lang w:bidi="fa-IR"/>
+        </w:rPr>
+        <w:t>factory_info.products_common_methods</w:t>
       </w:r>
       <w:proofErr w:type="spellEnd"/>
       <w:r>
@@ -7944,14 +7479,34 @@
         <w:rPr>
           <w:lang w:bidi="fa-IR"/>
         </w:rPr>
-        <w:t>fix_</w:t>
-      </w:r>
-      <w:proofErr w:type="gramStart"/>
-      <w:r>
-        <w:rPr>
-          <w:lang w:bidi="fa-IR"/>
-        </w:rPr>
-        <w:t>product</w:t>
+        <w:t>fix_product</w:t>
+      </w:r>
+      <w:proofErr w:type="spellEnd"/>
+      <w:r>
+        <w:rPr>
+          <w:lang w:bidi="fa-IR"/>
+        </w:rPr>
+        <w:t>(product, interface):</w:t>
+      </w:r>
+    </w:p>
+    <w:p>
+      <w:pPr>
+        <w:rPr>
+          <w:lang w:bidi="fa-IR"/>
+        </w:rPr>
+      </w:pPr>
+      <w:r>
+        <w:rPr>
+          <w:lang w:bidi="fa-IR"/>
+        </w:rPr>
+        <w:tab/>
+      </w:r>
+      <w:proofErr w:type="spellStart"/>
+      <w:r>
+        <w:rPr>
+          <w:lang w:bidi="fa-IR"/>
+        </w:rPr>
+        <w:t>product.add_import_statement</w:t>
       </w:r>
       <w:proofErr w:type="spellEnd"/>
       <w:r>
@@ -7960,49 +7515,7 @@
         </w:rPr>
         <w:t>(</w:t>
       </w:r>
-      <w:proofErr w:type="gramEnd"/>
-      <w:r>
-        <w:rPr>
-          <w:lang w:bidi="fa-IR"/>
-        </w:rPr>
-        <w:t>product, interface):</w:t>
-      </w:r>
-    </w:p>
-    <w:p>
-      <w:pPr>
-        <w:rPr>
-          <w:lang w:bidi="fa-IR"/>
-        </w:rPr>
-      </w:pPr>
-      <w:r>
-        <w:rPr>
-          <w:lang w:bidi="fa-IR"/>
-        </w:rPr>
-        <w:tab/>
-      </w:r>
-      <w:proofErr w:type="spellStart"/>
-      <w:r>
-        <w:rPr>
-          <w:lang w:bidi="fa-IR"/>
-        </w:rPr>
-        <w:t>product.add_import_</w:t>
-      </w:r>
-      <w:proofErr w:type="gramStart"/>
-      <w:r>
-        <w:rPr>
-          <w:lang w:bidi="fa-IR"/>
-        </w:rPr>
-        <w:t>statement</w:t>
-      </w:r>
-      <w:proofErr w:type="spellEnd"/>
-      <w:r>
-        <w:rPr>
-          <w:lang w:bidi="fa-IR"/>
-        </w:rPr>
-        <w:t>(</w:t>
-      </w:r>
-      <w:proofErr w:type="spellStart"/>
-      <w:proofErr w:type="gramEnd"/>
+      <w:proofErr w:type="spellStart"/>
       <w:r>
         <w:rPr>
           <w:lang w:bidi="fa-IR"/>
@@ -8037,14 +7550,61 @@
         <w:rPr>
           <w:lang w:bidi="fa-IR"/>
         </w:rPr>
-        <w:t>product.add_implement_</w:t>
-      </w:r>
-      <w:proofErr w:type="gramStart"/>
-      <w:r>
-        <w:rPr>
-          <w:lang w:bidi="fa-IR"/>
-        </w:rPr>
-        <w:t>statement</w:t>
+        <w:t>product.add_implement_statement</w:t>
+      </w:r>
+      <w:proofErr w:type="spellEnd"/>
+      <w:r>
+        <w:rPr>
+          <w:lang w:bidi="fa-IR"/>
+        </w:rPr>
+        <w:t>(product.name, interface.name)</w:t>
+      </w:r>
+    </w:p>
+    <w:p>
+      <w:pPr>
+        <w:rPr>
+          <w:lang w:bidi="fa-IR"/>
+        </w:rPr>
+      </w:pPr>
+      <w:r>
+        <w:rPr>
+          <w:lang w:bidi="fa-IR"/>
+        </w:rPr>
+        <w:t xml:space="preserve">def </w:t>
+      </w:r>
+      <w:proofErr w:type="spellStart"/>
+      <w:r>
+        <w:rPr>
+          <w:lang w:bidi="fa-IR"/>
+        </w:rPr>
+        <w:t>fix_creator</w:t>
+      </w:r>
+      <w:proofErr w:type="spellEnd"/>
+      <w:r>
+        <w:rPr>
+          <w:lang w:bidi="fa-IR"/>
+        </w:rPr>
+        <w:t>(creator, interface, products):</w:t>
+      </w:r>
+    </w:p>
+    <w:p>
+      <w:pPr>
+        <w:rPr>
+          <w:lang w:bidi="fa-IR"/>
+        </w:rPr>
+      </w:pPr>
+      <w:r>
+        <w:rPr>
+          <w:lang w:bidi="fa-IR"/>
+        </w:rPr>
+        <w:tab/>
+      </w:r>
+      <w:proofErr w:type="spellStart"/>
+      <w:r>
+        <w:rPr>
+          <w:lang w:bidi="fa-IR"/>
+        </w:rPr>
+        <w:t>creator.add_import_statement</w:t>
       </w:r>
       <w:proofErr w:type="spellEnd"/>
       <w:r>
@@ -8053,83 +7613,7 @@
         </w:rPr>
         <w:t>(</w:t>
       </w:r>
-      <w:proofErr w:type="gramEnd"/>
-      <w:r>
-        <w:rPr>
-          <w:lang w:bidi="fa-IR"/>
-        </w:rPr>
-        <w:t>product.name, interface.name)</w:t>
-      </w:r>
-    </w:p>
-    <w:p>
-      <w:pPr>
-        <w:rPr>
-          <w:lang w:bidi="fa-IR"/>
-        </w:rPr>
-      </w:pPr>
-      <w:r>
-        <w:rPr>
-          <w:lang w:bidi="fa-IR"/>
-        </w:rPr>
-        <w:t xml:space="preserve">def </w:t>
-      </w:r>
-      <w:proofErr w:type="spellStart"/>
-      <w:r>
-        <w:rPr>
-          <w:lang w:bidi="fa-IR"/>
-        </w:rPr>
-        <w:t>fix_</w:t>
-      </w:r>
-      <w:proofErr w:type="gramStart"/>
-      <w:r>
-        <w:rPr>
-          <w:lang w:bidi="fa-IR"/>
-        </w:rPr>
-        <w:t>creator</w:t>
-      </w:r>
-      <w:proofErr w:type="spellEnd"/>
-      <w:r>
-        <w:rPr>
-          <w:lang w:bidi="fa-IR"/>
-        </w:rPr>
-        <w:t>(</w:t>
-      </w:r>
-      <w:proofErr w:type="gramEnd"/>
-      <w:r>
-        <w:rPr>
-          <w:lang w:bidi="fa-IR"/>
-        </w:rPr>
-        <w:t>creator, interface, products):</w:t>
-      </w:r>
-    </w:p>
-    <w:p>
-      <w:pPr>
-        <w:rPr>
-          <w:lang w:bidi="fa-IR"/>
-        </w:rPr>
-      </w:pPr>
-      <w:r>
-        <w:rPr>
-          <w:lang w:bidi="fa-IR"/>
-        </w:rPr>
-        <w:tab/>
-      </w:r>
-      <w:proofErr w:type="spellStart"/>
-      <w:r>
-        <w:rPr>
-          <w:lang w:bidi="fa-IR"/>
-        </w:rPr>
-        <w:t>creator.add_import_statement</w:t>
-      </w:r>
-      <w:proofErr w:type="spellEnd"/>
-      <w:r>
-        <w:rPr>
-          <w:lang w:bidi="fa-IR"/>
-        </w:rPr>
-        <w:t>(</w:t>
-      </w:r>
-      <w:proofErr w:type="spellStart"/>
-      <w:proofErr w:type="gramStart"/>
+      <w:proofErr w:type="spellStart"/>
       <w:r>
         <w:rPr>
           <w:lang w:bidi="fa-IR"/>
@@ -8137,7 +7621,6 @@
         <w:t>interface.package</w:t>
       </w:r>
       <w:proofErr w:type="spellEnd"/>
-      <w:proofErr w:type="gramEnd"/>
       <w:r>
         <w:rPr>
           <w:lang w:bidi="fa-IR"/>
@@ -8182,19 +7665,11 @@
         <w:tab/>
       </w:r>
       <w:proofErr w:type="spellStart"/>
-      <w:proofErr w:type="gramStart"/>
-      <w:r>
-        <w:rPr>
-          <w:lang w:bidi="fa-IR"/>
-        </w:rPr>
-        <w:t>creator.replace</w:t>
-      </w:r>
-      <w:proofErr w:type="gramEnd"/>
-      <w:r>
-        <w:rPr>
-          <w:lang w:bidi="fa-IR"/>
-        </w:rPr>
-        <w:t>_type</w:t>
+      <w:r>
+        <w:rPr>
+          <w:lang w:bidi="fa-IR"/>
+        </w:rPr>
+        <w:t>creator.replace_type</w:t>
       </w:r>
       <w:proofErr w:type="spellEnd"/>
       <w:r>
@@ -8221,28 +7696,14 @@
         <w:rPr>
           <w:lang w:bidi="fa-IR"/>
         </w:rPr>
-        <w:t>add_import_</w:t>
-      </w:r>
-      <w:proofErr w:type="gramStart"/>
-      <w:r>
-        <w:rPr>
-          <w:lang w:bidi="fa-IR"/>
-        </w:rPr>
-        <w:t>statement</w:t>
-      </w:r>
-      <w:proofErr w:type="spellEnd"/>
-      <w:r>
-        <w:rPr>
-          <w:lang w:bidi="fa-IR"/>
-        </w:rPr>
-        <w:t>(</w:t>
-      </w:r>
-      <w:proofErr w:type="gramEnd"/>
-      <w:r>
-        <w:rPr>
-          <w:lang w:bidi="fa-IR"/>
-        </w:rPr>
-        <w:t>package, name):</w:t>
+        <w:t>add_import_statement</w:t>
+      </w:r>
+      <w:proofErr w:type="spellEnd"/>
+      <w:r>
+        <w:rPr>
+          <w:lang w:bidi="fa-IR"/>
+        </w:rPr>
+        <w:t>(package, name):</w:t>
       </w:r>
     </w:p>
     <w:p>
@@ -8259,7 +7720,6 @@
         <w:t xml:space="preserve">package = </w:t>
       </w:r>
       <w:proofErr w:type="spellStart"/>
-      <w:proofErr w:type="gramStart"/>
       <w:r>
         <w:rPr>
           <w:lang w:bidi="fa-IR"/>
@@ -8271,14 +7731,7 @@
         <w:rPr>
           <w:lang w:bidi="fa-IR"/>
         </w:rPr>
-        <w:t>(</w:t>
-      </w:r>
-      <w:proofErr w:type="gramEnd"/>
-      <w:r>
-        <w:rPr>
-          <w:lang w:bidi="fa-IR"/>
-        </w:rPr>
-        <w:t>)</w:t>
+        <w:t>()</w:t>
       </w:r>
     </w:p>
     <w:p>
@@ -8308,19 +7761,11 @@
         <w:t xml:space="preserve"> = </w:t>
       </w:r>
       <w:proofErr w:type="spellStart"/>
-      <w:proofErr w:type="gramStart"/>
-      <w:r>
-        <w:rPr>
-          <w:lang w:bidi="fa-IR"/>
-        </w:rPr>
-        <w:t>package.stop</w:t>
-      </w:r>
-      <w:proofErr w:type="gramEnd"/>
-      <w:r>
-        <w:rPr>
-          <w:lang w:bidi="fa-IR"/>
-        </w:rPr>
-        <w:t>.token</w:t>
+      <w:r>
+        <w:rPr>
+          <w:lang w:bidi="fa-IR"/>
+        </w:rPr>
+        <w:t>package.stop.token</w:t>
       </w:r>
       <w:proofErr w:type="spellEnd"/>
     </w:p>
@@ -8338,7 +7783,6 @@
         <w:t xml:space="preserve">import = </w:t>
       </w:r>
       <w:proofErr w:type="spellStart"/>
-      <w:proofErr w:type="gramStart"/>
       <w:r>
         <w:rPr>
           <w:lang w:bidi="fa-IR"/>
@@ -8350,14 +7794,7 @@
         <w:rPr>
           <w:lang w:bidi="fa-IR"/>
         </w:rPr>
-        <w:t>(</w:t>
-      </w:r>
-      <w:proofErr w:type="gramEnd"/>
-      <w:r>
-        <w:rPr>
-          <w:lang w:bidi="fa-IR"/>
-        </w:rPr>
-        <w:t>)</w:t>
+        <w:t>()</w:t>
       </w:r>
     </w:p>
     <w:p>
@@ -8407,19 +7844,11 @@
         <w:t xml:space="preserve"> = </w:t>
       </w:r>
       <w:proofErr w:type="spellStart"/>
-      <w:proofErr w:type="gramStart"/>
-      <w:r>
-        <w:rPr>
-          <w:lang w:bidi="fa-IR"/>
-        </w:rPr>
-        <w:t>import.stop</w:t>
-      </w:r>
-      <w:proofErr w:type="gramEnd"/>
-      <w:r>
-        <w:rPr>
-          <w:lang w:bidi="fa-IR"/>
-        </w:rPr>
-        <w:t>.token</w:t>
+      <w:r>
+        <w:rPr>
+          <w:lang w:bidi="fa-IR"/>
+        </w:rPr>
+        <w:t>import.stop.token</w:t>
       </w:r>
       <w:proofErr w:type="spellEnd"/>
     </w:p>
@@ -8443,7 +7872,6 @@
         <w:t xml:space="preserve">import = </w:t>
       </w:r>
       <w:proofErr w:type="spellStart"/>
-      <w:proofErr w:type="gramStart"/>
       <w:r>
         <w:rPr>
           <w:lang w:bidi="fa-IR"/>
@@ -8455,14 +7883,7 @@
         <w:rPr>
           <w:lang w:bidi="fa-IR"/>
         </w:rPr>
-        <w:t>(</w:t>
-      </w:r>
-      <w:proofErr w:type="gramEnd"/>
-      <w:r>
-        <w:rPr>
-          <w:lang w:bidi="fa-IR"/>
-        </w:rPr>
-        <w:t>)</w:t>
+        <w:t>()</w:t>
       </w:r>
     </w:p>
     <w:p>
@@ -8489,21 +7910,7 @@
         <w:rPr>
           <w:lang w:bidi="fa-IR"/>
         </w:rPr>
-        <w:t xml:space="preserve"> = ‘</w:t>
-      </w:r>
-      <w:proofErr w:type="gramStart"/>
-      <w:r>
-        <w:rPr>
-          <w:lang w:bidi="fa-IR"/>
-        </w:rPr>
-        <w:t>import ’</w:t>
-      </w:r>
-      <w:proofErr w:type="gramEnd"/>
-      <w:r>
-        <w:rPr>
-          <w:lang w:bidi="fa-IR"/>
-        </w:rPr>
-        <w:t xml:space="preserve"> + package + ‘.’ + name + ‘;’</w:t>
+        <w:t xml:space="preserve"> = ‘import ’ + package + ‘.’ + name + ‘;’</w:t>
       </w:r>
     </w:p>
     <w:p>
@@ -8526,17 +7933,9 @@
         <w:rPr>
           <w:lang w:bidi="fa-IR"/>
         </w:rPr>
-        <w:t>token_stream_</w:t>
-      </w:r>
-      <w:proofErr w:type="gramStart"/>
-      <w:r>
-        <w:rPr>
-          <w:lang w:bidi="fa-IR"/>
-        </w:rPr>
-        <w:t>rewirter.insertAfter</w:t>
-      </w:r>
-      <w:proofErr w:type="spellEnd"/>
-      <w:proofErr w:type="gramEnd"/>
+        <w:t>token_stream_rewirter.insertAfter</w:t>
+      </w:r>
+      <w:proofErr w:type="spellEnd"/>
       <w:r>
         <w:rPr>
           <w:lang w:bidi="fa-IR"/>
@@ -8589,14 +7988,7 @@
         <w:rPr>
           <w:lang w:bidi="fa-IR"/>
         </w:rPr>
-        <w:t>add_implement_</w:t>
-      </w:r>
-      <w:proofErr w:type="gramStart"/>
-      <w:r>
-        <w:rPr>
-          <w:lang w:bidi="fa-IR"/>
-        </w:rPr>
-        <w:t>statement</w:t>
+        <w:t>add_implement_statement</w:t>
       </w:r>
       <w:proofErr w:type="spellEnd"/>
       <w:r>
@@ -8606,7 +7998,6 @@
         <w:t>(</w:t>
       </w:r>
       <w:proofErr w:type="spellStart"/>
-      <w:proofErr w:type="gramEnd"/>
       <w:r>
         <w:rPr>
           <w:lang w:bidi="fa-IR"/>
@@ -8649,7 +8040,6 @@
         <w:t xml:space="preserve">if </w:t>
       </w:r>
       <w:proofErr w:type="spellStart"/>
-      <w:proofErr w:type="gramStart"/>
       <w:r>
         <w:rPr>
           <w:lang w:bidi="fa-IR"/>
@@ -8661,14 +8051,7 @@
         <w:rPr>
           <w:lang w:bidi="fa-IR"/>
         </w:rPr>
-        <w:t>(</w:t>
-      </w:r>
-      <w:proofErr w:type="gramEnd"/>
-      <w:r>
-        <w:rPr>
-          <w:lang w:bidi="fa-IR"/>
-        </w:rPr>
-        <w:t xml:space="preserve">).name == </w:t>
+        <w:t xml:space="preserve">().name == </w:t>
       </w:r>
       <w:proofErr w:type="spellStart"/>
       <w:r>
@@ -8705,7 +8088,6 @@
         <w:t xml:space="preserve">class = </w:t>
       </w:r>
       <w:proofErr w:type="spellStart"/>
-      <w:proofErr w:type="gramStart"/>
       <w:r>
         <w:rPr>
           <w:lang w:bidi="fa-IR"/>
@@ -8717,14 +8099,7 @@
         <w:rPr>
           <w:lang w:bidi="fa-IR"/>
         </w:rPr>
-        <w:t>(</w:t>
-      </w:r>
-      <w:proofErr w:type="gramEnd"/>
-      <w:r>
-        <w:rPr>
-          <w:lang w:bidi="fa-IR"/>
-        </w:rPr>
-        <w:t>)</w:t>
+        <w:t>()</w:t>
       </w:r>
     </w:p>
     <w:p>
@@ -8741,7 +8116,6 @@
         <w:t>while (</w:t>
       </w:r>
       <w:proofErr w:type="spellStart"/>
-      <w:proofErr w:type="gramStart"/>
       <w:r>
         <w:rPr>
           <w:lang w:bidi="fa-IR"/>
@@ -8753,14 +8127,7 @@
         <w:rPr>
           <w:lang w:bidi="fa-IR"/>
         </w:rPr>
-        <w:t>(</w:t>
-      </w:r>
-      <w:proofErr w:type="gramEnd"/>
-      <w:r>
-        <w:rPr>
-          <w:lang w:bidi="fa-IR"/>
-        </w:rPr>
-        <w:t>) is not None):</w:t>
+        <w:t>() is not None):</w:t>
       </w:r>
     </w:p>
     <w:p>
@@ -8783,7 +8150,6 @@
         <w:t xml:space="preserve">if </w:t>
       </w:r>
       <w:proofErr w:type="spellStart"/>
-      <w:proofErr w:type="gramStart"/>
       <w:r>
         <w:rPr>
           <w:lang w:bidi="fa-IR"/>
@@ -8795,14 +8161,7 @@
         <w:rPr>
           <w:lang w:bidi="fa-IR"/>
         </w:rPr>
-        <w:t>(</w:t>
-      </w:r>
-      <w:proofErr w:type="gramEnd"/>
-      <w:r>
-        <w:rPr>
-          <w:lang w:bidi="fa-IR"/>
-        </w:rPr>
-        <w:t xml:space="preserve">).name == </w:t>
+        <w:t xml:space="preserve">().name == </w:t>
       </w:r>
       <w:proofErr w:type="spellStart"/>
       <w:r>
@@ -8845,7 +8204,6 @@
         <w:t xml:space="preserve">class = </w:t>
       </w:r>
       <w:proofErr w:type="spellStart"/>
-      <w:proofErr w:type="gramStart"/>
       <w:r>
         <w:rPr>
           <w:lang w:bidi="fa-IR"/>
@@ -8857,14 +8215,7 @@
         <w:rPr>
           <w:lang w:bidi="fa-IR"/>
         </w:rPr>
-        <w:t>(</w:t>
-      </w:r>
-      <w:proofErr w:type="gramEnd"/>
-      <w:r>
-        <w:rPr>
-          <w:lang w:bidi="fa-IR"/>
-        </w:rPr>
-        <w:t>)</w:t>
+        <w:t>()</w:t>
       </w:r>
     </w:p>
     <w:p>
@@ -8944,21 +8295,7 @@
         <w:rPr>
           <w:lang w:bidi="fa-IR"/>
         </w:rPr>
-        <w:t xml:space="preserve"> = ‘</w:t>
-      </w:r>
-      <w:proofErr w:type="gramStart"/>
-      <w:r>
-        <w:rPr>
-          <w:lang w:bidi="fa-IR"/>
-        </w:rPr>
-        <w:t>implement ’</w:t>
-      </w:r>
-      <w:proofErr w:type="gramEnd"/>
-      <w:r>
-        <w:rPr>
-          <w:lang w:bidi="fa-IR"/>
-        </w:rPr>
-        <w:t xml:space="preserve"> + interface + ‘;’</w:t>
+        <w:t xml:space="preserve"> = ‘implement ’ + interface + ‘;’</w:t>
       </w:r>
     </w:p>
     <w:p>
@@ -8975,7 +8312,6 @@
         <w:t xml:space="preserve">if </w:t>
       </w:r>
       <w:proofErr w:type="spellStart"/>
-      <w:proofErr w:type="gramStart"/>
       <w:r>
         <w:rPr>
           <w:lang w:bidi="fa-IR"/>
@@ -8983,7 +8319,6 @@
         <w:t>class.extend</w:t>
       </w:r>
       <w:proofErr w:type="spellEnd"/>
-      <w:proofErr w:type="gramEnd"/>
       <w:r>
         <w:rPr>
           <w:lang w:bidi="fa-IR"/>
@@ -9024,19 +8359,11 @@
         <w:t xml:space="preserve"> = </w:t>
       </w:r>
       <w:proofErr w:type="spellStart"/>
-      <w:proofErr w:type="gramStart"/>
-      <w:r>
-        <w:rPr>
-          <w:lang w:bidi="fa-IR"/>
-        </w:rPr>
-        <w:t>class.extend</w:t>
-      </w:r>
-      <w:proofErr w:type="gramEnd"/>
-      <w:r>
-        <w:rPr>
-          <w:lang w:bidi="fa-IR"/>
-        </w:rPr>
-        <w:t>.token</w:t>
+      <w:r>
+        <w:rPr>
+          <w:lang w:bidi="fa-IR"/>
+        </w:rPr>
+        <w:t>class.extend.token</w:t>
       </w:r>
       <w:proofErr w:type="spellEnd"/>
     </w:p>
@@ -9054,7 +8381,6 @@
         <w:t xml:space="preserve">if </w:t>
       </w:r>
       <w:proofErr w:type="spellStart"/>
-      <w:proofErr w:type="gramStart"/>
       <w:r>
         <w:rPr>
           <w:lang w:bidi="fa-IR"/>
@@ -9062,7 +8388,6 @@
         <w:t>class.implement</w:t>
       </w:r>
       <w:proofErr w:type="spellEnd"/>
-      <w:proofErr w:type="gramEnd"/>
       <w:r>
         <w:rPr>
           <w:lang w:bidi="fa-IR"/>
@@ -9103,19 +8428,11 @@
         <w:t xml:space="preserve"> = </w:t>
       </w:r>
       <w:proofErr w:type="spellStart"/>
-      <w:proofErr w:type="gramStart"/>
-      <w:r>
-        <w:rPr>
-          <w:lang w:bidi="fa-IR"/>
-        </w:rPr>
-        <w:t>class.implement</w:t>
-      </w:r>
-      <w:proofErr w:type="gramEnd"/>
-      <w:r>
-        <w:rPr>
-          <w:lang w:bidi="fa-IR"/>
-        </w:rPr>
-        <w:t>.token</w:t>
+      <w:r>
+        <w:rPr>
+          <w:lang w:bidi="fa-IR"/>
+        </w:rPr>
+        <w:t>class.implement.token</w:t>
       </w:r>
       <w:proofErr w:type="spellEnd"/>
     </w:p>
@@ -9149,21 +8466,7 @@
         <w:rPr>
           <w:lang w:bidi="fa-IR"/>
         </w:rPr>
-        <w:t xml:space="preserve"> = </w:t>
-      </w:r>
-      <w:proofErr w:type="gramStart"/>
-      <w:r>
-        <w:rPr>
-          <w:lang w:bidi="fa-IR"/>
-        </w:rPr>
-        <w:t>‘ ’</w:t>
-      </w:r>
-      <w:proofErr w:type="gramEnd"/>
-      <w:r>
-        <w:rPr>
-          <w:lang w:bidi="fa-IR"/>
-        </w:rPr>
-        <w:t xml:space="preserve"> + interface + ‘;’</w:t>
+        <w:t xml:space="preserve"> = ‘ ’ + interface + ‘;’</w:t>
       </w:r>
     </w:p>
     <w:p>
@@ -9186,17 +8489,9 @@
         <w:rPr>
           <w:lang w:bidi="fa-IR"/>
         </w:rPr>
-        <w:t>token_stream_</w:t>
-      </w:r>
-      <w:proofErr w:type="gramStart"/>
-      <w:r>
-        <w:rPr>
-          <w:lang w:bidi="fa-IR"/>
-        </w:rPr>
-        <w:t>rewirter.insertAfter</w:t>
-      </w:r>
-      <w:proofErr w:type="spellEnd"/>
-      <w:proofErr w:type="gramEnd"/>
+        <w:t>token_stream_rewirter.insertAfter</w:t>
+      </w:r>
+      <w:proofErr w:type="spellEnd"/>
       <w:r>
         <w:rPr>
           <w:lang w:bidi="fa-IR"/>
@@ -9249,14 +8544,178 @@
         <w:rPr>
           <w:lang w:bidi="fa-IR"/>
         </w:rPr>
-        <w:t>replace_</w:t>
-      </w:r>
-      <w:proofErr w:type="gramStart"/>
-      <w:r>
-        <w:rPr>
-          <w:lang w:bidi="fa-IR"/>
-        </w:rPr>
-        <w:t>type</w:t>
+        <w:t>replace_type</w:t>
+      </w:r>
+      <w:proofErr w:type="spellEnd"/>
+      <w:r>
+        <w:rPr>
+          <w:lang w:bidi="fa-IR"/>
+        </w:rPr>
+        <w:t xml:space="preserve">(product, </w:t>
+      </w:r>
+      <w:proofErr w:type="spellStart"/>
+      <w:r>
+        <w:rPr>
+          <w:lang w:bidi="fa-IR"/>
+        </w:rPr>
+        <w:t>interface_name</w:t>
+      </w:r>
+      <w:proofErr w:type="spellEnd"/>
+      <w:r>
+        <w:rPr>
+          <w:lang w:bidi="fa-IR"/>
+        </w:rPr>
+        <w:t>):</w:t>
+      </w:r>
+    </w:p>
+    <w:p>
+      <w:pPr>
+        <w:rPr>
+          <w:lang w:bidi="fa-IR"/>
+        </w:rPr>
+      </w:pPr>
+      <w:r>
+        <w:rPr>
+          <w:lang w:bidi="fa-IR"/>
+        </w:rPr>
+        <w:tab/>
+      </w:r>
+      <w:proofErr w:type="spellStart"/>
+      <w:r>
+        <w:rPr>
+          <w:lang w:bidi="fa-IR"/>
+        </w:rPr>
+        <w:t>dependee</w:t>
+      </w:r>
+      <w:proofErr w:type="spellEnd"/>
+      <w:r>
+        <w:rPr>
+          <w:lang w:bidi="fa-IR"/>
+        </w:rPr>
+        <w:t xml:space="preserve"> = </w:t>
+      </w:r>
+      <w:proofErr w:type="spellStart"/>
+      <w:r>
+        <w:rPr>
+          <w:lang w:bidi="fa-IR"/>
+        </w:rPr>
+        <w:t>enterClassOrInterfaceType</w:t>
+      </w:r>
+      <w:proofErr w:type="spellEnd"/>
+      <w:r>
+        <w:rPr>
+          <w:lang w:bidi="fa-IR"/>
+        </w:rPr>
+        <w:t>()</w:t>
+      </w:r>
+    </w:p>
+    <w:p>
+      <w:pPr>
+        <w:rPr>
+          <w:lang w:bidi="fa-IR"/>
+        </w:rPr>
+      </w:pPr>
+      <w:r>
+        <w:rPr>
+          <w:lang w:bidi="fa-IR"/>
+        </w:rPr>
+        <w:lastRenderedPageBreak/>
+        <w:tab/>
+        <w:t xml:space="preserve">while </w:t>
+      </w:r>
+      <w:proofErr w:type="spellStart"/>
+      <w:r>
+        <w:rPr>
+          <w:lang w:bidi="fa-IR"/>
+        </w:rPr>
+        <w:t>dependee</w:t>
+      </w:r>
+      <w:proofErr w:type="spellEnd"/>
+      <w:r>
+        <w:rPr>
+          <w:lang w:bidi="fa-IR"/>
+        </w:rPr>
+        <w:t xml:space="preserve"> is not None:</w:t>
+      </w:r>
+    </w:p>
+    <w:p>
+      <w:pPr>
+        <w:rPr>
+          <w:lang w:bidi="fa-IR"/>
+        </w:rPr>
+      </w:pPr>
+      <w:r>
+        <w:rPr>
+          <w:lang w:bidi="fa-IR"/>
+        </w:rPr>
+        <w:tab/>
+      </w:r>
+      <w:r>
+        <w:rPr>
+          <w:lang w:bidi="fa-IR"/>
+        </w:rPr>
+        <w:tab/>
+        <w:t xml:space="preserve">if </w:t>
+      </w:r>
+      <w:proofErr w:type="spellStart"/>
+      <w:r>
+        <w:rPr>
+          <w:lang w:bidi="fa-IR"/>
+        </w:rPr>
+        <w:t>dependee</w:t>
+      </w:r>
+      <w:proofErr w:type="spellEnd"/>
+      <w:r>
+        <w:rPr>
+          <w:lang w:bidi="fa-IR"/>
+        </w:rPr>
+        <w:t xml:space="preserve"> == </w:t>
+      </w:r>
+      <w:proofErr w:type="spellStart"/>
+      <w:r>
+        <w:rPr>
+          <w:lang w:bidi="fa-IR"/>
+        </w:rPr>
+        <w:t>product.type</w:t>
+      </w:r>
+      <w:proofErr w:type="spellEnd"/>
+      <w:r>
+        <w:rPr>
+          <w:lang w:bidi="fa-IR"/>
+        </w:rPr>
+        <w:t>:</w:t>
+      </w:r>
+    </w:p>
+    <w:p>
+      <w:pPr>
+        <w:rPr>
+          <w:lang w:bidi="fa-IR"/>
+        </w:rPr>
+      </w:pPr>
+      <w:r>
+        <w:rPr>
+          <w:lang w:bidi="fa-IR"/>
+        </w:rPr>
+        <w:tab/>
+      </w:r>
+      <w:r>
+        <w:rPr>
+          <w:lang w:bidi="fa-IR"/>
+        </w:rPr>
+        <w:tab/>
+      </w:r>
+      <w:r>
+        <w:rPr>
+          <w:lang w:bidi="fa-IR"/>
+        </w:rPr>
+        <w:tab/>
+      </w:r>
+      <w:proofErr w:type="spellStart"/>
+      <w:r>
+        <w:rPr>
+          <w:lang w:bidi="fa-IR"/>
+        </w:rPr>
+        <w:t>token_stream_rewirter.replace</w:t>
       </w:r>
       <w:proofErr w:type="spellEnd"/>
       <w:r>
@@ -9265,202 +8724,6 @@
         </w:rPr>
         <w:t>(</w:t>
       </w:r>
-      <w:proofErr w:type="gramEnd"/>
-      <w:r>
-        <w:rPr>
-          <w:lang w:bidi="fa-IR"/>
-        </w:rPr>
-        <w:t xml:space="preserve">product, </w:t>
-      </w:r>
-      <w:proofErr w:type="spellStart"/>
-      <w:r>
-        <w:rPr>
-          <w:lang w:bidi="fa-IR"/>
-        </w:rPr>
-        <w:t>interface_name</w:t>
-      </w:r>
-      <w:proofErr w:type="spellEnd"/>
-      <w:r>
-        <w:rPr>
-          <w:lang w:bidi="fa-IR"/>
-        </w:rPr>
-        <w:t>):</w:t>
-      </w:r>
-    </w:p>
-    <w:p>
-      <w:pPr>
-        <w:rPr>
-          <w:lang w:bidi="fa-IR"/>
-        </w:rPr>
-      </w:pPr>
-      <w:r>
-        <w:rPr>
-          <w:lang w:bidi="fa-IR"/>
-        </w:rPr>
-        <w:tab/>
-      </w:r>
-      <w:proofErr w:type="spellStart"/>
-      <w:r>
-        <w:rPr>
-          <w:lang w:bidi="fa-IR"/>
-        </w:rPr>
-        <w:t>dependee</w:t>
-      </w:r>
-      <w:proofErr w:type="spellEnd"/>
-      <w:r>
-        <w:rPr>
-          <w:lang w:bidi="fa-IR"/>
-        </w:rPr>
-        <w:t xml:space="preserve"> = </w:t>
-      </w:r>
-      <w:proofErr w:type="spellStart"/>
-      <w:proofErr w:type="gramStart"/>
-      <w:r>
-        <w:rPr>
-          <w:lang w:bidi="fa-IR"/>
-        </w:rPr>
-        <w:t>enterClassOrInterfaceType</w:t>
-      </w:r>
-      <w:proofErr w:type="spellEnd"/>
-      <w:r>
-        <w:rPr>
-          <w:lang w:bidi="fa-IR"/>
-        </w:rPr>
-        <w:t>(</w:t>
-      </w:r>
-      <w:proofErr w:type="gramEnd"/>
-      <w:r>
-        <w:rPr>
-          <w:lang w:bidi="fa-IR"/>
-        </w:rPr>
-        <w:t>)</w:t>
-      </w:r>
-    </w:p>
-    <w:p>
-      <w:pPr>
-        <w:rPr>
-          <w:lang w:bidi="fa-IR"/>
-        </w:rPr>
-      </w:pPr>
-      <w:r>
-        <w:rPr>
-          <w:lang w:bidi="fa-IR"/>
-        </w:rPr>
-        <w:lastRenderedPageBreak/>
-        <w:tab/>
-        <w:t xml:space="preserve">while </w:t>
-      </w:r>
-      <w:proofErr w:type="spellStart"/>
-      <w:r>
-        <w:rPr>
-          <w:lang w:bidi="fa-IR"/>
-        </w:rPr>
-        <w:t>dependee</w:t>
-      </w:r>
-      <w:proofErr w:type="spellEnd"/>
-      <w:r>
-        <w:rPr>
-          <w:lang w:bidi="fa-IR"/>
-        </w:rPr>
-        <w:t xml:space="preserve"> is not None:</w:t>
-      </w:r>
-    </w:p>
-    <w:p>
-      <w:pPr>
-        <w:rPr>
-          <w:lang w:bidi="fa-IR"/>
-        </w:rPr>
-      </w:pPr>
-      <w:r>
-        <w:rPr>
-          <w:lang w:bidi="fa-IR"/>
-        </w:rPr>
-        <w:tab/>
-      </w:r>
-      <w:r>
-        <w:rPr>
-          <w:lang w:bidi="fa-IR"/>
-        </w:rPr>
-        <w:tab/>
-        <w:t xml:space="preserve">if </w:t>
-      </w:r>
-      <w:proofErr w:type="spellStart"/>
-      <w:r>
-        <w:rPr>
-          <w:lang w:bidi="fa-IR"/>
-        </w:rPr>
-        <w:t>dependee</w:t>
-      </w:r>
-      <w:proofErr w:type="spellEnd"/>
-      <w:r>
-        <w:rPr>
-          <w:lang w:bidi="fa-IR"/>
-        </w:rPr>
-        <w:t xml:space="preserve"> == </w:t>
-      </w:r>
-      <w:proofErr w:type="spellStart"/>
-      <w:proofErr w:type="gramStart"/>
-      <w:r>
-        <w:rPr>
-          <w:lang w:bidi="fa-IR"/>
-        </w:rPr>
-        <w:t>product.type</w:t>
-      </w:r>
-      <w:proofErr w:type="spellEnd"/>
-      <w:proofErr w:type="gramEnd"/>
-      <w:r>
-        <w:rPr>
-          <w:lang w:bidi="fa-IR"/>
-        </w:rPr>
-        <w:t>:</w:t>
-      </w:r>
-    </w:p>
-    <w:p>
-      <w:pPr>
-        <w:rPr>
-          <w:lang w:bidi="fa-IR"/>
-        </w:rPr>
-      </w:pPr>
-      <w:r>
-        <w:rPr>
-          <w:lang w:bidi="fa-IR"/>
-        </w:rPr>
-        <w:tab/>
-      </w:r>
-      <w:r>
-        <w:rPr>
-          <w:lang w:bidi="fa-IR"/>
-        </w:rPr>
-        <w:tab/>
-      </w:r>
-      <w:r>
-        <w:rPr>
-          <w:lang w:bidi="fa-IR"/>
-        </w:rPr>
-        <w:tab/>
-      </w:r>
-      <w:proofErr w:type="spellStart"/>
-      <w:r>
-        <w:rPr>
-          <w:lang w:bidi="fa-IR"/>
-        </w:rPr>
-        <w:t>token_stream_</w:t>
-      </w:r>
-      <w:proofErr w:type="gramStart"/>
-      <w:r>
-        <w:rPr>
-          <w:lang w:bidi="fa-IR"/>
-        </w:rPr>
-        <w:t>rewirter.replace</w:t>
-      </w:r>
-      <w:proofErr w:type="spellEnd"/>
-      <w:proofErr w:type="gramEnd"/>
-      <w:r>
-        <w:rPr>
-          <w:lang w:bidi="fa-IR"/>
-        </w:rPr>
-        <w:t>(</w:t>
-      </w:r>
       <w:proofErr w:type="spellStart"/>
       <w:r>
         <w:rPr>
@@ -9525,19 +8788,11 @@
         <w:tab/>
       </w:r>
       <w:proofErr w:type="spellStart"/>
-      <w:proofErr w:type="gramStart"/>
-      <w:r>
-        <w:rPr>
-          <w:lang w:bidi="fa-IR"/>
-        </w:rPr>
-        <w:t>dependee.start</w:t>
-      </w:r>
-      <w:proofErr w:type="gramEnd"/>
-      <w:r>
-        <w:rPr>
-          <w:lang w:bidi="fa-IR"/>
-        </w:rPr>
-        <w:t>.token</w:t>
+      <w:r>
+        <w:rPr>
+          <w:lang w:bidi="fa-IR"/>
+        </w:rPr>
+        <w:t>dependee.start.token</w:t>
       </w:r>
       <w:proofErr w:type="spellEnd"/>
       <w:r>
@@ -9793,14 +9048,14 @@
         <v:path o:extrusionok="f" gradientshapeok="t" o:connecttype="rect"/>
         <o:lock v:ext="edit" aspectratio="t"/>
       </v:shapetype>
-      <v:shape id="_x0000_i1246" type="#_x0000_t75" style="width:449.85pt;height:449.85pt" o:bullet="t">
+      <v:shape id="_x0000_i1106" type="#_x0000_t75" style="width:449.85pt;height:449.85pt" o:bullet="t">
         <v:imagedata r:id="rId1" o:title="600px-Symbol_OK"/>
       </v:shape>
     </w:pict>
   </w:numPicBullet>
   <w:numPicBullet w:numPicBulletId="1">
     <w:pict>
-      <v:shape id="_x0000_i1247" type="#_x0000_t75" style="width:23.05pt;height:25.9pt" o:bullet="t">
+      <v:shape id="_x0000_i1107" type="#_x0000_t75" style="width:23.05pt;height:25.9pt" o:bullet="t">
         <v:imagedata r:id="rId2" o:title="OK-2[1]"/>
       </v:shape>
     </w:pict>

</xml_diff>

<commit_message>
add Transport java project
</commit_message>
<xml_diff>
--- a/reports/گزارش پروژه پایانی.docx
+++ b/reports/گزارش پروژه پایانی.docx
@@ -533,7 +533,21 @@
           <w:rtl/>
           <w:lang w:bidi="fa-IR"/>
         </w:rPr>
-        <w:t>. برای این منظور می باید بتوان با تحلیل خود برنامه میزان وابستگی بین کلاس ها را مشخص کرد. مسلما با افزایش میزان وابستگی آزمون واحد (</w:t>
+        <w:t>. برای این منظور</w:t>
+      </w:r>
+      <w:r>
+        <w:rPr>
+          <w:lang w:bidi="fa-IR"/>
+        </w:rPr>
+        <w:t xml:space="preserve"> </w:t>
+      </w:r>
+      <w:r>
+        <w:rPr>
+          <w:rFonts w:hint="cs"/>
+          <w:rtl/>
+          <w:lang w:bidi="fa-IR"/>
+        </w:rPr>
+        <w:t xml:space="preserve"> باید بتوان با تحلیل خود برنامه میزان وابستگی بین کلاس ها را مشخص کرد. مسلما با افزایش میزان وابستگی آزمون واحد (</w:t>
       </w:r>
       <w:r>
         <w:rPr>
@@ -547,7 +561,87 @@
           <w:rtl/>
           <w:lang w:bidi="fa-IR"/>
         </w:rPr>
-        <w:t>) کلاس ها پیچیده تر می گردد. در واقع این وابستگی موجب می شود که ردیابی خطا در داخل برنامه پیچیده شود چرا که با مشاهده خطا در یک متد در داخل یک کلاس به سادگی مشخص نمی شود که ایا علت خطا در آن متد است یا در متدهایی که به آن ها وابستگی وجود دارد. می توان با استفاده از الگوهایی مانند الگوی تزریق(</w:t>
+        <w:t>) کلاس ها پیچیده تر می</w:t>
+      </w:r>
+      <w:r>
+        <w:rPr>
+          <w:rFonts w:hint="cs"/>
+          <w:rtl/>
+          <w:lang w:bidi="fa-IR"/>
+        </w:rPr>
+        <w:t>‌</w:t>
+      </w:r>
+      <w:r>
+        <w:rPr>
+          <w:rFonts w:hint="cs"/>
+          <w:rtl/>
+          <w:lang w:bidi="fa-IR"/>
+        </w:rPr>
+        <w:t>گردد. در واقع این وابستگی موجب می</w:t>
+      </w:r>
+      <w:r>
+        <w:rPr>
+          <w:rFonts w:hint="eastAsia"/>
+          <w:rtl/>
+          <w:lang w:bidi="fa-IR"/>
+        </w:rPr>
+        <w:t>‌</w:t>
+      </w:r>
+      <w:r>
+        <w:rPr>
+          <w:rFonts w:hint="cs"/>
+          <w:rtl/>
+          <w:lang w:bidi="fa-IR"/>
+        </w:rPr>
+        <w:t>شود که ردیابی خطا در داخل برنامه پیچیده شود چرا که با مشاهده خطا در یک متد در داخل یک کلاس به سادگی مشخص نمی</w:t>
+      </w:r>
+      <w:r>
+        <w:rPr>
+          <w:rFonts w:hint="eastAsia"/>
+          <w:rtl/>
+          <w:lang w:bidi="fa-IR"/>
+        </w:rPr>
+        <w:t>‌</w:t>
+      </w:r>
+      <w:r>
+        <w:rPr>
+          <w:rFonts w:hint="cs"/>
+          <w:rtl/>
+          <w:lang w:bidi="fa-IR"/>
+        </w:rPr>
+        <w:t xml:space="preserve">شود که </w:t>
+      </w:r>
+      <w:r>
+        <w:rPr>
+          <w:rFonts w:hint="cs"/>
+          <w:rtl/>
+          <w:lang w:bidi="fa-IR"/>
+        </w:rPr>
+        <w:t>آ</w:t>
+      </w:r>
+      <w:r>
+        <w:rPr>
+          <w:rFonts w:hint="cs"/>
+          <w:rtl/>
+          <w:lang w:bidi="fa-IR"/>
+        </w:rPr>
+        <w:t>یا علت خطا در آن متد است یا در متدهایی که به آن ها وابستگی وجود دارد. می</w:t>
+      </w:r>
+      <w:r>
+        <w:rPr>
+          <w:rFonts w:hint="eastAsia"/>
+          <w:rtl/>
+          <w:lang w:bidi="fa-IR"/>
+        </w:rPr>
+        <w:t>‌</w:t>
+      </w:r>
+      <w:r>
+        <w:rPr>
+          <w:rFonts w:hint="cs"/>
+          <w:rtl/>
+          <w:lang w:bidi="fa-IR"/>
+        </w:rPr>
+        <w:t>توان با استفاده از الگوهایی مانند الگوی تزریق(</w:t>
       </w:r>
       <w:r>
         <w:rPr>
@@ -575,7 +669,23 @@
           <w:rtl/>
           <w:lang w:bidi="fa-IR"/>
         </w:rPr>
-        <w:t>) و به کار گیری راهکار های بازسازی(</w:t>
+        <w:t>) و به کار</w:t>
+      </w:r>
+      <w:r>
+        <w:rPr>
+          <w:rFonts w:hint="eastAsia"/>
+          <w:rtl/>
+          <w:lang w:bidi="fa-IR"/>
+        </w:rPr>
+        <w:t>‌</w:t>
+      </w:r>
+      <w:r>
+        <w:rPr>
+          <w:rFonts w:hint="cs"/>
+          <w:rtl/>
+          <w:lang w:bidi="fa-IR"/>
+        </w:rPr>
+        <w:t>گیری راهکارهای بازسازی(</w:t>
       </w:r>
       <w:r>
         <w:rPr>
@@ -603,7 +713,39 @@
           <w:rtl/>
           <w:lang w:bidi="fa-IR"/>
         </w:rPr>
-        <w:t>) را از میان برداشت. در این پروژه با استفاده از یک مولد کامپایلر و برای برنامه های جاوا کد پایتون برای مراحل زیر ایجاد می گردد :</w:t>
+        <w:t>) را از میان برداشت. در این پروژه با استفاده از یک مولد کامپایلر و برای برنامه</w:t>
+      </w:r>
+      <w:r>
+        <w:rPr>
+          <w:rFonts w:hint="eastAsia"/>
+          <w:rtl/>
+          <w:lang w:bidi="fa-IR"/>
+        </w:rPr>
+        <w:t>‌</w:t>
+      </w:r>
+      <w:r>
+        <w:rPr>
+          <w:rFonts w:hint="cs"/>
+          <w:rtl/>
+          <w:lang w:bidi="fa-IR"/>
+        </w:rPr>
+        <w:t>های جاوا کد پایتون برای مراحل زیر ایجاد می</w:t>
+      </w:r>
+      <w:r>
+        <w:rPr>
+          <w:rFonts w:hint="eastAsia"/>
+          <w:rtl/>
+          <w:lang w:bidi="fa-IR"/>
+        </w:rPr>
+        <w:t>‌</w:t>
+      </w:r>
+      <w:r>
+        <w:rPr>
+          <w:rFonts w:hint="cs"/>
+          <w:rtl/>
+          <w:lang w:bidi="fa-IR"/>
+        </w:rPr>
+        <w:t>گردد :</w:t>
       </w:r>
     </w:p>
     <w:p>
@@ -624,7 +766,23 @@
           <w:rtl/>
           <w:lang w:bidi="fa-IR"/>
         </w:rPr>
-        <w:t>ایجاد ابزاری برای استخراج مدل ارتباطی کلاس ها از متن پروژه های جاوا</w:t>
+        <w:t>ایجاد ابزاری برای استخراج مدل ارتباطی کلاس</w:t>
+      </w:r>
+      <w:r>
+        <w:rPr>
+          <w:rFonts w:hint="eastAsia"/>
+          <w:rtl/>
+          <w:lang w:bidi="fa-IR"/>
+        </w:rPr>
+        <w:t>‌</w:t>
+      </w:r>
+      <w:r>
+        <w:rPr>
+          <w:rFonts w:hint="cs"/>
+          <w:rtl/>
+          <w:lang w:bidi="fa-IR"/>
+        </w:rPr>
+        <w:t>ها از متن پروژه های جاوا</w:t>
       </w:r>
     </w:p>
     <w:p>
@@ -645,7 +803,39 @@
           <w:rtl/>
           <w:lang w:bidi="fa-IR"/>
         </w:rPr>
-        <w:t>ایجاد ابزاری برای تحلیل مدل وابستگی کلاس ها و محاسبه میزان آزمون پذیری کد بر اساس میزان وابستگی کلاس ها به یک دیگر</w:t>
+        <w:t>ایجاد ابزاری برای تحلیل مدل وابستگی کلاس</w:t>
+      </w:r>
+      <w:r>
+        <w:rPr>
+          <w:rFonts w:hint="eastAsia"/>
+          <w:rtl/>
+          <w:lang w:bidi="fa-IR"/>
+        </w:rPr>
+        <w:t>‌</w:t>
+      </w:r>
+      <w:r>
+        <w:rPr>
+          <w:rFonts w:hint="cs"/>
+          <w:rtl/>
+          <w:lang w:bidi="fa-IR"/>
+        </w:rPr>
+        <w:t>ها و محاسبه میزان آزمون پذیری کد بر اساس میزان وابستگی کلاس</w:t>
+      </w:r>
+      <w:r>
+        <w:rPr>
+          <w:rFonts w:hint="eastAsia"/>
+          <w:rtl/>
+          <w:lang w:bidi="fa-IR"/>
+        </w:rPr>
+        <w:t>‌</w:t>
+      </w:r>
+      <w:r>
+        <w:rPr>
+          <w:rFonts w:hint="cs"/>
+          <w:rtl/>
+          <w:lang w:bidi="fa-IR"/>
+        </w:rPr>
+        <w:t>ها به یک دیگر</w:t>
       </w:r>
     </w:p>
     <w:p>
@@ -666,7 +856,23 @@
           <w:rtl/>
           <w:lang w:bidi="fa-IR"/>
         </w:rPr>
-        <w:t>ایجاد ابزاری برای اعمال الگوی تزریق بر کلاس های جاوا و در واقع تولید کلاس رابط(</w:t>
+        <w:t>ایجاد ابزاری برای اعمال الگوی تزریق بر کلاس</w:t>
+      </w:r>
+      <w:r>
+        <w:rPr>
+          <w:rFonts w:hint="eastAsia"/>
+          <w:rtl/>
+          <w:lang w:bidi="fa-IR"/>
+        </w:rPr>
+        <w:t>‌</w:t>
+      </w:r>
+      <w:r>
+        <w:rPr>
+          <w:rFonts w:hint="cs"/>
+          <w:rtl/>
+          <w:lang w:bidi="fa-IR"/>
+        </w:rPr>
+        <w:t>های جاوا و در واقع تولید کلاس رابط(</w:t>
       </w:r>
       <w:r>
         <w:rPr>
@@ -701,7 +907,23 @@
           <w:rtl/>
           <w:lang w:bidi="fa-IR"/>
         </w:rPr>
-        <w:t>پیاده سازی الگوی کارخانه با بررسی چگونگی ارتباط بین کلاس ها</w:t>
+        <w:t>پیاده سازی الگوی کارخانه با بررسی چگونگی ارتباط بین کلاس</w:t>
+      </w:r>
+      <w:r>
+        <w:rPr>
+          <w:rFonts w:hint="eastAsia"/>
+          <w:rtl/>
+          <w:lang w:bidi="fa-IR"/>
+        </w:rPr>
+        <w:t>‌</w:t>
+      </w:r>
+      <w:r>
+        <w:rPr>
+          <w:rFonts w:hint="cs"/>
+          <w:rtl/>
+          <w:lang w:bidi="fa-IR"/>
+        </w:rPr>
+        <w:t>ها</w:t>
       </w:r>
     </w:p>
     <w:p>
@@ -718,7 +940,23 @@
           <w:rtl/>
           <w:lang w:bidi="fa-IR"/>
         </w:rPr>
-        <w:t xml:space="preserve">با استفاده از ابزارهای فوق سعی می کنیم که فرایند </w:t>
+        <w:t>با استفاده از ابزارهای فوق سعی می</w:t>
+      </w:r>
+      <w:r>
+        <w:rPr>
+          <w:rFonts w:hint="eastAsia"/>
+          <w:rtl/>
+          <w:lang w:bidi="fa-IR"/>
+        </w:rPr>
+        <w:t>‌</w:t>
+      </w:r>
+      <w:r>
+        <w:rPr>
+          <w:rFonts w:hint="cs"/>
+          <w:rtl/>
+          <w:lang w:bidi="fa-IR"/>
+        </w:rPr>
+        <w:t xml:space="preserve">کنیم که فرایند </w:t>
       </w:r>
       <w:r>
         <w:rPr>
@@ -734,14 +972,12 @@
         </w:rPr>
         <w:t xml:space="preserve"> را در قالب فرایند جدید پیشنهادی خود به نام </w:t>
       </w:r>
-      <w:proofErr w:type="spellStart"/>
       <w:r>
         <w:rPr>
           <w:lang w:bidi="fa-IR"/>
         </w:rPr>
         <w:t>TsDD</w:t>
       </w:r>
-      <w:proofErr w:type="spellEnd"/>
       <w:r>
         <w:rPr>
           <w:rFonts w:hint="cs"/>
@@ -1337,11 +1573,19 @@
       </w:r>
       <w:r>
         <w:rPr>
+          <w:rFonts w:cs="Arial" w:hint="cs"/>
+          <w:rtl/>
+          <w:lang w:bidi="fa-IR"/>
+        </w:rPr>
+        <w:t>‌</w:t>
+      </w:r>
+      <w:r>
+        <w:rPr>
           <w:rFonts w:cs="Arial"/>
           <w:rtl/>
           <w:lang w:bidi="fa-IR"/>
         </w:rPr>
-        <w:t xml:space="preserve"> کن</w:t>
+        <w:t>کن</w:t>
       </w:r>
       <w:r>
         <w:rPr>
@@ -1769,7 +2013,6 @@
         </w:numPr>
         <w:bidi/>
         <w:rPr>
-          <w:rtl/>
           <w:lang w:bidi="fa-IR"/>
         </w:rPr>
       </w:pPr>
@@ -2051,167 +2294,33 @@
           <w:rtl/>
           <w:lang w:bidi="fa-IR"/>
         </w:rPr>
-        <w:t>. بهتر</w:t>
-      </w:r>
-      <w:r>
-        <w:rPr>
-          <w:rFonts w:cs="Arial" w:hint="cs"/>
-          <w:rtl/>
-          <w:lang w:bidi="fa-IR"/>
-        </w:rPr>
-        <w:t>ی</w:t>
-      </w:r>
-      <w:r>
-        <w:rPr>
-          <w:rFonts w:cs="Arial" w:hint="eastAsia"/>
-          <w:rtl/>
-          <w:lang w:bidi="fa-IR"/>
-        </w:rPr>
-        <w:t>ن</w:t>
-      </w:r>
-      <w:r>
-        <w:rPr>
-          <w:rFonts w:cs="Arial"/>
-          <w:rtl/>
-          <w:lang w:bidi="fa-IR"/>
-        </w:rPr>
-        <w:t xml:space="preserve"> حالت زمان</w:t>
-      </w:r>
-      <w:r>
-        <w:rPr>
-          <w:rFonts w:cs="Arial" w:hint="cs"/>
-          <w:rtl/>
-          <w:lang w:bidi="fa-IR"/>
-        </w:rPr>
-        <w:t>ی</w:t>
-      </w:r>
-      <w:r>
-        <w:rPr>
-          <w:rFonts w:cs="Arial"/>
-          <w:rtl/>
-          <w:lang w:bidi="fa-IR"/>
-        </w:rPr>
-        <w:t xml:space="preserve"> است که شما الگو را در </w:t>
-      </w:r>
-      <w:r>
-        <w:rPr>
-          <w:rFonts w:cs="Arial" w:hint="cs"/>
-          <w:rtl/>
-          <w:lang w:bidi="fa-IR"/>
-        </w:rPr>
-        <w:t>ی</w:t>
-      </w:r>
-      <w:r>
-        <w:rPr>
-          <w:rFonts w:cs="Arial" w:hint="eastAsia"/>
-          <w:rtl/>
-          <w:lang w:bidi="fa-IR"/>
-        </w:rPr>
-        <w:t>ک</w:t>
-      </w:r>
-      <w:r>
-        <w:rPr>
-          <w:rFonts w:cs="Arial"/>
-          <w:rtl/>
-          <w:lang w:bidi="fa-IR"/>
-        </w:rPr>
-        <w:t xml:space="preserve"> سلسله مراتب موجود از کلاس</w:t>
-      </w:r>
-      <w:r>
-        <w:rPr>
-          <w:rFonts w:cs="Arial" w:hint="cs"/>
-          <w:rtl/>
-          <w:lang w:bidi="fa-IR"/>
-        </w:rPr>
-        <w:t>‌</w:t>
-      </w:r>
-      <w:r>
-        <w:rPr>
-          <w:rFonts w:cs="Arial"/>
-          <w:rtl/>
-          <w:lang w:bidi="fa-IR"/>
-        </w:rPr>
-        <w:t>ها</w:t>
-      </w:r>
-      <w:r>
-        <w:rPr>
-          <w:rFonts w:cs="Arial" w:hint="cs"/>
-          <w:rtl/>
-          <w:lang w:bidi="fa-IR"/>
-        </w:rPr>
-        <w:t>ی</w:t>
-      </w:r>
-      <w:r>
-        <w:rPr>
-          <w:rFonts w:cs="Arial"/>
-          <w:rtl/>
-          <w:lang w:bidi="fa-IR"/>
-        </w:rPr>
-        <w:t xml:space="preserve"> سازنده معرف</w:t>
-      </w:r>
-      <w:r>
-        <w:rPr>
-          <w:rFonts w:cs="Arial" w:hint="cs"/>
-          <w:rtl/>
-          <w:lang w:bidi="fa-IR"/>
-        </w:rPr>
-        <w:t>ی</w:t>
-      </w:r>
-      <w:r>
-        <w:rPr>
-          <w:rFonts w:cs="Arial"/>
-          <w:rtl/>
-          <w:lang w:bidi="fa-IR"/>
-        </w:rPr>
-        <w:t xml:space="preserve"> م</w:t>
-      </w:r>
-      <w:r>
-        <w:rPr>
-          <w:rFonts w:cs="Arial" w:hint="cs"/>
-          <w:rtl/>
-          <w:lang w:bidi="fa-IR"/>
-        </w:rPr>
-        <w:t>ی</w:t>
-      </w:r>
-      <w:r>
-        <w:rPr>
-          <w:rFonts w:cs="Arial" w:hint="cs"/>
-          <w:rtl/>
-          <w:lang w:bidi="fa-IR"/>
-        </w:rPr>
-        <w:t>‌</w:t>
-      </w:r>
-      <w:r>
-        <w:rPr>
-          <w:rFonts w:cs="Arial"/>
-          <w:rtl/>
-          <w:lang w:bidi="fa-IR"/>
-        </w:rPr>
-        <w:t>کن</w:t>
-      </w:r>
-      <w:r>
-        <w:rPr>
-          <w:rFonts w:cs="Arial" w:hint="cs"/>
-          <w:rtl/>
-          <w:lang w:bidi="fa-IR"/>
-        </w:rPr>
-        <w:t>ی</w:t>
-      </w:r>
-      <w:r>
-        <w:rPr>
-          <w:rFonts w:cs="Arial" w:hint="eastAsia"/>
-          <w:rtl/>
-          <w:lang w:bidi="fa-IR"/>
-        </w:rPr>
-        <w:t>د</w:t>
-      </w:r>
-      <w:r>
-        <w:rPr>
-          <w:rFonts w:cs="Arial"/>
-          <w:rtl/>
-          <w:lang w:bidi="fa-IR"/>
-        </w:rPr>
         <w:t>.</w:t>
+      </w:r>
+    </w:p>
+    <w:p>
+      <w:pPr>
+        <w:bidi/>
+        <w:rPr>
+          <w:rtl/>
+          <w:lang w:bidi="fa-IR"/>
+        </w:rPr>
+      </w:pPr>
+    </w:p>
+    <w:p>
+      <w:pPr>
+        <w:bidi/>
+        <w:rPr>
+          <w:rtl/>
+          <w:lang w:bidi="fa-IR"/>
+        </w:rPr>
+      </w:pPr>
+      <w:r>
+        <w:rPr>
+          <w:rFonts w:hint="cs"/>
+          <w:rtl/>
+          <w:lang w:bidi="fa-IR"/>
+        </w:rPr>
+        <w:t>شرح مثال سامانه حمل و نقل:</w:t>
       </w:r>
     </w:p>
     <w:p>
@@ -2453,14 +2562,12 @@
         </w:rPr>
         <w:t xml:space="preserve">کلاس </w:t>
       </w:r>
-      <w:proofErr w:type="spellStart"/>
       <w:r>
         <w:rPr>
           <w:lang w:bidi="fa-IR"/>
         </w:rPr>
         <w:t>FixCreatorListener</w:t>
       </w:r>
-      <w:proofErr w:type="spellEnd"/>
       <w:r>
         <w:rPr>
           <w:rFonts w:hint="cs"/>
@@ -2526,7 +2633,6 @@
       <w:pPr>
         <w:bidi/>
         <w:rPr>
-          <w:rFonts w:hint="cs"/>
           <w:rtl/>
           <w:lang w:bidi="fa-IR"/>
         </w:rPr>
@@ -2590,14 +2696,12 @@
         </w:rPr>
         <w:t xml:space="preserve">ها باشد را در </w:t>
       </w:r>
-      <w:proofErr w:type="spellStart"/>
       <w:r>
         <w:rPr>
           <w:lang w:bidi="fa-IR"/>
         </w:rPr>
         <w:t>productVarValueIndex</w:t>
       </w:r>
-      <w:proofErr w:type="spellEnd"/>
       <w:r>
         <w:rPr>
           <w:rFonts w:hint="cs"/>
@@ -2970,51 +3074,7 @@
           <w:szCs w:val="20"/>
           <w:lang w:val="en"/>
         </w:rPr>
-        <w:t xml:space="preserve">public class </w:t>
-      </w:r>
-      <w:proofErr w:type="spellStart"/>
-      <w:r>
-        <w:rPr>
-          <w:rFonts w:ascii="Arial" w:hAnsi="Arial" w:cs="Arial"/>
-          <w:color w:val="000000"/>
-          <w:sz w:val="20"/>
-          <w:szCs w:val="20"/>
-          <w:lang w:val="en"/>
-        </w:rPr>
-        <w:t>SuiteGUI</w:t>
-      </w:r>
-      <w:proofErr w:type="spellEnd"/>
-      <w:r>
-        <w:rPr>
-          <w:rFonts w:ascii="Arial" w:hAnsi="Arial" w:cs="Arial"/>
-          <w:color w:val="000000"/>
-          <w:sz w:val="20"/>
-          <w:szCs w:val="20"/>
-          <w:lang w:val="en"/>
-        </w:rPr>
-        <w:t xml:space="preserve"> extends </w:t>
-      </w:r>
-      <w:proofErr w:type="spellStart"/>
-      <w:r>
-        <w:rPr>
-          <w:rFonts w:ascii="Arial" w:hAnsi="Arial" w:cs="Arial"/>
-          <w:color w:val="000000"/>
-          <w:sz w:val="20"/>
-          <w:szCs w:val="20"/>
-          <w:lang w:val="en"/>
-        </w:rPr>
-        <w:t>JFrame</w:t>
-      </w:r>
-      <w:proofErr w:type="spellEnd"/>
-      <w:r>
-        <w:rPr>
-          <w:rFonts w:ascii="Arial" w:hAnsi="Arial" w:cs="Arial"/>
-          <w:color w:val="000000"/>
-          <w:sz w:val="20"/>
-          <w:szCs w:val="20"/>
-          <w:lang w:val="en"/>
-        </w:rPr>
-        <w:t xml:space="preserve"> {</w:t>
+        <w:t>public class SuiteGUI extends JFrame {</w:t>
       </w:r>
     </w:p>
     <w:p>
@@ -3075,29 +3135,7 @@
           <w:lang w:val="en"/>
         </w:rPr>
         <w:tab/>
-        <w:t xml:space="preserve">private Function[] </w:t>
-      </w:r>
-      <w:proofErr w:type="spellStart"/>
-      <w:r>
-        <w:rPr>
-          <w:rFonts w:ascii="Arial" w:hAnsi="Arial" w:cs="Arial"/>
-          <w:color w:val="000000"/>
-          <w:sz w:val="20"/>
-          <w:szCs w:val="20"/>
-          <w:lang w:val="en"/>
-        </w:rPr>
-        <w:t>availableFunctions</w:t>
-      </w:r>
-      <w:proofErr w:type="spellEnd"/>
-      <w:r>
-        <w:rPr>
-          <w:rFonts w:ascii="Arial" w:hAnsi="Arial" w:cs="Arial"/>
-          <w:color w:val="000000"/>
-          <w:sz w:val="20"/>
-          <w:szCs w:val="20"/>
-          <w:lang w:val="en"/>
-        </w:rPr>
-        <w:t xml:space="preserve"> = new Function[7];</w:t>
+        <w:t>private Function[] availableFunctions = new Function[7];</w:t>
       </w:r>
     </w:p>
     <w:p>
@@ -3158,29 +3196,7 @@
           <w:lang w:val="en"/>
         </w:rPr>
         <w:tab/>
-        <w:t xml:space="preserve">private Linear </w:t>
-      </w:r>
-      <w:proofErr w:type="spellStart"/>
-      <w:r>
-        <w:rPr>
-          <w:rFonts w:ascii="Arial" w:hAnsi="Arial" w:cs="Arial"/>
-          <w:color w:val="ED1C24"/>
-          <w:sz w:val="20"/>
-          <w:szCs w:val="20"/>
-          <w:lang w:val="en"/>
-        </w:rPr>
-        <w:t>linear</w:t>
-      </w:r>
-      <w:proofErr w:type="spellEnd"/>
-      <w:r>
-        <w:rPr>
-          <w:rFonts w:ascii="Arial" w:hAnsi="Arial" w:cs="Arial"/>
-          <w:color w:val="ED1C24"/>
-          <w:sz w:val="20"/>
-          <w:szCs w:val="20"/>
-          <w:lang w:val="en"/>
-        </w:rPr>
-        <w:t xml:space="preserve"> = new Linear();</w:t>
+        <w:t>private Linear linear = new Linear();</w:t>
       </w:r>
     </w:p>
     <w:p>
@@ -3481,29 +3497,7 @@
           <w:lang w:val="en"/>
         </w:rPr>
         <w:tab/>
-        <w:t xml:space="preserve">private Discrete </w:t>
-      </w:r>
-      <w:proofErr w:type="spellStart"/>
-      <w:r>
-        <w:rPr>
-          <w:rFonts w:ascii="Arial" w:hAnsi="Arial" w:cs="Arial"/>
-          <w:color w:val="ED1C24"/>
-          <w:sz w:val="20"/>
-          <w:szCs w:val="20"/>
-          <w:lang w:val="en"/>
-        </w:rPr>
-        <w:t>discrete</w:t>
-      </w:r>
-      <w:proofErr w:type="spellEnd"/>
-      <w:r>
-        <w:rPr>
-          <w:rFonts w:ascii="Arial" w:hAnsi="Arial" w:cs="Arial"/>
-          <w:color w:val="ED1C24"/>
-          <w:sz w:val="20"/>
-          <w:szCs w:val="20"/>
-          <w:lang w:val="en"/>
-        </w:rPr>
-        <w:t xml:space="preserve"> = new Discrete();</w:t>
+        <w:t>private Discrete discrete = new Discrete();</w:t>
       </w:r>
     </w:p>
     <w:p>
@@ -3601,29 +3595,7 @@
           <w:lang w:val="en"/>
         </w:rPr>
         <w:tab/>
-        <w:t xml:space="preserve">private Raise </w:t>
-      </w:r>
-      <w:proofErr w:type="spellStart"/>
-      <w:r>
-        <w:rPr>
-          <w:rFonts w:ascii="Arial" w:hAnsi="Arial" w:cs="Arial"/>
-          <w:color w:val="ED1C24"/>
-          <w:sz w:val="20"/>
-          <w:szCs w:val="20"/>
-          <w:lang w:val="en"/>
-        </w:rPr>
-        <w:t>raise</w:t>
-      </w:r>
-      <w:proofErr w:type="spellEnd"/>
-      <w:r>
-        <w:rPr>
-          <w:rFonts w:ascii="Arial" w:hAnsi="Arial" w:cs="Arial"/>
-          <w:color w:val="ED1C24"/>
-          <w:sz w:val="20"/>
-          <w:szCs w:val="20"/>
-          <w:lang w:val="en"/>
-        </w:rPr>
-        <w:t xml:space="preserve"> = new Raise();</w:t>
+        <w:t>private Raise raise = new Raise();</w:t>
       </w:r>
     </w:p>
     <w:p>
@@ -3720,73 +3692,7 @@
           <w:lang w:val="en"/>
         </w:rPr>
         <w:tab/>
-        <w:t xml:space="preserve">private </w:t>
-      </w:r>
-      <w:proofErr w:type="spellStart"/>
-      <w:r>
-        <w:rPr>
-          <w:rFonts w:ascii="Arial" w:hAnsi="Arial" w:cs="Arial"/>
-          <w:color w:val="ED1C24"/>
-          <w:sz w:val="20"/>
-          <w:szCs w:val="20"/>
-          <w:lang w:val="en"/>
-        </w:rPr>
-        <w:t>MetDataFunction</w:t>
-      </w:r>
-      <w:proofErr w:type="spellEnd"/>
-      <w:r>
-        <w:rPr>
-          <w:rFonts w:ascii="Arial" w:hAnsi="Arial" w:cs="Arial"/>
-          <w:color w:val="ED1C24"/>
-          <w:sz w:val="20"/>
-          <w:szCs w:val="20"/>
-          <w:lang w:val="en"/>
-        </w:rPr>
-        <w:t xml:space="preserve"> </w:t>
-      </w:r>
-      <w:proofErr w:type="spellStart"/>
-      <w:r>
-        <w:rPr>
-          <w:rFonts w:ascii="Arial" w:hAnsi="Arial" w:cs="Arial"/>
-          <w:color w:val="ED1C24"/>
-          <w:sz w:val="20"/>
-          <w:szCs w:val="20"/>
-          <w:lang w:val="en"/>
-        </w:rPr>
-        <w:t>metData</w:t>
-      </w:r>
-      <w:proofErr w:type="spellEnd"/>
-      <w:r>
-        <w:rPr>
-          <w:rFonts w:ascii="Arial" w:hAnsi="Arial" w:cs="Arial"/>
-          <w:color w:val="ED1C24"/>
-          <w:sz w:val="20"/>
-          <w:szCs w:val="20"/>
-          <w:lang w:val="en"/>
-        </w:rPr>
-        <w:t xml:space="preserve"> = new </w:t>
-      </w:r>
-      <w:proofErr w:type="spellStart"/>
-      <w:r>
-        <w:rPr>
-          <w:rFonts w:ascii="Arial" w:hAnsi="Arial" w:cs="Arial"/>
-          <w:color w:val="ED1C24"/>
-          <w:sz w:val="20"/>
-          <w:szCs w:val="20"/>
-          <w:lang w:val="en"/>
-        </w:rPr>
-        <w:t>MetDataFunction</w:t>
-      </w:r>
-      <w:proofErr w:type="spellEnd"/>
-      <w:r>
-        <w:rPr>
-          <w:rFonts w:ascii="Arial" w:hAnsi="Arial" w:cs="Arial"/>
-          <w:color w:val="ED1C24"/>
-          <w:sz w:val="20"/>
-          <w:szCs w:val="20"/>
-          <w:lang w:val="en"/>
-        </w:rPr>
-        <w:t>();</w:t>
+        <w:t>private MetDataFunction metData = new MetDataFunction();</w:t>
       </w:r>
     </w:p>
     <w:p>
@@ -3822,51 +3728,7 @@
           <w:lang w:val="en"/>
         </w:rPr>
         <w:tab/>
-        <w:t xml:space="preserve">private Interface34 </w:t>
-      </w:r>
-      <w:proofErr w:type="spellStart"/>
-      <w:r>
-        <w:rPr>
-          <w:rFonts w:ascii="Arial" w:hAnsi="Arial" w:cs="Arial"/>
-          <w:color w:val="22B14C"/>
-          <w:sz w:val="20"/>
-          <w:szCs w:val="20"/>
-          <w:lang w:val="en"/>
-        </w:rPr>
-        <w:t>metData</w:t>
-      </w:r>
-      <w:proofErr w:type="spellEnd"/>
-      <w:r>
-        <w:rPr>
-          <w:rFonts w:ascii="Arial" w:hAnsi="Arial" w:cs="Arial"/>
-          <w:color w:val="22B14C"/>
-          <w:sz w:val="20"/>
-          <w:szCs w:val="20"/>
-          <w:lang w:val="en"/>
-        </w:rPr>
-        <w:t xml:space="preserve"> = new </w:t>
-      </w:r>
-      <w:proofErr w:type="spellStart"/>
-      <w:r>
-        <w:rPr>
-          <w:rFonts w:ascii="Arial" w:hAnsi="Arial" w:cs="Arial"/>
-          <w:color w:val="22B14C"/>
-          <w:sz w:val="20"/>
-          <w:szCs w:val="20"/>
-          <w:lang w:val="en"/>
-        </w:rPr>
-        <w:t>MetDataFunction</w:t>
-      </w:r>
-      <w:proofErr w:type="spellEnd"/>
-      <w:r>
-        <w:rPr>
-          <w:rFonts w:ascii="Arial" w:hAnsi="Arial" w:cs="Arial"/>
-          <w:color w:val="22B14C"/>
-          <w:sz w:val="20"/>
-          <w:szCs w:val="20"/>
-          <w:lang w:val="en"/>
-        </w:rPr>
-        <w:t>();</w:t>
+        <w:t>private Interface34 metData = new MetDataFunction();</w:t>
       </w:r>
     </w:p>
     <w:p>
@@ -4010,16 +3872,8 @@
         <w:rPr>
           <w:lang w:bidi="fa-IR"/>
         </w:rPr>
-        <w:t xml:space="preserve">Linear, Random, Discrete, Raise, </w:t>
-      </w:r>
-      <w:proofErr w:type="spellStart"/>
-      <w:r>
-        <w:rPr>
-          <w:lang w:bidi="fa-IR"/>
-        </w:rPr>
-        <w:t>MetDataFunction</w:t>
-      </w:r>
-      <w:proofErr w:type="spellEnd"/>
+        <w:t>Linear, Random, Discrete, Raise, MetDataFunction</w:t>
+      </w:r>
       <w:r>
         <w:rPr>
           <w:rFonts w:hint="cs"/>
@@ -4185,14 +4039,12 @@
         </w:rPr>
         <w:t xml:space="preserve">کلاس </w:t>
       </w:r>
-      <w:proofErr w:type="spellStart"/>
       <w:r>
         <w:rPr>
           <w:lang w:bidi="fa-IR"/>
         </w:rPr>
         <w:t>FixProductListener</w:t>
       </w:r>
-      <w:proofErr w:type="spellEnd"/>
       <w:r>
         <w:rPr>
           <w:rFonts w:hint="cs"/>
@@ -4230,21 +4082,7 @@
         <w:rPr>
           <w:lang w:bidi="fa-IR"/>
         </w:rPr>
-        <w:t xml:space="preserve">“implement </w:t>
-      </w:r>
-      <w:proofErr w:type="spellStart"/>
-      <w:r>
-        <w:rPr>
-          <w:lang w:bidi="fa-IR"/>
-        </w:rPr>
-        <w:t>interface_name</w:t>
-      </w:r>
-      <w:proofErr w:type="spellEnd"/>
-      <w:r>
-        <w:rPr>
-          <w:lang w:bidi="fa-IR"/>
-        </w:rPr>
-        <w:t>”</w:t>
+        <w:t>“implement interface_name”</w:t>
       </w:r>
       <w:r>
         <w:rPr>
@@ -4262,14 +4100,12 @@
         </w:rPr>
         <w:t xml:space="preserve">لیست </w:t>
       </w:r>
-      <w:proofErr w:type="spellStart"/>
       <w:r>
         <w:rPr>
           <w:lang w:bidi="fa-IR"/>
         </w:rPr>
         <w:t>productsClassIndex</w:t>
       </w:r>
-      <w:proofErr w:type="spellEnd"/>
       <w:r>
         <w:rPr>
           <w:rFonts w:hint="cs"/>
@@ -4415,21 +4251,7 @@
         <w:rPr>
           <w:lang w:bidi="fa-IR"/>
         </w:rPr>
-        <w:t xml:space="preserve">“implement </w:t>
-      </w:r>
-      <w:proofErr w:type="spellStart"/>
-      <w:r>
-        <w:rPr>
-          <w:lang w:bidi="fa-IR"/>
-        </w:rPr>
-        <w:t>interface_name</w:t>
-      </w:r>
-      <w:proofErr w:type="spellEnd"/>
-      <w:r>
-        <w:rPr>
-          <w:lang w:bidi="fa-IR"/>
-        </w:rPr>
-        <w:t>”</w:t>
+        <w:t>“implement interface_name”</w:t>
       </w:r>
       <w:r>
         <w:rPr>
@@ -4546,29 +4368,7 @@
           <w:szCs w:val="20"/>
           <w:lang w:val="en"/>
         </w:rPr>
-        <w:t xml:space="preserve">package </w:t>
-      </w:r>
-      <w:proofErr w:type="spellStart"/>
-      <w:r>
-        <w:rPr>
-          <w:rFonts w:ascii="Arial" w:hAnsi="Arial" w:cs="Arial"/>
-          <w:color w:val="000000"/>
-          <w:sz w:val="20"/>
-          <w:szCs w:val="20"/>
-          <w:lang w:val="en"/>
-        </w:rPr>
-        <w:t>simulator.SA.gui</w:t>
-      </w:r>
-      <w:proofErr w:type="spellEnd"/>
-      <w:r>
-        <w:rPr>
-          <w:rFonts w:ascii="Arial" w:hAnsi="Arial" w:cs="Arial"/>
-          <w:color w:val="000000"/>
-          <w:sz w:val="20"/>
-          <w:szCs w:val="20"/>
-          <w:lang w:val="en"/>
-        </w:rPr>
-        <w:t>;</w:t>
+        <w:t>package simulator.SA.gui;</w:t>
       </w:r>
     </w:p>
     <w:p>
@@ -4668,29 +4468,7 @@
           <w:szCs w:val="20"/>
           <w:lang w:val="en"/>
         </w:rPr>
-        <w:t xml:space="preserve"> import </w:t>
-      </w:r>
-      <w:proofErr w:type="spellStart"/>
-      <w:r>
-        <w:rPr>
-          <w:rFonts w:ascii="Arial" w:hAnsi="Arial" w:cs="Arial"/>
-          <w:color w:val="000000"/>
-          <w:sz w:val="20"/>
-          <w:szCs w:val="20"/>
-          <w:lang w:val="en"/>
-        </w:rPr>
-        <w:t>jade.gui.GuiEvent</w:t>
-      </w:r>
-      <w:proofErr w:type="spellEnd"/>
-      <w:r>
-        <w:rPr>
-          <w:rFonts w:ascii="Arial" w:hAnsi="Arial" w:cs="Arial"/>
-          <w:color w:val="000000"/>
-          <w:sz w:val="20"/>
-          <w:szCs w:val="20"/>
-          <w:lang w:val="en"/>
-        </w:rPr>
-        <w:t>;</w:t>
+        <w:t xml:space="preserve"> import jade.gui.GuiEvent;</w:t>
       </w:r>
     </w:p>
     <w:p>
@@ -4740,29 +4518,7 @@
           <w:szCs w:val="20"/>
           <w:lang w:val="en"/>
         </w:rPr>
-        <w:t xml:space="preserve"> import </w:t>
-      </w:r>
-      <w:proofErr w:type="spellStart"/>
-      <w:r>
-        <w:rPr>
-          <w:rFonts w:ascii="Arial" w:hAnsi="Arial" w:cs="Arial"/>
-          <w:color w:val="000000"/>
-          <w:sz w:val="20"/>
-          <w:szCs w:val="20"/>
-          <w:lang w:val="en"/>
-        </w:rPr>
-        <w:t>java.awt.BorderLayout</w:t>
-      </w:r>
-      <w:proofErr w:type="spellEnd"/>
-      <w:r>
-        <w:rPr>
-          <w:rFonts w:ascii="Arial" w:hAnsi="Arial" w:cs="Arial"/>
-          <w:color w:val="000000"/>
-          <w:sz w:val="20"/>
-          <w:szCs w:val="20"/>
-          <w:lang w:val="en"/>
-        </w:rPr>
-        <w:t>;</w:t>
+        <w:t xml:space="preserve"> import java.awt.BorderLayout;</w:t>
       </w:r>
     </w:p>
     <w:p>
@@ -4787,29 +4543,7 @@
           <w:szCs w:val="20"/>
           <w:lang w:val="en"/>
         </w:rPr>
-        <w:t xml:space="preserve"> import </w:t>
-      </w:r>
-      <w:proofErr w:type="spellStart"/>
-      <w:r>
-        <w:rPr>
-          <w:rFonts w:ascii="Arial" w:hAnsi="Arial" w:cs="Arial"/>
-          <w:color w:val="000000"/>
-          <w:sz w:val="20"/>
-          <w:szCs w:val="20"/>
-          <w:lang w:val="en"/>
-        </w:rPr>
-        <w:t>java.awt.Dimension</w:t>
-      </w:r>
-      <w:proofErr w:type="spellEnd"/>
-      <w:r>
-        <w:rPr>
-          <w:rFonts w:ascii="Arial" w:hAnsi="Arial" w:cs="Arial"/>
-          <w:color w:val="000000"/>
-          <w:sz w:val="20"/>
-          <w:szCs w:val="20"/>
-          <w:lang w:val="en"/>
-        </w:rPr>
-        <w:t>;</w:t>
+        <w:t xml:space="preserve"> import java.awt.Dimension;</w:t>
       </w:r>
     </w:p>
     <w:p>
@@ -4859,51 +4593,7 @@
           <w:szCs w:val="20"/>
           <w:lang w:val="en"/>
         </w:rPr>
-        <w:t xml:space="preserve">-public class </w:t>
-      </w:r>
-      <w:proofErr w:type="spellStart"/>
-      <w:r>
-        <w:rPr>
-          <w:rFonts w:ascii="Arial" w:hAnsi="Arial" w:cs="Arial"/>
-          <w:color w:val="ED1C24"/>
-          <w:sz w:val="20"/>
-          <w:szCs w:val="20"/>
-          <w:lang w:val="en"/>
-        </w:rPr>
-        <w:t>DemandCurveParameterFrame</w:t>
-      </w:r>
-      <w:proofErr w:type="spellEnd"/>
-      <w:r>
-        <w:rPr>
-          <w:rFonts w:ascii="Arial" w:hAnsi="Arial" w:cs="Arial"/>
-          <w:color w:val="ED1C24"/>
-          <w:sz w:val="20"/>
-          <w:szCs w:val="20"/>
-          <w:lang w:val="en"/>
-        </w:rPr>
-        <w:t xml:space="preserve"> extends </w:t>
-      </w:r>
-      <w:proofErr w:type="spellStart"/>
-      <w:r>
-        <w:rPr>
-          <w:rFonts w:ascii="Arial" w:hAnsi="Arial" w:cs="Arial"/>
-          <w:color w:val="ED1C24"/>
-          <w:sz w:val="20"/>
-          <w:szCs w:val="20"/>
-          <w:lang w:val="en"/>
-        </w:rPr>
-        <w:t>JInternalFrame</w:t>
-      </w:r>
-      <w:proofErr w:type="spellEnd"/>
-      <w:r>
-        <w:rPr>
-          <w:rFonts w:ascii="Arial" w:hAnsi="Arial" w:cs="Arial"/>
-          <w:color w:val="ED1C24"/>
-          <w:sz w:val="20"/>
-          <w:szCs w:val="20"/>
-          <w:lang w:val="en"/>
-        </w:rPr>
-        <w:t xml:space="preserve"> {</w:t>
+        <w:t>-public class DemandCurveParameterFrame extends JInternalFrame {</w:t>
       </w:r>
     </w:p>
     <w:p>
@@ -4928,51 +4618,7 @@
           <w:szCs w:val="20"/>
           <w:lang w:val="en"/>
         </w:rPr>
-        <w:t xml:space="preserve">+public class </w:t>
-      </w:r>
-      <w:proofErr w:type="spellStart"/>
-      <w:r>
-        <w:rPr>
-          <w:rFonts w:ascii="Arial" w:hAnsi="Arial" w:cs="Arial"/>
-          <w:color w:val="22B14C"/>
-          <w:sz w:val="20"/>
-          <w:szCs w:val="20"/>
-          <w:lang w:val="en"/>
-        </w:rPr>
-        <w:t>DemandCurveParameterFrame</w:t>
-      </w:r>
-      <w:proofErr w:type="spellEnd"/>
-      <w:r>
-        <w:rPr>
-          <w:rFonts w:ascii="Arial" w:hAnsi="Arial" w:cs="Arial"/>
-          <w:color w:val="22B14C"/>
-          <w:sz w:val="20"/>
-          <w:szCs w:val="20"/>
-          <w:lang w:val="en"/>
-        </w:rPr>
-        <w:t xml:space="preserve"> extends </w:t>
-      </w:r>
-      <w:proofErr w:type="spellStart"/>
-      <w:r>
-        <w:rPr>
-          <w:rFonts w:ascii="Arial" w:hAnsi="Arial" w:cs="Arial"/>
-          <w:color w:val="22B14C"/>
-          <w:sz w:val="20"/>
-          <w:szCs w:val="20"/>
-          <w:lang w:val="en"/>
-        </w:rPr>
-        <w:t>JInternalFrame</w:t>
-      </w:r>
-      <w:proofErr w:type="spellEnd"/>
-      <w:r>
-        <w:rPr>
-          <w:rFonts w:ascii="Arial" w:hAnsi="Arial" w:cs="Arial"/>
-          <w:color w:val="22B14C"/>
-          <w:sz w:val="20"/>
-          <w:szCs w:val="20"/>
-          <w:lang w:val="en"/>
-        </w:rPr>
-        <w:t xml:space="preserve"> implements Interface26 {</w:t>
+        <w:t>+public class DemandCurveParameterFrame extends JInternalFrame implements Interface26 {</w:t>
       </w:r>
     </w:p>
     <w:p>
@@ -5034,29 +4680,7 @@
           <w:lang w:val="en"/>
         </w:rPr>
         <w:tab/>
-        <w:t xml:space="preserve">private static final long </w:t>
-      </w:r>
-      <w:proofErr w:type="spellStart"/>
-      <w:r>
-        <w:rPr>
-          <w:rFonts w:ascii="Arial" w:hAnsi="Arial" w:cs="Arial"/>
-          <w:color w:val="000000"/>
-          <w:sz w:val="20"/>
-          <w:szCs w:val="20"/>
-          <w:lang w:val="en"/>
-        </w:rPr>
-        <w:t>serialVersionUID</w:t>
-      </w:r>
-      <w:proofErr w:type="spellEnd"/>
-      <w:r>
-        <w:rPr>
-          <w:rFonts w:ascii="Arial" w:hAnsi="Arial" w:cs="Arial"/>
-          <w:color w:val="000000"/>
-          <w:sz w:val="20"/>
-          <w:szCs w:val="20"/>
-          <w:lang w:val="en"/>
-        </w:rPr>
-        <w:t xml:space="preserve"> = 1208279781892420981L;</w:t>
+        <w:t>private static final long serialVersionUID = 1208279781892420981L;</w:t>
       </w:r>
     </w:p>
     <w:p>
@@ -5117,51 +4741,7 @@
           <w:lang w:val="en"/>
         </w:rPr>
         <w:tab/>
-        <w:t xml:space="preserve">private Logger log = </w:t>
-      </w:r>
-      <w:proofErr w:type="spellStart"/>
-      <w:r>
-        <w:rPr>
-          <w:rFonts w:ascii="Arial" w:hAnsi="Arial" w:cs="Arial"/>
-          <w:color w:val="000000"/>
-          <w:sz w:val="20"/>
-          <w:szCs w:val="20"/>
-          <w:lang w:val="en"/>
-        </w:rPr>
-        <w:t>Logger.getLogger</w:t>
-      </w:r>
-      <w:proofErr w:type="spellEnd"/>
-      <w:r>
-        <w:rPr>
-          <w:rFonts w:ascii="Arial" w:hAnsi="Arial" w:cs="Arial"/>
-          <w:color w:val="000000"/>
-          <w:sz w:val="20"/>
-          <w:szCs w:val="20"/>
-          <w:lang w:val="en"/>
-        </w:rPr>
-        <w:t>(</w:t>
-      </w:r>
-      <w:proofErr w:type="spellStart"/>
-      <w:r>
-        <w:rPr>
-          <w:rFonts w:ascii="Arial" w:hAnsi="Arial" w:cs="Arial"/>
-          <w:color w:val="000000"/>
-          <w:sz w:val="20"/>
-          <w:szCs w:val="20"/>
-          <w:lang w:val="en"/>
-        </w:rPr>
-        <w:t>DemandCurveParameterFrame.class</w:t>
-      </w:r>
-      <w:proofErr w:type="spellEnd"/>
-      <w:r>
-        <w:rPr>
-          <w:rFonts w:ascii="Arial" w:hAnsi="Arial" w:cs="Arial"/>
-          <w:color w:val="000000"/>
-          <w:sz w:val="20"/>
-          <w:szCs w:val="20"/>
-          <w:lang w:val="en"/>
-        </w:rPr>
-        <w:t>);</w:t>
+        <w:t>private Logger log = Logger.getLogger(DemandCurveParameterFrame.class);</w:t>
       </w:r>
     </w:p>
     <w:p>
@@ -5197,51 +4777,7 @@
           <w:lang w:val="en"/>
         </w:rPr>
         <w:tab/>
-        <w:t xml:space="preserve">private </w:t>
-      </w:r>
-      <w:proofErr w:type="spellStart"/>
-      <w:r>
-        <w:rPr>
-          <w:rFonts w:ascii="Arial" w:hAnsi="Arial" w:cs="Arial"/>
-          <w:color w:val="000000"/>
-          <w:sz w:val="20"/>
-          <w:szCs w:val="20"/>
-          <w:lang w:val="en"/>
-        </w:rPr>
-        <w:t>boolean</w:t>
-      </w:r>
-      <w:proofErr w:type="spellEnd"/>
-      <w:r>
-        <w:rPr>
-          <w:rFonts w:ascii="Arial" w:hAnsi="Arial" w:cs="Arial"/>
-          <w:color w:val="000000"/>
-          <w:sz w:val="20"/>
-          <w:szCs w:val="20"/>
-          <w:lang w:val="en"/>
-        </w:rPr>
-        <w:t xml:space="preserve"> </w:t>
-      </w:r>
-      <w:proofErr w:type="spellStart"/>
-      <w:r>
-        <w:rPr>
-          <w:rFonts w:ascii="Arial" w:hAnsi="Arial" w:cs="Arial"/>
-          <w:color w:val="000000"/>
-          <w:sz w:val="20"/>
-          <w:szCs w:val="20"/>
-          <w:lang w:val="en"/>
-        </w:rPr>
-        <w:t>flagFunctionSelected</w:t>
-      </w:r>
-      <w:proofErr w:type="spellEnd"/>
-      <w:r>
-        <w:rPr>
-          <w:rFonts w:ascii="Arial" w:hAnsi="Arial" w:cs="Arial"/>
-          <w:color w:val="000000"/>
-          <w:sz w:val="20"/>
-          <w:szCs w:val="20"/>
-          <w:lang w:val="en"/>
-        </w:rPr>
-        <w:t xml:space="preserve"> = false;</w:t>
+        <w:t>private boolean flagFunctionSelected = false;</w:t>
       </w:r>
     </w:p>
     <w:p>
@@ -5335,14 +4871,12 @@
         </w:rPr>
         <w:t xml:space="preserve"> نیز به کلاس </w:t>
       </w:r>
-      <w:proofErr w:type="spellStart"/>
       <w:r>
         <w:rPr>
           <w:lang w:bidi="fa-IR"/>
         </w:rPr>
         <w:t>DemandCurveParameterFrame</w:t>
       </w:r>
-      <w:proofErr w:type="spellEnd"/>
       <w:r>
         <w:rPr>
           <w:rFonts w:hint="cs"/>
@@ -5377,14 +4911,12 @@
         </w:rPr>
         <w:t xml:space="preserve">کلاس </w:t>
       </w:r>
-      <w:proofErr w:type="spellStart"/>
       <w:r>
         <w:rPr>
           <w:lang w:bidi="fa-IR"/>
         </w:rPr>
         <w:t>ProductCreatorDetectorListener</w:t>
       </w:r>
-      <w:proofErr w:type="spellEnd"/>
       <w:r>
         <w:rPr>
           <w:rFonts w:hint="cs"/>
@@ -5661,14 +5193,12 @@
           <w:lang w:bidi="fa-IR"/>
         </w:rPr>
       </w:pPr>
-      <w:proofErr w:type="spellStart"/>
       <w:r>
         <w:rPr>
           <w:lang w:bidi="fa-IR"/>
         </w:rPr>
         <w:t>No_common_methods</w:t>
       </w:r>
-      <w:proofErr w:type="spellEnd"/>
       <w:r>
         <w:rPr>
           <w:rFonts w:hint="cs"/>
@@ -5775,21 +5305,7 @@
         <w:rPr>
           <w:lang w:bidi="fa-IR"/>
         </w:rPr>
-        <w:t xml:space="preserve">Sensitivity = </w:t>
-      </w:r>
-      <w:proofErr w:type="spellStart"/>
-      <w:r>
-        <w:rPr>
-          <w:lang w:bidi="fa-IR"/>
-        </w:rPr>
-        <w:t>no_common_methods</w:t>
-      </w:r>
-      <w:proofErr w:type="spellEnd"/>
-      <w:r>
-        <w:rPr>
-          <w:lang w:bidi="fa-IR"/>
-        </w:rPr>
-        <w:t xml:space="preserve"> / max(no_methods_class1, no_methods_class2, . . .)</w:t>
+        <w:t>Sensitivity = no_common_methods / max(no_methods_class1, no_methods_class2, . . .)</w:t>
       </w:r>
     </w:p>
     <w:p>
@@ -6025,500 +5541,290 @@
         <w:rPr>
           <w:lang w:bidi="fa-IR"/>
         </w:rPr>
-        <w:t xml:space="preserve">(sensitivity, </w:t>
-      </w:r>
-      <w:proofErr w:type="spellStart"/>
-      <w:r>
-        <w:rPr>
-          <w:lang w:bidi="fa-IR"/>
-        </w:rPr>
-        <w:t>class_diagram</w:t>
-      </w:r>
-      <w:proofErr w:type="spellEnd"/>
-      <w:r>
-        <w:rPr>
-          <w:lang w:bidi="fa-IR"/>
-        </w:rPr>
-        <w:t>):</w:t>
-      </w:r>
-    </w:p>
-    <w:p>
-      <w:pPr>
-        <w:rPr>
-          <w:lang w:bidi="fa-IR"/>
-        </w:rPr>
-      </w:pPr>
-      <w:r>
-        <w:rPr>
-          <w:lang w:bidi="fa-IR"/>
-        </w:rPr>
-        <w:tab/>
-      </w:r>
-      <w:proofErr w:type="spellStart"/>
-      <w:r>
-        <w:rPr>
-          <w:lang w:bidi="fa-IR"/>
-        </w:rPr>
-        <w:t>internal_nodes</w:t>
-      </w:r>
-      <w:proofErr w:type="spellEnd"/>
-      <w:r>
-        <w:rPr>
-          <w:lang w:bidi="fa-IR"/>
-        </w:rPr>
-        <w:t xml:space="preserve"> = </w:t>
-      </w:r>
-      <w:proofErr w:type="spellStart"/>
-      <w:r>
-        <w:rPr>
-          <w:lang w:bidi="fa-IR"/>
-        </w:rPr>
-        <w:t>get_internal_nodes</w:t>
-      </w:r>
-      <w:proofErr w:type="spellEnd"/>
-      <w:r>
-        <w:rPr>
-          <w:lang w:bidi="fa-IR"/>
-        </w:rPr>
-        <w:t>(</w:t>
-      </w:r>
-      <w:proofErr w:type="spellStart"/>
-      <w:r>
-        <w:rPr>
-          <w:lang w:bidi="fa-IR"/>
-        </w:rPr>
-        <w:t>class_diagram</w:t>
-      </w:r>
-      <w:proofErr w:type="spellEnd"/>
-      <w:r>
-        <w:rPr>
-          <w:lang w:bidi="fa-IR"/>
-        </w:rPr>
-        <w:t>)</w:t>
-      </w:r>
-    </w:p>
-    <w:p>
-      <w:pPr>
-        <w:rPr>
-          <w:lang w:bidi="fa-IR"/>
-        </w:rPr>
-      </w:pPr>
-      <w:r>
-        <w:rPr>
-          <w:lang w:bidi="fa-IR"/>
-        </w:rPr>
-        <w:tab/>
-        <w:t xml:space="preserve">for node in </w:t>
-      </w:r>
-      <w:proofErr w:type="spellStart"/>
-      <w:r>
-        <w:rPr>
-          <w:lang w:bidi="fa-IR"/>
-        </w:rPr>
-        <w:t>internal_nodes</w:t>
-      </w:r>
-      <w:proofErr w:type="spellEnd"/>
-      <w:r>
-        <w:rPr>
-          <w:lang w:bidi="fa-IR"/>
-        </w:rPr>
-        <w:t>:</w:t>
-      </w:r>
-    </w:p>
-    <w:p>
-      <w:pPr>
-        <w:rPr>
-          <w:lang w:bidi="fa-IR"/>
-        </w:rPr>
-      </w:pPr>
-      <w:r>
-        <w:rPr>
-          <w:lang w:bidi="fa-IR"/>
-        </w:rPr>
-        <w:tab/>
-      </w:r>
-      <w:r>
-        <w:rPr>
-          <w:lang w:bidi="fa-IR"/>
-        </w:rPr>
-        <w:tab/>
-        <w:t xml:space="preserve">neighbors = </w:t>
-      </w:r>
-      <w:proofErr w:type="spellStart"/>
-      <w:r>
-        <w:rPr>
-          <w:lang w:bidi="fa-IR"/>
-        </w:rPr>
-        <w:t>node.neighbors</w:t>
-      </w:r>
-      <w:proofErr w:type="spellEnd"/>
-    </w:p>
-    <w:p>
-      <w:pPr>
-        <w:rPr>
-          <w:lang w:bidi="fa-IR"/>
-        </w:rPr>
-      </w:pPr>
-      <w:r>
-        <w:rPr>
-          <w:lang w:bidi="fa-IR"/>
-        </w:rPr>
-        <w:tab/>
-      </w:r>
-      <w:r>
-        <w:rPr>
-          <w:lang w:bidi="fa-IR"/>
-        </w:rPr>
-        <w:tab/>
-        <w:t xml:space="preserve">if </w:t>
-      </w:r>
-      <w:proofErr w:type="spellStart"/>
-      <w:r>
-        <w:rPr>
-          <w:lang w:bidi="fa-IR"/>
-        </w:rPr>
-        <w:t>len</w:t>
-      </w:r>
-      <w:proofErr w:type="spellEnd"/>
-      <w:r>
-        <w:rPr>
-          <w:lang w:bidi="fa-IR"/>
-        </w:rPr>
-        <w:t xml:space="preserve">(neighbors) &gt; 1: </w:t>
-      </w:r>
-    </w:p>
-    <w:p>
-      <w:pPr>
-        <w:rPr>
-          <w:lang w:bidi="fa-IR"/>
-        </w:rPr>
-      </w:pPr>
-      <w:r>
-        <w:rPr>
-          <w:lang w:bidi="fa-IR"/>
-        </w:rPr>
-        <w:tab/>
-      </w:r>
-      <w:r>
-        <w:rPr>
-          <w:lang w:bidi="fa-IR"/>
-        </w:rPr>
-        <w:tab/>
-      </w:r>
-      <w:r>
-        <w:rPr>
-          <w:lang w:bidi="fa-IR"/>
-        </w:rPr>
-        <w:tab/>
-      </w:r>
-      <w:proofErr w:type="spellStart"/>
+        <w:t>(sensitivity, class_diagram):</w:t>
+      </w:r>
+    </w:p>
+    <w:p>
+      <w:pPr>
+        <w:rPr>
+          <w:lang w:bidi="fa-IR"/>
+        </w:rPr>
+      </w:pPr>
+      <w:r>
+        <w:rPr>
+          <w:lang w:bidi="fa-IR"/>
+        </w:rPr>
+        <w:tab/>
+        <w:t>internal_nodes = get_internal_nodes(class_diagram)</w:t>
+      </w:r>
+    </w:p>
+    <w:p>
+      <w:pPr>
+        <w:rPr>
+          <w:lang w:bidi="fa-IR"/>
+        </w:rPr>
+      </w:pPr>
+      <w:r>
+        <w:rPr>
+          <w:lang w:bidi="fa-IR"/>
+        </w:rPr>
+        <w:tab/>
+        <w:t>for node in internal_nodes:</w:t>
+      </w:r>
+    </w:p>
+    <w:p>
+      <w:pPr>
+        <w:rPr>
+          <w:lang w:bidi="fa-IR"/>
+        </w:rPr>
+      </w:pPr>
+      <w:r>
+        <w:rPr>
+          <w:lang w:bidi="fa-IR"/>
+        </w:rPr>
+        <w:tab/>
+      </w:r>
+      <w:r>
+        <w:rPr>
+          <w:lang w:bidi="fa-IR"/>
+        </w:rPr>
+        <w:tab/>
+        <w:t>neighbors = node.neighbors</w:t>
+      </w:r>
+    </w:p>
+    <w:p>
+      <w:pPr>
+        <w:rPr>
+          <w:lang w:bidi="fa-IR"/>
+        </w:rPr>
+      </w:pPr>
+      <w:r>
+        <w:rPr>
+          <w:lang w:bidi="fa-IR"/>
+        </w:rPr>
+        <w:tab/>
+      </w:r>
+      <w:r>
+        <w:rPr>
+          <w:lang w:bidi="fa-IR"/>
+        </w:rPr>
+        <w:tab/>
+        <w:t xml:space="preserve">if len(neighbors) &gt; 1: </w:t>
+      </w:r>
+    </w:p>
+    <w:p>
+      <w:pPr>
+        <w:rPr>
+          <w:lang w:bidi="fa-IR"/>
+        </w:rPr>
+      </w:pPr>
+      <w:r>
+        <w:rPr>
+          <w:lang w:bidi="fa-IR"/>
+        </w:rPr>
+        <w:tab/>
+      </w:r>
+      <w:r>
+        <w:rPr>
+          <w:lang w:bidi="fa-IR"/>
+        </w:rPr>
+        <w:tab/>
+      </w:r>
+      <w:r>
+        <w:rPr>
+          <w:lang w:bidi="fa-IR"/>
+        </w:rPr>
+        <w:tab/>
+        <w:t>neighbors_methods_dict = {}</w:t>
+      </w:r>
+    </w:p>
+    <w:p>
+      <w:pPr>
+        <w:rPr>
+          <w:lang w:bidi="fa-IR"/>
+        </w:rPr>
+      </w:pPr>
+      <w:r>
+        <w:rPr>
+          <w:lang w:bidi="fa-IR"/>
+        </w:rPr>
+        <w:tab/>
+      </w:r>
+      <w:r>
+        <w:rPr>
+          <w:lang w:bidi="fa-IR"/>
+        </w:rPr>
+        <w:tab/>
+      </w:r>
+      <w:r>
+        <w:rPr>
+          <w:lang w:bidi="fa-IR"/>
+        </w:rPr>
+        <w:tab/>
+        <w:t>for child_node in neighbors:</w:t>
+      </w:r>
+    </w:p>
+    <w:p>
+      <w:pPr>
+        <w:rPr>
+          <w:lang w:bidi="fa-IR"/>
+        </w:rPr>
+      </w:pPr>
+      <w:r>
+        <w:rPr>
+          <w:lang w:bidi="fa-IR"/>
+        </w:rPr>
+        <w:tab/>
+      </w:r>
+      <w:r>
+        <w:rPr>
+          <w:lang w:bidi="fa-IR"/>
+        </w:rPr>
+        <w:tab/>
+      </w:r>
+      <w:r>
+        <w:rPr>
+          <w:lang w:bidi="fa-IR"/>
+        </w:rPr>
+        <w:tab/>
+      </w:r>
+      <w:r>
+        <w:rPr>
+          <w:lang w:bidi="fa-IR"/>
+        </w:rPr>
+        <w:tab/>
+      </w:r>
+      <w:r>
+        <w:rPr>
+          <w:lang w:bidi="fa-IR"/>
+        </w:rPr>
+        <w:t>listener = ProductCreatorDetectorListener(child</w:t>
+      </w:r>
+      <w:r>
+        <w:rPr>
+          <w:lang w:bidi="fa-IR"/>
+        </w:rPr>
+        <w:t>_node.</w:t>
+      </w:r>
+      <w:r>
+        <w:rPr>
+          <w:lang w:bidi="fa-IR"/>
+        </w:rPr>
+        <w:t>class_name)</w:t>
+      </w:r>
+    </w:p>
+    <w:p>
+      <w:pPr>
+        <w:rPr>
+          <w:lang w:bidi="fa-IR"/>
+        </w:rPr>
+      </w:pPr>
+      <w:r>
+        <w:rPr>
+          <w:lang w:bidi="fa-IR"/>
+        </w:rPr>
+        <w:tab/>
+      </w:r>
+      <w:r>
+        <w:rPr>
+          <w:lang w:bidi="fa-IR"/>
+        </w:rPr>
+        <w:tab/>
+      </w:r>
+      <w:r>
+        <w:rPr>
+          <w:lang w:bidi="fa-IR"/>
+        </w:rPr>
+        <w:tab/>
+      </w:r>
+      <w:r>
+        <w:rPr>
+          <w:lang w:bidi="fa-IR"/>
+        </w:rPr>
+        <w:tab/>
+        <w:t>listener.walk()</w:t>
+      </w:r>
+    </w:p>
+    <w:p>
+      <w:pPr>
+        <w:rPr>
+          <w:lang w:bidi="fa-IR"/>
+        </w:rPr>
+      </w:pPr>
+      <w:r>
+        <w:rPr>
+          <w:lang w:bidi="fa-IR"/>
+        </w:rPr>
+        <w:tab/>
+      </w:r>
+      <w:r>
+        <w:rPr>
+          <w:lang w:bidi="fa-IR"/>
+        </w:rPr>
+        <w:tab/>
+      </w:r>
+      <w:r>
+        <w:rPr>
+          <w:lang w:bidi="fa-IR"/>
+        </w:rPr>
+        <w:tab/>
+      </w:r>
+      <w:r>
+        <w:rPr>
+          <w:lang w:bidi="fa-IR"/>
+        </w:rPr>
+        <w:tab/>
+        <w:t>neighbors_methods_dict[child_node] = listener.methods</w:t>
+      </w:r>
+    </w:p>
+    <w:p>
+      <w:pPr>
+        <w:rPr>
+          <w:lang w:bidi="fa-IR"/>
+        </w:rPr>
+      </w:pPr>
+      <w:r>
+        <w:rPr>
+          <w:lang w:bidi="fa-IR"/>
+        </w:rPr>
+        <w:tab/>
+      </w:r>
+      <w:r>
+        <w:rPr>
+          <w:lang w:bidi="fa-IR"/>
+        </w:rPr>
+        <w:tab/>
+      </w:r>
+      <w:r>
+        <w:rPr>
+          <w:lang w:bidi="fa-IR"/>
+        </w:rPr>
+        <w:tab/>
+      </w:r>
+      <w:r>
+        <w:rPr>
+          <w:lang w:bidi="fa-IR"/>
+        </w:rPr>
+        <w:t>result = find_products(</w:t>
+      </w:r>
+      <w:r>
+        <w:rPr>
+          <w:lang w:bidi="fa-IR"/>
+        </w:rPr>
+        <w:t>node</w:t>
+      </w:r>
+      <w:r>
+        <w:rPr>
+          <w:lang w:bidi="fa-IR"/>
+        </w:rPr>
+        <w:t xml:space="preserve">, </w:t>
+      </w:r>
       <w:r>
         <w:rPr>
           <w:lang w:bidi="fa-IR"/>
         </w:rPr>
         <w:t>neighbors_methods_dict</w:t>
       </w:r>
-      <w:proofErr w:type="spellEnd"/>
-      <w:r>
-        <w:rPr>
-          <w:lang w:bidi="fa-IR"/>
-        </w:rPr>
-        <w:t xml:space="preserve"> = {}</w:t>
-      </w:r>
-    </w:p>
-    <w:p>
-      <w:pPr>
-        <w:rPr>
-          <w:lang w:bidi="fa-IR"/>
-        </w:rPr>
-      </w:pPr>
-      <w:r>
-        <w:rPr>
-          <w:lang w:bidi="fa-IR"/>
-        </w:rPr>
-        <w:tab/>
-      </w:r>
-      <w:r>
-        <w:rPr>
-          <w:lang w:bidi="fa-IR"/>
-        </w:rPr>
-        <w:tab/>
-      </w:r>
-      <w:r>
-        <w:rPr>
-          <w:lang w:bidi="fa-IR"/>
-        </w:rPr>
-        <w:tab/>
-        <w:t xml:space="preserve">for </w:t>
-      </w:r>
-      <w:proofErr w:type="spellStart"/>
-      <w:r>
-        <w:rPr>
-          <w:lang w:bidi="fa-IR"/>
-        </w:rPr>
-        <w:t>child_node</w:t>
-      </w:r>
-      <w:proofErr w:type="spellEnd"/>
-      <w:r>
-        <w:rPr>
-          <w:lang w:bidi="fa-IR"/>
-        </w:rPr>
-        <w:t xml:space="preserve"> in neighbors:</w:t>
-      </w:r>
-    </w:p>
-    <w:p>
-      <w:pPr>
-        <w:rPr>
-          <w:lang w:bidi="fa-IR"/>
-        </w:rPr>
-      </w:pPr>
-      <w:r>
-        <w:rPr>
-          <w:lang w:bidi="fa-IR"/>
-        </w:rPr>
-        <w:tab/>
-      </w:r>
-      <w:r>
-        <w:rPr>
-          <w:lang w:bidi="fa-IR"/>
-        </w:rPr>
-        <w:tab/>
-      </w:r>
-      <w:r>
-        <w:rPr>
-          <w:lang w:bidi="fa-IR"/>
-        </w:rPr>
-        <w:tab/>
-      </w:r>
-      <w:r>
-        <w:rPr>
-          <w:lang w:bidi="fa-IR"/>
-        </w:rPr>
-        <w:tab/>
-      </w:r>
-      <w:r>
-        <w:rPr>
-          <w:lang w:bidi="fa-IR"/>
-        </w:rPr>
-        <w:t xml:space="preserve">listener = </w:t>
-      </w:r>
-      <w:proofErr w:type="spellStart"/>
-      <w:r>
-        <w:rPr>
-          <w:lang w:bidi="fa-IR"/>
-        </w:rPr>
-        <w:t>ProductCreatorDetectorListener</w:t>
-      </w:r>
-      <w:proofErr w:type="spellEnd"/>
-      <w:r>
-        <w:rPr>
-          <w:lang w:bidi="fa-IR"/>
-        </w:rPr>
-        <w:t>(</w:t>
-      </w:r>
-      <w:proofErr w:type="spellStart"/>
-      <w:r>
-        <w:rPr>
-          <w:lang w:bidi="fa-IR"/>
-        </w:rPr>
-        <w:t>child</w:t>
-      </w:r>
-      <w:r>
-        <w:rPr>
-          <w:lang w:bidi="fa-IR"/>
-        </w:rPr>
-        <w:t>_node.</w:t>
-      </w:r>
-      <w:r>
-        <w:rPr>
-          <w:lang w:bidi="fa-IR"/>
-        </w:rPr>
-        <w:t>class_name</w:t>
-      </w:r>
-      <w:proofErr w:type="spellEnd"/>
-      <w:r>
-        <w:rPr>
-          <w:lang w:bidi="fa-IR"/>
-        </w:rPr>
-        <w:t>)</w:t>
-      </w:r>
-    </w:p>
-    <w:p>
-      <w:pPr>
-        <w:rPr>
-          <w:lang w:bidi="fa-IR"/>
-        </w:rPr>
-      </w:pPr>
-      <w:r>
-        <w:rPr>
-          <w:lang w:bidi="fa-IR"/>
-        </w:rPr>
-        <w:tab/>
-      </w:r>
-      <w:r>
-        <w:rPr>
-          <w:lang w:bidi="fa-IR"/>
-        </w:rPr>
-        <w:tab/>
-      </w:r>
-      <w:r>
-        <w:rPr>
-          <w:lang w:bidi="fa-IR"/>
-        </w:rPr>
-        <w:tab/>
-      </w:r>
-      <w:r>
-        <w:rPr>
-          <w:lang w:bidi="fa-IR"/>
-        </w:rPr>
-        <w:tab/>
-      </w:r>
-      <w:proofErr w:type="spellStart"/>
-      <w:r>
-        <w:rPr>
-          <w:lang w:bidi="fa-IR"/>
-        </w:rPr>
-        <w:t>listener.walk</w:t>
-      </w:r>
-      <w:proofErr w:type="spellEnd"/>
-      <w:r>
-        <w:rPr>
-          <w:lang w:bidi="fa-IR"/>
-        </w:rPr>
-        <w:t>()</w:t>
-      </w:r>
-    </w:p>
-    <w:p>
-      <w:pPr>
-        <w:rPr>
-          <w:lang w:bidi="fa-IR"/>
-        </w:rPr>
-      </w:pPr>
-      <w:r>
-        <w:rPr>
-          <w:lang w:bidi="fa-IR"/>
-        </w:rPr>
-        <w:tab/>
-      </w:r>
-      <w:r>
-        <w:rPr>
-          <w:lang w:bidi="fa-IR"/>
-        </w:rPr>
-        <w:tab/>
-      </w:r>
-      <w:r>
-        <w:rPr>
-          <w:lang w:bidi="fa-IR"/>
-        </w:rPr>
-        <w:tab/>
-      </w:r>
-      <w:r>
-        <w:rPr>
-          <w:lang w:bidi="fa-IR"/>
-        </w:rPr>
-        <w:tab/>
-      </w:r>
-      <w:proofErr w:type="spellStart"/>
-      <w:r>
-        <w:rPr>
-          <w:lang w:bidi="fa-IR"/>
-        </w:rPr>
-        <w:t>neighbors_methods_dict</w:t>
-      </w:r>
-      <w:proofErr w:type="spellEnd"/>
-      <w:r>
-        <w:rPr>
-          <w:lang w:bidi="fa-IR"/>
-        </w:rPr>
-        <w:t>[</w:t>
-      </w:r>
-      <w:proofErr w:type="spellStart"/>
-      <w:r>
-        <w:rPr>
-          <w:lang w:bidi="fa-IR"/>
-        </w:rPr>
-        <w:t>child_node</w:t>
-      </w:r>
-      <w:proofErr w:type="spellEnd"/>
-      <w:r>
-        <w:rPr>
-          <w:lang w:bidi="fa-IR"/>
-        </w:rPr>
-        <w:t xml:space="preserve">] = </w:t>
-      </w:r>
-      <w:proofErr w:type="spellStart"/>
-      <w:r>
-        <w:rPr>
-          <w:lang w:bidi="fa-IR"/>
-        </w:rPr>
-        <w:t>listener.methods</w:t>
-      </w:r>
-      <w:proofErr w:type="spellEnd"/>
-    </w:p>
-    <w:p>
-      <w:pPr>
-        <w:rPr>
-          <w:lang w:bidi="fa-IR"/>
-        </w:rPr>
-      </w:pPr>
-      <w:r>
-        <w:rPr>
-          <w:lang w:bidi="fa-IR"/>
-        </w:rPr>
-        <w:tab/>
-      </w:r>
-      <w:r>
-        <w:rPr>
-          <w:lang w:bidi="fa-IR"/>
-        </w:rPr>
-        <w:tab/>
-      </w:r>
-      <w:r>
-        <w:rPr>
-          <w:lang w:bidi="fa-IR"/>
-        </w:rPr>
-        <w:tab/>
-      </w:r>
-      <w:r>
-        <w:rPr>
-          <w:lang w:bidi="fa-IR"/>
-        </w:rPr>
-        <w:t xml:space="preserve">result = </w:t>
-      </w:r>
-      <w:proofErr w:type="spellStart"/>
-      <w:r>
-        <w:rPr>
-          <w:lang w:bidi="fa-IR"/>
-        </w:rPr>
-        <w:t>find_products</w:t>
-      </w:r>
-      <w:proofErr w:type="spellEnd"/>
-      <w:r>
-        <w:rPr>
-          <w:lang w:bidi="fa-IR"/>
-        </w:rPr>
-        <w:t>(</w:t>
-      </w:r>
-      <w:r>
-        <w:rPr>
-          <w:lang w:bidi="fa-IR"/>
-        </w:rPr>
-        <w:t>node</w:t>
-      </w:r>
-      <w:r>
-        <w:rPr>
-          <w:lang w:bidi="fa-IR"/>
-        </w:rPr>
-        <w:t xml:space="preserve">, </w:t>
-      </w:r>
-      <w:proofErr w:type="spellStart"/>
-      <w:r>
-        <w:rPr>
-          <w:lang w:bidi="fa-IR"/>
-        </w:rPr>
-        <w:t>neighbors_methods_dict</w:t>
-      </w:r>
-      <w:proofErr w:type="spellEnd"/>
       <w:r>
         <w:rPr>
           <w:lang w:bidi="fa-IR"/>
@@ -6549,35 +5855,7 @@
           <w:lang w:bidi="fa-IR"/>
         </w:rPr>
         <w:tab/>
-        <w:t xml:space="preserve">if </w:t>
-      </w:r>
-      <w:proofErr w:type="spellStart"/>
-      <w:r>
-        <w:rPr>
-          <w:lang w:bidi="fa-IR"/>
-        </w:rPr>
-        <w:t>len</w:t>
-      </w:r>
-      <w:proofErr w:type="spellEnd"/>
-      <w:r>
-        <w:rPr>
-          <w:lang w:bidi="fa-IR"/>
-        </w:rPr>
-        <w:t>(</w:t>
-      </w:r>
-      <w:proofErr w:type="spellStart"/>
-      <w:r>
-        <w:rPr>
-          <w:lang w:bidi="fa-IR"/>
-        </w:rPr>
-        <w:t>result.products</w:t>
-      </w:r>
-      <w:proofErr w:type="spellEnd"/>
-      <w:r>
-        <w:rPr>
-          <w:lang w:bidi="fa-IR"/>
-        </w:rPr>
-        <w:t>) &gt; 1:</w:t>
+        <w:t>if len(result.products) &gt; 1:</w:t>
       </w:r>
     </w:p>
     <w:p>
@@ -6610,80 +5888,39 @@
           <w:lang w:bidi="fa-IR"/>
         </w:rPr>
         <w:tab/>
-        <w:t xml:space="preserve">interface = </w:t>
-      </w:r>
-      <w:proofErr w:type="spellStart"/>
-      <w:r>
-        <w:rPr>
-          <w:lang w:bidi="fa-IR"/>
-        </w:rPr>
-        <w:t>create_interface</w:t>
-      </w:r>
-      <w:proofErr w:type="spellEnd"/>
-      <w:r>
-        <w:rPr>
-          <w:lang w:bidi="fa-IR"/>
-        </w:rPr>
-        <w:t>(</w:t>
-      </w:r>
-      <w:proofErr w:type="spellStart"/>
-      <w:r>
-        <w:rPr>
-          <w:lang w:bidi="fa-IR"/>
-        </w:rPr>
-        <w:t>result.products_common_methods</w:t>
-      </w:r>
-      <w:proofErr w:type="spellEnd"/>
-      <w:r>
-        <w:rPr>
-          <w:lang w:bidi="fa-IR"/>
-        </w:rPr>
-        <w:t>)</w:t>
-      </w:r>
-    </w:p>
-    <w:p>
-      <w:pPr>
-        <w:rPr>
-          <w:lang w:bidi="fa-IR"/>
-        </w:rPr>
-      </w:pPr>
-      <w:r>
-        <w:rPr>
-          <w:lang w:bidi="fa-IR"/>
-        </w:rPr>
-        <w:tab/>
-      </w:r>
-      <w:r>
-        <w:rPr>
-          <w:lang w:bidi="fa-IR"/>
-        </w:rPr>
-        <w:tab/>
-      </w:r>
-      <w:r>
-        <w:rPr>
-          <w:lang w:bidi="fa-IR"/>
-        </w:rPr>
-        <w:tab/>
-      </w:r>
-      <w:r>
-        <w:rPr>
-          <w:lang w:bidi="fa-IR"/>
-        </w:rPr>
-        <w:tab/>
-      </w:r>
-      <w:proofErr w:type="spellStart"/>
-      <w:r>
-        <w:rPr>
-          <w:lang w:bidi="fa-IR"/>
-        </w:rPr>
-        <w:t>fix_creator</w:t>
-      </w:r>
-      <w:proofErr w:type="spellEnd"/>
-      <w:r>
-        <w:rPr>
-          <w:lang w:bidi="fa-IR"/>
-        </w:rPr>
-        <w:t>(node, interface, products)</w:t>
+        <w:t>interface = create_interface(result.products_common_methods)</w:t>
+      </w:r>
+    </w:p>
+    <w:p>
+      <w:pPr>
+        <w:rPr>
+          <w:lang w:bidi="fa-IR"/>
+        </w:rPr>
+      </w:pPr>
+      <w:r>
+        <w:rPr>
+          <w:lang w:bidi="fa-IR"/>
+        </w:rPr>
+        <w:tab/>
+      </w:r>
+      <w:r>
+        <w:rPr>
+          <w:lang w:bidi="fa-IR"/>
+        </w:rPr>
+        <w:tab/>
+      </w:r>
+      <w:r>
+        <w:rPr>
+          <w:lang w:bidi="fa-IR"/>
+        </w:rPr>
+        <w:tab/>
+      </w:r>
+      <w:r>
+        <w:rPr>
+          <w:lang w:bidi="fa-IR"/>
+        </w:rPr>
+        <w:tab/>
+        <w:t>fix_creator(node, interface, products)</w:t>
       </w:r>
     </w:p>
     <w:p>
@@ -6756,115 +5993,48 @@
           <w:lang w:bidi="fa-IR"/>
         </w:rPr>
         <w:tab/>
-      </w:r>
-      <w:proofErr w:type="spellStart"/>
-      <w:r>
-        <w:rPr>
-          <w:lang w:bidi="fa-IR"/>
-        </w:rPr>
-        <w:t>fix_product</w:t>
-      </w:r>
-      <w:proofErr w:type="spellEnd"/>
-      <w:r>
-        <w:rPr>
-          <w:lang w:bidi="fa-IR"/>
-        </w:rPr>
-        <w:t>(product, interface)</w:t>
-      </w:r>
-    </w:p>
-    <w:p>
-      <w:pPr>
-        <w:rPr>
-          <w:lang w:bidi="fa-IR"/>
-        </w:rPr>
-      </w:pPr>
-      <w:r>
-        <w:rPr>
-          <w:lang w:bidi="fa-IR"/>
-        </w:rPr>
-        <w:t xml:space="preserve">def </w:t>
-      </w:r>
-      <w:proofErr w:type="spellStart"/>
-      <w:r>
-        <w:rPr>
-          <w:lang w:bidi="fa-IR"/>
-        </w:rPr>
-        <w:t>find_products</w:t>
-      </w:r>
-      <w:proofErr w:type="spellEnd"/>
-      <w:r>
-        <w:rPr>
-          <w:lang w:bidi="fa-IR"/>
-        </w:rPr>
-        <w:t xml:space="preserve">(node, </w:t>
-      </w:r>
-      <w:proofErr w:type="spellStart"/>
-      <w:r>
-        <w:rPr>
-          <w:lang w:bidi="fa-IR"/>
-        </w:rPr>
-        <w:t>neighbors_methods_dict</w:t>
-      </w:r>
-      <w:proofErr w:type="spellEnd"/>
-      <w:r>
-        <w:rPr>
-          <w:lang w:bidi="fa-IR"/>
-        </w:rPr>
-        <w:t>, sensitivity):</w:t>
-      </w:r>
-    </w:p>
-    <w:p>
-      <w:pPr>
-        <w:rPr>
-          <w:lang w:bidi="fa-IR"/>
-        </w:rPr>
-      </w:pPr>
-      <w:r>
-        <w:rPr>
-          <w:lang w:bidi="fa-IR"/>
-        </w:rPr>
-        <w:tab/>
-      </w:r>
-      <w:proofErr w:type="spellStart"/>
-      <w:r>
-        <w:rPr>
-          <w:lang w:bidi="fa-IR"/>
-        </w:rPr>
-        <w:t>factory_info</w:t>
-      </w:r>
-      <w:proofErr w:type="spellEnd"/>
-      <w:r>
-        <w:rPr>
-          <w:lang w:bidi="fa-IR"/>
-        </w:rPr>
-        <w:t xml:space="preserve"> = {}</w:t>
-      </w:r>
-    </w:p>
-    <w:p>
-      <w:pPr>
-        <w:rPr>
-          <w:lang w:bidi="fa-IR"/>
-        </w:rPr>
-      </w:pPr>
-      <w:r>
-        <w:rPr>
-          <w:lang w:bidi="fa-IR"/>
-        </w:rPr>
-        <w:tab/>
-      </w:r>
-      <w:proofErr w:type="spellStart"/>
-      <w:r>
-        <w:rPr>
-          <w:lang w:bidi="fa-IR"/>
-        </w:rPr>
-        <w:t>factory_info.creator</w:t>
-      </w:r>
-      <w:proofErr w:type="spellEnd"/>
-      <w:r>
-        <w:rPr>
-          <w:lang w:bidi="fa-IR"/>
-        </w:rPr>
-        <w:t xml:space="preserve"> = node</w:t>
+        <w:t>fix_product(product, interface)</w:t>
+      </w:r>
+    </w:p>
+    <w:p>
+      <w:pPr>
+        <w:rPr>
+          <w:lang w:bidi="fa-IR"/>
+        </w:rPr>
+      </w:pPr>
+      <w:r>
+        <w:rPr>
+          <w:lang w:bidi="fa-IR"/>
+        </w:rPr>
+        <w:t>def find_products(node, neighbors_methods_dict, sensitivity):</w:t>
+      </w:r>
+    </w:p>
+    <w:p>
+      <w:pPr>
+        <w:rPr>
+          <w:lang w:bidi="fa-IR"/>
+        </w:rPr>
+      </w:pPr>
+      <w:r>
+        <w:rPr>
+          <w:lang w:bidi="fa-IR"/>
+        </w:rPr>
+        <w:tab/>
+        <w:t>factory_info = {}</w:t>
+      </w:r>
+    </w:p>
+    <w:p>
+      <w:pPr>
+        <w:rPr>
+          <w:lang w:bidi="fa-IR"/>
+        </w:rPr>
+      </w:pPr>
+      <w:r>
+        <w:rPr>
+          <w:lang w:bidi="fa-IR"/>
+        </w:rPr>
+        <w:tab/>
+        <w:t>factory_info.creator = node</w:t>
       </w:r>
     </w:p>
     <w:p>
@@ -6874,33 +6044,11 @@
           <w:lang w:bidi="fa-IR"/>
         </w:rPr>
       </w:pPr>
-      <w:proofErr w:type="spellStart"/>
-      <w:r>
-        <w:rPr>
-          <w:lang w:bidi="fa-IR"/>
-        </w:rPr>
-        <w:t>candidate_product_classes</w:t>
-      </w:r>
-      <w:proofErr w:type="spellEnd"/>
-      <w:r>
-        <w:rPr>
-          <w:lang w:bidi="fa-IR"/>
-        </w:rPr>
-        <w:t xml:space="preserve"> = </w:t>
-      </w:r>
-      <w:proofErr w:type="spellStart"/>
-      <w:r>
-        <w:rPr>
-          <w:lang w:bidi="fa-IR"/>
-        </w:rPr>
-        <w:t>neighbor_methods_dict.get_classes</w:t>
-      </w:r>
-      <w:proofErr w:type="spellEnd"/>
-      <w:r>
-        <w:rPr>
-          <w:lang w:bidi="fa-IR"/>
-        </w:rPr>
-        <w:t>()</w:t>
+      <w:r>
+        <w:rPr>
+          <w:lang w:bidi="fa-IR"/>
+        </w:rPr>
+        <w:t>candidate_product_classes = neighbor_methods_dict.get_classes()</w:t>
       </w:r>
     </w:p>
     <w:p>
@@ -6914,21 +6062,7 @@
         <w:rPr>
           <w:lang w:bidi="fa-IR"/>
         </w:rPr>
-        <w:t xml:space="preserve">for class1 in </w:t>
-      </w:r>
-      <w:proofErr w:type="spellStart"/>
-      <w:r>
-        <w:rPr>
-          <w:lang w:bidi="fa-IR"/>
-        </w:rPr>
-        <w:t>candidate_product_classes</w:t>
-      </w:r>
-      <w:proofErr w:type="spellEnd"/>
-      <w:r>
-        <w:rPr>
-          <w:lang w:bidi="fa-IR"/>
-        </w:rPr>
-        <w:t>:</w:t>
+        <w:t>for class1 in candidate_product_classes:</w:t>
       </w:r>
     </w:p>
     <w:p>
@@ -6980,20 +6114,7 @@
           <w:lang w:bidi="fa-IR"/>
         </w:rPr>
         <w:tab/>
-      </w:r>
-      <w:proofErr w:type="spellStart"/>
-      <w:r>
-        <w:rPr>
-          <w:lang w:bidi="fa-IR"/>
-        </w:rPr>
-        <w:t>method_list</w:t>
-      </w:r>
-      <w:proofErr w:type="spellEnd"/>
-      <w:r>
-        <w:rPr>
-          <w:lang w:bidi="fa-IR"/>
-        </w:rPr>
-        <w:t xml:space="preserve"> = class1.methods</w:t>
+        <w:t>method_list = class1.methods</w:t>
       </w:r>
     </w:p>
     <w:p>
@@ -7026,21 +6147,7 @@
           <w:lang w:bidi="fa-IR"/>
         </w:rPr>
         <w:tab/>
-        <w:t xml:space="preserve">no_class1_methods = </w:t>
-      </w:r>
-      <w:proofErr w:type="spellStart"/>
-      <w:r>
-        <w:rPr>
-          <w:lang w:bidi="fa-IR"/>
-        </w:rPr>
-        <w:t>len</w:t>
-      </w:r>
-      <w:proofErr w:type="spellEnd"/>
-      <w:r>
-        <w:rPr>
-          <w:lang w:bidi="fa-IR"/>
-        </w:rPr>
-        <w:t>(class1.methods)</w:t>
+        <w:t>no_class1_methods = len(class1.methods)</w:t>
       </w:r>
     </w:p>
     <w:p>
@@ -7066,21 +6173,7 @@
           <w:lang w:bidi="fa-IR"/>
         </w:rPr>
         <w:tab/>
-        <w:t xml:space="preserve">for class2 in </w:t>
-      </w:r>
-      <w:proofErr w:type="spellStart"/>
-      <w:r>
-        <w:rPr>
-          <w:lang w:bidi="fa-IR"/>
-        </w:rPr>
-        <w:t>candidate_product_classes</w:t>
-      </w:r>
-      <w:proofErr w:type="spellEnd"/>
-      <w:r>
-        <w:rPr>
-          <w:lang w:bidi="fa-IR"/>
-        </w:rPr>
-        <w:t>:</w:t>
+        <w:t>for class2 in candidate_product_classes:</w:t>
       </w:r>
     </w:p>
     <w:p>
@@ -7112,21 +6205,7 @@
           <w:lang w:bidi="fa-IR"/>
         </w:rPr>
         <w:tab/>
-        <w:t xml:space="preserve">no_class2_methods = </w:t>
-      </w:r>
-      <w:proofErr w:type="spellStart"/>
-      <w:r>
-        <w:rPr>
-          <w:lang w:bidi="fa-IR"/>
-        </w:rPr>
-        <w:t>len</w:t>
-      </w:r>
-      <w:proofErr w:type="spellEnd"/>
-      <w:r>
-        <w:rPr>
-          <w:lang w:bidi="fa-IR"/>
-        </w:rPr>
-        <w:t>(class2.methods)</w:t>
+        <w:t>no_class2_methods = len(class2.methods)</w:t>
       </w:r>
     </w:p>
     <w:p>
@@ -7158,48 +6237,7 @@
           <w:lang w:bidi="fa-IR"/>
         </w:rPr>
         <w:tab/>
-      </w:r>
-      <w:proofErr w:type="spellStart"/>
-      <w:r>
-        <w:rPr>
-          <w:lang w:bidi="fa-IR"/>
-        </w:rPr>
-        <w:t>common_methods</w:t>
-      </w:r>
-      <w:proofErr w:type="spellEnd"/>
-      <w:r>
-        <w:rPr>
-          <w:lang w:bidi="fa-IR"/>
-        </w:rPr>
-        <w:t xml:space="preserve"> = </w:t>
-      </w:r>
-      <w:proofErr w:type="spellStart"/>
-      <w:r>
-        <w:rPr>
-          <w:lang w:bidi="fa-IR"/>
-        </w:rPr>
-        <w:t>get_similarity_of_two_list</w:t>
-      </w:r>
-      <w:proofErr w:type="spellEnd"/>
-      <w:r>
-        <w:rPr>
-          <w:lang w:bidi="fa-IR"/>
-        </w:rPr>
-        <w:t>(</w:t>
-      </w:r>
-      <w:proofErr w:type="spellStart"/>
-      <w:r>
-        <w:rPr>
-          <w:lang w:bidi="fa-IR"/>
-        </w:rPr>
-        <w:t>method_list</w:t>
-      </w:r>
-      <w:proofErr w:type="spellEnd"/>
-      <w:r>
-        <w:rPr>
-          <w:lang w:bidi="fa-IR"/>
-        </w:rPr>
-        <w:t>, class2.methods)</w:t>
+        <w:t>common_methods = get_similarity_of_two_list(method_list, class2.methods)</w:t>
       </w:r>
     </w:p>
     <w:p>
@@ -7238,35 +6276,7 @@
           <w:lang w:bidi="fa-IR"/>
         </w:rPr>
         <w:tab/>
-        <w:t xml:space="preserve">if </w:t>
-      </w:r>
-      <w:proofErr w:type="spellStart"/>
-      <w:r>
-        <w:rPr>
-          <w:lang w:bidi="fa-IR"/>
-        </w:rPr>
-        <w:t>len</w:t>
-      </w:r>
-      <w:proofErr w:type="spellEnd"/>
-      <w:r>
-        <w:rPr>
-          <w:lang w:bidi="fa-IR"/>
-        </w:rPr>
-        <w:t>(</w:t>
-      </w:r>
-      <w:proofErr w:type="spellStart"/>
-      <w:r>
-        <w:rPr>
-          <w:lang w:bidi="fa-IR"/>
-        </w:rPr>
-        <w:t>common_methods</w:t>
-      </w:r>
-      <w:proofErr w:type="spellEnd"/>
-      <w:r>
-        <w:rPr>
-          <w:lang w:bidi="fa-IR"/>
-        </w:rPr>
-        <w:t>) / max(no_class1_methods, no_class2_methods) &gt;= sensitivity:</w:t>
+        <w:t>if len(common_methods) / max(no_class1_methods, no_class2_methods) &gt;= sensitivity:</w:t>
       </w:r>
     </w:p>
     <w:p>
@@ -7304,34 +6314,7 @@
           <w:lang w:bidi="fa-IR"/>
         </w:rPr>
         <w:tab/>
-      </w:r>
-      <w:proofErr w:type="spellStart"/>
-      <w:r>
-        <w:rPr>
-          <w:lang w:bidi="fa-IR"/>
-        </w:rPr>
-        <w:t>method_list</w:t>
-      </w:r>
-      <w:proofErr w:type="spellEnd"/>
-      <w:r>
-        <w:rPr>
-          <w:lang w:bidi="fa-IR"/>
-        </w:rPr>
-        <w:t xml:space="preserve"> = </w:t>
-      </w:r>
-      <w:proofErr w:type="spellStart"/>
-      <w:r>
-        <w:rPr>
-          <w:lang w:bidi="fa-IR"/>
-        </w:rPr>
-        <w:t>common_methods.copy</w:t>
-      </w:r>
-      <w:proofErr w:type="spellEnd"/>
-      <w:r>
-        <w:rPr>
-          <w:lang w:bidi="fa-IR"/>
-        </w:rPr>
-        <w:t>()</w:t>
+        <w:t>method_list = common_methods.copy()</w:t>
       </w:r>
     </w:p>
     <w:p>
@@ -7369,20 +6352,7 @@
           <w:lang w:bidi="fa-IR"/>
         </w:rPr>
         <w:tab/>
-      </w:r>
-      <w:proofErr w:type="spellStart"/>
-      <w:r>
-        <w:rPr>
-          <w:lang w:bidi="fa-IR"/>
-        </w:rPr>
-        <w:t>class_list.append</w:t>
-      </w:r>
-      <w:proofErr w:type="spellEnd"/>
-      <w:r>
-        <w:rPr>
-          <w:lang w:bidi="fa-IR"/>
-        </w:rPr>
-        <w:t>(class2)</w:t>
+        <w:t>class_list.append(class2)</w:t>
       </w:r>
     </w:p>
     <w:p>
@@ -7392,19 +6362,11 @@
           <w:lang w:bidi="fa-IR"/>
         </w:rPr>
       </w:pPr>
-      <w:proofErr w:type="spellStart"/>
-      <w:r>
-        <w:rPr>
-          <w:lang w:bidi="fa-IR"/>
-        </w:rPr>
-        <w:t>factory_info.products</w:t>
-      </w:r>
-      <w:proofErr w:type="spellEnd"/>
-      <w:r>
-        <w:rPr>
-          <w:lang w:bidi="fa-IR"/>
-        </w:rPr>
-        <w:t xml:space="preserve"> = products</w:t>
+      <w:r>
+        <w:rPr>
+          <w:lang w:bidi="fa-IR"/>
+        </w:rPr>
+        <w:t>factory_info.products = products</w:t>
       </w:r>
     </w:p>
     <w:p>
@@ -7414,28 +6376,12 @@
           <w:lang w:bidi="fa-IR"/>
         </w:rPr>
       </w:pPr>
-      <w:proofErr w:type="spellStart"/>
-      <w:r>
-        <w:rPr>
-          <w:lang w:bidi="fa-IR"/>
-        </w:rPr>
-        <w:t>factory_info.products_common_methods</w:t>
-      </w:r>
-      <w:proofErr w:type="spellEnd"/>
-      <w:r>
-        <w:rPr>
-          <w:lang w:bidi="fa-IR"/>
-        </w:rPr>
-        <w:t xml:space="preserve"> = </w:t>
-      </w:r>
-      <w:proofErr w:type="spellStart"/>
-      <w:r>
-        <w:rPr>
-          <w:lang w:bidi="fa-IR"/>
-        </w:rPr>
-        <w:t>method_list</w:t>
-      </w:r>
-      <w:proofErr w:type="spellEnd"/>
+      <w:r>
+        <w:rPr>
+          <w:lang w:bidi="fa-IR"/>
+        </w:rPr>
+        <w:t>factory_info.products_common_methods = method_list</w:t>
+      </w:r>
     </w:p>
     <w:p>
       <w:pPr>
@@ -7451,83 +6397,34 @@
         <w:rPr>
           <w:lang w:bidi="fa-IR"/>
         </w:rPr>
-        <w:t xml:space="preserve">return </w:t>
-      </w:r>
-      <w:proofErr w:type="spellStart"/>
-      <w:r>
-        <w:rPr>
-          <w:lang w:bidi="fa-IR"/>
-        </w:rPr>
-        <w:t>factory_info</w:t>
-      </w:r>
-      <w:proofErr w:type="spellEnd"/>
-    </w:p>
-    <w:p>
-      <w:pPr>
-        <w:rPr>
-          <w:lang w:bidi="fa-IR"/>
-        </w:rPr>
-      </w:pPr>
-      <w:r>
-        <w:rPr>
-          <w:lang w:bidi="fa-IR"/>
-        </w:rPr>
-        <w:t xml:space="preserve">def </w:t>
-      </w:r>
-      <w:proofErr w:type="spellStart"/>
-      <w:r>
-        <w:rPr>
-          <w:lang w:bidi="fa-IR"/>
-        </w:rPr>
-        <w:t>fix_product</w:t>
-      </w:r>
-      <w:proofErr w:type="spellEnd"/>
-      <w:r>
-        <w:rPr>
-          <w:lang w:bidi="fa-IR"/>
-        </w:rPr>
-        <w:t>(product, interface):</w:t>
-      </w:r>
-    </w:p>
-    <w:p>
-      <w:pPr>
-        <w:rPr>
-          <w:lang w:bidi="fa-IR"/>
-        </w:rPr>
-      </w:pPr>
-      <w:r>
-        <w:rPr>
-          <w:lang w:bidi="fa-IR"/>
-        </w:rPr>
-        <w:tab/>
-      </w:r>
-      <w:proofErr w:type="spellStart"/>
-      <w:r>
-        <w:rPr>
-          <w:lang w:bidi="fa-IR"/>
-        </w:rPr>
-        <w:t>product.add_import_statement</w:t>
-      </w:r>
-      <w:proofErr w:type="spellEnd"/>
-      <w:r>
-        <w:rPr>
-          <w:lang w:bidi="fa-IR"/>
-        </w:rPr>
-        <w:t>(</w:t>
-      </w:r>
-      <w:proofErr w:type="spellStart"/>
-      <w:r>
-        <w:rPr>
-          <w:lang w:bidi="fa-IR"/>
-        </w:rPr>
-        <w:t>interface.package</w:t>
-      </w:r>
-      <w:proofErr w:type="spellEnd"/>
-      <w:r>
-        <w:rPr>
-          <w:lang w:bidi="fa-IR"/>
-        </w:rPr>
-        <w:t>, interface.name)</w:t>
+        <w:t>return factory_info</w:t>
+      </w:r>
+    </w:p>
+    <w:p>
+      <w:pPr>
+        <w:rPr>
+          <w:lang w:bidi="fa-IR"/>
+        </w:rPr>
+      </w:pPr>
+      <w:r>
+        <w:rPr>
+          <w:lang w:bidi="fa-IR"/>
+        </w:rPr>
+        <w:t>def fix_product(product, interface):</w:t>
+      </w:r>
+    </w:p>
+    <w:p>
+      <w:pPr>
+        <w:rPr>
+          <w:lang w:bidi="fa-IR"/>
+        </w:rPr>
+      </w:pPr>
+      <w:r>
+        <w:rPr>
+          <w:lang w:bidi="fa-IR"/>
+        </w:rPr>
+        <w:tab/>
+        <w:t>product.add_import_statement(interface.package, interface.name)</w:t>
       </w:r>
     </w:p>
     <w:p>
@@ -7544,88 +6441,34 @@
           <w:lang w:bidi="fa-IR"/>
         </w:rPr>
         <w:tab/>
-      </w:r>
-      <w:proofErr w:type="spellStart"/>
-      <w:r>
-        <w:rPr>
-          <w:lang w:bidi="fa-IR"/>
-        </w:rPr>
-        <w:t>product.add_implement_statement</w:t>
-      </w:r>
-      <w:proofErr w:type="spellEnd"/>
-      <w:r>
-        <w:rPr>
-          <w:lang w:bidi="fa-IR"/>
-        </w:rPr>
-        <w:t>(product.name, interface.name)</w:t>
-      </w:r>
-    </w:p>
-    <w:p>
-      <w:pPr>
-        <w:rPr>
-          <w:lang w:bidi="fa-IR"/>
-        </w:rPr>
-      </w:pPr>
-      <w:r>
-        <w:rPr>
-          <w:lang w:bidi="fa-IR"/>
-        </w:rPr>
-        <w:t xml:space="preserve">def </w:t>
-      </w:r>
-      <w:proofErr w:type="spellStart"/>
-      <w:r>
-        <w:rPr>
-          <w:lang w:bidi="fa-IR"/>
-        </w:rPr>
-        <w:t>fix_creator</w:t>
-      </w:r>
-      <w:proofErr w:type="spellEnd"/>
-      <w:r>
-        <w:rPr>
-          <w:lang w:bidi="fa-IR"/>
-        </w:rPr>
-        <w:t>(creator, interface, products):</w:t>
-      </w:r>
-    </w:p>
-    <w:p>
-      <w:pPr>
-        <w:rPr>
-          <w:lang w:bidi="fa-IR"/>
-        </w:rPr>
-      </w:pPr>
-      <w:r>
-        <w:rPr>
-          <w:lang w:bidi="fa-IR"/>
-        </w:rPr>
-        <w:tab/>
-      </w:r>
-      <w:proofErr w:type="spellStart"/>
-      <w:r>
-        <w:rPr>
-          <w:lang w:bidi="fa-IR"/>
-        </w:rPr>
-        <w:t>creator.add_import_statement</w:t>
-      </w:r>
-      <w:proofErr w:type="spellEnd"/>
-      <w:r>
-        <w:rPr>
-          <w:lang w:bidi="fa-IR"/>
-        </w:rPr>
-        <w:t>(</w:t>
-      </w:r>
-      <w:proofErr w:type="spellStart"/>
-      <w:r>
-        <w:rPr>
-          <w:lang w:bidi="fa-IR"/>
-        </w:rPr>
-        <w:t>interface.package</w:t>
-      </w:r>
-      <w:proofErr w:type="spellEnd"/>
-      <w:r>
-        <w:rPr>
-          <w:lang w:bidi="fa-IR"/>
-        </w:rPr>
-        <w:t>)</w:t>
+        <w:t>product.add_implement_statement(product.name, interface.name)</w:t>
+      </w:r>
+    </w:p>
+    <w:p>
+      <w:pPr>
+        <w:rPr>
+          <w:lang w:bidi="fa-IR"/>
+        </w:rPr>
+      </w:pPr>
+      <w:r>
+        <w:rPr>
+          <w:lang w:bidi="fa-IR"/>
+        </w:rPr>
+        <w:t>def fix_creator(creator, interface, products):</w:t>
+      </w:r>
+    </w:p>
+    <w:p>
+      <w:pPr>
+        <w:rPr>
+          <w:lang w:bidi="fa-IR"/>
+        </w:rPr>
+      </w:pPr>
+      <w:r>
+        <w:rPr>
+          <w:lang w:bidi="fa-IR"/>
+        </w:rPr>
+        <w:tab/>
+        <w:t>creator.add_import_statement(interface.package)</w:t>
       </w:r>
     </w:p>
     <w:p>
@@ -7663,138 +6506,62 @@
           <w:lang w:bidi="fa-IR"/>
         </w:rPr>
         <w:tab/>
-      </w:r>
-      <w:proofErr w:type="spellStart"/>
-      <w:r>
-        <w:rPr>
-          <w:lang w:bidi="fa-IR"/>
-        </w:rPr>
-        <w:t>creator.replace_type</w:t>
-      </w:r>
-      <w:proofErr w:type="spellEnd"/>
-      <w:r>
-        <w:rPr>
-          <w:lang w:bidi="fa-IR"/>
-        </w:rPr>
-        <w:t>(product, interface.name)</w:t>
-      </w:r>
-    </w:p>
-    <w:p>
-      <w:pPr>
-        <w:rPr>
-          <w:lang w:bidi="fa-IR"/>
-        </w:rPr>
-      </w:pPr>
-      <w:r>
-        <w:rPr>
-          <w:lang w:bidi="fa-IR"/>
-        </w:rPr>
-        <w:t xml:space="preserve">def </w:t>
-      </w:r>
-      <w:proofErr w:type="spellStart"/>
-      <w:r>
-        <w:rPr>
-          <w:lang w:bidi="fa-IR"/>
-        </w:rPr>
-        <w:t>add_import_statement</w:t>
-      </w:r>
-      <w:proofErr w:type="spellEnd"/>
-      <w:r>
-        <w:rPr>
-          <w:lang w:bidi="fa-IR"/>
-        </w:rPr>
-        <w:t>(package, name):</w:t>
-      </w:r>
-    </w:p>
-    <w:p>
-      <w:pPr>
-        <w:rPr>
-          <w:lang w:bidi="fa-IR"/>
-        </w:rPr>
-      </w:pPr>
-      <w:r>
-        <w:rPr>
-          <w:lang w:bidi="fa-IR"/>
-        </w:rPr>
-        <w:tab/>
-        <w:t xml:space="preserve">package = </w:t>
-      </w:r>
-      <w:proofErr w:type="spellStart"/>
-      <w:r>
-        <w:rPr>
-          <w:lang w:bidi="fa-IR"/>
-        </w:rPr>
-        <w:t>enterPackageDeclaration</w:t>
-      </w:r>
-      <w:proofErr w:type="spellEnd"/>
-      <w:r>
-        <w:rPr>
-          <w:lang w:bidi="fa-IR"/>
-        </w:rPr>
-        <w:t>()</w:t>
-      </w:r>
-    </w:p>
-    <w:p>
-      <w:pPr>
-        <w:rPr>
-          <w:lang w:bidi="fa-IR"/>
-        </w:rPr>
-      </w:pPr>
-      <w:r>
-        <w:rPr>
-          <w:lang w:bidi="fa-IR"/>
-        </w:rPr>
-        <w:tab/>
-      </w:r>
-      <w:proofErr w:type="spellStart"/>
-      <w:r>
-        <w:rPr>
-          <w:lang w:bidi="fa-IR"/>
-        </w:rPr>
-        <w:t>current_token</w:t>
-      </w:r>
-      <w:proofErr w:type="spellEnd"/>
-      <w:r>
-        <w:rPr>
-          <w:lang w:bidi="fa-IR"/>
-        </w:rPr>
-        <w:t xml:space="preserve"> = </w:t>
-      </w:r>
-      <w:proofErr w:type="spellStart"/>
-      <w:r>
-        <w:rPr>
-          <w:lang w:bidi="fa-IR"/>
-        </w:rPr>
-        <w:t>package.stop.token</w:t>
-      </w:r>
-      <w:proofErr w:type="spellEnd"/>
-    </w:p>
-    <w:p>
-      <w:pPr>
-        <w:rPr>
-          <w:lang w:bidi="fa-IR"/>
-        </w:rPr>
-      </w:pPr>
-      <w:r>
-        <w:rPr>
-          <w:lang w:bidi="fa-IR"/>
-        </w:rPr>
-        <w:tab/>
-        <w:t xml:space="preserve">import = </w:t>
-      </w:r>
-      <w:proofErr w:type="spellStart"/>
-      <w:r>
-        <w:rPr>
-          <w:lang w:bidi="fa-IR"/>
-        </w:rPr>
-        <w:t>enterImportDeclaration</w:t>
-      </w:r>
-      <w:proofErr w:type="spellEnd"/>
-      <w:r>
-        <w:rPr>
-          <w:lang w:bidi="fa-IR"/>
-        </w:rPr>
-        <w:t>()</w:t>
+        <w:t>creator.replace_type(product, interface.name)</w:t>
+      </w:r>
+    </w:p>
+    <w:p>
+      <w:pPr>
+        <w:rPr>
+          <w:lang w:bidi="fa-IR"/>
+        </w:rPr>
+      </w:pPr>
+      <w:r>
+        <w:rPr>
+          <w:lang w:bidi="fa-IR"/>
+        </w:rPr>
+        <w:t>def add_import_statement(package, name):</w:t>
+      </w:r>
+    </w:p>
+    <w:p>
+      <w:pPr>
+        <w:rPr>
+          <w:lang w:bidi="fa-IR"/>
+        </w:rPr>
+      </w:pPr>
+      <w:r>
+        <w:rPr>
+          <w:lang w:bidi="fa-IR"/>
+        </w:rPr>
+        <w:tab/>
+        <w:t>package = enterPackageDeclaration()</w:t>
+      </w:r>
+    </w:p>
+    <w:p>
+      <w:pPr>
+        <w:rPr>
+          <w:lang w:bidi="fa-IR"/>
+        </w:rPr>
+      </w:pPr>
+      <w:r>
+        <w:rPr>
+          <w:lang w:bidi="fa-IR"/>
+        </w:rPr>
+        <w:tab/>
+        <w:t>current_token = package.stop.token</w:t>
+      </w:r>
+    </w:p>
+    <w:p>
+      <w:pPr>
+        <w:rPr>
+          <w:lang w:bidi="fa-IR"/>
+        </w:rPr>
+      </w:pPr>
+      <w:r>
+        <w:rPr>
+          <w:lang w:bidi="fa-IR"/>
+        </w:rPr>
+        <w:tab/>
+        <w:t>import = enterImportDeclaration()</w:t>
       </w:r>
     </w:p>
     <w:p>
@@ -7828,89 +6595,41 @@
           <w:lang w:bidi="fa-IR"/>
         </w:rPr>
         <w:tab/>
-      </w:r>
-      <w:proofErr w:type="spellStart"/>
-      <w:r>
-        <w:rPr>
-          <w:lang w:bidi="fa-IR"/>
-        </w:rPr>
-        <w:t>current_token</w:t>
-      </w:r>
-      <w:proofErr w:type="spellEnd"/>
-      <w:r>
-        <w:rPr>
-          <w:lang w:bidi="fa-IR"/>
-        </w:rPr>
-        <w:t xml:space="preserve"> = </w:t>
-      </w:r>
-      <w:proofErr w:type="spellStart"/>
-      <w:r>
-        <w:rPr>
-          <w:lang w:bidi="fa-IR"/>
-        </w:rPr>
-        <w:t>import.stop.token</w:t>
-      </w:r>
-      <w:proofErr w:type="spellEnd"/>
-    </w:p>
-    <w:p>
-      <w:pPr>
-        <w:rPr>
-          <w:lang w:bidi="fa-IR"/>
-        </w:rPr>
-      </w:pPr>
-      <w:r>
-        <w:rPr>
-          <w:lang w:bidi="fa-IR"/>
-        </w:rPr>
-        <w:tab/>
-      </w:r>
-      <w:r>
-        <w:rPr>
-          <w:lang w:bidi="fa-IR"/>
-        </w:rPr>
-        <w:tab/>
-        <w:t xml:space="preserve">import = </w:t>
-      </w:r>
-      <w:proofErr w:type="spellStart"/>
-      <w:r>
-        <w:rPr>
-          <w:lang w:bidi="fa-IR"/>
-        </w:rPr>
-        <w:t>enterImportDeclartion</w:t>
-      </w:r>
-      <w:proofErr w:type="spellEnd"/>
-      <w:r>
-        <w:rPr>
-          <w:lang w:bidi="fa-IR"/>
-        </w:rPr>
-        <w:t>()</w:t>
-      </w:r>
-    </w:p>
-    <w:p>
-      <w:pPr>
-        <w:rPr>
-          <w:lang w:bidi="fa-IR"/>
-        </w:rPr>
-      </w:pPr>
-      <w:r>
-        <w:rPr>
-          <w:lang w:bidi="fa-IR"/>
-        </w:rPr>
-        <w:tab/>
-      </w:r>
-      <w:proofErr w:type="spellStart"/>
-      <w:r>
-        <w:rPr>
-          <w:lang w:bidi="fa-IR"/>
-        </w:rPr>
-        <w:t>import_text</w:t>
-      </w:r>
-      <w:proofErr w:type="spellEnd"/>
-      <w:r>
-        <w:rPr>
-          <w:lang w:bidi="fa-IR"/>
-        </w:rPr>
-        <w:t xml:space="preserve"> = ‘import ’ + package + ‘.’ + name + ‘;’</w:t>
+        <w:t>current_token = import.stop.token</w:t>
+      </w:r>
+    </w:p>
+    <w:p>
+      <w:pPr>
+        <w:rPr>
+          <w:lang w:bidi="fa-IR"/>
+        </w:rPr>
+      </w:pPr>
+      <w:r>
+        <w:rPr>
+          <w:lang w:bidi="fa-IR"/>
+        </w:rPr>
+        <w:tab/>
+      </w:r>
+      <w:r>
+        <w:rPr>
+          <w:lang w:bidi="fa-IR"/>
+        </w:rPr>
+        <w:tab/>
+        <w:t>import = enterImportDeclartion()</w:t>
+      </w:r>
+    </w:p>
+    <w:p>
+      <w:pPr>
+        <w:rPr>
+          <w:lang w:bidi="fa-IR"/>
+        </w:rPr>
+      </w:pPr>
+      <w:r>
+        <w:rPr>
+          <w:lang w:bidi="fa-IR"/>
+        </w:rPr>
+        <w:tab/>
+        <w:t>import_text = ‘import ’ + package + ‘.’ + name + ‘;’</w:t>
       </w:r>
     </w:p>
     <w:p>
@@ -7927,295 +6646,114 @@
           <w:lang w:bidi="fa-IR"/>
         </w:rPr>
         <w:tab/>
-      </w:r>
-      <w:proofErr w:type="spellStart"/>
-      <w:r>
-        <w:rPr>
-          <w:lang w:bidi="fa-IR"/>
-        </w:rPr>
-        <w:t>token_stream_rewirter.insertAfter</w:t>
-      </w:r>
-      <w:proofErr w:type="spellEnd"/>
-      <w:r>
-        <w:rPr>
-          <w:lang w:bidi="fa-IR"/>
-        </w:rPr>
-        <w:t>(</w:t>
-      </w:r>
-      <w:proofErr w:type="spellStart"/>
-      <w:r>
-        <w:rPr>
-          <w:lang w:bidi="fa-IR"/>
-        </w:rPr>
-        <w:t>current_token</w:t>
-      </w:r>
-      <w:proofErr w:type="spellEnd"/>
-      <w:r>
-        <w:rPr>
-          <w:lang w:bidi="fa-IR"/>
-        </w:rPr>
-        <w:t xml:space="preserve">, </w:t>
-      </w:r>
-      <w:proofErr w:type="spellStart"/>
-      <w:r>
-        <w:rPr>
-          <w:lang w:bidi="fa-IR"/>
-        </w:rPr>
-        <w:t>import_text</w:t>
-      </w:r>
-      <w:proofErr w:type="spellEnd"/>
-      <w:r>
-        <w:rPr>
-          <w:lang w:bidi="fa-IR"/>
-        </w:rPr>
-        <w:t>)</w:t>
-      </w:r>
-    </w:p>
-    <w:p>
-      <w:pPr>
-        <w:rPr>
-          <w:lang w:bidi="fa-IR"/>
-        </w:rPr>
-      </w:pPr>
-      <w:r>
-        <w:rPr>
-          <w:lang w:bidi="fa-IR"/>
-        </w:rPr>
-        <w:t xml:space="preserve">def </w:t>
-      </w:r>
-      <w:proofErr w:type="spellStart"/>
-      <w:r>
-        <w:rPr>
-          <w:lang w:bidi="fa-IR"/>
-        </w:rPr>
-        <w:t>add_implement_statement</w:t>
-      </w:r>
-      <w:proofErr w:type="spellEnd"/>
-      <w:r>
-        <w:rPr>
-          <w:lang w:bidi="fa-IR"/>
-        </w:rPr>
-        <w:t>(</w:t>
-      </w:r>
-      <w:proofErr w:type="spellStart"/>
-      <w:r>
-        <w:rPr>
-          <w:lang w:bidi="fa-IR"/>
-        </w:rPr>
-        <w:t>class_name</w:t>
-      </w:r>
-      <w:proofErr w:type="spellEnd"/>
-      <w:r>
-        <w:rPr>
-          <w:lang w:bidi="fa-IR"/>
-        </w:rPr>
-        <w:t xml:space="preserve">, </w:t>
-      </w:r>
-      <w:proofErr w:type="spellStart"/>
-      <w:r>
-        <w:rPr>
-          <w:lang w:bidi="fa-IR"/>
-        </w:rPr>
-        <w:t>interface_name</w:t>
-      </w:r>
-      <w:proofErr w:type="spellEnd"/>
-      <w:r>
-        <w:rPr>
-          <w:lang w:bidi="fa-IR"/>
-        </w:rPr>
-        <w:t>):</w:t>
-      </w:r>
-    </w:p>
-    <w:p>
-      <w:pPr>
-        <w:rPr>
-          <w:lang w:bidi="fa-IR"/>
-        </w:rPr>
-      </w:pPr>
-      <w:r>
-        <w:rPr>
-          <w:lang w:bidi="fa-IR"/>
-        </w:rPr>
-        <w:tab/>
-        <w:t xml:space="preserve">if </w:t>
-      </w:r>
-      <w:proofErr w:type="spellStart"/>
-      <w:r>
-        <w:rPr>
-          <w:lang w:bidi="fa-IR"/>
-        </w:rPr>
-        <w:t>enterClassDeclaration</w:t>
-      </w:r>
-      <w:proofErr w:type="spellEnd"/>
-      <w:r>
-        <w:rPr>
-          <w:lang w:bidi="fa-IR"/>
-        </w:rPr>
-        <w:t xml:space="preserve">().name == </w:t>
-      </w:r>
-      <w:proofErr w:type="spellStart"/>
-      <w:r>
-        <w:rPr>
-          <w:lang w:bidi="fa-IR"/>
-        </w:rPr>
-        <w:t>class_name</w:t>
-      </w:r>
-      <w:proofErr w:type="spellEnd"/>
-      <w:r>
-        <w:rPr>
-          <w:lang w:bidi="fa-IR"/>
-        </w:rPr>
-        <w:t>:</w:t>
-      </w:r>
-    </w:p>
-    <w:p>
-      <w:pPr>
-        <w:rPr>
-          <w:lang w:bidi="fa-IR"/>
-        </w:rPr>
-      </w:pPr>
-      <w:r>
-        <w:rPr>
-          <w:lang w:bidi="fa-IR"/>
-        </w:rPr>
-        <w:tab/>
-      </w:r>
-      <w:r>
-        <w:rPr>
-          <w:lang w:bidi="fa-IR"/>
-        </w:rPr>
-        <w:tab/>
-        <w:t xml:space="preserve">class = </w:t>
-      </w:r>
-      <w:proofErr w:type="spellStart"/>
-      <w:r>
-        <w:rPr>
-          <w:lang w:bidi="fa-IR"/>
-        </w:rPr>
-        <w:t>enterClassDeclaration</w:t>
-      </w:r>
-      <w:proofErr w:type="spellEnd"/>
-      <w:r>
-        <w:rPr>
-          <w:lang w:bidi="fa-IR"/>
-        </w:rPr>
-        <w:t>()</w:t>
-      </w:r>
-    </w:p>
-    <w:p>
-      <w:pPr>
-        <w:rPr>
-          <w:lang w:bidi="fa-IR"/>
-        </w:rPr>
-      </w:pPr>
-      <w:r>
-        <w:rPr>
-          <w:lang w:bidi="fa-IR"/>
-        </w:rPr>
-        <w:tab/>
-        <w:t>while (</w:t>
-      </w:r>
-      <w:proofErr w:type="spellStart"/>
-      <w:r>
-        <w:rPr>
-          <w:lang w:bidi="fa-IR"/>
-        </w:rPr>
-        <w:t>enterClassDeclaration</w:t>
-      </w:r>
-      <w:proofErr w:type="spellEnd"/>
-      <w:r>
-        <w:rPr>
-          <w:lang w:bidi="fa-IR"/>
-        </w:rPr>
-        <w:t>() is not None):</w:t>
-      </w:r>
-    </w:p>
-    <w:p>
-      <w:pPr>
-        <w:rPr>
-          <w:lang w:bidi="fa-IR"/>
-        </w:rPr>
-      </w:pPr>
-      <w:r>
-        <w:rPr>
-          <w:lang w:bidi="fa-IR"/>
-        </w:rPr>
-        <w:tab/>
-      </w:r>
-      <w:r>
-        <w:rPr>
-          <w:lang w:bidi="fa-IR"/>
-        </w:rPr>
-        <w:tab/>
-        <w:t xml:space="preserve">if </w:t>
-      </w:r>
-      <w:proofErr w:type="spellStart"/>
-      <w:r>
-        <w:rPr>
-          <w:lang w:bidi="fa-IR"/>
-        </w:rPr>
-        <w:t>enterClassDeclaration</w:t>
-      </w:r>
-      <w:proofErr w:type="spellEnd"/>
-      <w:r>
-        <w:rPr>
-          <w:lang w:bidi="fa-IR"/>
-        </w:rPr>
-        <w:t xml:space="preserve">().name == </w:t>
-      </w:r>
-      <w:proofErr w:type="spellStart"/>
-      <w:r>
-        <w:rPr>
-          <w:lang w:bidi="fa-IR"/>
-        </w:rPr>
-        <w:t>class_name</w:t>
-      </w:r>
-      <w:proofErr w:type="spellEnd"/>
-      <w:r>
-        <w:rPr>
-          <w:lang w:bidi="fa-IR"/>
-        </w:rPr>
-        <w:t>:</w:t>
-      </w:r>
-    </w:p>
-    <w:p>
-      <w:pPr>
-        <w:rPr>
-          <w:lang w:bidi="fa-IR"/>
-        </w:rPr>
-      </w:pPr>
-      <w:r>
-        <w:rPr>
-          <w:lang w:bidi="fa-IR"/>
-        </w:rPr>
-        <w:tab/>
-      </w:r>
-      <w:r>
-        <w:rPr>
-          <w:lang w:bidi="fa-IR"/>
-        </w:rPr>
-        <w:tab/>
-      </w:r>
-      <w:r>
-        <w:rPr>
-          <w:lang w:bidi="fa-IR"/>
-        </w:rPr>
-        <w:tab/>
-        <w:t xml:space="preserve">class = </w:t>
-      </w:r>
-      <w:proofErr w:type="spellStart"/>
-      <w:r>
-        <w:rPr>
-          <w:lang w:bidi="fa-IR"/>
-        </w:rPr>
-        <w:t>enterClassDeclaration</w:t>
-      </w:r>
-      <w:proofErr w:type="spellEnd"/>
-      <w:r>
-        <w:rPr>
-          <w:lang w:bidi="fa-IR"/>
-        </w:rPr>
-        <w:t>()</w:t>
+        <w:t>token_stream_rewirter.insertAfter(current_token, import_text)</w:t>
+      </w:r>
+    </w:p>
+    <w:p>
+      <w:pPr>
+        <w:rPr>
+          <w:lang w:bidi="fa-IR"/>
+        </w:rPr>
+      </w:pPr>
+      <w:r>
+        <w:rPr>
+          <w:lang w:bidi="fa-IR"/>
+        </w:rPr>
+        <w:t>def add_implement_statement(class_name, interface_name):</w:t>
+      </w:r>
+    </w:p>
+    <w:p>
+      <w:pPr>
+        <w:rPr>
+          <w:lang w:bidi="fa-IR"/>
+        </w:rPr>
+      </w:pPr>
+      <w:r>
+        <w:rPr>
+          <w:lang w:bidi="fa-IR"/>
+        </w:rPr>
+        <w:tab/>
+        <w:t>if enterClassDeclaration().name == class_name:</w:t>
+      </w:r>
+    </w:p>
+    <w:p>
+      <w:pPr>
+        <w:rPr>
+          <w:lang w:bidi="fa-IR"/>
+        </w:rPr>
+      </w:pPr>
+      <w:r>
+        <w:rPr>
+          <w:lang w:bidi="fa-IR"/>
+        </w:rPr>
+        <w:tab/>
+      </w:r>
+      <w:r>
+        <w:rPr>
+          <w:lang w:bidi="fa-IR"/>
+        </w:rPr>
+        <w:tab/>
+        <w:t>class = enterClassDeclaration()</w:t>
+      </w:r>
+    </w:p>
+    <w:p>
+      <w:pPr>
+        <w:rPr>
+          <w:lang w:bidi="fa-IR"/>
+        </w:rPr>
+      </w:pPr>
+      <w:r>
+        <w:rPr>
+          <w:lang w:bidi="fa-IR"/>
+        </w:rPr>
+        <w:tab/>
+        <w:t>while (enterClassDeclaration() is not None):</w:t>
+      </w:r>
+    </w:p>
+    <w:p>
+      <w:pPr>
+        <w:rPr>
+          <w:lang w:bidi="fa-IR"/>
+        </w:rPr>
+      </w:pPr>
+      <w:r>
+        <w:rPr>
+          <w:lang w:bidi="fa-IR"/>
+        </w:rPr>
+        <w:tab/>
+      </w:r>
+      <w:r>
+        <w:rPr>
+          <w:lang w:bidi="fa-IR"/>
+        </w:rPr>
+        <w:tab/>
+        <w:t>if enterClassDeclaration().name == class_name:</w:t>
+      </w:r>
+    </w:p>
+    <w:p>
+      <w:pPr>
+        <w:rPr>
+          <w:lang w:bidi="fa-IR"/>
+        </w:rPr>
+      </w:pPr>
+      <w:r>
+        <w:rPr>
+          <w:lang w:bidi="fa-IR"/>
+        </w:rPr>
+        <w:tab/>
+      </w:r>
+      <w:r>
+        <w:rPr>
+          <w:lang w:bidi="fa-IR"/>
+        </w:rPr>
+        <w:tab/>
+      </w:r>
+      <w:r>
+        <w:rPr>
+          <w:lang w:bidi="fa-IR"/>
+        </w:rPr>
+        <w:tab/>
+        <w:t>class = enterClassDeclaration()</w:t>
       </w:r>
     </w:p>
     <w:p>
@@ -8255,218 +6793,109 @@
           <w:lang w:bidi="fa-IR"/>
         </w:rPr>
         <w:tab/>
-      </w:r>
-      <w:proofErr w:type="spellStart"/>
-      <w:r>
-        <w:rPr>
-          <w:lang w:bidi="fa-IR"/>
-        </w:rPr>
-        <w:t>implement_statement_token</w:t>
-      </w:r>
-      <w:proofErr w:type="spellEnd"/>
-      <w:r>
-        <w:rPr>
-          <w:lang w:bidi="fa-IR"/>
-        </w:rPr>
-        <w:t xml:space="preserve"> = None</w:t>
-      </w:r>
-    </w:p>
-    <w:p>
-      <w:pPr>
-        <w:rPr>
-          <w:lang w:bidi="fa-IR"/>
-        </w:rPr>
-      </w:pPr>
-      <w:r>
-        <w:rPr>
-          <w:lang w:bidi="fa-IR"/>
-        </w:rPr>
-        <w:tab/>
-      </w:r>
-      <w:proofErr w:type="spellStart"/>
-      <w:r>
-        <w:rPr>
-          <w:lang w:bidi="fa-IR"/>
-        </w:rPr>
-        <w:t>implement_statement_text</w:t>
-      </w:r>
-      <w:proofErr w:type="spellEnd"/>
-      <w:r>
-        <w:rPr>
-          <w:lang w:bidi="fa-IR"/>
-        </w:rPr>
-        <w:t xml:space="preserve"> = ‘implement ’ + interface + ‘;’</w:t>
-      </w:r>
-    </w:p>
-    <w:p>
-      <w:pPr>
-        <w:rPr>
-          <w:lang w:bidi="fa-IR"/>
-        </w:rPr>
-      </w:pPr>
-      <w:r>
-        <w:rPr>
-          <w:lang w:bidi="fa-IR"/>
-        </w:rPr>
-        <w:tab/>
-        <w:t xml:space="preserve">if </w:t>
-      </w:r>
-      <w:proofErr w:type="spellStart"/>
-      <w:r>
-        <w:rPr>
-          <w:lang w:bidi="fa-IR"/>
-        </w:rPr>
-        <w:t>class.extend</w:t>
-      </w:r>
-      <w:proofErr w:type="spellEnd"/>
-      <w:r>
-        <w:rPr>
-          <w:lang w:bidi="fa-IR"/>
-        </w:rPr>
-        <w:t xml:space="preserve"> is not None:</w:t>
-      </w:r>
-    </w:p>
-    <w:p>
-      <w:pPr>
-        <w:rPr>
-          <w:lang w:bidi="fa-IR"/>
-        </w:rPr>
-      </w:pPr>
-      <w:r>
-        <w:rPr>
-          <w:lang w:bidi="fa-IR"/>
-        </w:rPr>
-        <w:tab/>
-      </w:r>
-      <w:r>
-        <w:rPr>
-          <w:lang w:bidi="fa-IR"/>
-        </w:rPr>
-        <w:tab/>
-      </w:r>
-      <w:proofErr w:type="spellStart"/>
-      <w:r>
-        <w:rPr>
-          <w:lang w:bidi="fa-IR"/>
-        </w:rPr>
-        <w:t>implement_statement_token</w:t>
-      </w:r>
-      <w:proofErr w:type="spellEnd"/>
-      <w:r>
-        <w:rPr>
-          <w:lang w:bidi="fa-IR"/>
-        </w:rPr>
-        <w:t xml:space="preserve"> = </w:t>
-      </w:r>
-      <w:proofErr w:type="spellStart"/>
-      <w:r>
-        <w:rPr>
-          <w:lang w:bidi="fa-IR"/>
-        </w:rPr>
-        <w:t>class.extend.token</w:t>
-      </w:r>
-      <w:proofErr w:type="spellEnd"/>
-    </w:p>
-    <w:p>
-      <w:pPr>
-        <w:rPr>
-          <w:lang w:bidi="fa-IR"/>
-        </w:rPr>
-      </w:pPr>
-      <w:r>
-        <w:rPr>
-          <w:lang w:bidi="fa-IR"/>
-        </w:rPr>
-        <w:tab/>
-        <w:t xml:space="preserve">if </w:t>
-      </w:r>
-      <w:proofErr w:type="spellStart"/>
-      <w:r>
-        <w:rPr>
-          <w:lang w:bidi="fa-IR"/>
-        </w:rPr>
-        <w:t>class.implement</w:t>
-      </w:r>
-      <w:proofErr w:type="spellEnd"/>
-      <w:r>
-        <w:rPr>
-          <w:lang w:bidi="fa-IR"/>
-        </w:rPr>
-        <w:t xml:space="preserve"> is not None:</w:t>
-      </w:r>
-    </w:p>
-    <w:p>
-      <w:pPr>
-        <w:rPr>
-          <w:lang w:bidi="fa-IR"/>
-        </w:rPr>
-      </w:pPr>
-      <w:r>
-        <w:rPr>
-          <w:lang w:bidi="fa-IR"/>
-        </w:rPr>
-        <w:tab/>
-      </w:r>
-      <w:r>
-        <w:rPr>
-          <w:lang w:bidi="fa-IR"/>
-        </w:rPr>
-        <w:tab/>
-      </w:r>
-      <w:proofErr w:type="spellStart"/>
-      <w:r>
-        <w:rPr>
-          <w:lang w:bidi="fa-IR"/>
-        </w:rPr>
-        <w:t>implement_statement_token</w:t>
-      </w:r>
-      <w:proofErr w:type="spellEnd"/>
-      <w:r>
-        <w:rPr>
-          <w:lang w:bidi="fa-IR"/>
-        </w:rPr>
-        <w:t xml:space="preserve"> = </w:t>
-      </w:r>
-      <w:proofErr w:type="spellStart"/>
-      <w:r>
-        <w:rPr>
-          <w:lang w:bidi="fa-IR"/>
-        </w:rPr>
-        <w:t>class.implement.token</w:t>
-      </w:r>
-      <w:proofErr w:type="spellEnd"/>
-    </w:p>
-    <w:p>
-      <w:pPr>
-        <w:rPr>
-          <w:lang w:bidi="fa-IR"/>
-        </w:rPr>
-      </w:pPr>
-      <w:r>
-        <w:rPr>
-          <w:lang w:bidi="fa-IR"/>
-        </w:rPr>
-        <w:tab/>
-      </w:r>
-      <w:r>
-        <w:rPr>
-          <w:lang w:bidi="fa-IR"/>
-        </w:rPr>
-        <w:tab/>
-      </w:r>
-      <w:proofErr w:type="spellStart"/>
-      <w:r>
-        <w:rPr>
-          <w:lang w:bidi="fa-IR"/>
-        </w:rPr>
-        <w:t>implement_statement_text</w:t>
-      </w:r>
-      <w:proofErr w:type="spellEnd"/>
-      <w:r>
-        <w:rPr>
-          <w:lang w:bidi="fa-IR"/>
-        </w:rPr>
-        <w:t xml:space="preserve"> = ‘ ’ + interface + ‘;’</w:t>
+        <w:t>implement_statement_token = None</w:t>
+      </w:r>
+    </w:p>
+    <w:p>
+      <w:pPr>
+        <w:rPr>
+          <w:lang w:bidi="fa-IR"/>
+        </w:rPr>
+      </w:pPr>
+      <w:r>
+        <w:rPr>
+          <w:lang w:bidi="fa-IR"/>
+        </w:rPr>
+        <w:tab/>
+        <w:t>implement_statement_text = ‘implement ’ + interface + ‘;’</w:t>
+      </w:r>
+    </w:p>
+    <w:p>
+      <w:pPr>
+        <w:rPr>
+          <w:lang w:bidi="fa-IR"/>
+        </w:rPr>
+      </w:pPr>
+      <w:r>
+        <w:rPr>
+          <w:lang w:bidi="fa-IR"/>
+        </w:rPr>
+        <w:tab/>
+        <w:t>if class.extend is not None:</w:t>
+      </w:r>
+    </w:p>
+    <w:p>
+      <w:pPr>
+        <w:rPr>
+          <w:lang w:bidi="fa-IR"/>
+        </w:rPr>
+      </w:pPr>
+      <w:r>
+        <w:rPr>
+          <w:lang w:bidi="fa-IR"/>
+        </w:rPr>
+        <w:tab/>
+      </w:r>
+      <w:r>
+        <w:rPr>
+          <w:lang w:bidi="fa-IR"/>
+        </w:rPr>
+        <w:tab/>
+        <w:t>implement_statement_token = class.extend.token</w:t>
+      </w:r>
+    </w:p>
+    <w:p>
+      <w:pPr>
+        <w:rPr>
+          <w:lang w:bidi="fa-IR"/>
+        </w:rPr>
+      </w:pPr>
+      <w:r>
+        <w:rPr>
+          <w:lang w:bidi="fa-IR"/>
+        </w:rPr>
+        <w:tab/>
+        <w:t>if class.implement is not None:</w:t>
+      </w:r>
+    </w:p>
+    <w:p>
+      <w:pPr>
+        <w:rPr>
+          <w:lang w:bidi="fa-IR"/>
+        </w:rPr>
+      </w:pPr>
+      <w:r>
+        <w:rPr>
+          <w:lang w:bidi="fa-IR"/>
+        </w:rPr>
+        <w:tab/>
+      </w:r>
+      <w:r>
+        <w:rPr>
+          <w:lang w:bidi="fa-IR"/>
+        </w:rPr>
+        <w:tab/>
+        <w:t>implement_statement_token = class.implement.token</w:t>
+      </w:r>
+    </w:p>
+    <w:p>
+      <w:pPr>
+        <w:rPr>
+          <w:lang w:bidi="fa-IR"/>
+        </w:rPr>
+      </w:pPr>
+      <w:r>
+        <w:rPr>
+          <w:lang w:bidi="fa-IR"/>
+        </w:rPr>
+        <w:tab/>
+      </w:r>
+      <w:r>
+        <w:rPr>
+          <w:lang w:bidi="fa-IR"/>
+        </w:rPr>
+        <w:tab/>
+        <w:t>implement_statement_text = ‘ ’ + interface + ‘;’</w:t>
       </w:r>
     </w:p>
     <w:p>
@@ -8483,130 +6912,34 @@
           <w:lang w:bidi="fa-IR"/>
         </w:rPr>
         <w:tab/>
-      </w:r>
-      <w:proofErr w:type="spellStart"/>
-      <w:r>
-        <w:rPr>
-          <w:lang w:bidi="fa-IR"/>
-        </w:rPr>
-        <w:t>token_stream_rewirter.insertAfter</w:t>
-      </w:r>
-      <w:proofErr w:type="spellEnd"/>
-      <w:r>
-        <w:rPr>
-          <w:lang w:bidi="fa-IR"/>
-        </w:rPr>
-        <w:t>(</w:t>
-      </w:r>
-      <w:proofErr w:type="spellStart"/>
-      <w:r>
-        <w:rPr>
-          <w:lang w:bidi="fa-IR"/>
-        </w:rPr>
-        <w:t>implement_statement_token</w:t>
-      </w:r>
-      <w:proofErr w:type="spellEnd"/>
-      <w:r>
-        <w:rPr>
-          <w:lang w:bidi="fa-IR"/>
-        </w:rPr>
-        <w:t xml:space="preserve">, </w:t>
-      </w:r>
-      <w:proofErr w:type="spellStart"/>
-      <w:r>
-        <w:rPr>
-          <w:lang w:bidi="fa-IR"/>
-        </w:rPr>
-        <w:t>implement_statement_text</w:t>
-      </w:r>
-      <w:proofErr w:type="spellEnd"/>
-      <w:r>
-        <w:rPr>
-          <w:lang w:bidi="fa-IR"/>
-        </w:rPr>
-        <w:t>)</w:t>
-      </w:r>
-    </w:p>
-    <w:p>
-      <w:pPr>
-        <w:rPr>
-          <w:lang w:bidi="fa-IR"/>
-        </w:rPr>
-      </w:pPr>
-      <w:r>
-        <w:rPr>
-          <w:lang w:bidi="fa-IR"/>
-        </w:rPr>
-        <w:t xml:space="preserve">def </w:t>
-      </w:r>
-      <w:proofErr w:type="spellStart"/>
-      <w:r>
-        <w:rPr>
-          <w:lang w:bidi="fa-IR"/>
-        </w:rPr>
-        <w:t>replace_type</w:t>
-      </w:r>
-      <w:proofErr w:type="spellEnd"/>
-      <w:r>
-        <w:rPr>
-          <w:lang w:bidi="fa-IR"/>
-        </w:rPr>
-        <w:t xml:space="preserve">(product, </w:t>
-      </w:r>
-      <w:proofErr w:type="spellStart"/>
-      <w:r>
-        <w:rPr>
-          <w:lang w:bidi="fa-IR"/>
-        </w:rPr>
-        <w:t>interface_name</w:t>
-      </w:r>
-      <w:proofErr w:type="spellEnd"/>
-      <w:r>
-        <w:rPr>
-          <w:lang w:bidi="fa-IR"/>
-        </w:rPr>
-        <w:t>):</w:t>
-      </w:r>
-    </w:p>
-    <w:p>
-      <w:pPr>
-        <w:rPr>
-          <w:lang w:bidi="fa-IR"/>
-        </w:rPr>
-      </w:pPr>
-      <w:r>
-        <w:rPr>
-          <w:lang w:bidi="fa-IR"/>
-        </w:rPr>
-        <w:tab/>
-      </w:r>
-      <w:proofErr w:type="spellStart"/>
-      <w:r>
-        <w:rPr>
-          <w:lang w:bidi="fa-IR"/>
-        </w:rPr>
-        <w:t>dependee</w:t>
-      </w:r>
-      <w:proofErr w:type="spellEnd"/>
-      <w:r>
-        <w:rPr>
-          <w:lang w:bidi="fa-IR"/>
-        </w:rPr>
-        <w:t xml:space="preserve"> = </w:t>
-      </w:r>
-      <w:proofErr w:type="spellStart"/>
-      <w:r>
-        <w:rPr>
-          <w:lang w:bidi="fa-IR"/>
-        </w:rPr>
-        <w:t>enterClassOrInterfaceType</w:t>
-      </w:r>
-      <w:proofErr w:type="spellEnd"/>
-      <w:r>
-        <w:rPr>
-          <w:lang w:bidi="fa-IR"/>
-        </w:rPr>
-        <w:t>()</w:t>
+        <w:t>token_stream_rewirter.insertAfter(implement_statement_token, implement_statement_text)</w:t>
+      </w:r>
+    </w:p>
+    <w:p>
+      <w:pPr>
+        <w:rPr>
+          <w:lang w:bidi="fa-IR"/>
+        </w:rPr>
+      </w:pPr>
+      <w:r>
+        <w:rPr>
+          <w:lang w:bidi="fa-IR"/>
+        </w:rPr>
+        <w:t>def replace_type(product, interface_name):</w:t>
+      </w:r>
+    </w:p>
+    <w:p>
+      <w:pPr>
+        <w:rPr>
+          <w:lang w:bidi="fa-IR"/>
+        </w:rPr>
+      </w:pPr>
+      <w:r>
+        <w:rPr>
+          <w:lang w:bidi="fa-IR"/>
+        </w:rPr>
+        <w:tab/>
+        <w:t>dependee = enterClassOrInterfaceType()</w:t>
       </w:r>
     </w:p>
     <w:p>
@@ -8621,185 +6954,103 @@
         </w:rPr>
         <w:lastRenderedPageBreak/>
         <w:tab/>
-        <w:t xml:space="preserve">while </w:t>
-      </w:r>
-      <w:proofErr w:type="spellStart"/>
-      <w:r>
-        <w:rPr>
-          <w:lang w:bidi="fa-IR"/>
-        </w:rPr>
-        <w:t>dependee</w:t>
-      </w:r>
-      <w:proofErr w:type="spellEnd"/>
-      <w:r>
-        <w:rPr>
-          <w:lang w:bidi="fa-IR"/>
-        </w:rPr>
-        <w:t xml:space="preserve"> is not None:</w:t>
-      </w:r>
-    </w:p>
-    <w:p>
-      <w:pPr>
-        <w:rPr>
-          <w:lang w:bidi="fa-IR"/>
-        </w:rPr>
-      </w:pPr>
-      <w:r>
-        <w:rPr>
-          <w:lang w:bidi="fa-IR"/>
-        </w:rPr>
-        <w:tab/>
-      </w:r>
-      <w:r>
-        <w:rPr>
-          <w:lang w:bidi="fa-IR"/>
-        </w:rPr>
-        <w:tab/>
-        <w:t xml:space="preserve">if </w:t>
-      </w:r>
-      <w:proofErr w:type="spellStart"/>
-      <w:r>
-        <w:rPr>
-          <w:lang w:bidi="fa-IR"/>
-        </w:rPr>
-        <w:t>dependee</w:t>
-      </w:r>
-      <w:proofErr w:type="spellEnd"/>
-      <w:r>
-        <w:rPr>
-          <w:lang w:bidi="fa-IR"/>
-        </w:rPr>
-        <w:t xml:space="preserve"> == </w:t>
-      </w:r>
-      <w:proofErr w:type="spellStart"/>
-      <w:r>
-        <w:rPr>
-          <w:lang w:bidi="fa-IR"/>
-        </w:rPr>
-        <w:t>product.type</w:t>
-      </w:r>
-      <w:proofErr w:type="spellEnd"/>
-      <w:r>
-        <w:rPr>
-          <w:lang w:bidi="fa-IR"/>
-        </w:rPr>
-        <w:t>:</w:t>
-      </w:r>
-    </w:p>
-    <w:p>
-      <w:pPr>
-        <w:rPr>
-          <w:lang w:bidi="fa-IR"/>
-        </w:rPr>
-      </w:pPr>
-      <w:r>
-        <w:rPr>
-          <w:lang w:bidi="fa-IR"/>
-        </w:rPr>
-        <w:tab/>
-      </w:r>
-      <w:r>
-        <w:rPr>
-          <w:lang w:bidi="fa-IR"/>
-        </w:rPr>
-        <w:tab/>
-      </w:r>
-      <w:r>
-        <w:rPr>
-          <w:lang w:bidi="fa-IR"/>
-        </w:rPr>
-        <w:tab/>
-      </w:r>
-      <w:proofErr w:type="spellStart"/>
-      <w:r>
-        <w:rPr>
-          <w:lang w:bidi="fa-IR"/>
-        </w:rPr>
-        <w:t>token_stream_rewirter.replace</w:t>
-      </w:r>
-      <w:proofErr w:type="spellEnd"/>
-      <w:r>
-        <w:rPr>
-          <w:lang w:bidi="fa-IR"/>
-        </w:rPr>
-        <w:t>(</w:t>
-      </w:r>
-      <w:proofErr w:type="spellStart"/>
-      <w:r>
-        <w:rPr>
-          <w:lang w:bidi="fa-IR"/>
-        </w:rPr>
-        <w:t>dependee.start.token</w:t>
-      </w:r>
-      <w:proofErr w:type="spellEnd"/>
-      <w:r>
-        <w:rPr>
-          <w:lang w:bidi="fa-IR"/>
-        </w:rPr>
-        <w:t>,</w:t>
-      </w:r>
-    </w:p>
-    <w:p>
-      <w:pPr>
-        <w:rPr>
-          <w:lang w:bidi="fa-IR"/>
-        </w:rPr>
-      </w:pPr>
-      <w:r>
-        <w:rPr>
-          <w:lang w:bidi="fa-IR"/>
-        </w:rPr>
-        <w:tab/>
-      </w:r>
-      <w:r>
-        <w:rPr>
-          <w:lang w:bidi="fa-IR"/>
-        </w:rPr>
-        <w:tab/>
-      </w:r>
-      <w:r>
-        <w:rPr>
-          <w:lang w:bidi="fa-IR"/>
-        </w:rPr>
-        <w:tab/>
-      </w:r>
-      <w:r>
-        <w:rPr>
-          <w:lang w:bidi="fa-IR"/>
-        </w:rPr>
-        <w:tab/>
-      </w:r>
-      <w:r>
-        <w:rPr>
-          <w:lang w:bidi="fa-IR"/>
-        </w:rPr>
-        <w:tab/>
-      </w:r>
-      <w:r>
-        <w:rPr>
-          <w:lang w:bidi="fa-IR"/>
-        </w:rPr>
-        <w:tab/>
-      </w:r>
-      <w:r>
-        <w:rPr>
-          <w:lang w:bidi="fa-IR"/>
-        </w:rPr>
-        <w:tab/>
-      </w:r>
-      <w:proofErr w:type="spellStart"/>
-      <w:r>
-        <w:rPr>
-          <w:lang w:bidi="fa-IR"/>
-        </w:rPr>
-        <w:t>dependee.start.token</w:t>
-      </w:r>
-      <w:proofErr w:type="spellEnd"/>
-      <w:r>
-        <w:rPr>
-          <w:lang w:bidi="fa-IR"/>
-        </w:rPr>
-        <w:t xml:space="preserve"> + 1,</w:t>
+        <w:t>while dependee is not None:</w:t>
+      </w:r>
+    </w:p>
+    <w:p>
+      <w:pPr>
+        <w:rPr>
+          <w:lang w:bidi="fa-IR"/>
+        </w:rPr>
+      </w:pPr>
+      <w:r>
+        <w:rPr>
+          <w:lang w:bidi="fa-IR"/>
+        </w:rPr>
+        <w:tab/>
+      </w:r>
+      <w:r>
+        <w:rPr>
+          <w:lang w:bidi="fa-IR"/>
+        </w:rPr>
+        <w:tab/>
+        <w:t>if dependee == product.type:</w:t>
+      </w:r>
+    </w:p>
+    <w:p>
+      <w:pPr>
+        <w:rPr>
+          <w:lang w:bidi="fa-IR"/>
+        </w:rPr>
+      </w:pPr>
+      <w:r>
+        <w:rPr>
+          <w:lang w:bidi="fa-IR"/>
+        </w:rPr>
+        <w:tab/>
+      </w:r>
+      <w:r>
+        <w:rPr>
+          <w:lang w:bidi="fa-IR"/>
+        </w:rPr>
+        <w:tab/>
+      </w:r>
+      <w:r>
+        <w:rPr>
+          <w:lang w:bidi="fa-IR"/>
+        </w:rPr>
+        <w:tab/>
+        <w:t>token_stream_rewirter.replace(dependee.start.token,</w:t>
+      </w:r>
+    </w:p>
+    <w:p>
+      <w:pPr>
+        <w:rPr>
+          <w:lang w:bidi="fa-IR"/>
+        </w:rPr>
+      </w:pPr>
+      <w:r>
+        <w:rPr>
+          <w:lang w:bidi="fa-IR"/>
+        </w:rPr>
+        <w:tab/>
+      </w:r>
+      <w:r>
+        <w:rPr>
+          <w:lang w:bidi="fa-IR"/>
+        </w:rPr>
+        <w:tab/>
+      </w:r>
+      <w:r>
+        <w:rPr>
+          <w:lang w:bidi="fa-IR"/>
+        </w:rPr>
+        <w:tab/>
+      </w:r>
+      <w:r>
+        <w:rPr>
+          <w:lang w:bidi="fa-IR"/>
+        </w:rPr>
+        <w:tab/>
+      </w:r>
+      <w:r>
+        <w:rPr>
+          <w:lang w:bidi="fa-IR"/>
+        </w:rPr>
+        <w:tab/>
+      </w:r>
+      <w:r>
+        <w:rPr>
+          <w:lang w:bidi="fa-IR"/>
+        </w:rPr>
+        <w:tab/>
+      </w:r>
+      <w:r>
+        <w:rPr>
+          <w:lang w:bidi="fa-IR"/>
+        </w:rPr>
+        <w:tab/>
+        <w:t>dependee.start.token + 1,</w:t>
       </w:r>
     </w:p>
     <w:p>
@@ -8852,20 +7103,7 @@
           <w:lang w:bidi="fa-IR"/>
         </w:rPr>
         <w:tab/>
-      </w:r>
-      <w:proofErr w:type="spellStart"/>
-      <w:r>
-        <w:rPr>
-          <w:lang w:bidi="fa-IR"/>
-        </w:rPr>
-        <w:t>interface_name</w:t>
-      </w:r>
-      <w:proofErr w:type="spellEnd"/>
-      <w:r>
-        <w:rPr>
-          <w:lang w:bidi="fa-IR"/>
-        </w:rPr>
-        <w:t>)</w:t>
+        <w:t>interface_name)</w:t>
       </w:r>
     </w:p>
     <w:p>
@@ -9048,14 +7286,14 @@
         <v:path o:extrusionok="f" gradientshapeok="t" o:connecttype="rect"/>
         <o:lock v:ext="edit" aspectratio="t"/>
       </v:shapetype>
-      <v:shape id="_x0000_i1106" type="#_x0000_t75" style="width:449.85pt;height:449.85pt" o:bullet="t">
+      <v:shape id="_x0000_i1066" type="#_x0000_t75" style="width:450.25pt;height:450.25pt" o:bullet="t">
         <v:imagedata r:id="rId1" o:title="600px-Symbol_OK"/>
       </v:shape>
     </w:pict>
   </w:numPicBullet>
   <w:numPicBullet w:numPicBulletId="1">
     <w:pict>
-      <v:shape id="_x0000_i1107" type="#_x0000_t75" style="width:23.05pt;height:25.9pt" o:bullet="t">
+      <v:shape id="_x0000_i1067" type="#_x0000_t75" style="width:23.1pt;height:25.8pt" o:bullet="t">
         <v:imagedata r:id="rId2" o:title="OK-2[1]"/>
       </v:shape>
     </w:pict>

</xml_diff>

<commit_message>
try to handle time complexity of calculating all paths
</commit_message>
<xml_diff>
--- a/reports/گزارش پروژه پایانی.docx
+++ b/reports/گزارش پروژه پایانی.docx
@@ -394,34 +394,6 @@
           <w:lang w:bidi="fa-IR"/>
         </w:rPr>
         <w:t>نتیجه گیری</w:t>
-      </w:r>
-    </w:p>
-    <w:p>
-      <w:pPr>
-        <w:pStyle w:val="Heading1"/>
-        <w:numPr>
-          <w:ilvl w:val="0"/>
-          <w:numId w:val="2"/>
-        </w:numPr>
-        <w:bidi w:val="1"/>
-        <w:jc w:val="left"/>
-        <w:rPr>
-          <w:color w:val="000000" w:themeColor="text1"/>
-          <w:sz w:val="22"/>
-          <w:szCs w:val="22"/>
-          <w:lang w:bidi="fa-IR"/>
-        </w:rPr>
-      </w:pPr>
-      <w:r>
-        <w:rPr>
-          <w:color w:val="000000" w:themeColor="text1"/>
-          <w:sz w:val="22"/>
-          <w:sz w:val="22"/>
-          <w:szCs w:val="22"/>
-          <w:rtl w:val="true"/>
-          <w:lang w:bidi="fa-IR"/>
-        </w:rPr>
-        <w:t>کارهای آینده</w:t>
       </w:r>
     </w:p>
     <w:p>
@@ -437,19 +409,30 @@
           <w:textDirection w:val="lrTb"/>
           <w:docGrid w:type="default" w:linePitch="360" w:charSpace="4096"/>
         </w:sectPr>
-        <w:pStyle w:val="Normal"/>
-        <w:rPr>
-          <w:rFonts w:ascii="Calibri Light" w:hAnsi="Calibri Light" w:eastAsia="" w:cs="Times New Roman" w:asciiTheme="majorHAnsi" w:cstheme="majorBidi" w:eastAsiaTheme="majorEastAsia" w:hAnsiTheme="majorHAnsi"/>
+        <w:pStyle w:val="Heading1"/>
+        <w:numPr>
+          <w:ilvl w:val="0"/>
+          <w:numId w:val="2"/>
+        </w:numPr>
+        <w:bidi w:val="1"/>
+        <w:jc w:val="left"/>
+        <w:rPr>
           <w:color w:val="000000" w:themeColor="text1"/>
-          <w:lang w:bidi="fa-IR"/>
-        </w:rPr>
-      </w:pPr>
-      <w:r>
-        <w:rPr>
-          <w:rFonts w:eastAsia="" w:cs="Times New Roman" w:cstheme="majorBidi" w:eastAsiaTheme="majorEastAsia" w:ascii="Calibri Light" w:hAnsi="Calibri Light"/>
+          <w:sz w:val="22"/>
+          <w:szCs w:val="22"/>
+          <w:lang w:bidi="fa-IR"/>
+        </w:rPr>
+      </w:pPr>
+      <w:r>
+        <w:rPr>
           <w:color w:val="000000" w:themeColor="text1"/>
-          <w:lang w:bidi="fa-IR"/>
-        </w:rPr>
+          <w:sz w:val="22"/>
+          <w:sz w:val="22"/>
+          <w:szCs w:val="22"/>
+          <w:rtl w:val="true"/>
+          <w:lang w:bidi="fa-IR"/>
+        </w:rPr>
+        <w:t>کارهای آینده</w:t>
       </w:r>
     </w:p>
     <w:p>
@@ -839,14 +822,14 @@
         <w:bidi w:val="1"/>
         <w:jc w:val="left"/>
         <w:rPr>
-          <w:rFonts w:ascii="Calibri Light" w:hAnsi="Calibri Light" w:eastAsia="" w:cs="Times New Roman" w:asciiTheme="majorHAnsi" w:cstheme="majorBidi" w:eastAsiaTheme="majorEastAsia" w:hAnsiTheme="majorHAnsi"/>
+          <w:rFonts w:ascii="Calibri Light" w:hAnsi="Calibri Light" w:eastAsia="" w:cs="" w:asciiTheme="majorHAnsi" w:cstheme="majorBidi" w:eastAsiaTheme="majorEastAsia" w:hAnsiTheme="majorHAnsi"/>
           <w:color w:val="000000" w:themeColor="text1"/>
           <w:lang w:bidi="fa-IR"/>
         </w:rPr>
       </w:pPr>
       <w:r>
         <w:rPr>
-          <w:rFonts w:eastAsia="" w:cs="Times New Roman" w:cstheme="majorBidi" w:eastAsiaTheme="majorEastAsia" w:ascii="Calibri Light" w:hAnsi="Calibri Light"/>
+          <w:rFonts w:eastAsia="" w:cs="" w:cstheme="majorBidi" w:eastAsiaTheme="majorEastAsia" w:ascii="Calibri Light" w:hAnsi="Calibri Light"/>
           <w:color w:val="000000" w:themeColor="text1"/>
           <w:rtl w:val="true"/>
           <w:lang w:bidi="fa-IR"/>
@@ -884,14 +867,14 @@
       <w:pPr>
         <w:pStyle w:val="Normal"/>
         <w:rPr>
-          <w:rFonts w:ascii="Calibri Light" w:hAnsi="Calibri Light" w:eastAsia="" w:cs="Times New Roman" w:asciiTheme="majorHAnsi" w:cstheme="majorBidi" w:eastAsiaTheme="majorEastAsia" w:hAnsiTheme="majorHAnsi"/>
+          <w:rFonts w:ascii="Calibri Light" w:hAnsi="Calibri Light" w:eastAsia="" w:cs="" w:asciiTheme="majorHAnsi" w:cstheme="majorBidi" w:eastAsiaTheme="majorEastAsia" w:hAnsiTheme="majorHAnsi"/>
           <w:color w:val="000000" w:themeColor="text1"/>
           <w:lang w:bidi="fa-IR"/>
         </w:rPr>
       </w:pPr>
       <w:r>
         <w:rPr>
-          <w:rFonts w:eastAsia="" w:cs="Times New Roman" w:cstheme="majorBidi" w:eastAsiaTheme="majorEastAsia" w:ascii="Calibri Light" w:hAnsi="Calibri Light"/>
+          <w:rFonts w:eastAsia="" w:cs="" w:cstheme="majorBidi" w:eastAsiaTheme="majorEastAsia" w:ascii="Calibri Light" w:hAnsi="Calibri Light"/>
           <w:color w:val="000000" w:themeColor="text1"/>
           <w:lang w:bidi="fa-IR"/>
         </w:rPr>
@@ -911,6 +894,108 @@
         <w:ind w:left="0" w:hanging="0"/>
         <w:jc w:val="left"/>
         <w:rPr>
+          <w:sz w:val="32"/>
+          <w:szCs w:val="32"/>
+        </w:rPr>
+      </w:pPr>
+      <w:r>
+        <w:rPr>
+          <w:color w:val="000000" w:themeColor="text1"/>
+          <w:sz w:val="32"/>
+          <w:szCs w:val="32"/>
+          <w:lang w:bidi="fa-IR"/>
+        </w:rPr>
+        <w:t>1</w:t>
+      </w:r>
+      <w:r>
+        <w:rPr>
+          <w:color w:val="000000" w:themeColor="text1"/>
+          <w:sz w:val="32"/>
+          <w:szCs w:val="32"/>
+          <w:rtl w:val="true"/>
+          <w:lang w:bidi="fa-IR"/>
+        </w:rPr>
+        <w:t xml:space="preserve">. </w:t>
+      </w:r>
+      <w:r>
+        <w:rPr>
+          <w:color w:val="000000" w:themeColor="text1"/>
+          <w:sz w:val="32"/>
+          <w:sz w:val="32"/>
+          <w:szCs w:val="32"/>
+          <w:rtl w:val="true"/>
+          <w:lang w:bidi="fa-IR"/>
+        </w:rPr>
+        <w:t>استخراج مدل ارتباطی کلاس‌ها از متن پروژه های جاوا</w:t>
+      </w:r>
+      <w:r>
+        <w:rPr>
+          <w:color w:val="000000" w:themeColor="text1"/>
+          <w:sz w:val="32"/>
+          <w:szCs w:val="32"/>
+          <w:rtl w:val="true"/>
+          <w:lang w:bidi="fa-IR"/>
+        </w:rPr>
+        <w:t>:</w:t>
+      </w:r>
+    </w:p>
+    <w:p>
+      <w:pPr>
+        <w:pStyle w:val="Normal"/>
+        <w:numPr>
+          <w:ilvl w:val="0"/>
+          <w:numId w:val="0"/>
+        </w:numPr>
+        <w:bidi w:val="1"/>
+        <w:ind w:left="0" w:hanging="0"/>
+        <w:jc w:val="left"/>
+        <w:rPr>
+          <w:color w:val="000000" w:themeColor="text1"/>
+          <w:lang w:bidi="fa-IR"/>
+        </w:rPr>
+      </w:pPr>
+      <w:r>
+        <w:rPr>
+          <w:sz w:val="32"/>
+          <w:szCs w:val="32"/>
+          <w:rtl w:val="true"/>
+        </w:rPr>
+      </w:r>
+    </w:p>
+    <w:p>
+      <w:pPr>
+        <w:pStyle w:val="Heading1"/>
+        <w:numPr>
+          <w:ilvl w:val="0"/>
+          <w:numId w:val="0"/>
+        </w:numPr>
+        <w:bidi w:val="1"/>
+        <w:ind w:left="0" w:hanging="0"/>
+        <w:jc w:val="left"/>
+        <w:rPr>
+          <w:color w:val="000000" w:themeColor="text1"/>
+          <w:sz w:val="22"/>
+          <w:szCs w:val="22"/>
+          <w:lang w:bidi="fa-IR"/>
+        </w:rPr>
+      </w:pPr>
+      <w:r>
+        <w:rPr>
+          <w:rtl w:val="true"/>
+        </w:rPr>
+      </w:r>
+    </w:p>
+    <w:p>
+      <w:pPr>
+        <w:pStyle w:val="Heading1"/>
+        <w:numPr>
+          <w:ilvl w:val="0"/>
+          <w:numId w:val="0"/>
+        </w:numPr>
+        <w:bidi w:val="1"/>
+        <w:ind w:left="0" w:hanging="0"/>
+        <w:jc w:val="left"/>
+        <w:rPr>
           <w:color w:val="000000" w:themeColor="text1"/>
           <w:sz w:val="22"/>
           <w:szCs w:val="22"/>
@@ -1144,14 +1229,7 @@
           <w:rtl w:val="true"/>
           <w:lang w:bidi="fa-IR"/>
         </w:rPr>
-        <w:t xml:space="preserve">فرض کنید شما یک برنامه برای خواندن فایل‌های مختلف تصویری نوشته‌اید </w:t>
-      </w:r>
-      <w:r>
-        <w:rPr>
-          <w:rtl w:val="true"/>
-          <w:lang w:bidi="fa-IR"/>
-        </w:rPr>
-        <w:t xml:space="preserve">که در این برنامه فایل‌های تصویری مختلف مثل </w:t>
+        <w:t xml:space="preserve">فرض کنید شما یک برنامه برای خواندن فایل‌های مختلف تصویری نوشته‌اید که در این برنامه فایل‌های تصویری مختلف مثل </w:t>
       </w:r>
       <w:r>
         <w:rPr>
@@ -1418,21 +1496,7 @@
           <w:rtl w:val="true"/>
           <w:lang w:bidi="fa-IR"/>
         </w:rPr>
-        <w:t>مورد نظر از یک کارخانه برای این کار استفاده کنید و این شی کارخانه مسئول تشخیص نوع</w:t>
-      </w:r>
-      <w:r>
-        <w:rPr>
-          <w:rtl w:val="true"/>
-          <w:lang w:bidi="fa-IR"/>
-        </w:rPr>
-        <w:t xml:space="preserve"> تصویر</w:t>
-      </w:r>
-      <w:r>
-        <w:rPr>
-          <w:rtl w:val="true"/>
-          <w:lang w:bidi="fa-IR"/>
-        </w:rPr>
-        <w:t xml:space="preserve"> مورد نظر است و شی مورد نظر را تولید می‌کند</w:t>
+        <w:t>مورد نظر از یک کارخانه برای این کار استفاده کنید و این شی کارخانه مسئول تشخیص نوع تصویر مورد نظر است و شی مورد نظر را تولید می‌کند</w:t>
       </w:r>
       <w:r>
         <w:rPr>
@@ -1687,14 +1751,7 @@
           <w:rtl w:val="true"/>
           <w:lang w:bidi="fa-IR"/>
         </w:rPr>
-        <w:t xml:space="preserve">شرح مثال </w:t>
-      </w:r>
-      <w:r>
-        <w:rPr>
-          <w:rtl w:val="true"/>
-          <w:lang w:bidi="fa-IR"/>
-        </w:rPr>
-        <w:t>برنامه مدیریت تصویر و فیلم</w:t>
+        <w:t>شرح مثال برنامه مدیریت تصویر و فیلم</w:t>
       </w:r>
       <w:r>
         <w:rPr>
@@ -1718,7 +1775,11 @@
         </w:numPr>
         <w:bidi w:val="1"/>
         <w:jc w:val="left"/>
-        <w:rPr/>
+        <w:rPr>
+          <w:rFonts w:ascii="Calibri Light" w:hAnsi="Calibri Light" w:eastAsia="" w:cs="" w:asciiTheme="majorHAnsi" w:cstheme="majorBidi" w:eastAsiaTheme="majorEastAsia" w:hAnsiTheme="majorHAnsi"/>
+          <w:color w:val="000000" w:themeColor="text1"/>
+          <w:lang w:bidi="fa-IR"/>
+        </w:rPr>
       </w:pPr>
       <w:r>
         <w:rPr>
@@ -1738,14 +1799,18 @@
         <w:pStyle w:val="Normal"/>
         <w:bidi w:val="1"/>
         <w:jc w:val="right"/>
-        <w:rPr/>
+        <w:rPr>
+          <w:rFonts w:ascii="Calibri Light" w:hAnsi="Calibri Light" w:eastAsia="" w:cs="" w:asciiTheme="majorHAnsi" w:cstheme="majorBidi" w:eastAsiaTheme="majorEastAsia" w:hAnsiTheme="majorHAnsi"/>
+          <w:color w:val="000000" w:themeColor="text1"/>
+          <w:lang w:bidi="fa-IR"/>
+        </w:rPr>
       </w:pPr>
       <w:r>
         <w:rPr>
           <w:rtl w:val="true"/>
         </w:rPr>
         <w:drawing>
-          <wp:anchor behindDoc="0" distT="0" distB="0" distL="0" distR="0" simplePos="0" locked="0" layoutInCell="1" allowOverlap="1" relativeHeight="11">
+          <wp:anchor behindDoc="0" distT="0" distB="0" distL="0" distR="0" simplePos="0" locked="0" layoutInCell="1" allowOverlap="1" relativeHeight="2">
             <wp:simplePos x="0" y="0"/>
             <wp:positionH relativeFrom="column">
               <wp:posOffset>3921125</wp:posOffset>
@@ -1796,7 +1861,11 @@
         <w:pStyle w:val="Normal"/>
         <w:bidi w:val="1"/>
         <w:jc w:val="right"/>
-        <w:rPr/>
+        <w:rPr>
+          <w:rFonts w:ascii="Calibri Light" w:hAnsi="Calibri Light" w:eastAsia="" w:cs="" w:asciiTheme="majorHAnsi" w:cstheme="majorBidi" w:eastAsiaTheme="majorEastAsia" w:hAnsiTheme="majorHAnsi"/>
+          <w:color w:val="000000" w:themeColor="text1"/>
+          <w:lang w:bidi="fa-IR"/>
+        </w:rPr>
       </w:pPr>
       <w:r>
         <w:rPr>
@@ -1809,7 +1878,11 @@
         <w:pStyle w:val="Normal"/>
         <w:bidi w:val="1"/>
         <w:jc w:val="right"/>
-        <w:rPr/>
+        <w:rPr>
+          <w:rFonts w:ascii="Calibri Light" w:hAnsi="Calibri Light" w:eastAsia="" w:cs="" w:asciiTheme="majorHAnsi" w:cstheme="majorBidi" w:eastAsiaTheme="majorEastAsia" w:hAnsiTheme="majorHAnsi"/>
+          <w:color w:val="000000" w:themeColor="text1"/>
+          <w:lang w:bidi="fa-IR"/>
+        </w:rPr>
       </w:pPr>
       <w:r>
         <w:rPr>
@@ -1822,7 +1895,11 @@
         <w:pStyle w:val="Normal"/>
         <w:bidi w:val="1"/>
         <w:jc w:val="right"/>
-        <w:rPr/>
+        <w:rPr>
+          <w:rFonts w:ascii="Calibri Light" w:hAnsi="Calibri Light" w:eastAsia="" w:cs="" w:asciiTheme="majorHAnsi" w:cstheme="majorBidi" w:eastAsiaTheme="majorEastAsia" w:hAnsiTheme="majorHAnsi"/>
+          <w:color w:val="000000" w:themeColor="text1"/>
+          <w:lang w:bidi="fa-IR"/>
+        </w:rPr>
       </w:pPr>
       <w:r>
         <w:rPr>
@@ -1835,7 +1912,11 @@
         <w:pStyle w:val="Normal"/>
         <w:bidi w:val="1"/>
         <w:jc w:val="right"/>
-        <w:rPr/>
+        <w:rPr>
+          <w:rFonts w:ascii="Calibri Light" w:hAnsi="Calibri Light" w:eastAsia="" w:cs="" w:asciiTheme="majorHAnsi" w:cstheme="majorBidi" w:eastAsiaTheme="majorEastAsia" w:hAnsiTheme="majorHAnsi"/>
+          <w:color w:val="000000" w:themeColor="text1"/>
+          <w:lang w:bidi="fa-IR"/>
+        </w:rPr>
       </w:pPr>
       <w:r>
         <w:rPr>
@@ -1848,7 +1929,11 @@
         <w:pStyle w:val="Normal"/>
         <w:bidi w:val="1"/>
         <w:jc w:val="right"/>
-        <w:rPr/>
+        <w:rPr>
+          <w:rFonts w:ascii="Calibri Light" w:hAnsi="Calibri Light" w:eastAsia="" w:cs="" w:asciiTheme="majorHAnsi" w:cstheme="majorBidi" w:eastAsiaTheme="majorEastAsia" w:hAnsiTheme="majorHAnsi"/>
+          <w:color w:val="000000" w:themeColor="text1"/>
+          <w:lang w:bidi="fa-IR"/>
+        </w:rPr>
       </w:pPr>
       <w:r>
         <w:rPr>
@@ -1865,7 +1950,11 @@
         </w:numPr>
         <w:bidi w:val="1"/>
         <w:jc w:val="left"/>
-        <w:rPr/>
+        <w:rPr>
+          <w:rFonts w:ascii="Calibri Light" w:hAnsi="Calibri Light" w:eastAsia="" w:cs="" w:asciiTheme="majorHAnsi" w:cstheme="majorBidi" w:eastAsiaTheme="majorEastAsia" w:hAnsiTheme="majorHAnsi"/>
+          <w:color w:val="000000" w:themeColor="text1"/>
+          <w:lang w:bidi="fa-IR"/>
+        </w:rPr>
       </w:pPr>
       <w:r>
         <w:rPr>
@@ -1893,7 +1982,11 @@
         </w:numPr>
         <w:bidi w:val="1"/>
         <w:jc w:val="left"/>
-        <w:rPr/>
+        <w:rPr>
+          <w:rFonts w:ascii="Calibri Light" w:hAnsi="Calibri Light" w:eastAsia="" w:cs="" w:asciiTheme="majorHAnsi" w:cstheme="majorBidi" w:eastAsiaTheme="majorEastAsia" w:hAnsiTheme="majorHAnsi"/>
+          <w:color w:val="000000" w:themeColor="text1"/>
+          <w:lang w:bidi="fa-IR"/>
+        </w:rPr>
       </w:pPr>
       <w:r>
         <w:rPr>
@@ -1917,7 +2010,11 @@
         </w:numPr>
         <w:bidi w:val="1"/>
         <w:jc w:val="left"/>
-        <w:rPr/>
+        <w:rPr>
+          <w:rFonts w:ascii="Calibri Light" w:hAnsi="Calibri Light" w:eastAsia="" w:cs="" w:asciiTheme="majorHAnsi" w:cstheme="majorBidi" w:eastAsiaTheme="majorEastAsia" w:hAnsiTheme="majorHAnsi"/>
+          <w:color w:val="000000" w:themeColor="text1"/>
+          <w:lang w:bidi="fa-IR"/>
+        </w:rPr>
       </w:pPr>
       <w:r>
         <w:rPr>
@@ -1957,7 +2054,11 @@
         </w:numPr>
         <w:bidi w:val="1"/>
         <w:jc w:val="left"/>
-        <w:rPr/>
+        <w:rPr>
+          <w:rFonts w:ascii="Calibri Light" w:hAnsi="Calibri Light" w:eastAsia="" w:cs="" w:asciiTheme="majorHAnsi" w:cstheme="majorBidi" w:eastAsiaTheme="majorEastAsia" w:hAnsiTheme="majorHAnsi"/>
+          <w:color w:val="000000" w:themeColor="text1"/>
+          <w:lang w:bidi="fa-IR"/>
+        </w:rPr>
       </w:pPr>
       <w:r>
         <w:rPr>
@@ -2011,7 +2112,11 @@
         <w:spacing w:before="57" w:after="160"/>
         <w:ind w:left="720" w:hanging="0"/>
         <w:jc w:val="right"/>
-        <w:rPr/>
+        <w:rPr>
+          <w:rFonts w:ascii="Calibri Light" w:hAnsi="Calibri Light" w:eastAsia="" w:cs="" w:asciiTheme="majorHAnsi" w:cstheme="majorBidi" w:eastAsiaTheme="majorEastAsia" w:hAnsiTheme="majorHAnsi"/>
+          <w:color w:val="000000" w:themeColor="text1"/>
+          <w:lang w:bidi="fa-IR"/>
+        </w:rPr>
       </w:pPr>
       <w:r>
         <w:rPr>
@@ -3013,7 +3118,11 @@
         <w:bidi w:val="1"/>
         <w:spacing w:before="57" w:after="160"/>
         <w:jc w:val="left"/>
-        <w:rPr/>
+        <w:rPr>
+          <w:rFonts w:ascii="Calibri Light" w:hAnsi="Calibri Light" w:eastAsia="" w:cs="" w:asciiTheme="majorHAnsi" w:cstheme="majorBidi" w:eastAsiaTheme="majorEastAsia" w:hAnsiTheme="majorHAnsi"/>
+          <w:color w:val="000000" w:themeColor="text1"/>
+          <w:lang w:bidi="fa-IR"/>
+        </w:rPr>
       </w:pPr>
       <w:r>
         <w:rPr>
@@ -3042,7 +3151,11 @@
         <w:bidi w:val="1"/>
         <w:spacing w:before="57" w:after="160"/>
         <w:jc w:val="left"/>
-        <w:rPr/>
+        <w:rPr>
+          <w:rFonts w:ascii="Calibri Light" w:hAnsi="Calibri Light" w:eastAsia="" w:cs="" w:asciiTheme="majorHAnsi" w:cstheme="majorBidi" w:eastAsiaTheme="majorEastAsia" w:hAnsiTheme="majorHAnsi"/>
+          <w:color w:val="000000" w:themeColor="text1"/>
+          <w:lang w:bidi="fa-IR"/>
+        </w:rPr>
       </w:pPr>
       <w:r>
         <w:rPr>
@@ -3079,7 +3192,11 @@
         <w:bidi w:val="1"/>
         <w:spacing w:before="57" w:after="160"/>
         <w:jc w:val="right"/>
-        <w:rPr/>
+        <w:rPr>
+          <w:rFonts w:ascii="Calibri Light" w:hAnsi="Calibri Light" w:eastAsia="" w:cs="" w:asciiTheme="majorHAnsi" w:cstheme="majorBidi" w:eastAsiaTheme="majorEastAsia" w:hAnsiTheme="majorHAnsi"/>
+          <w:color w:val="000000" w:themeColor="text1"/>
+          <w:lang w:bidi="fa-IR"/>
+        </w:rPr>
       </w:pPr>
       <w:r>
         <w:rPr>
@@ -3481,7 +3598,11 @@
         <w:bidi w:val="1"/>
         <w:spacing w:before="57" w:after="160"/>
         <w:jc w:val="right"/>
-        <w:rPr/>
+        <w:rPr>
+          <w:rFonts w:ascii="Calibri Light" w:hAnsi="Calibri Light" w:eastAsia="" w:cs="" w:asciiTheme="majorHAnsi" w:cstheme="majorBidi" w:eastAsiaTheme="majorEastAsia" w:hAnsiTheme="majorHAnsi"/>
+          <w:color w:val="000000" w:themeColor="text1"/>
+          <w:lang w:bidi="fa-IR"/>
+        </w:rPr>
       </w:pPr>
       <w:r>
         <w:rPr>
@@ -3495,7 +3616,11 @@
         <w:bidi w:val="1"/>
         <w:spacing w:before="57" w:after="160"/>
         <w:jc w:val="right"/>
-        <w:rPr/>
+        <w:rPr>
+          <w:rFonts w:ascii="Calibri Light" w:hAnsi="Calibri Light" w:eastAsia="" w:cs="" w:asciiTheme="majorHAnsi" w:cstheme="majorBidi" w:eastAsiaTheme="majorEastAsia" w:hAnsiTheme="majorHAnsi"/>
+          <w:color w:val="000000" w:themeColor="text1"/>
+          <w:lang w:bidi="fa-IR"/>
+        </w:rPr>
       </w:pPr>
       <w:r>
         <w:rPr>
@@ -3513,7 +3638,11 @@
         <w:bidi w:val="1"/>
         <w:spacing w:before="57" w:after="160"/>
         <w:jc w:val="left"/>
-        <w:rPr/>
+        <w:rPr>
+          <w:rFonts w:ascii="Calibri Light" w:hAnsi="Calibri Light" w:eastAsia="" w:cs="" w:asciiTheme="majorHAnsi" w:cstheme="majorBidi" w:eastAsiaTheme="majorEastAsia" w:hAnsiTheme="majorHAnsi"/>
+          <w:color w:val="000000" w:themeColor="text1"/>
+          <w:lang w:bidi="fa-IR"/>
+        </w:rPr>
       </w:pPr>
       <w:r>
         <w:rPr>
@@ -3542,7 +3671,11 @@
         <w:bidi w:val="1"/>
         <w:spacing w:before="57" w:after="160"/>
         <w:jc w:val="left"/>
-        <w:rPr/>
+        <w:rPr>
+          <w:rFonts w:ascii="Calibri Light" w:hAnsi="Calibri Light" w:eastAsia="" w:cs="" w:asciiTheme="majorHAnsi" w:cstheme="majorBidi" w:eastAsiaTheme="majorEastAsia" w:hAnsiTheme="majorHAnsi"/>
+          <w:color w:val="000000" w:themeColor="text1"/>
+          <w:lang w:bidi="fa-IR"/>
+        </w:rPr>
       </w:pPr>
       <w:r>
         <w:rPr>
@@ -3579,7 +3712,11 @@
         <w:bidi w:val="1"/>
         <w:spacing w:before="57" w:after="160"/>
         <w:jc w:val="right"/>
-        <w:rPr/>
+        <w:rPr>
+          <w:rFonts w:ascii="Calibri Light" w:hAnsi="Calibri Light" w:eastAsia="" w:cs="" w:asciiTheme="majorHAnsi" w:cstheme="majorBidi" w:eastAsiaTheme="majorEastAsia" w:hAnsiTheme="majorHAnsi"/>
+          <w:color w:val="000000" w:themeColor="text1"/>
+          <w:lang w:bidi="fa-IR"/>
+        </w:rPr>
       </w:pPr>
       <w:r>
         <w:rPr>
@@ -4111,7 +4248,11 @@
         <w:bidi w:val="1"/>
         <w:spacing w:before="57" w:after="160"/>
         <w:jc w:val="right"/>
-        <w:rPr/>
+        <w:rPr>
+          <w:rFonts w:ascii="Calibri Light" w:hAnsi="Calibri Light" w:eastAsia="" w:cs="" w:asciiTheme="majorHAnsi" w:cstheme="majorBidi" w:eastAsiaTheme="majorEastAsia" w:hAnsiTheme="majorHAnsi"/>
+          <w:color w:val="000000" w:themeColor="text1"/>
+          <w:lang w:bidi="fa-IR"/>
+        </w:rPr>
       </w:pPr>
       <w:r>
         <w:rPr>
@@ -4129,7 +4270,11 @@
         <w:bidi w:val="1"/>
         <w:spacing w:before="57" w:after="160"/>
         <w:jc w:val="left"/>
-        <w:rPr/>
+        <w:rPr>
+          <w:rFonts w:ascii="Calibri Light" w:hAnsi="Calibri Light" w:eastAsia="" w:cs="" w:asciiTheme="majorHAnsi" w:cstheme="majorBidi" w:eastAsiaTheme="majorEastAsia" w:hAnsiTheme="majorHAnsi"/>
+          <w:color w:val="000000" w:themeColor="text1"/>
+          <w:lang w:bidi="fa-IR"/>
+        </w:rPr>
       </w:pPr>
       <w:r>
         <w:rPr>
@@ -4158,7 +4303,11 @@
         <w:bidi w:val="1"/>
         <w:spacing w:before="57" w:after="160"/>
         <w:jc w:val="left"/>
-        <w:rPr/>
+        <w:rPr>
+          <w:rFonts w:ascii="Calibri Light" w:hAnsi="Calibri Light" w:eastAsia="" w:cs="" w:asciiTheme="majorHAnsi" w:cstheme="majorBidi" w:eastAsiaTheme="majorEastAsia" w:hAnsiTheme="majorHAnsi"/>
+          <w:color w:val="000000" w:themeColor="text1"/>
+          <w:lang w:bidi="fa-IR"/>
+        </w:rPr>
       </w:pPr>
       <w:r>
         <w:rPr>
@@ -4195,7 +4344,11 @@
         <w:bidi w:val="1"/>
         <w:spacing w:before="57" w:after="160"/>
         <w:jc w:val="right"/>
-        <w:rPr/>
+        <w:rPr>
+          <w:rFonts w:ascii="Calibri Light" w:hAnsi="Calibri Light" w:eastAsia="" w:cs="" w:asciiTheme="majorHAnsi" w:cstheme="majorBidi" w:eastAsiaTheme="majorEastAsia" w:hAnsiTheme="majorHAnsi"/>
+          <w:color w:val="000000" w:themeColor="text1"/>
+          <w:lang w:bidi="fa-IR"/>
+        </w:rPr>
       </w:pPr>
       <w:r>
         <w:rPr>
@@ -4658,13 +4811,42 @@
         <w:pStyle w:val="Normal"/>
         <w:bidi w:val="1"/>
         <w:spacing w:before="57" w:after="160"/>
-        <w:jc w:val="right"/>
+        <w:jc w:val="left"/>
         <w:rPr/>
       </w:pPr>
       <w:r>
         <w:rPr>
           <w:rtl w:val="true"/>
         </w:rPr>
+        <w:t>برای اعمال الگو کارخانه</w:t>
+      </w:r>
+      <w:r>
+        <w:rPr>
+          <w:rtl w:val="true"/>
+        </w:rPr>
+        <w:t>(</w:t>
+      </w:r>
+      <w:r>
+        <w:rPr/>
+        <w:t>factory pattern</w:t>
+      </w:r>
+      <w:r>
+        <w:rPr>
+          <w:rtl w:val="true"/>
+        </w:rPr>
+        <w:t xml:space="preserve">) </w:t>
+      </w:r>
+      <w:r>
+        <w:rPr>
+          <w:rtl w:val="true"/>
+        </w:rPr>
+        <w:t>روی پروژه مدیریت فایل‌های تصویری باید مراحل زیر انجام شوند</w:t>
+      </w:r>
+      <w:r>
+        <w:rPr>
+          <w:rtl w:val="true"/>
+        </w:rPr>
+        <w:t>:</w:t>
       </w:r>
       <w:r>
         <w:br w:type="page"/>
@@ -9206,7 +9388,7 @@
         <w:docPartGallery w:val="Page Numbers (Bottom of Page)"/>
         <w:docPartUnique w:val="true"/>
       </w:docPartObj>
-      <w:id w:val="1191238677"/>
+      <w:id w:val="2045998753"/>
     </w:sdtPr>
     <w:sdtContent>
       <w:p>
@@ -9257,7 +9439,7 @@
         <w:docPartGallery w:val="Page Numbers (Bottom of Page)"/>
         <w:docPartUnique w:val="true"/>
       </w:docPartObj>
-      <w:id w:val="1139602583"/>
+      <w:id w:val="551418723"/>
     </w:sdtPr>
     <w:sdtContent>
       <w:p>
@@ -9279,7 +9461,7 @@
         </w:r>
         <w:r>
           <w:rPr/>
-          <w:t>13</w:t>
+          <w:t>14</w:t>
         </w:r>
         <w:r>
           <w:rPr/>
@@ -10835,8 +11017,7 @@
   <w:docDefaults>
     <w:rPrDefault>
       <w:rPr>
-        <w:rFonts w:ascii="Calibri" w:hAnsi="Calibri" w:eastAsia="Calibri" w:cs="Arial" w:asciiTheme="minorHAnsi" w:cstheme="minorBidi" w:eastAsiaTheme="minorHAnsi" w:hAnsiTheme="minorHAnsi"/>
-        <w:sz w:val="22"/>
+        <w:rFonts w:ascii="Calibri" w:hAnsi="Calibri" w:eastAsia="Calibri" w:cs="" w:asciiTheme="minorHAnsi" w:cstheme="minorBidi" w:eastAsiaTheme="minorHAnsi" w:hAnsiTheme="minorHAnsi"/>
         <w:szCs w:val="22"/>
         <w:lang w:val="en-US" w:eastAsia="en-US" w:bidi="ar-SA"/>
       </w:rPr>
@@ -11230,12 +11411,13 @@
     <w:qFormat/>
     <w:pPr>
       <w:widowControl/>
+      <w:suppressAutoHyphens w:val="true"/>
       <w:bidi w:val="0"/>
       <w:spacing w:lineRule="auto" w:line="259" w:before="0" w:after="160"/>
       <w:jc w:val="left"/>
     </w:pPr>
     <w:rPr>
-      <w:rFonts w:ascii="Calibri" w:hAnsi="Calibri" w:eastAsia="Calibri" w:cs="Arial" w:asciiTheme="minorHAnsi" w:cstheme="minorBidi" w:eastAsiaTheme="minorHAnsi" w:hAnsiTheme="minorHAnsi"/>
+      <w:rFonts w:ascii="Calibri" w:hAnsi="Calibri" w:eastAsia="Calibri" w:cs="" w:asciiTheme="minorHAnsi" w:cstheme="minorBidi" w:eastAsiaTheme="minorHAnsi" w:hAnsiTheme="minorHAnsi"/>
       <w:color w:val="auto"/>
       <w:kern w:val="0"/>
       <w:sz w:val="22"/>
@@ -11262,7 +11444,7 @@
       <w:outlineLvl w:val="0"/>
     </w:pPr>
     <w:rPr>
-      <w:rFonts w:ascii="Calibri Light" w:hAnsi="Calibri Light" w:eastAsia="" w:cs="Times New Roman" w:asciiTheme="majorHAnsi" w:cstheme="majorBidi" w:eastAsiaTheme="majorEastAsia" w:hAnsiTheme="majorHAnsi"/>
+      <w:rFonts w:ascii="Calibri Light" w:hAnsi="Calibri Light" w:eastAsia="" w:cs="" w:asciiTheme="majorHAnsi" w:cstheme="majorBidi" w:eastAsiaTheme="majorEastAsia" w:hAnsiTheme="majorHAnsi"/>
       <w:color w:val="2F5496" w:themeColor="accent1" w:themeShade="bf"/>
       <w:sz w:val="32"/>
       <w:szCs w:val="32"/>
@@ -11288,7 +11470,7 @@
       <w:outlineLvl w:val="1"/>
     </w:pPr>
     <w:rPr>
-      <w:rFonts w:ascii="Calibri Light" w:hAnsi="Calibri Light" w:eastAsia="" w:cs="Times New Roman" w:asciiTheme="majorHAnsi" w:cstheme="majorBidi" w:eastAsiaTheme="majorEastAsia" w:hAnsiTheme="majorHAnsi"/>
+      <w:rFonts w:ascii="Calibri Light" w:hAnsi="Calibri Light" w:eastAsia="" w:cs="" w:asciiTheme="majorHAnsi" w:cstheme="majorBidi" w:eastAsiaTheme="majorEastAsia" w:hAnsiTheme="majorHAnsi"/>
       <w:color w:val="2F5496" w:themeColor="accent1" w:themeShade="bf"/>
       <w:sz w:val="26"/>
       <w:szCs w:val="26"/>
@@ -11315,7 +11497,7 @@
       <w:outlineLvl w:val="2"/>
     </w:pPr>
     <w:rPr>
-      <w:rFonts w:ascii="Calibri Light" w:hAnsi="Calibri Light" w:eastAsia="" w:cs="Times New Roman" w:asciiTheme="majorHAnsi" w:cstheme="majorBidi" w:eastAsiaTheme="majorEastAsia" w:hAnsiTheme="majorHAnsi"/>
+      <w:rFonts w:ascii="Calibri Light" w:hAnsi="Calibri Light" w:eastAsia="" w:cs="" w:asciiTheme="majorHAnsi" w:cstheme="majorBidi" w:eastAsiaTheme="majorEastAsia" w:hAnsiTheme="majorHAnsi"/>
       <w:color w:val="1F3763" w:themeColor="accent1" w:themeShade="7f"/>
       <w:sz w:val="24"/>
       <w:szCs w:val="24"/>
@@ -11342,7 +11524,7 @@
       <w:outlineLvl w:val="3"/>
     </w:pPr>
     <w:rPr>
-      <w:rFonts w:ascii="Calibri Light" w:hAnsi="Calibri Light" w:eastAsia="" w:cs="Times New Roman" w:asciiTheme="majorHAnsi" w:cstheme="majorBidi" w:eastAsiaTheme="majorEastAsia" w:hAnsiTheme="majorHAnsi"/>
+      <w:rFonts w:ascii="Calibri Light" w:hAnsi="Calibri Light" w:eastAsia="" w:cs="" w:asciiTheme="majorHAnsi" w:cstheme="majorBidi" w:eastAsiaTheme="majorEastAsia" w:hAnsiTheme="majorHAnsi"/>
       <w:i/>
       <w:iCs/>
       <w:color w:val="2F5496" w:themeColor="accent1" w:themeShade="bf"/>
@@ -11369,7 +11551,7 @@
       <w:outlineLvl w:val="4"/>
     </w:pPr>
     <w:rPr>
-      <w:rFonts w:ascii="Calibri Light" w:hAnsi="Calibri Light" w:eastAsia="" w:cs="Times New Roman" w:asciiTheme="majorHAnsi" w:cstheme="majorBidi" w:eastAsiaTheme="majorEastAsia" w:hAnsiTheme="majorHAnsi"/>
+      <w:rFonts w:ascii="Calibri Light" w:hAnsi="Calibri Light" w:eastAsia="" w:cs="" w:asciiTheme="majorHAnsi" w:cstheme="majorBidi" w:eastAsiaTheme="majorEastAsia" w:hAnsiTheme="majorHAnsi"/>
       <w:color w:val="2F5496" w:themeColor="accent1" w:themeShade="bf"/>
     </w:rPr>
   </w:style>
@@ -11394,7 +11576,7 @@
       <w:outlineLvl w:val="5"/>
     </w:pPr>
     <w:rPr>
-      <w:rFonts w:ascii="Calibri Light" w:hAnsi="Calibri Light" w:eastAsia="" w:cs="Times New Roman" w:asciiTheme="majorHAnsi" w:cstheme="majorBidi" w:eastAsiaTheme="majorEastAsia" w:hAnsiTheme="majorHAnsi"/>
+      <w:rFonts w:ascii="Calibri Light" w:hAnsi="Calibri Light" w:eastAsia="" w:cs="" w:asciiTheme="majorHAnsi" w:cstheme="majorBidi" w:eastAsiaTheme="majorEastAsia" w:hAnsiTheme="majorHAnsi"/>
       <w:color w:val="1F3763" w:themeColor="accent1" w:themeShade="7f"/>
     </w:rPr>
   </w:style>
@@ -11419,7 +11601,7 @@
       <w:outlineLvl w:val="6"/>
     </w:pPr>
     <w:rPr>
-      <w:rFonts w:ascii="Calibri Light" w:hAnsi="Calibri Light" w:eastAsia="" w:cs="Times New Roman" w:asciiTheme="majorHAnsi" w:cstheme="majorBidi" w:eastAsiaTheme="majorEastAsia" w:hAnsiTheme="majorHAnsi"/>
+      <w:rFonts w:ascii="Calibri Light" w:hAnsi="Calibri Light" w:eastAsia="" w:cs="" w:asciiTheme="majorHAnsi" w:cstheme="majorBidi" w:eastAsiaTheme="majorEastAsia" w:hAnsiTheme="majorHAnsi"/>
       <w:i/>
       <w:iCs/>
       <w:color w:val="1F3763" w:themeColor="accent1" w:themeShade="7f"/>
@@ -11446,7 +11628,7 @@
       <w:outlineLvl w:val="7"/>
     </w:pPr>
     <w:rPr>
-      <w:rFonts w:ascii="Calibri Light" w:hAnsi="Calibri Light" w:eastAsia="" w:cs="Times New Roman" w:asciiTheme="majorHAnsi" w:cstheme="majorBidi" w:eastAsiaTheme="majorEastAsia" w:hAnsiTheme="majorHAnsi"/>
+      <w:rFonts w:ascii="Calibri Light" w:hAnsi="Calibri Light" w:eastAsia="" w:cs="" w:asciiTheme="majorHAnsi" w:cstheme="majorBidi" w:eastAsiaTheme="majorEastAsia" w:hAnsiTheme="majorHAnsi"/>
       <w:color w:val="272727" w:themeColor="text1" w:themeTint="d8"/>
       <w:sz w:val="21"/>
       <w:szCs w:val="21"/>
@@ -11473,7 +11655,7 @@
       <w:outlineLvl w:val="8"/>
     </w:pPr>
     <w:rPr>
-      <w:rFonts w:ascii="Calibri Light" w:hAnsi="Calibri Light" w:eastAsia="" w:cs="Times New Roman" w:asciiTheme="majorHAnsi" w:cstheme="majorBidi" w:eastAsiaTheme="majorEastAsia" w:hAnsiTheme="majorHAnsi"/>
+      <w:rFonts w:ascii="Calibri Light" w:hAnsi="Calibri Light" w:eastAsia="" w:cs="" w:asciiTheme="majorHAnsi" w:cstheme="majorBidi" w:eastAsiaTheme="majorEastAsia" w:hAnsiTheme="majorHAnsi"/>
       <w:i/>
       <w:iCs/>
       <w:color w:val="272727" w:themeColor="text1" w:themeTint="d8"/>
@@ -11497,7 +11679,7 @@
     <w:qFormat/>
     <w:rsid w:val="004e5db4"/>
     <w:rPr>
-      <w:rFonts w:ascii="Calibri Light" w:hAnsi="Calibri Light" w:eastAsia="" w:cs="Times New Roman" w:asciiTheme="majorHAnsi" w:cstheme="majorBidi" w:eastAsiaTheme="majorEastAsia" w:hAnsiTheme="majorHAnsi"/>
+      <w:rFonts w:ascii="Calibri Light" w:hAnsi="Calibri Light" w:eastAsia="" w:cs="" w:asciiTheme="majorHAnsi" w:cstheme="majorBidi" w:eastAsiaTheme="majorEastAsia" w:hAnsiTheme="majorHAnsi"/>
       <w:color w:val="2F5496" w:themeColor="accent1" w:themeShade="bf"/>
       <w:sz w:val="32"/>
       <w:szCs w:val="32"/>
@@ -11511,7 +11693,7 @@
     <w:qFormat/>
     <w:rsid w:val="004e5db4"/>
     <w:rPr>
-      <w:rFonts w:ascii="Calibri Light" w:hAnsi="Calibri Light" w:eastAsia="" w:cs="Times New Roman" w:asciiTheme="majorHAnsi" w:cstheme="majorBidi" w:eastAsiaTheme="majorEastAsia" w:hAnsiTheme="majorHAnsi"/>
+      <w:rFonts w:ascii="Calibri Light" w:hAnsi="Calibri Light" w:eastAsia="" w:cs="" w:asciiTheme="majorHAnsi" w:cstheme="majorBidi" w:eastAsiaTheme="majorEastAsia" w:hAnsiTheme="majorHAnsi"/>
       <w:color w:val="2F5496" w:themeColor="accent1" w:themeShade="bf"/>
       <w:sz w:val="26"/>
       <w:szCs w:val="26"/>
@@ -11526,7 +11708,7 @@
     <w:qFormat/>
     <w:rsid w:val="004e5db4"/>
     <w:rPr>
-      <w:rFonts w:ascii="Calibri Light" w:hAnsi="Calibri Light" w:eastAsia="" w:cs="Times New Roman" w:asciiTheme="majorHAnsi" w:cstheme="majorBidi" w:eastAsiaTheme="majorEastAsia" w:hAnsiTheme="majorHAnsi"/>
+      <w:rFonts w:ascii="Calibri Light" w:hAnsi="Calibri Light" w:eastAsia="" w:cs="" w:asciiTheme="majorHAnsi" w:cstheme="majorBidi" w:eastAsiaTheme="majorEastAsia" w:hAnsiTheme="majorHAnsi"/>
       <w:color w:val="1F3763" w:themeColor="accent1" w:themeShade="7f"/>
       <w:sz w:val="24"/>
       <w:szCs w:val="24"/>
@@ -11541,7 +11723,7 @@
     <w:qFormat/>
     <w:rsid w:val="004e5db4"/>
     <w:rPr>
-      <w:rFonts w:ascii="Calibri Light" w:hAnsi="Calibri Light" w:eastAsia="" w:cs="Times New Roman" w:asciiTheme="majorHAnsi" w:cstheme="majorBidi" w:eastAsiaTheme="majorEastAsia" w:hAnsiTheme="majorHAnsi"/>
+      <w:rFonts w:ascii="Calibri Light" w:hAnsi="Calibri Light" w:eastAsia="" w:cs="" w:asciiTheme="majorHAnsi" w:cstheme="majorBidi" w:eastAsiaTheme="majorEastAsia" w:hAnsiTheme="majorHAnsi"/>
       <w:i/>
       <w:iCs/>
       <w:color w:val="2F5496" w:themeColor="accent1" w:themeShade="bf"/>
@@ -11556,7 +11738,7 @@
     <w:qFormat/>
     <w:rsid w:val="004e5db4"/>
     <w:rPr>
-      <w:rFonts w:ascii="Calibri Light" w:hAnsi="Calibri Light" w:eastAsia="" w:cs="Times New Roman" w:asciiTheme="majorHAnsi" w:cstheme="majorBidi" w:eastAsiaTheme="majorEastAsia" w:hAnsiTheme="majorHAnsi"/>
+      <w:rFonts w:ascii="Calibri Light" w:hAnsi="Calibri Light" w:eastAsia="" w:cs="" w:asciiTheme="majorHAnsi" w:cstheme="majorBidi" w:eastAsiaTheme="majorEastAsia" w:hAnsiTheme="majorHAnsi"/>
       <w:color w:val="2F5496" w:themeColor="accent1" w:themeShade="bf"/>
     </w:rPr>
   </w:style>
@@ -11569,7 +11751,7 @@
     <w:qFormat/>
     <w:rsid w:val="004e5db4"/>
     <w:rPr>
-      <w:rFonts w:ascii="Calibri Light" w:hAnsi="Calibri Light" w:eastAsia="" w:cs="Times New Roman" w:asciiTheme="majorHAnsi" w:cstheme="majorBidi" w:eastAsiaTheme="majorEastAsia" w:hAnsiTheme="majorHAnsi"/>
+      <w:rFonts w:ascii="Calibri Light" w:hAnsi="Calibri Light" w:eastAsia="" w:cs="" w:asciiTheme="majorHAnsi" w:cstheme="majorBidi" w:eastAsiaTheme="majorEastAsia" w:hAnsiTheme="majorHAnsi"/>
       <w:color w:val="1F3763" w:themeColor="accent1" w:themeShade="7f"/>
     </w:rPr>
   </w:style>
@@ -11582,7 +11764,7 @@
     <w:qFormat/>
     <w:rsid w:val="004e5db4"/>
     <w:rPr>
-      <w:rFonts w:ascii="Calibri Light" w:hAnsi="Calibri Light" w:eastAsia="" w:cs="Times New Roman" w:asciiTheme="majorHAnsi" w:cstheme="majorBidi" w:eastAsiaTheme="majorEastAsia" w:hAnsiTheme="majorHAnsi"/>
+      <w:rFonts w:ascii="Calibri Light" w:hAnsi="Calibri Light" w:eastAsia="" w:cs="" w:asciiTheme="majorHAnsi" w:cstheme="majorBidi" w:eastAsiaTheme="majorEastAsia" w:hAnsiTheme="majorHAnsi"/>
       <w:i/>
       <w:iCs/>
       <w:color w:val="1F3763" w:themeColor="accent1" w:themeShade="7f"/>
@@ -11597,7 +11779,7 @@
     <w:qFormat/>
     <w:rsid w:val="004e5db4"/>
     <w:rPr>
-      <w:rFonts w:ascii="Calibri Light" w:hAnsi="Calibri Light" w:eastAsia="" w:cs="Times New Roman" w:asciiTheme="majorHAnsi" w:cstheme="majorBidi" w:eastAsiaTheme="majorEastAsia" w:hAnsiTheme="majorHAnsi"/>
+      <w:rFonts w:ascii="Calibri Light" w:hAnsi="Calibri Light" w:eastAsia="" w:cs="" w:asciiTheme="majorHAnsi" w:cstheme="majorBidi" w:eastAsiaTheme="majorEastAsia" w:hAnsiTheme="majorHAnsi"/>
       <w:color w:val="272727" w:themeColor="text1" w:themeTint="d8"/>
       <w:sz w:val="21"/>
       <w:szCs w:val="21"/>
@@ -11612,7 +11794,7 @@
     <w:qFormat/>
     <w:rsid w:val="004e5db4"/>
     <w:rPr>
-      <w:rFonts w:ascii="Calibri Light" w:hAnsi="Calibri Light" w:eastAsia="" w:cs="Times New Roman" w:asciiTheme="majorHAnsi" w:cstheme="majorBidi" w:eastAsiaTheme="majorEastAsia" w:hAnsiTheme="majorHAnsi"/>
+      <w:rFonts w:ascii="Calibri Light" w:hAnsi="Calibri Light" w:eastAsia="" w:cs="" w:asciiTheme="majorHAnsi" w:cstheme="majorBidi" w:eastAsiaTheme="majorEastAsia" w:hAnsiTheme="majorHAnsi"/>
       <w:i/>
       <w:iCs/>
       <w:color w:val="272727" w:themeColor="text1" w:themeTint="d8"/>

</xml_diff>

<commit_message>
clean code and start writing some reports
</commit_message>
<xml_diff>
--- a/reports/گزارش پروژه پایانی.docx
+++ b/reports/گزارش پروژه پایانی.docx
@@ -35,6 +35,7 @@
           <w:lang w:bidi="fa-IR"/>
         </w:rPr>
       </w:pPr>
+      <w:bookmarkStart w:id="0" w:name="__DdeLink__1110_1520957416"/>
       <w:r>
         <w:rPr>
           <w:sz w:val="32"/>
@@ -43,8 +44,22 @@
           <w:rtl w:val="true"/>
           <w:lang w:bidi="fa-IR"/>
         </w:rPr>
-        <w:t>افزایش تست‌پذیری برنامه با اعمال ریفکتورینگ خودکار روی کد پروژه</w:t>
-      </w:r>
+        <w:t xml:space="preserve">افزایش تست‌پذیری برنامه با اعمال ریفکتورینگ خودکار روی کد </w:t>
+      </w:r>
+      <w:r>
+        <w:rPr>
+          <w:rFonts w:ascii="Calibri" w:hAnsi="Calibri" w:eastAsia="Calibri" w:asciiTheme="minorHAnsi" w:cstheme="minorBidi" w:eastAsiaTheme="minorHAnsi" w:hAnsiTheme="minorHAnsi"/>
+          <w:color w:val="auto"/>
+          <w:kern w:val="0"/>
+          <w:sz w:val="32"/>
+          <w:sz w:val="32"/>
+          <w:szCs w:val="32"/>
+          <w:rtl w:val="true"/>
+          <w:lang w:val="en-US" w:eastAsia="en-US" w:bidi="fa-IR"/>
+        </w:rPr>
+        <w:t>برنامه</w:t>
+      </w:r>
+      <w:bookmarkEnd w:id="0"/>
     </w:p>
     <w:p>
       <w:pPr>
@@ -472,7 +487,8 @@
           <w:lang w:bidi="fa-IR"/>
         </w:rPr>
       </w:pPr>
-      <w:bookmarkStart w:id="0" w:name="_Hlk104576010"/>
+      <w:bookmarkStart w:id="1" w:name="__DdeLink__1158_1520957416"/>
+      <w:bookmarkStart w:id="2" w:name="_Hlk104576010"/>
       <w:r>
         <w:rPr>
           <w:rtl w:val="true"/>
@@ -480,7 +496,7 @@
         </w:rPr>
         <w:t>هدف از این پروژه ارائه روشی برای تایین میزان آزمون پذیری برنامه‌ها می‌باشد</w:t>
       </w:r>
-      <w:bookmarkEnd w:id="0"/>
+      <w:bookmarkEnd w:id="2"/>
       <w:r>
         <w:rPr>
           <w:rtl w:val="true"/>
@@ -693,6 +709,7 @@
         </w:rPr>
         <w:t>:</w:t>
       </w:r>
+      <w:bookmarkEnd w:id="1"/>
     </w:p>
     <w:p>
       <w:pPr>
@@ -707,6 +724,7 @@
           <w:lang w:bidi="fa-IR"/>
         </w:rPr>
       </w:pPr>
+      <w:bookmarkStart w:id="3" w:name="__DdeLink__1173_1520957416"/>
       <w:r>
         <w:rPr>
           <w:rtl w:val="true"/>
@@ -714,6 +732,7 @@
         </w:rPr>
         <w:t>ایجاد ابزاری برای استخراج مدل ارتباطی کلاس‌ها از متن پروژه های جاوا</w:t>
       </w:r>
+      <w:bookmarkEnd w:id="3"/>
     </w:p>
     <w:p>
       <w:pPr>
@@ -728,6 +747,7 @@
           <w:lang w:bidi="fa-IR"/>
         </w:rPr>
       </w:pPr>
+      <w:bookmarkStart w:id="4" w:name="__DdeLink__1175_1520957416"/>
       <w:r>
         <w:rPr>
           <w:rtl w:val="true"/>
@@ -735,6 +755,7 @@
         </w:rPr>
         <w:t>ایجاد ابزاری برای تحلیل مدل وابستگی کلاس‌ها و محاسبه میزان آزمون پذیری کد بر اساس میزان وابستگی کلاس‌ها به یک دیگر</w:t>
       </w:r>
+      <w:bookmarkEnd w:id="4"/>
     </w:p>
     <w:p>
       <w:pPr>
@@ -749,6 +770,7 @@
           <w:lang w:bidi="fa-IR"/>
         </w:rPr>
       </w:pPr>
+      <w:bookmarkStart w:id="5" w:name="__DdeLink__1177_1520957416"/>
       <w:r>
         <w:rPr>
           <w:rtl w:val="true"/>
@@ -783,6 +805,7 @@
         </w:rPr>
         <w:t>برای برقراری ارتباط با هر کلاس</w:t>
       </w:r>
+      <w:bookmarkEnd w:id="5"/>
     </w:p>
     <w:p>
       <w:pPr>
@@ -797,6 +820,7 @@
           <w:lang w:bidi="fa-IR"/>
         </w:rPr>
       </w:pPr>
+      <w:bookmarkStart w:id="6" w:name="__DdeLink__1179_1520957416"/>
       <w:r>
         <w:rPr>
           <w:rtl w:val="true"/>
@@ -804,6 +828,7 @@
         </w:rPr>
         <w:t>پیاده سازی الگوی کارخانه با بررسی چگونگی ارتباط بین کلاس‌ها</w:t>
       </w:r>
+      <w:bookmarkEnd w:id="6"/>
     </w:p>
     <w:p>
       <w:pPr>
@@ -5080,21 +5105,7 @@
           <w:sz w:val="20"/>
           <w:rtl w:val="true"/>
         </w:rPr>
-        <w:t>م</w:t>
-      </w:r>
-      <w:r>
-        <w:rPr>
-          <w:rFonts w:ascii="JetBrains Mono" w:hAnsi="JetBrains Mono"/>
-          <w:b w:val="false"/>
-          <w:b w:val="false"/>
-          <w:i w:val="false"/>
-          <w:i w:val="false"/>
-          <w:color w:val="000000"/>
-          <w:sz w:val="20"/>
-          <w:sz w:val="20"/>
-          <w:rtl w:val="true"/>
-        </w:rPr>
-        <w:t>قدار این متغیر برای پروژه مثال زده شده</w:t>
+        <w:t>مقدار این متغیر برای پروژه مثال زده شده</w:t>
       </w:r>
       <w:r>
         <w:rPr>
@@ -5540,21 +5551,7 @@
           <w:sz w:val="20"/>
           <w:rtl w:val="true"/>
         </w:rPr>
-        <w:t xml:space="preserve">این متغیر شامل لیستی از </w:t>
-      </w:r>
-      <w:r>
-        <w:rPr>
-          <w:rFonts w:ascii="JetBrains Mono" w:hAnsi="JetBrains Mono"/>
-          <w:b w:val="false"/>
-          <w:b w:val="false"/>
-          <w:i w:val="false"/>
-          <w:i w:val="false"/>
-          <w:color w:val="000000"/>
-          <w:sz w:val="20"/>
-          <w:sz w:val="20"/>
-          <w:rtl w:val="true"/>
-        </w:rPr>
-        <w:t xml:space="preserve">فایل‌ها با فرمت </w:t>
+        <w:t xml:space="preserve">این متغیر شامل لیستی از فایل‌ها با فرمت </w:t>
       </w:r>
       <w:r>
         <w:rPr>
@@ -5943,6 +5940,11 @@
       </w:pPr>
       <w:r>
         <w:rPr>
+          <w:rFonts w:ascii="JetBrains Mono" w:hAnsi="JetBrains Mono"/>
+          <w:b w:val="false"/>
+          <w:i w:val="false"/>
+          <w:color w:val="000000"/>
+          <w:sz w:val="20"/>
           <w:rtl w:val="true"/>
         </w:rPr>
       </w:r>
@@ -11324,7 +11326,7 @@
         <w:docPartGallery w:val="Page Numbers (Bottom of Page)"/>
         <w:docPartUnique w:val="true"/>
       </w:docPartObj>
-      <w:id w:val="649105956"/>
+      <w:id w:val="2067084618"/>
     </w:sdtPr>
     <w:sdtContent>
       <w:p>
@@ -11375,7 +11377,7 @@
         <w:docPartGallery w:val="Page Numbers (Bottom of Page)"/>
         <w:docPartUnique w:val="true"/>
       </w:docPartObj>
-      <w:id w:val="469625339"/>
+      <w:id w:val="2085908045"/>
     </w:sdtPr>
     <w:sdtContent>
       <w:p>

</xml_diff>